<commit_message>
Complemento punto 1.1.2 y nuevo script
Se realiza una explicación más detallada de los problemas encontrados al realizar scraping en la página web. Adicionalmente, se incluye el script para realizar el scraping
</commit_message>
<xml_diff>
--- a/Documentos/Problem Set 1.docx
+++ b/Documentos/Problem Set 1.docx
@@ -1,6 +1,6 @@
 
 <file path=word/document.xml><?xml version="1.0" encoding="utf-8"?>
-<w:document xmlns:wpc="http://schemas.microsoft.com/office/word/2010/wordprocessingCanvas" xmlns:mc="http://schemas.openxmlformats.org/markup-compatibility/2006" xmlns:o="urn:schemas-microsoft-com:office:office" xmlns:r="http://schemas.openxmlformats.org/officeDocument/2006/relationships" xmlns:m="http://schemas.openxmlformats.org/officeDocument/2006/math" xmlns:v="urn:schemas-microsoft-com:vml" xmlns:wp14="http://schemas.microsoft.com/office/word/2010/wordprocessingDrawing" xmlns:wp="http://schemas.openxmlformats.org/drawingml/2006/wordprocessingDrawing" xmlns:w10="urn:schemas-microsoft-com:office:word" xmlns:w="http://schemas.openxmlformats.org/wordprocessingml/2006/main" xmlns:w14="http://schemas.microsoft.com/office/word/2010/wordml" xmlns:w15="http://schemas.microsoft.com/office/word/2012/wordml" xmlns:wpg="http://schemas.microsoft.com/office/word/2010/wordprocessingGroup" xmlns:wpi="http://schemas.microsoft.com/office/word/2010/wordprocessingInk" xmlns:wne="http://schemas.microsoft.com/office/word/2006/wordml" xmlns:wps="http://schemas.microsoft.com/office/word/2010/wordprocessingShape" mc:Ignorable="w14 w15 wp14">
+<w:document xmlns:wpc="http://schemas.microsoft.com/office/word/2010/wordprocessingCanvas" xmlns:cx="http://schemas.microsoft.com/office/drawing/2014/chartex" xmlns:cx1="http://schemas.microsoft.com/office/drawing/2015/9/8/chartex" xmlns:cx2="http://schemas.microsoft.com/office/drawing/2015/10/21/chartex" xmlns:cx3="http://schemas.microsoft.com/office/drawing/2016/5/9/chartex" xmlns:cx4="http://schemas.microsoft.com/office/drawing/2016/5/10/chartex" xmlns:cx5="http://schemas.microsoft.com/office/drawing/2016/5/11/chartex" xmlns:cx6="http://schemas.microsoft.com/office/drawing/2016/5/12/chartex" xmlns:cx7="http://schemas.microsoft.com/office/drawing/2016/5/13/chartex" xmlns:cx8="http://schemas.microsoft.com/office/drawing/2016/5/14/chartex" xmlns:mc="http://schemas.openxmlformats.org/markup-compatibility/2006" xmlns:aink="http://schemas.microsoft.com/office/drawing/2016/ink" xmlns:am3d="http://schemas.microsoft.com/office/drawing/2017/model3d" xmlns:o="urn:schemas-microsoft-com:office:office" xmlns:r="http://schemas.openxmlformats.org/officeDocument/2006/relationships" xmlns:m="http://schemas.openxmlformats.org/officeDocument/2006/math" xmlns:v="urn:schemas-microsoft-com:vml" xmlns:wp14="http://schemas.microsoft.com/office/word/2010/wordprocessingDrawing" xmlns:wp="http://schemas.openxmlformats.org/drawingml/2006/wordprocessingDrawing" xmlns:w10="urn:schemas-microsoft-com:office:word" xmlns:w="http://schemas.openxmlformats.org/wordprocessingml/2006/main" xmlns:w14="http://schemas.microsoft.com/office/word/2010/wordml" xmlns:w15="http://schemas.microsoft.com/office/word/2012/wordml" xmlns:w16cex="http://schemas.microsoft.com/office/word/2018/wordml/cex" xmlns:w16cid="http://schemas.microsoft.com/office/word/2016/wordml/cid" xmlns:w16="http://schemas.microsoft.com/office/word/2018/wordml" xmlns:w16sdtdh="http://schemas.microsoft.com/office/word/2020/wordml/sdtdatahash" xmlns:w16se="http://schemas.microsoft.com/office/word/2015/wordml/symex" xmlns:wpg="http://schemas.microsoft.com/office/word/2010/wordprocessingGroup" xmlns:wpi="http://schemas.microsoft.com/office/word/2010/wordprocessingInk" xmlns:wne="http://schemas.microsoft.com/office/word/2006/wordml" xmlns:wps="http://schemas.microsoft.com/office/word/2010/wordprocessingShape" mc:Ignorable="w14 w15 w16se w16cid w16 w16cex w16sdtdh wp14">
   <w:body>
     <w:p>
       <w:pPr>
@@ -307,47 +307,7 @@
           <w:szCs w:val="24"/>
           <w:shd w:val="clear" w:color="auto" w:fill="FFFFFF"/>
         </w:rPr>
-        <w:t xml:space="preserve">El siguiente documento presenta XXXXXXXX. El repositorio </w:t>
-      </w:r>
-      <w:proofErr w:type="spellStart"/>
-      <w:r>
-        <w:rPr>
-          <w:rFonts w:ascii="Times New Roman" w:hAnsi="Times New Roman" w:cs="Times New Roman"/>
-          <w:sz w:val="24"/>
-          <w:szCs w:val="24"/>
-          <w:shd w:val="clear" w:color="auto" w:fill="FFFFFF"/>
-        </w:rPr>
-        <w:t>GitHub</w:t>
-      </w:r>
-      <w:proofErr w:type="spellEnd"/>
-      <w:r>
-        <w:rPr>
-          <w:rFonts w:ascii="Times New Roman" w:hAnsi="Times New Roman" w:cs="Times New Roman"/>
-          <w:sz w:val="24"/>
-          <w:szCs w:val="24"/>
-          <w:shd w:val="clear" w:color="auto" w:fill="FFFFFF"/>
-        </w:rPr>
-        <w:t xml:space="preserve"> del siguiente </w:t>
-      </w:r>
-      <w:proofErr w:type="gramStart"/>
-      <w:r>
-        <w:rPr>
-          <w:rFonts w:ascii="Times New Roman" w:hAnsi="Times New Roman" w:cs="Times New Roman"/>
-          <w:sz w:val="24"/>
-          <w:szCs w:val="24"/>
-          <w:shd w:val="clear" w:color="auto" w:fill="FFFFFF"/>
-        </w:rPr>
-        <w:t>documento</w:t>
-      </w:r>
-      <w:proofErr w:type="gramEnd"/>
-      <w:r>
-        <w:rPr>
-          <w:rFonts w:ascii="Times New Roman" w:hAnsi="Times New Roman" w:cs="Times New Roman"/>
-          <w:sz w:val="24"/>
-          <w:szCs w:val="24"/>
-          <w:shd w:val="clear" w:color="auto" w:fill="FFFFFF"/>
-        </w:rPr>
-        <w:t xml:space="preserve"> se encuentra en el siguiente link:</w:t>
+        <w:t>El siguiente documento presenta XXXXXXXX. El repositorio GitHub del siguiente documento se encuentra en el siguiente link:</w:t>
       </w:r>
     </w:p>
     <w:p>
@@ -578,16 +538,31 @@
           <w:rFonts w:ascii="Times New Roman" w:hAnsi="Times New Roman" w:cs="Times New Roman"/>
           <w:sz w:val="24"/>
           <w:szCs w:val="24"/>
-          <w:lang w:val="en-US"/>
-        </w:rPr>
-      </w:pPr>
-      <w:r>
-        <w:rPr>
-          <w:rFonts w:ascii="Times New Roman" w:hAnsi="Times New Roman" w:cs="Times New Roman"/>
-          <w:sz w:val="24"/>
-          <w:szCs w:val="24"/>
-        </w:rPr>
-        <w:t xml:space="preserve">Para acceder a los datos es necesario esperar un momento, ya que los datos no se cargan automáticamente. </w:t>
+        </w:rPr>
+      </w:pPr>
+      <w:r>
+        <w:rPr>
+          <w:rFonts w:ascii="Times New Roman" w:hAnsi="Times New Roman" w:cs="Times New Roman"/>
+          <w:sz w:val="24"/>
+          <w:szCs w:val="24"/>
+        </w:rPr>
+        <w:t>Para acceder a los datos es necesario esperar un momento, ya que los datos no se cargan automáticamente</w:t>
+      </w:r>
+      <w:r>
+        <w:rPr>
+          <w:rFonts w:ascii="Times New Roman" w:hAnsi="Times New Roman" w:cs="Times New Roman"/>
+          <w:sz w:val="24"/>
+          <w:szCs w:val="24"/>
+        </w:rPr>
+        <w:t>, debido a que los datos no se encuentran en ese mismo enlace web, sino que los extrae de otra página web donde realmente reposan los datos</w:t>
+      </w:r>
+      <w:r>
+        <w:rPr>
+          <w:rFonts w:ascii="Times New Roman" w:hAnsi="Times New Roman" w:cs="Times New Roman"/>
+          <w:sz w:val="24"/>
+          <w:szCs w:val="24"/>
+        </w:rPr>
+        <w:t xml:space="preserve">. </w:t>
       </w:r>
       <w:r>
         <w:rPr>
@@ -603,7 +578,23 @@
           <w:sz w:val="24"/>
           <w:szCs w:val="24"/>
         </w:rPr>
-        <w:t xml:space="preserve">, si existen </w:t>
+        <w:t>, s</w:t>
+      </w:r>
+      <w:r>
+        <w:rPr>
+          <w:rFonts w:ascii="Times New Roman" w:hAnsi="Times New Roman" w:cs="Times New Roman"/>
+          <w:sz w:val="24"/>
+          <w:szCs w:val="24"/>
+        </w:rPr>
+        <w:t>í</w:t>
+      </w:r>
+      <w:r>
+        <w:rPr>
+          <w:rFonts w:ascii="Times New Roman" w:hAnsi="Times New Roman" w:cs="Times New Roman"/>
+          <w:sz w:val="24"/>
+          <w:szCs w:val="24"/>
+        </w:rPr>
+        <w:t xml:space="preserve"> existen </w:t>
       </w:r>
       <w:r>
         <w:rPr>
@@ -619,7 +610,63 @@
           <w:sz w:val="24"/>
           <w:szCs w:val="24"/>
         </w:rPr>
-        <w:t xml:space="preserve"> para extraer los datos debido al inconveniente mencionado anteriormente. Por lo tanto, cuando se corre el código de extracción de datos en R, toma la  página web como vacía y no carga la base de datos. </w:t>
+        <w:t xml:space="preserve"> para extraer</w:t>
+      </w:r>
+      <w:r>
+        <w:rPr>
+          <w:rFonts w:ascii="Times New Roman" w:hAnsi="Times New Roman" w:cs="Times New Roman"/>
+          <w:sz w:val="24"/>
+          <w:szCs w:val="24"/>
+        </w:rPr>
+        <w:t xml:space="preserve"> directamente</w:t>
+      </w:r>
+      <w:r>
+        <w:rPr>
+          <w:rFonts w:ascii="Times New Roman" w:hAnsi="Times New Roman" w:cs="Times New Roman"/>
+          <w:sz w:val="24"/>
+          <w:szCs w:val="24"/>
+        </w:rPr>
+        <w:t xml:space="preserve"> los datos debido al inconveniente mencionado anteriormente</w:t>
+      </w:r>
+      <w:r>
+        <w:rPr>
+          <w:rFonts w:ascii="Times New Roman" w:hAnsi="Times New Roman" w:cs="Times New Roman"/>
+          <w:sz w:val="24"/>
+          <w:szCs w:val="24"/>
+        </w:rPr>
+        <w:t>; cuan</w:t>
+      </w:r>
+      <w:r>
+        <w:rPr>
+          <w:rFonts w:ascii="Times New Roman" w:hAnsi="Times New Roman" w:cs="Times New Roman"/>
+          <w:sz w:val="24"/>
+          <w:szCs w:val="24"/>
+        </w:rPr>
+        <w:t>do se corre el código de extracción de datos en R,</w:t>
+      </w:r>
+      <w:r>
+        <w:rPr>
+          <w:rFonts w:ascii="Times New Roman" w:hAnsi="Times New Roman" w:cs="Times New Roman"/>
+          <w:sz w:val="24"/>
+          <w:szCs w:val="24"/>
+        </w:rPr>
+        <w:t xml:space="preserve"> no detecta la tabla en html que se visualiza en la página web, porque esta se importa a través de la función “includehtml()”, que se encuentra en el script.</w:t>
+      </w:r>
+      <w:r>
+        <w:rPr>
+          <w:rFonts w:ascii="Times New Roman" w:hAnsi="Times New Roman" w:cs="Times New Roman"/>
+          <w:sz w:val="24"/>
+          <w:szCs w:val="24"/>
+        </w:rPr>
+        <w:t xml:space="preserve"> </w:t>
+      </w:r>
+      <w:r>
+        <w:rPr>
+          <w:rFonts w:ascii="Times New Roman" w:hAnsi="Times New Roman" w:cs="Times New Roman"/>
+          <w:sz w:val="24"/>
+          <w:szCs w:val="24"/>
+        </w:rPr>
+        <w:t>Sin embargo, al obtener el enlace de página web en donde reposan los datos en html, no existen restricciones para descargar o realizar “scraping” a los datos.</w:t>
       </w:r>
     </w:p>
     <w:p>
@@ -648,6 +695,20 @@
       <w:pPr>
         <w:pStyle w:val="Prrafodelista"/>
         <w:numPr>
+          <w:ilvl w:val="0"/>
+          <w:numId w:val="5"/>
+        </w:numPr>
+        <w:rPr>
+          <w:rFonts w:ascii="Times New Roman" w:hAnsi="Times New Roman" w:cs="Times New Roman"/>
+          <w:sz w:val="24"/>
+          <w:szCs w:val="24"/>
+        </w:rPr>
+      </w:pPr>
+    </w:p>
+    <w:p>
+      <w:pPr>
+        <w:pStyle w:val="Prrafodelista"/>
+        <w:numPr>
           <w:ilvl w:val="1"/>
           <w:numId w:val="2"/>
         </w:numPr>
@@ -711,23 +772,13 @@
           <w:szCs w:val="24"/>
         </w:rPr>
       </w:pPr>
-      <w:proofErr w:type="spellStart"/>
-      <w:r>
-        <w:rPr>
-          <w:rFonts w:ascii="Times New Roman" w:hAnsi="Times New Roman" w:cs="Times New Roman"/>
-          <w:sz w:val="24"/>
-          <w:szCs w:val="24"/>
-        </w:rPr>
-        <w:t>Pet</w:t>
-      </w:r>
-      <w:proofErr w:type="spellEnd"/>
-      <w:r>
-        <w:rPr>
-          <w:rFonts w:ascii="Times New Roman" w:hAnsi="Times New Roman" w:cs="Times New Roman"/>
-          <w:sz w:val="24"/>
-          <w:szCs w:val="24"/>
-        </w:rPr>
-        <w:t xml:space="preserve"> = Población en edad de trabajar</w:t>
+      <w:r>
+        <w:rPr>
+          <w:rFonts w:ascii="Times New Roman" w:hAnsi="Times New Roman" w:cs="Times New Roman"/>
+          <w:sz w:val="24"/>
+          <w:szCs w:val="24"/>
+        </w:rPr>
+        <w:t>Pet = Población en edad de trabajar</w:t>
       </w:r>
     </w:p>
     <w:p>
@@ -767,24 +818,13 @@
           <w:szCs w:val="24"/>
         </w:rPr>
       </w:pPr>
-      <w:proofErr w:type="spellStart"/>
-      <w:r>
-        <w:rPr>
-          <w:rFonts w:ascii="Times New Roman" w:hAnsi="Times New Roman" w:cs="Times New Roman"/>
-          <w:sz w:val="24"/>
-          <w:szCs w:val="24"/>
-        </w:rPr>
-        <w:lastRenderedPageBreak/>
-        <w:t>Educ</w:t>
-      </w:r>
-      <w:proofErr w:type="spellEnd"/>
-      <w:r>
-        <w:rPr>
-          <w:rFonts w:ascii="Times New Roman" w:hAnsi="Times New Roman" w:cs="Times New Roman"/>
-          <w:sz w:val="24"/>
-          <w:szCs w:val="24"/>
-        </w:rPr>
-        <w:t xml:space="preserve"> = Hace referencia a la educación con la que se cuenta. En la base de datos se trabajará la variable p6210, en donde se evidencia el nivel de educativo más alto alcanzado</w:t>
+      <w:r>
+        <w:rPr>
+          <w:rFonts w:ascii="Times New Roman" w:hAnsi="Times New Roman" w:cs="Times New Roman"/>
+          <w:sz w:val="24"/>
+          <w:szCs w:val="24"/>
+        </w:rPr>
+        <w:t>Educ = Hace referencia a la educación con la que se cuenta. En la base de datos se trabajará la variable p6210, en donde se evidencia el nivel de educativo más alto alcanzado</w:t>
       </w:r>
     </w:p>
     <w:p>
@@ -801,23 +841,13 @@
           <w:szCs w:val="24"/>
         </w:rPr>
       </w:pPr>
-      <w:proofErr w:type="spellStart"/>
-      <w:r>
-        <w:rPr>
-          <w:rFonts w:ascii="Times New Roman" w:hAnsi="Times New Roman" w:cs="Times New Roman"/>
-          <w:sz w:val="24"/>
-          <w:szCs w:val="24"/>
-        </w:rPr>
-        <w:t>Ocu</w:t>
-      </w:r>
-      <w:proofErr w:type="spellEnd"/>
-      <w:r>
-        <w:rPr>
-          <w:rFonts w:ascii="Times New Roman" w:hAnsi="Times New Roman" w:cs="Times New Roman"/>
-          <w:sz w:val="24"/>
-          <w:szCs w:val="24"/>
-        </w:rPr>
-        <w:t>=  Ocupación</w:t>
+      <w:r>
+        <w:rPr>
+          <w:rFonts w:ascii="Times New Roman" w:hAnsi="Times New Roman" w:cs="Times New Roman"/>
+          <w:sz w:val="24"/>
+          <w:szCs w:val="24"/>
+        </w:rPr>
+        <w:t>Ocu=  Ocupación</w:t>
       </w:r>
     </w:p>
     <w:p>
@@ -857,23 +887,13 @@
           <w:szCs w:val="24"/>
         </w:rPr>
       </w:pPr>
-      <w:proofErr w:type="spellStart"/>
-      <w:r>
-        <w:rPr>
-          <w:rFonts w:ascii="Times New Roman" w:hAnsi="Times New Roman" w:cs="Times New Roman"/>
-          <w:sz w:val="24"/>
-          <w:szCs w:val="24"/>
-        </w:rPr>
-        <w:t>Exp</w:t>
-      </w:r>
-      <w:proofErr w:type="spellEnd"/>
-      <w:r>
-        <w:rPr>
-          <w:rFonts w:ascii="Times New Roman" w:hAnsi="Times New Roman" w:cs="Times New Roman"/>
-          <w:sz w:val="24"/>
-          <w:szCs w:val="24"/>
-        </w:rPr>
-        <w:t xml:space="preserve">= Experiencia. En la base de datos se trabajará la variable p6426, en donde se  dividirá este dato entre 12 para tener los datos en formato años. </w:t>
+      <w:r>
+        <w:rPr>
+          <w:rFonts w:ascii="Times New Roman" w:hAnsi="Times New Roman" w:cs="Times New Roman"/>
+          <w:sz w:val="24"/>
+          <w:szCs w:val="24"/>
+        </w:rPr>
+        <w:t xml:space="preserve">Exp= Experiencia. En la base de datos se trabajará la variable p6426, en donde se  dividirá este dato entre 12 para tener los datos en formato años. </w:t>
       </w:r>
     </w:p>
     <w:p>
@@ -915,10 +935,48 @@
           <w:sz w:val="24"/>
           <w:szCs w:val="24"/>
         </w:rPr>
-        <w:t xml:space="preserve">Edad y </w:t>
-      </w:r>
-      <w:proofErr w:type="spellStart"/>
-      <w:r>
+        <w:t>Edad y Pet)</w:t>
+      </w:r>
+    </w:p>
+    <w:p>
+      <w:pPr>
+        <w:jc w:val="both"/>
+        <w:rPr>
+          <w:rFonts w:ascii="Times New Roman" w:hAnsi="Times New Roman" w:cs="Times New Roman"/>
+          <w:sz w:val="24"/>
+          <w:szCs w:val="24"/>
+        </w:rPr>
+      </w:pPr>
+      <w:r>
+        <w:rPr>
+          <w:rFonts w:ascii="Times New Roman" w:hAnsi="Times New Roman" w:cs="Times New Roman"/>
+          <w:sz w:val="24"/>
+          <w:szCs w:val="24"/>
+        </w:rPr>
+        <w:t>La edad de un individuo tiende a representar sus necesidades, oficios, intereses y preferencias. Por lo tanto, conocer la edad de los individuos nos permite generar un filtro para  observar cuál es la población objetivo para cada investigación y planteamiento que se desee presentar. En este modelo de ingresos, los menores de edad, por ejemplo, no representan información representativa, ya que cuentan usualmente con un jefe de hogar quien es el que percibe sus ingresos para manutención y demás necesidades. Por consiguiente, sus preferencias, oficios e intereses no serán analizadas en este espacio.</w:t>
+      </w:r>
+    </w:p>
+    <w:p>
+      <w:pPr>
+        <w:jc w:val="both"/>
+        <w:rPr>
+          <w:rFonts w:ascii="Times New Roman" w:hAnsi="Times New Roman" w:cs="Times New Roman"/>
+          <w:sz w:val="24"/>
+          <w:szCs w:val="24"/>
+        </w:rPr>
+      </w:pPr>
+      <w:r>
+        <w:rPr>
+          <w:rFonts w:ascii="Times New Roman" w:hAnsi="Times New Roman" w:cs="Times New Roman"/>
+          <w:sz w:val="24"/>
+          <w:szCs w:val="24"/>
+        </w:rPr>
+        <w:t xml:space="preserve">De acuerdo con lo anterior, es fundamental contar  con una segmentación por edades, ya que eso permite contar con un panorama más claro para proceder con el análisis. La población en edad de trabajar representa aquellos individuos que pueden generar ingresos por concepto de trabajo y ser jefes de los hogares, haciendo que, esta variable sea necesaria para contar con un modelo objetivo y claro sobre cuál será la población a describir </w:t>
+      </w:r>
+    </w:p>
+    <w:p>
+      <w:pPr>
+        <w:jc w:val="both"/>
         <w:rPr>
           <w:rFonts w:ascii="Times New Roman" w:hAnsi="Times New Roman" w:cs="Times New Roman"/>
           <w:b/>
@@ -926,9 +984,7 @@
           <w:sz w:val="24"/>
           <w:szCs w:val="24"/>
         </w:rPr>
-        <w:t>Pet</w:t>
-      </w:r>
-      <w:proofErr w:type="spellEnd"/>
+      </w:pPr>
       <w:r>
         <w:rPr>
           <w:rFonts w:ascii="Times New Roman" w:hAnsi="Times New Roman" w:cs="Times New Roman"/>
@@ -937,7 +993,7 @@
           <w:sz w:val="24"/>
           <w:szCs w:val="24"/>
         </w:rPr>
-        <w:t>)</w:t>
+        <w:t>Educación (Educ)</w:t>
       </w:r>
     </w:p>
     <w:p>
@@ -955,25 +1011,7 @@
           <w:sz w:val="24"/>
           <w:szCs w:val="24"/>
         </w:rPr>
-        <w:t>La edad de un individuo tiende a representar sus necesidades, oficios, intereses y preferencias. Por lo tanto, conocer la edad de los individuos nos permite generar un filtro para  observar cuál es la población objetivo para cada investigación y planteamiento que se desee presentar. En este modelo de ingresos, los menores de edad, por ejemplo, no representan información representativa, ya que cuentan usualmente con un jefe de hogar quien es el que percibe sus ingresos para manutención y demás necesidades. Por consiguiente, sus preferencias, oficios e intereses no serán analizadas en este espacio.</w:t>
-      </w:r>
-    </w:p>
-    <w:p>
-      <w:pPr>
-        <w:jc w:val="both"/>
-        <w:rPr>
-          <w:rFonts w:ascii="Times New Roman" w:hAnsi="Times New Roman" w:cs="Times New Roman"/>
-          <w:sz w:val="24"/>
-          <w:szCs w:val="24"/>
-        </w:rPr>
-      </w:pPr>
-      <w:r>
-        <w:rPr>
-          <w:rFonts w:ascii="Times New Roman" w:hAnsi="Times New Roman" w:cs="Times New Roman"/>
-          <w:sz w:val="24"/>
-          <w:szCs w:val="24"/>
-        </w:rPr>
-        <w:t xml:space="preserve">De acuerdo con lo anterior, es fundamental contar  con una segmentación por edades, ya que eso permite contar con un panorama más claro para proceder con el análisis. La población en edad de trabajar representa aquellos individuos que pueden generar ingresos por concepto de trabajo y ser jefes de los hogares, haciendo que, esta variable sea necesaria para contar con un modelo objetivo y claro sobre cuál será la población a describir </w:t>
+        <w:t xml:space="preserve">La educación representa cuán capacitado y certificado está el individuo. La educación le permite al individuo poder contar con mejor salario, ya que se asume que el individuo entre más educación posea,  es más competente y con ello, tiende a ser más productivo. Por lo tanto, contar con la educación en el modelo, permite analizar cuán importante es la educación  para saber cuántos ingresos puede a llegar a obtener si aumenta uno o más años de estudio. </w:t>
       </w:r>
     </w:p>
     <w:p>
@@ -995,10 +1033,30 @@
           <w:sz w:val="24"/>
           <w:szCs w:val="24"/>
         </w:rPr>
-        <w:t>Educación (</w:t>
-      </w:r>
-      <w:proofErr w:type="spellStart"/>
-      <w:r>
+        <w:t>Ocupación (Ocu)</w:t>
+      </w:r>
+    </w:p>
+    <w:p>
+      <w:pPr>
+        <w:jc w:val="both"/>
+        <w:rPr>
+          <w:rFonts w:ascii="Times New Roman" w:hAnsi="Times New Roman" w:cs="Times New Roman"/>
+          <w:sz w:val="24"/>
+          <w:szCs w:val="24"/>
+        </w:rPr>
+      </w:pPr>
+      <w:r>
+        <w:rPr>
+          <w:rFonts w:ascii="Times New Roman" w:hAnsi="Times New Roman" w:cs="Times New Roman"/>
+          <w:sz w:val="24"/>
+          <w:szCs w:val="24"/>
+        </w:rPr>
+        <w:t xml:space="preserve">La ocupación permite filtrar a aquellos individuos que se encuentran en edad de trabajar y en este momento se encuentran con trabajo, u ocupados. Esto permite contar con un espectro más claro en el modelo, ya que permite analizar cómo  sus ingresos  dependen si están ocupados o no. </w:t>
+      </w:r>
+    </w:p>
+    <w:p>
+      <w:pPr>
+        <w:jc w:val="both"/>
         <w:rPr>
           <w:rFonts w:ascii="Times New Roman" w:hAnsi="Times New Roman" w:cs="Times New Roman"/>
           <w:b/>
@@ -1006,9 +1064,7 @@
           <w:sz w:val="24"/>
           <w:szCs w:val="24"/>
         </w:rPr>
-        <w:t>Educ</w:t>
-      </w:r>
-      <w:proofErr w:type="spellEnd"/>
+      </w:pPr>
       <w:r>
         <w:rPr>
           <w:rFonts w:ascii="Times New Roman" w:hAnsi="Times New Roman" w:cs="Times New Roman"/>
@@ -1017,7 +1073,7 @@
           <w:sz w:val="24"/>
           <w:szCs w:val="24"/>
         </w:rPr>
-        <w:t>)</w:t>
+        <w:t>Género (Sex)</w:t>
       </w:r>
     </w:p>
     <w:p>
@@ -1035,8 +1091,27 @@
           <w:sz w:val="24"/>
           <w:szCs w:val="24"/>
         </w:rPr>
-        <w:t xml:space="preserve">La educación representa cuán capacitado y certificado está el individuo. La educación le permite al individuo poder contar con mejor salario, ya que se asume que el individuo entre más educación posea,  es más competente y con ello, tiende a ser más productivo. Por lo tanto, contar con la educación en el modelo, permite analizar cuán importante es la educación  para saber cuántos ingresos puede a llegar a obtener si aumenta uno o más años de estudio. </w:t>
-      </w:r>
+        <w:t xml:space="preserve">El género es fundamental en el análisis de los ingresos de los individuos, ya que en el contexto Colombiano, por ejemplo, existe una brecha entre hombres y mujeres en el momento de obtener  trabajo y ganar un salario determinado, por lo tanto, ser hombre o mujer sí tiene influencia en la cantidad de ingresos que se perciben. Es por eso que en el modelo tiene que estar presente esta </w:t>
+      </w:r>
+      <w:r>
+        <w:rPr>
+          <w:rFonts w:ascii="Times New Roman" w:hAnsi="Times New Roman" w:cs="Times New Roman"/>
+          <w:sz w:val="24"/>
+          <w:szCs w:val="24"/>
+        </w:rPr>
+        <w:lastRenderedPageBreak/>
+        <w:t>variable, ya que ayudará a conocer el impacto en el salario dependiendo del género que tenga dicho individuo.</w:t>
+      </w:r>
+    </w:p>
+    <w:p>
+      <w:pPr>
+        <w:jc w:val="both"/>
+        <w:rPr>
+          <w:rFonts w:ascii="Times New Roman" w:hAnsi="Times New Roman" w:cs="Times New Roman"/>
+          <w:sz w:val="24"/>
+          <w:szCs w:val="24"/>
+        </w:rPr>
+      </w:pPr>
     </w:p>
     <w:p>
       <w:pPr>
@@ -1057,29 +1132,7 @@
           <w:sz w:val="24"/>
           <w:szCs w:val="24"/>
         </w:rPr>
-        <w:t>Ocupación (</w:t>
-      </w:r>
-      <w:proofErr w:type="spellStart"/>
-      <w:r>
-        <w:rPr>
-          <w:rFonts w:ascii="Times New Roman" w:hAnsi="Times New Roman" w:cs="Times New Roman"/>
-          <w:b/>
-          <w:i/>
-          <w:sz w:val="24"/>
-          <w:szCs w:val="24"/>
-        </w:rPr>
-        <w:t>Ocu</w:t>
-      </w:r>
-      <w:proofErr w:type="spellEnd"/>
-      <w:r>
-        <w:rPr>
-          <w:rFonts w:ascii="Times New Roman" w:hAnsi="Times New Roman" w:cs="Times New Roman"/>
-          <w:b/>
-          <w:i/>
-          <w:sz w:val="24"/>
-          <w:szCs w:val="24"/>
-        </w:rPr>
-        <w:t>)</w:t>
+        <w:t>Experiencia (Exp)</w:t>
       </w:r>
     </w:p>
     <w:p>
@@ -1097,119 +1150,6 @@
           <w:sz w:val="24"/>
           <w:szCs w:val="24"/>
         </w:rPr>
-        <w:t xml:space="preserve">La ocupación permite filtrar a aquellos individuos que se encuentran en edad de trabajar y en este momento se encuentran con trabajo, u ocupados. Esto permite contar con un espectro más claro en el modelo, ya que permite analizar cómo  sus ingresos  dependen si están ocupados o no. </w:t>
-      </w:r>
-    </w:p>
-    <w:p>
-      <w:pPr>
-        <w:jc w:val="both"/>
-        <w:rPr>
-          <w:rFonts w:ascii="Times New Roman" w:hAnsi="Times New Roman" w:cs="Times New Roman"/>
-          <w:b/>
-          <w:i/>
-          <w:sz w:val="24"/>
-          <w:szCs w:val="24"/>
-        </w:rPr>
-      </w:pPr>
-      <w:r>
-        <w:rPr>
-          <w:rFonts w:ascii="Times New Roman" w:hAnsi="Times New Roman" w:cs="Times New Roman"/>
-          <w:b/>
-          <w:i/>
-          <w:sz w:val="24"/>
-          <w:szCs w:val="24"/>
-        </w:rPr>
-        <w:t>Género (Sex)</w:t>
-      </w:r>
-    </w:p>
-    <w:p>
-      <w:pPr>
-        <w:jc w:val="both"/>
-        <w:rPr>
-          <w:rFonts w:ascii="Times New Roman" w:hAnsi="Times New Roman" w:cs="Times New Roman"/>
-          <w:sz w:val="24"/>
-          <w:szCs w:val="24"/>
-        </w:rPr>
-      </w:pPr>
-      <w:r>
-        <w:rPr>
-          <w:rFonts w:ascii="Times New Roman" w:hAnsi="Times New Roman" w:cs="Times New Roman"/>
-          <w:sz w:val="24"/>
-          <w:szCs w:val="24"/>
-        </w:rPr>
-        <w:t>El género es fundamental en el análisis de los ingresos de los individuos, ya que en el contexto Colombiano, por ejemplo, existe una brecha entre hombres y mujeres en el momento de obtener  trabajo y ganar un salario determinado, por lo tanto, ser hombre o mujer sí tiene influencia en la cantidad de ingresos que se perciben. Es por eso que en el modelo tiene que estar presente esta variable, ya que ayudará a conocer el impacto en el salario dependiendo del género que tenga dicho individuo.</w:t>
-      </w:r>
-    </w:p>
-    <w:p>
-      <w:pPr>
-        <w:jc w:val="both"/>
-        <w:rPr>
-          <w:rFonts w:ascii="Times New Roman" w:hAnsi="Times New Roman" w:cs="Times New Roman"/>
-          <w:sz w:val="24"/>
-          <w:szCs w:val="24"/>
-        </w:rPr>
-      </w:pPr>
-    </w:p>
-    <w:p>
-      <w:pPr>
-        <w:jc w:val="both"/>
-        <w:rPr>
-          <w:rFonts w:ascii="Times New Roman" w:hAnsi="Times New Roman" w:cs="Times New Roman"/>
-          <w:b/>
-          <w:i/>
-          <w:sz w:val="24"/>
-          <w:szCs w:val="24"/>
-        </w:rPr>
-      </w:pPr>
-      <w:r>
-        <w:rPr>
-          <w:rFonts w:ascii="Times New Roman" w:hAnsi="Times New Roman" w:cs="Times New Roman"/>
-          <w:b/>
-          <w:i/>
-          <w:sz w:val="24"/>
-          <w:szCs w:val="24"/>
-        </w:rPr>
-        <w:lastRenderedPageBreak/>
-        <w:t>Experiencia (</w:t>
-      </w:r>
-      <w:proofErr w:type="spellStart"/>
-      <w:r>
-        <w:rPr>
-          <w:rFonts w:ascii="Times New Roman" w:hAnsi="Times New Roman" w:cs="Times New Roman"/>
-          <w:b/>
-          <w:i/>
-          <w:sz w:val="24"/>
-          <w:szCs w:val="24"/>
-        </w:rPr>
-        <w:t>Exp</w:t>
-      </w:r>
-      <w:proofErr w:type="spellEnd"/>
-      <w:r>
-        <w:rPr>
-          <w:rFonts w:ascii="Times New Roman" w:hAnsi="Times New Roman" w:cs="Times New Roman"/>
-          <w:b/>
-          <w:i/>
-          <w:sz w:val="24"/>
-          <w:szCs w:val="24"/>
-        </w:rPr>
-        <w:t>)</w:t>
-      </w:r>
-    </w:p>
-    <w:p>
-      <w:pPr>
-        <w:jc w:val="both"/>
-        <w:rPr>
-          <w:rFonts w:ascii="Times New Roman" w:hAnsi="Times New Roman" w:cs="Times New Roman"/>
-          <w:sz w:val="24"/>
-          <w:szCs w:val="24"/>
-        </w:rPr>
-      </w:pPr>
-      <w:r>
-        <w:rPr>
-          <w:rFonts w:ascii="Times New Roman" w:hAnsi="Times New Roman" w:cs="Times New Roman"/>
-          <w:sz w:val="24"/>
-          <w:szCs w:val="24"/>
-        </w:rPr>
         <w:t xml:space="preserve">La experiencia permite conocer cuánto tiempo ha durado una persona trabajando, en este caso, la base de datos nos presenta los datos del tiempo que lleva trabajando la persona en la empresa actual. Esta variable es muy importante, ya que aporta al conocimiento la influencia que tiene la experiencia al ingreso de una persona, ya que entre más tiempo lleve trabajando, puede ser más productivo porque cuenta con más conocimiento y habilidades para realizar sus actividades. </w:t>
       </w:r>
     </w:p>
@@ -1221,8 +1161,6 @@
           <w:szCs w:val="24"/>
         </w:rPr>
       </w:pPr>
-      <w:bookmarkStart w:id="0" w:name="_GoBack"/>
-      <w:bookmarkEnd w:id="0"/>
     </w:p>
     <w:p>
       <w:pPr>
@@ -1374,25 +1312,7 @@
           <w:sz w:val="24"/>
           <w:szCs w:val="24"/>
         </w:rPr>
-        <w:t xml:space="preserve">¿Cuál es la “edad pico” sugerida por la ecuación anterior? Usar </w:t>
-      </w:r>
-      <w:proofErr w:type="spellStart"/>
-      <w:r>
-        <w:rPr>
-          <w:rFonts w:ascii="Times New Roman" w:hAnsi="Times New Roman" w:cs="Times New Roman"/>
-          <w:sz w:val="24"/>
-          <w:szCs w:val="24"/>
-        </w:rPr>
-        <w:t>bootstrap</w:t>
-      </w:r>
-      <w:proofErr w:type="spellEnd"/>
-      <w:r>
-        <w:rPr>
-          <w:rFonts w:ascii="Times New Roman" w:hAnsi="Times New Roman" w:cs="Times New Roman"/>
-          <w:sz w:val="24"/>
-          <w:szCs w:val="24"/>
-        </w:rPr>
-        <w:t xml:space="preserve"> para</w:t>
+        <w:t>¿Cuál es la “edad pico” sugerida por la ecuación anterior? Usar bootstrap para</w:t>
       </w:r>
       <w:r>
         <w:rPr>
@@ -1486,21 +1406,12 @@
           <w:rFonts w:ascii="Times New Roman" w:hAnsi="Times New Roman" w:cs="Times New Roman"/>
         </w:rPr>
       </w:pPr>
-      <w:proofErr w:type="gramStart"/>
       <w:r>
         <w:rPr>
           <w:rFonts w:ascii="Times New Roman" w:hAnsi="Times New Roman" w:cs="Times New Roman"/>
           <w:i/>
         </w:rPr>
-        <w:t>log(</w:t>
-      </w:r>
-      <w:proofErr w:type="gramEnd"/>
-      <w:r>
-        <w:rPr>
-          <w:rFonts w:ascii="Times New Roman" w:hAnsi="Times New Roman" w:cs="Times New Roman"/>
-          <w:i/>
-        </w:rPr>
-        <w:t>ingreso)</w:t>
+        <w:t>log(ingreso)</w:t>
       </w:r>
       <w:r>
         <w:rPr>
@@ -1528,25 +1439,7 @@
           <w:sz w:val="24"/>
           <w:szCs w:val="24"/>
         </w:rPr>
-        <w:t xml:space="preserve">¿Cómo debemos interpretar el coeficiente β2? ¿Qué tan bueno es este modelo en </w:t>
-      </w:r>
-      <w:proofErr w:type="spellStart"/>
-      <w:r>
-        <w:rPr>
-          <w:rFonts w:ascii="Times New Roman" w:hAnsi="Times New Roman" w:cs="Times New Roman"/>
-          <w:sz w:val="24"/>
-          <w:szCs w:val="24"/>
-        </w:rPr>
-        <w:t>samplefit</w:t>
-      </w:r>
-      <w:proofErr w:type="spellEnd"/>
-      <w:r>
-        <w:rPr>
-          <w:rFonts w:ascii="Times New Roman" w:hAnsi="Times New Roman" w:cs="Times New Roman"/>
-          <w:sz w:val="24"/>
-          <w:szCs w:val="24"/>
-        </w:rPr>
-        <w:t>?</w:t>
+        <w:t>¿Cómo debemos interpretar el coeficiente β2? ¿Qué tan bueno es este modelo en samplefit?</w:t>
       </w:r>
     </w:p>
     <w:p>
@@ -1590,43 +1483,7 @@
           <w:sz w:val="24"/>
           <w:szCs w:val="24"/>
         </w:rPr>
-        <w:t>¿Cuál es la “edad pico” implícita por género</w:t>
-      </w:r>
-      <w:proofErr w:type="gramStart"/>
-      <w:r>
-        <w:rPr>
-          <w:rFonts w:ascii="Times New Roman" w:hAnsi="Times New Roman" w:cs="Times New Roman"/>
-          <w:sz w:val="24"/>
-          <w:szCs w:val="24"/>
-        </w:rPr>
-        <w:t>?.</w:t>
-      </w:r>
-      <w:proofErr w:type="gramEnd"/>
-      <w:r>
-        <w:rPr>
-          <w:rFonts w:ascii="Times New Roman" w:hAnsi="Times New Roman" w:cs="Times New Roman"/>
-          <w:sz w:val="24"/>
-          <w:szCs w:val="24"/>
-        </w:rPr>
-        <w:t xml:space="preserve"> Utilice </w:t>
-      </w:r>
-      <w:proofErr w:type="spellStart"/>
-      <w:r>
-        <w:rPr>
-          <w:rFonts w:ascii="Times New Roman" w:hAnsi="Times New Roman" w:cs="Times New Roman"/>
-          <w:sz w:val="24"/>
-          <w:szCs w:val="24"/>
-        </w:rPr>
-        <w:t>bootstrap</w:t>
-      </w:r>
-      <w:proofErr w:type="spellEnd"/>
-      <w:r>
-        <w:rPr>
-          <w:rFonts w:ascii="Times New Roman" w:hAnsi="Times New Roman" w:cs="Times New Roman"/>
-          <w:sz w:val="24"/>
-          <w:szCs w:val="24"/>
-        </w:rPr>
-        <w:t xml:space="preserve"> para calcular los errores estándar y construir los intervalos de confianza. ¿Se superponen estos intervalos de confianza?</w:t>
+        <w:t>¿Cuál es la “edad pico” implícita por género?. Utilice bootstrap para calcular los errores estándar y construir los intervalos de confianza. ¿Se superponen estos intervalos de confianza?</w:t>
       </w:r>
     </w:p>
     <w:p>
@@ -1695,7 +1552,6 @@
           <w:szCs w:val="24"/>
         </w:rPr>
       </w:pPr>
-      <w:proofErr w:type="gramStart"/>
       <w:r>
         <w:rPr>
           <w:rFonts w:ascii="Times New Roman" w:hAnsi="Times New Roman" w:cs="Times New Roman"/>
@@ -1704,7 +1560,6 @@
         </w:rPr>
         <w:t>log(</w:t>
       </w:r>
-      <w:proofErr w:type="gramEnd"/>
       <w:r>
         <w:rPr>
           <w:rFonts w:ascii="Times New Roman" w:hAnsi="Times New Roman" w:cs="Times New Roman"/>
@@ -1736,25 +1591,7 @@
           <w:sz w:val="24"/>
           <w:szCs w:val="24"/>
         </w:rPr>
-        <w:t xml:space="preserve"> +</w:t>
-      </w:r>
-      <w:proofErr w:type="spellStart"/>
-      <w:r>
-        <w:rPr>
-          <w:rFonts w:ascii="Times New Roman" w:hAnsi="Times New Roman" w:cs="Times New Roman"/>
-          <w:sz w:val="24"/>
-          <w:szCs w:val="24"/>
-        </w:rPr>
-        <w:t>θX</w:t>
-      </w:r>
-      <w:proofErr w:type="spellEnd"/>
-      <w:r>
-        <w:rPr>
-          <w:rFonts w:ascii="Times New Roman" w:hAnsi="Times New Roman" w:cs="Times New Roman"/>
-          <w:sz w:val="24"/>
-          <w:szCs w:val="24"/>
-        </w:rPr>
-        <w:t xml:space="preserve"> + u</w:t>
+        <w:t xml:space="preserve"> +θX + u</w:t>
       </w:r>
     </w:p>
     <w:p>
@@ -1798,7 +1635,16 @@
           <w:sz w:val="24"/>
           <w:szCs w:val="24"/>
         </w:rPr>
-        <w:t>¿Cómo debemos interpretar el coeficiente β2? ¿Qué tan bueno es este modelo en ajuste de muestra? ¿Se reduce la brecha? ¿Es esta evidencia de que la brecha es un problema de selección y no un "problema de discriminación"?</w:t>
+        <w:t xml:space="preserve">¿Cómo debemos interpretar el coeficiente β2? ¿Qué tan bueno es este modelo en ajuste de muestra? ¿Se reduce la brecha? ¿Es esta evidencia </w:t>
+      </w:r>
+      <w:r>
+        <w:rPr>
+          <w:rFonts w:ascii="Times New Roman" w:hAnsi="Times New Roman" w:cs="Times New Roman"/>
+          <w:sz w:val="24"/>
+          <w:szCs w:val="24"/>
+        </w:rPr>
+        <w:lastRenderedPageBreak/>
+        <w:t>de que la brecha es un problema de selección y no un "problema de discriminación"?</w:t>
       </w:r>
     </w:p>
     <w:p>
@@ -1842,36 +1688,7 @@
           <w:sz w:val="24"/>
           <w:szCs w:val="24"/>
         </w:rPr>
-        <w:lastRenderedPageBreak/>
-        <w:t xml:space="preserve">Divida la muestra en dos muestras: una muestra de entrenamiento (70%) y una muestra de prueba (30%). No olvide establecer una semilla (en R, </w:t>
-      </w:r>
-      <w:proofErr w:type="spellStart"/>
-      <w:proofErr w:type="gramStart"/>
-      <w:r>
-        <w:rPr>
-          <w:rFonts w:ascii="Times New Roman" w:hAnsi="Times New Roman" w:cs="Times New Roman"/>
-          <w:sz w:val="24"/>
-          <w:szCs w:val="24"/>
-        </w:rPr>
-        <w:t>set.seed</w:t>
-      </w:r>
-      <w:proofErr w:type="spellEnd"/>
-      <w:r>
-        <w:rPr>
-          <w:rFonts w:ascii="Times New Roman" w:hAnsi="Times New Roman" w:cs="Times New Roman"/>
-          <w:sz w:val="24"/>
-          <w:szCs w:val="24"/>
-        </w:rPr>
-        <w:t>(</w:t>
-      </w:r>
-      <w:proofErr w:type="gramEnd"/>
-      <w:r>
-        <w:rPr>
-          <w:rFonts w:ascii="Times New Roman" w:hAnsi="Times New Roman" w:cs="Times New Roman"/>
-          <w:sz w:val="24"/>
-          <w:szCs w:val="24"/>
-        </w:rPr>
-        <w:t>10101), donde 10101 es la semilla).</w:t>
+        <w:t>Divida la muestra en dos muestras: una muestra de entrenamiento (70%) y una muestra de prueba (30%). No olvide establecer una semilla (en R, set.seed(10101), donde 10101 es la semilla).</w:t>
       </w:r>
     </w:p>
     <w:p>
@@ -2018,29 +1835,7 @@
           <w:szCs w:val="24"/>
           <w:shd w:val="clear" w:color="auto" w:fill="FFFFFF"/>
         </w:rPr>
-        <w:t>Repita el punto anterior pero use la validación cruzada K-</w:t>
-      </w:r>
-      <w:proofErr w:type="spellStart"/>
-      <w:r>
-        <w:rPr>
-          <w:rFonts w:ascii="Times New Roman" w:hAnsi="Times New Roman" w:cs="Times New Roman"/>
-          <w:color w:val="000000"/>
-          <w:sz w:val="24"/>
-          <w:szCs w:val="24"/>
-          <w:shd w:val="clear" w:color="auto" w:fill="FFFFFF"/>
-        </w:rPr>
-        <w:t>fold</w:t>
-      </w:r>
-      <w:proofErr w:type="spellEnd"/>
-      <w:r>
-        <w:rPr>
-          <w:rFonts w:ascii="Times New Roman" w:hAnsi="Times New Roman" w:cs="Times New Roman"/>
-          <w:color w:val="000000"/>
-          <w:sz w:val="24"/>
-          <w:szCs w:val="24"/>
-          <w:shd w:val="clear" w:color="auto" w:fill="FFFFFF"/>
-        </w:rPr>
-        <w:t>. Comente las similitudes/diferencias del uso de este enfoque.</w:t>
+        <w:t>Repita el punto anterior pero use la validación cruzada K-fold. Comente las similitudes/diferencias del uso de este enfoque.</w:t>
       </w:r>
     </w:p>
     <w:p>
@@ -2135,29 +1930,7 @@
           <w:szCs w:val="24"/>
           <w:shd w:val="clear" w:color="auto" w:fill="FFFFFF"/>
         </w:rPr>
-        <w:t xml:space="preserve">Estimar el modelo de regresión utilizando todas las observaciones menos la i − </w:t>
-      </w:r>
-      <w:proofErr w:type="spellStart"/>
-      <w:r>
-        <w:rPr>
-          <w:rFonts w:ascii="Times New Roman" w:hAnsi="Times New Roman" w:cs="Times New Roman"/>
-          <w:color w:val="000000"/>
-          <w:sz w:val="24"/>
-          <w:szCs w:val="24"/>
-          <w:shd w:val="clear" w:color="auto" w:fill="FFFFFF"/>
-        </w:rPr>
-        <w:t>ésima</w:t>
-      </w:r>
-      <w:proofErr w:type="spellEnd"/>
-      <w:r>
-        <w:rPr>
-          <w:rFonts w:ascii="Times New Roman" w:hAnsi="Times New Roman" w:cs="Times New Roman"/>
-          <w:color w:val="000000"/>
-          <w:sz w:val="24"/>
-          <w:szCs w:val="24"/>
-          <w:shd w:val="clear" w:color="auto" w:fill="FFFFFF"/>
-        </w:rPr>
-        <w:t>.</w:t>
+        <w:t>Estimar el modelo de regresión utilizando todas las observaciones menos la i − ésima.</w:t>
       </w:r>
     </w:p>
     <w:p>
@@ -2183,73 +1956,7 @@
           <w:szCs w:val="24"/>
           <w:shd w:val="clear" w:color="auto" w:fill="FFFFFF"/>
         </w:rPr>
-        <w:t xml:space="preserve">Calcular el error de predicción para la i − </w:t>
-      </w:r>
-      <w:proofErr w:type="spellStart"/>
-      <w:r>
-        <w:rPr>
-          <w:rFonts w:ascii="Times New Roman" w:hAnsi="Times New Roman" w:cs="Times New Roman"/>
-          <w:color w:val="000000"/>
-          <w:sz w:val="24"/>
-          <w:szCs w:val="24"/>
-          <w:shd w:val="clear" w:color="auto" w:fill="FFFFFF"/>
-        </w:rPr>
-        <w:t>ésima</w:t>
-      </w:r>
-      <w:proofErr w:type="spellEnd"/>
-      <w:r>
-        <w:rPr>
-          <w:rFonts w:ascii="Times New Roman" w:hAnsi="Times New Roman" w:cs="Times New Roman"/>
-          <w:color w:val="000000"/>
-          <w:sz w:val="24"/>
-          <w:szCs w:val="24"/>
-          <w:shd w:val="clear" w:color="auto" w:fill="FFFFFF"/>
-        </w:rPr>
-        <w:t xml:space="preserve"> observación, es decir, (</w:t>
-      </w:r>
-      <w:proofErr w:type="spellStart"/>
-      <w:r>
-        <w:rPr>
-          <w:rFonts w:ascii="Times New Roman" w:hAnsi="Times New Roman" w:cs="Times New Roman"/>
-          <w:color w:val="000000"/>
-          <w:sz w:val="24"/>
-          <w:szCs w:val="24"/>
-          <w:shd w:val="clear" w:color="auto" w:fill="FFFFFF"/>
-        </w:rPr>
-        <w:t>yi</w:t>
-      </w:r>
-      <w:proofErr w:type="spellEnd"/>
-      <w:r>
-        <w:rPr>
-          <w:rFonts w:ascii="Times New Roman" w:hAnsi="Times New Roman" w:cs="Times New Roman"/>
-          <w:color w:val="000000"/>
-          <w:sz w:val="24"/>
-          <w:szCs w:val="24"/>
-          <w:shd w:val="clear" w:color="auto" w:fill="FFFFFF"/>
-        </w:rPr>
-        <w:t xml:space="preserve">− </w:t>
-      </w:r>
-      <w:proofErr w:type="spellStart"/>
-      <w:r>
-        <w:rPr>
-          <w:rFonts w:ascii="Times New Roman" w:hAnsi="Times New Roman" w:cs="Times New Roman"/>
-          <w:color w:val="000000"/>
-          <w:sz w:val="24"/>
-          <w:szCs w:val="24"/>
-          <w:shd w:val="clear" w:color="auto" w:fill="FFFFFF"/>
-        </w:rPr>
-        <w:t>yˆi</w:t>
-      </w:r>
-      <w:proofErr w:type="spellEnd"/>
-      <w:r>
-        <w:rPr>
-          <w:rFonts w:ascii="Times New Roman" w:hAnsi="Times New Roman" w:cs="Times New Roman"/>
-          <w:color w:val="000000"/>
-          <w:sz w:val="24"/>
-          <w:szCs w:val="24"/>
-          <w:shd w:val="clear" w:color="auto" w:fill="FFFFFF"/>
-        </w:rPr>
-        <w:t>)</w:t>
+        <w:t>Calcular el error de predicción para la i − ésima observación, es decir, (yi− yˆi)</w:t>
       </w:r>
     </w:p>
     <w:p>
@@ -2275,29 +1982,7 @@
           <w:szCs w:val="24"/>
           <w:shd w:val="clear" w:color="auto" w:fill="FFFFFF"/>
         </w:rPr>
-        <w:t xml:space="preserve">Calcular el promedio de los números obtenidos en el paso anterior para obtener el error cuadrático medio. Esto se conoce como la estadística de validación cruzada </w:t>
-      </w:r>
-      <w:proofErr w:type="spellStart"/>
-      <w:r>
-        <w:rPr>
-          <w:rFonts w:ascii="Times New Roman" w:hAnsi="Times New Roman" w:cs="Times New Roman"/>
-          <w:color w:val="000000"/>
-          <w:sz w:val="24"/>
-          <w:szCs w:val="24"/>
-          <w:shd w:val="clear" w:color="auto" w:fill="FFFFFF"/>
-        </w:rPr>
-        <w:t>Leave-One-Out</w:t>
-      </w:r>
-      <w:proofErr w:type="spellEnd"/>
-      <w:r>
-        <w:rPr>
-          <w:rFonts w:ascii="Times New Roman" w:hAnsi="Times New Roman" w:cs="Times New Roman"/>
-          <w:color w:val="000000"/>
-          <w:sz w:val="24"/>
-          <w:szCs w:val="24"/>
-          <w:shd w:val="clear" w:color="auto" w:fill="FFFFFF"/>
-        </w:rPr>
-        <w:t xml:space="preserve"> (LOOCV).</w:t>
+        <w:t>Calcular el promedio de los números obtenidos en el paso anterior para obtener el error cuadrático medio. Esto se conoce como la estadística de validación cruzada Leave-One-Out (LOOCV).</w:t>
       </w:r>
     </w:p>
     <w:p>
@@ -2346,7 +2031,7 @@
 </file>
 
 <file path=word/numbering.xml><?xml version="1.0" encoding="utf-8"?>
-<w:numbering xmlns:wpc="http://schemas.microsoft.com/office/word/2010/wordprocessingCanvas" xmlns:mc="http://schemas.openxmlformats.org/markup-compatibility/2006" xmlns:o="urn:schemas-microsoft-com:office:office" xmlns:r="http://schemas.openxmlformats.org/officeDocument/2006/relationships" xmlns:m="http://schemas.openxmlformats.org/officeDocument/2006/math" xmlns:v="urn:schemas-microsoft-com:vml" xmlns:wp14="http://schemas.microsoft.com/office/word/2010/wordprocessingDrawing" xmlns:wp="http://schemas.openxmlformats.org/drawingml/2006/wordprocessingDrawing" xmlns:w10="urn:schemas-microsoft-com:office:word" xmlns:w="http://schemas.openxmlformats.org/wordprocessingml/2006/main" xmlns:w14="http://schemas.microsoft.com/office/word/2010/wordml" xmlns:w15="http://schemas.microsoft.com/office/word/2012/wordml" xmlns:wpg="http://schemas.microsoft.com/office/word/2010/wordprocessingGroup" xmlns:wpi="http://schemas.microsoft.com/office/word/2010/wordprocessingInk" xmlns:wne="http://schemas.microsoft.com/office/word/2006/wordml" xmlns:wps="http://schemas.microsoft.com/office/word/2010/wordprocessingShape" mc:Ignorable="w14 w15 wp14">
+<w:numbering xmlns:wpc="http://schemas.microsoft.com/office/word/2010/wordprocessingCanvas" xmlns:cx="http://schemas.microsoft.com/office/drawing/2014/chartex" xmlns:cx1="http://schemas.microsoft.com/office/drawing/2015/9/8/chartex" xmlns:cx2="http://schemas.microsoft.com/office/drawing/2015/10/21/chartex" xmlns:cx3="http://schemas.microsoft.com/office/drawing/2016/5/9/chartex" xmlns:cx4="http://schemas.microsoft.com/office/drawing/2016/5/10/chartex" xmlns:cx5="http://schemas.microsoft.com/office/drawing/2016/5/11/chartex" xmlns:cx6="http://schemas.microsoft.com/office/drawing/2016/5/12/chartex" xmlns:cx7="http://schemas.microsoft.com/office/drawing/2016/5/13/chartex" xmlns:cx8="http://schemas.microsoft.com/office/drawing/2016/5/14/chartex" xmlns:mc="http://schemas.openxmlformats.org/markup-compatibility/2006" xmlns:aink="http://schemas.microsoft.com/office/drawing/2016/ink" xmlns:am3d="http://schemas.microsoft.com/office/drawing/2017/model3d" xmlns:o="urn:schemas-microsoft-com:office:office" xmlns:r="http://schemas.openxmlformats.org/officeDocument/2006/relationships" xmlns:m="http://schemas.openxmlformats.org/officeDocument/2006/math" xmlns:v="urn:schemas-microsoft-com:vml" xmlns:wp14="http://schemas.microsoft.com/office/word/2010/wordprocessingDrawing" xmlns:wp="http://schemas.openxmlformats.org/drawingml/2006/wordprocessingDrawing" xmlns:w10="urn:schemas-microsoft-com:office:word" xmlns:w="http://schemas.openxmlformats.org/wordprocessingml/2006/main" xmlns:w14="http://schemas.microsoft.com/office/word/2010/wordml" xmlns:w15="http://schemas.microsoft.com/office/word/2012/wordml" xmlns:w16cex="http://schemas.microsoft.com/office/word/2018/wordml/cex" xmlns:w16cid="http://schemas.microsoft.com/office/word/2016/wordml/cid" xmlns:w16="http://schemas.microsoft.com/office/word/2018/wordml" xmlns:w16sdtdh="http://schemas.microsoft.com/office/word/2020/wordml/sdtdatahash" xmlns:w16se="http://schemas.microsoft.com/office/word/2015/wordml/symex" xmlns:wpg="http://schemas.microsoft.com/office/word/2010/wordprocessingGroup" xmlns:wpi="http://schemas.microsoft.com/office/word/2010/wordprocessingInk" xmlns:wne="http://schemas.microsoft.com/office/word/2006/wordml" xmlns:wps="http://schemas.microsoft.com/office/word/2010/wordprocessingShape" mc:Ignorable="w14 w15 w16se w16cid w16 w16cex w16sdtdh wp14">
   <w:abstractNum w:abstractNumId="0" w15:restartNumberingAfterBreak="0">
     <w:nsid w:val="271F15A3"/>
     <w:multiLevelType w:val="hybridMultilevel"/>
@@ -2651,6 +2336,119 @@
     </w:lvl>
   </w:abstractNum>
   <w:abstractNum w:abstractNumId="3" w15:restartNumberingAfterBreak="0">
+    <w:nsid w:val="61C03B81"/>
+    <w:multiLevelType w:val="hybridMultilevel"/>
+    <w:tmpl w:val="FC82AF34"/>
+    <w:lvl w:ilvl="0" w:tplc="240A0001">
+      <w:start w:val="1"/>
+      <w:numFmt w:val="bullet"/>
+      <w:lvlText w:val=""/>
+      <w:lvlJc w:val="left"/>
+      <w:pPr>
+        <w:ind w:left="720" w:hanging="360"/>
+      </w:pPr>
+      <w:rPr>
+        <w:rFonts w:ascii="Symbol" w:hAnsi="Symbol" w:hint="default"/>
+      </w:rPr>
+    </w:lvl>
+    <w:lvl w:ilvl="1" w:tplc="240A0003" w:tentative="1">
+      <w:start w:val="1"/>
+      <w:numFmt w:val="bullet"/>
+      <w:lvlText w:val="o"/>
+      <w:lvlJc w:val="left"/>
+      <w:pPr>
+        <w:ind w:left="1440" w:hanging="360"/>
+      </w:pPr>
+      <w:rPr>
+        <w:rFonts w:ascii="Courier New" w:hAnsi="Courier New" w:cs="Courier New" w:hint="default"/>
+      </w:rPr>
+    </w:lvl>
+    <w:lvl w:ilvl="2" w:tplc="240A0005" w:tentative="1">
+      <w:start w:val="1"/>
+      <w:numFmt w:val="bullet"/>
+      <w:lvlText w:val=""/>
+      <w:lvlJc w:val="left"/>
+      <w:pPr>
+        <w:ind w:left="2160" w:hanging="360"/>
+      </w:pPr>
+      <w:rPr>
+        <w:rFonts w:ascii="Wingdings" w:hAnsi="Wingdings" w:hint="default"/>
+      </w:rPr>
+    </w:lvl>
+    <w:lvl w:ilvl="3" w:tplc="240A0001" w:tentative="1">
+      <w:start w:val="1"/>
+      <w:numFmt w:val="bullet"/>
+      <w:lvlText w:val=""/>
+      <w:lvlJc w:val="left"/>
+      <w:pPr>
+        <w:ind w:left="2880" w:hanging="360"/>
+      </w:pPr>
+      <w:rPr>
+        <w:rFonts w:ascii="Symbol" w:hAnsi="Symbol" w:hint="default"/>
+      </w:rPr>
+    </w:lvl>
+    <w:lvl w:ilvl="4" w:tplc="240A0003" w:tentative="1">
+      <w:start w:val="1"/>
+      <w:numFmt w:val="bullet"/>
+      <w:lvlText w:val="o"/>
+      <w:lvlJc w:val="left"/>
+      <w:pPr>
+        <w:ind w:left="3600" w:hanging="360"/>
+      </w:pPr>
+      <w:rPr>
+        <w:rFonts w:ascii="Courier New" w:hAnsi="Courier New" w:cs="Courier New" w:hint="default"/>
+      </w:rPr>
+    </w:lvl>
+    <w:lvl w:ilvl="5" w:tplc="240A0005" w:tentative="1">
+      <w:start w:val="1"/>
+      <w:numFmt w:val="bullet"/>
+      <w:lvlText w:val=""/>
+      <w:lvlJc w:val="left"/>
+      <w:pPr>
+        <w:ind w:left="4320" w:hanging="360"/>
+      </w:pPr>
+      <w:rPr>
+        <w:rFonts w:ascii="Wingdings" w:hAnsi="Wingdings" w:hint="default"/>
+      </w:rPr>
+    </w:lvl>
+    <w:lvl w:ilvl="6" w:tplc="240A0001" w:tentative="1">
+      <w:start w:val="1"/>
+      <w:numFmt w:val="bullet"/>
+      <w:lvlText w:val=""/>
+      <w:lvlJc w:val="left"/>
+      <w:pPr>
+        <w:ind w:left="5040" w:hanging="360"/>
+      </w:pPr>
+      <w:rPr>
+        <w:rFonts w:ascii="Symbol" w:hAnsi="Symbol" w:hint="default"/>
+      </w:rPr>
+    </w:lvl>
+    <w:lvl w:ilvl="7" w:tplc="240A0003" w:tentative="1">
+      <w:start w:val="1"/>
+      <w:numFmt w:val="bullet"/>
+      <w:lvlText w:val="o"/>
+      <w:lvlJc w:val="left"/>
+      <w:pPr>
+        <w:ind w:left="5760" w:hanging="360"/>
+      </w:pPr>
+      <w:rPr>
+        <w:rFonts w:ascii="Courier New" w:hAnsi="Courier New" w:cs="Courier New" w:hint="default"/>
+      </w:rPr>
+    </w:lvl>
+    <w:lvl w:ilvl="8" w:tplc="240A0005" w:tentative="1">
+      <w:start w:val="1"/>
+      <w:numFmt w:val="bullet"/>
+      <w:lvlText w:val=""/>
+      <w:lvlJc w:val="left"/>
+      <w:pPr>
+        <w:ind w:left="6480" w:hanging="360"/>
+      </w:pPr>
+      <w:rPr>
+        <w:rFonts w:ascii="Wingdings" w:hAnsi="Wingdings" w:hint="default"/>
+      </w:rPr>
+    </w:lvl>
+  </w:abstractNum>
+  <w:abstractNum w:abstractNumId="4" w15:restartNumberingAfterBreak="0">
     <w:nsid w:val="6EF16CBD"/>
     <w:multiLevelType w:val="multilevel"/>
     <w:tmpl w:val="9D625B5E"/>
@@ -2770,16 +2568,19 @@
     <w:abstractNumId w:val="2"/>
   </w:num>
   <w:num w:numId="3">
-    <w:abstractNumId w:val="3"/>
+    <w:abstractNumId w:val="4"/>
   </w:num>
   <w:num w:numId="4">
     <w:abstractNumId w:val="0"/>
+  </w:num>
+  <w:num w:numId="5">
+    <w:abstractNumId w:val="3"/>
   </w:num>
 </w:numbering>
 </file>
 
 <file path=word/styles.xml><?xml version="1.0" encoding="utf-8"?>
-<w:styles xmlns:mc="http://schemas.openxmlformats.org/markup-compatibility/2006" xmlns:r="http://schemas.openxmlformats.org/officeDocument/2006/relationships" xmlns:w="http://schemas.openxmlformats.org/wordprocessingml/2006/main" xmlns:w14="http://schemas.microsoft.com/office/word/2010/wordml" xmlns:w15="http://schemas.microsoft.com/office/word/2012/wordml" mc:Ignorable="w14 w15">
+<w:styles xmlns:mc="http://schemas.openxmlformats.org/markup-compatibility/2006" xmlns:r="http://schemas.openxmlformats.org/officeDocument/2006/relationships" xmlns:w="http://schemas.openxmlformats.org/wordprocessingml/2006/main" xmlns:w14="http://schemas.microsoft.com/office/word/2010/wordml" xmlns:w15="http://schemas.microsoft.com/office/word/2012/wordml" xmlns:w16cex="http://schemas.microsoft.com/office/word/2018/wordml/cex" xmlns:w16cid="http://schemas.microsoft.com/office/word/2016/wordml/cid" xmlns:w16="http://schemas.microsoft.com/office/word/2018/wordml" xmlns:w16sdtdh="http://schemas.microsoft.com/office/word/2020/wordml/sdtdatahash" xmlns:w16se="http://schemas.microsoft.com/office/word/2015/wordml/symex" mc:Ignorable="w14 w15 w16se w16cid w16 w16cex w16sdtdh">
   <w:docDefaults>
     <w:rPrDefault>
       <w:rPr>
@@ -2795,7 +2596,7 @@
       </w:pPr>
     </w:pPrDefault>
   </w:docDefaults>
-  <w:latentStyles w:defLockedState="0" w:defUIPriority="99" w:defSemiHidden="0" w:defUnhideWhenUsed="0" w:defQFormat="0" w:count="371">
+  <w:latentStyles w:defLockedState="0" w:defUIPriority="99" w:defSemiHidden="0" w:defUnhideWhenUsed="0" w:defQFormat="0" w:count="376">
     <w:lsdException w:name="Normal" w:uiPriority="0" w:qFormat="1"/>
     <w:lsdException w:name="heading 1" w:uiPriority="9" w:qFormat="1"/>
     <w:lsdException w:name="heading 2" w:semiHidden="1" w:uiPriority="9" w:unhideWhenUsed="1" w:qFormat="1"/>
@@ -2901,7 +2702,6 @@
     <w:lsdException w:name="HTML Sample" w:semiHidden="1" w:unhideWhenUsed="1"/>
     <w:lsdException w:name="HTML Typewriter" w:semiHidden="1" w:unhideWhenUsed="1"/>
     <w:lsdException w:name="HTML Variable" w:semiHidden="1" w:unhideWhenUsed="1"/>
-    <w:lsdException w:name="Normal Table" w:semiHidden="1" w:unhideWhenUsed="1"/>
     <w:lsdException w:name="annotation subject" w:semiHidden="1" w:unhideWhenUsed="1"/>
     <w:lsdException w:name="No List" w:semiHidden="1" w:unhideWhenUsed="1"/>
     <w:lsdException w:name="Outline List 1" w:semiHidden="1" w:unhideWhenUsed="1"/>
@@ -2944,11 +2744,8 @@
     <w:lsdException w:name="Table Contemporary" w:semiHidden="1" w:unhideWhenUsed="1"/>
     <w:lsdException w:name="Table Elegant" w:semiHidden="1" w:unhideWhenUsed="1"/>
     <w:lsdException w:name="Table Professional" w:semiHidden="1" w:unhideWhenUsed="1"/>
-    <w:lsdException w:name="Table Subtle 1" w:semiHidden="1" w:unhideWhenUsed="1"/>
     <w:lsdException w:name="Table Subtle 2" w:semiHidden="1" w:unhideWhenUsed="1"/>
     <w:lsdException w:name="Table Web 1" w:semiHidden="1" w:unhideWhenUsed="1"/>
-    <w:lsdException w:name="Table Web 2" w:semiHidden="1" w:unhideWhenUsed="1"/>
-    <w:lsdException w:name="Table Web 3" w:semiHidden="1" w:unhideWhenUsed="1"/>
     <w:lsdException w:name="Balloon Text" w:semiHidden="1" w:unhideWhenUsed="1"/>
     <w:lsdException w:name="Table Grid" w:uiPriority="39"/>
     <w:lsdException w:name="Table Theme" w:semiHidden="1" w:unhideWhenUsed="1"/>
@@ -3167,6 +2964,11 @@
     <w:lsdException w:name="List Table 5 Dark Accent 6" w:uiPriority="50"/>
     <w:lsdException w:name="List Table 6 Colorful Accent 6" w:uiPriority="51"/>
     <w:lsdException w:name="List Table 7 Colorful Accent 6" w:uiPriority="52"/>
+    <w:lsdException w:name="Mention" w:semiHidden="1" w:unhideWhenUsed="1"/>
+    <w:lsdException w:name="Smart Hyperlink" w:semiHidden="1" w:unhideWhenUsed="1"/>
+    <w:lsdException w:name="Hashtag" w:semiHidden="1" w:unhideWhenUsed="1"/>
+    <w:lsdException w:name="Unresolved Mention" w:semiHidden="1" w:unhideWhenUsed="1"/>
+    <w:lsdException w:name="Smart Link" w:semiHidden="1" w:unhideWhenUsed="1"/>
   </w:latentStyles>
   <w:style w:type="paragraph" w:default="1" w:styleId="Normal">
     <w:name w:val="Normal"/>

</xml_diff>

<commit_message>
Avances en R y word
Se importo cada una de las bases de datos y se modifico el primer punto (1.1) junto con Andrea para que quedara completo.
</commit_message>
<xml_diff>
--- a/Documentos/Problem Set 1.docx
+++ b/Documentos/Problem Set 1.docx
@@ -1,6 +1,6 @@
 
 <file path=word/document.xml><?xml version="1.0" encoding="utf-8"?>
-<w:document xmlns:wpc="http://schemas.microsoft.com/office/word/2010/wordprocessingCanvas" xmlns:cx="http://schemas.microsoft.com/office/drawing/2014/chartex" xmlns:cx1="http://schemas.microsoft.com/office/drawing/2015/9/8/chartex" xmlns:cx2="http://schemas.microsoft.com/office/drawing/2015/10/21/chartex" xmlns:cx3="http://schemas.microsoft.com/office/drawing/2016/5/9/chartex" xmlns:cx4="http://schemas.microsoft.com/office/drawing/2016/5/10/chartex" xmlns:cx5="http://schemas.microsoft.com/office/drawing/2016/5/11/chartex" xmlns:cx6="http://schemas.microsoft.com/office/drawing/2016/5/12/chartex" xmlns:cx7="http://schemas.microsoft.com/office/drawing/2016/5/13/chartex" xmlns:cx8="http://schemas.microsoft.com/office/drawing/2016/5/14/chartex" xmlns:mc="http://schemas.openxmlformats.org/markup-compatibility/2006" xmlns:aink="http://schemas.microsoft.com/office/drawing/2016/ink" xmlns:am3d="http://schemas.microsoft.com/office/drawing/2017/model3d" xmlns:o="urn:schemas-microsoft-com:office:office" xmlns:r="http://schemas.openxmlformats.org/officeDocument/2006/relationships" xmlns:m="http://schemas.openxmlformats.org/officeDocument/2006/math" xmlns:v="urn:schemas-microsoft-com:vml" xmlns:wp14="http://schemas.microsoft.com/office/word/2010/wordprocessingDrawing" xmlns:wp="http://schemas.openxmlformats.org/drawingml/2006/wordprocessingDrawing" xmlns:w10="urn:schemas-microsoft-com:office:word" xmlns:w="http://schemas.openxmlformats.org/wordprocessingml/2006/main" xmlns:w14="http://schemas.microsoft.com/office/word/2010/wordml" xmlns:w15="http://schemas.microsoft.com/office/word/2012/wordml" xmlns:w16cex="http://schemas.microsoft.com/office/word/2018/wordml/cex" xmlns:w16cid="http://schemas.microsoft.com/office/word/2016/wordml/cid" xmlns:w16="http://schemas.microsoft.com/office/word/2018/wordml" xmlns:w16sdtdh="http://schemas.microsoft.com/office/word/2020/wordml/sdtdatahash" xmlns:w16se="http://schemas.microsoft.com/office/word/2015/wordml/symex" xmlns:wpg="http://schemas.microsoft.com/office/word/2010/wordprocessingGroup" xmlns:wpi="http://schemas.microsoft.com/office/word/2010/wordprocessingInk" xmlns:wne="http://schemas.microsoft.com/office/word/2006/wordml" xmlns:wps="http://schemas.microsoft.com/office/word/2010/wordprocessingShape" mc:Ignorable="w14 w15 w16se w16cid w16 w16cex w16sdtdh wp14">
+<w:document xmlns:wpc="http://schemas.microsoft.com/office/word/2010/wordprocessingCanvas" xmlns:mc="http://schemas.openxmlformats.org/markup-compatibility/2006" xmlns:o="urn:schemas-microsoft-com:office:office" xmlns:r="http://schemas.openxmlformats.org/officeDocument/2006/relationships" xmlns:m="http://schemas.openxmlformats.org/officeDocument/2006/math" xmlns:v="urn:schemas-microsoft-com:vml" xmlns:wp14="http://schemas.microsoft.com/office/word/2010/wordprocessingDrawing" xmlns:wp="http://schemas.openxmlformats.org/drawingml/2006/wordprocessingDrawing" xmlns:w10="urn:schemas-microsoft-com:office:word" xmlns:w="http://schemas.openxmlformats.org/wordprocessingml/2006/main" xmlns:w14="http://schemas.microsoft.com/office/word/2010/wordml" xmlns:w15="http://schemas.microsoft.com/office/word/2012/wordml" xmlns:wpg="http://schemas.microsoft.com/office/word/2010/wordprocessingGroup" xmlns:wpi="http://schemas.microsoft.com/office/word/2010/wordprocessingInk" xmlns:wne="http://schemas.microsoft.com/office/word/2006/wordml" xmlns:wps="http://schemas.microsoft.com/office/word/2010/wordprocessingShape" mc:Ignorable="w14 w15 wp14">
   <w:body>
     <w:p>
       <w:pPr>
@@ -307,7 +307,47 @@
           <w:szCs w:val="24"/>
           <w:shd w:val="clear" w:color="auto" w:fill="FFFFFF"/>
         </w:rPr>
-        <w:t>El siguiente documento presenta XXXXXXXX. El repositorio GitHub del siguiente documento se encuentra en el siguiente link:</w:t>
+        <w:t xml:space="preserve">El siguiente documento presenta XXXXXXXX. El repositorio </w:t>
+      </w:r>
+      <w:proofErr w:type="spellStart"/>
+      <w:r>
+        <w:rPr>
+          <w:rFonts w:ascii="Times New Roman" w:hAnsi="Times New Roman" w:cs="Times New Roman"/>
+          <w:sz w:val="24"/>
+          <w:szCs w:val="24"/>
+          <w:shd w:val="clear" w:color="auto" w:fill="FFFFFF"/>
+        </w:rPr>
+        <w:t>GitHub</w:t>
+      </w:r>
+      <w:proofErr w:type="spellEnd"/>
+      <w:r>
+        <w:rPr>
+          <w:rFonts w:ascii="Times New Roman" w:hAnsi="Times New Roman" w:cs="Times New Roman"/>
+          <w:sz w:val="24"/>
+          <w:szCs w:val="24"/>
+          <w:shd w:val="clear" w:color="auto" w:fill="FFFFFF"/>
+        </w:rPr>
+        <w:t xml:space="preserve"> del siguiente </w:t>
+      </w:r>
+      <w:proofErr w:type="gramStart"/>
+      <w:r>
+        <w:rPr>
+          <w:rFonts w:ascii="Times New Roman" w:hAnsi="Times New Roman" w:cs="Times New Roman"/>
+          <w:sz w:val="24"/>
+          <w:szCs w:val="24"/>
+          <w:shd w:val="clear" w:color="auto" w:fill="FFFFFF"/>
+        </w:rPr>
+        <w:t>documento</w:t>
+      </w:r>
+      <w:proofErr w:type="gramEnd"/>
+      <w:r>
+        <w:rPr>
+          <w:rFonts w:ascii="Times New Roman" w:hAnsi="Times New Roman" w:cs="Times New Roman"/>
+          <w:sz w:val="24"/>
+          <w:szCs w:val="24"/>
+          <w:shd w:val="clear" w:color="auto" w:fill="FFFFFF"/>
+        </w:rPr>
+        <w:t xml:space="preserve"> se encuentra en el siguiente link:</w:t>
       </w:r>
     </w:p>
     <w:p>
@@ -529,7 +569,25 @@
           <w:sz w:val="24"/>
           <w:szCs w:val="24"/>
         </w:rPr>
-        <w:t>, luego de hacer una inspección previa del código html de la página para determinar la fuente de los datos.</w:t>
+        <w:t xml:space="preserve">, luego de hacer una inspección previa del código </w:t>
+      </w:r>
+      <w:proofErr w:type="spellStart"/>
+      <w:r>
+        <w:rPr>
+          <w:rFonts w:ascii="Times New Roman" w:hAnsi="Times New Roman" w:cs="Times New Roman"/>
+          <w:sz w:val="24"/>
+          <w:szCs w:val="24"/>
+        </w:rPr>
+        <w:t>html</w:t>
+      </w:r>
+      <w:proofErr w:type="spellEnd"/>
+      <w:r>
+        <w:rPr>
+          <w:rFonts w:ascii="Times New Roman" w:hAnsi="Times New Roman" w:cs="Times New Roman"/>
+          <w:sz w:val="24"/>
+          <w:szCs w:val="24"/>
+        </w:rPr>
+        <w:t xml:space="preserve"> de la página para determinar la fuente de los datos.</w:t>
       </w:r>
       <w:r>
         <w:rPr>
@@ -550,6 +608,469 @@
     </w:p>
     <w:p>
       <w:pPr>
+        <w:spacing w:line="360" w:lineRule="auto"/>
+        <w:jc w:val="both"/>
+        <w:rPr>
+          <w:rFonts w:ascii="Times New Roman" w:hAnsi="Times New Roman" w:cs="Times New Roman"/>
+          <w:sz w:val="24"/>
+          <w:szCs w:val="24"/>
+        </w:rPr>
+      </w:pPr>
+      <w:r>
+        <w:rPr>
+          <w:rFonts w:ascii="Times New Roman" w:hAnsi="Times New Roman" w:cs="Times New Roman"/>
+          <w:sz w:val="24"/>
+          <w:szCs w:val="24"/>
+        </w:rPr>
+        <w:t xml:space="preserve">Para realizar la importación de datos es importante conocer qué tipo de página web es. La página web que contiene la base de datos es dinámica, haciendo la extracción de datos sea más compleja. Dentro de la realización del script en R, es necesario descargar un paquete llamado </w:t>
+      </w:r>
+      <w:proofErr w:type="spellStart"/>
+      <w:r>
+        <w:rPr>
+          <w:rFonts w:ascii="Times New Roman" w:hAnsi="Times New Roman" w:cs="Times New Roman"/>
+          <w:i/>
+          <w:sz w:val="24"/>
+          <w:szCs w:val="24"/>
+        </w:rPr>
+        <w:t>rvest</w:t>
+      </w:r>
+      <w:proofErr w:type="spellEnd"/>
+      <w:r>
+        <w:rPr>
+          <w:rFonts w:ascii="Times New Roman" w:hAnsi="Times New Roman" w:cs="Times New Roman"/>
+          <w:i/>
+          <w:sz w:val="24"/>
+          <w:szCs w:val="24"/>
+        </w:rPr>
+        <w:t xml:space="preserve">, </w:t>
+      </w:r>
+      <w:r>
+        <w:rPr>
+          <w:rFonts w:ascii="Times New Roman" w:hAnsi="Times New Roman" w:cs="Times New Roman"/>
+          <w:sz w:val="24"/>
+          <w:szCs w:val="24"/>
+        </w:rPr>
+        <w:t xml:space="preserve">el cual se utiliza como herramienta para hacer el Web </w:t>
+      </w:r>
+      <w:proofErr w:type="spellStart"/>
+      <w:r>
+        <w:rPr>
+          <w:rFonts w:ascii="Times New Roman" w:hAnsi="Times New Roman" w:cs="Times New Roman"/>
+          <w:sz w:val="24"/>
+          <w:szCs w:val="24"/>
+        </w:rPr>
+        <w:t>Scraping</w:t>
+      </w:r>
+      <w:proofErr w:type="spellEnd"/>
+      <w:r>
+        <w:rPr>
+          <w:rFonts w:ascii="Times New Roman" w:hAnsi="Times New Roman" w:cs="Times New Roman"/>
+          <w:sz w:val="24"/>
+          <w:szCs w:val="24"/>
+        </w:rPr>
+        <w:t xml:space="preserve">, es decir, importar los datos desde una página web. </w:t>
+      </w:r>
+      <w:bookmarkStart w:id="0" w:name="_GoBack"/>
+      <w:bookmarkEnd w:id="0"/>
+    </w:p>
+    <w:p>
+      <w:pPr>
+        <w:pStyle w:val="Prrafodelista"/>
+        <w:numPr>
+          <w:ilvl w:val="0"/>
+          <w:numId w:val="7"/>
+        </w:numPr>
+        <w:spacing w:line="360" w:lineRule="auto"/>
+        <w:jc w:val="both"/>
+        <w:rPr>
+          <w:rFonts w:ascii="Times New Roman" w:hAnsi="Times New Roman" w:cs="Times New Roman"/>
+          <w:sz w:val="24"/>
+          <w:szCs w:val="24"/>
+        </w:rPr>
+      </w:pPr>
+      <w:r>
+        <w:rPr>
+          <w:rFonts w:ascii="Times New Roman" w:hAnsi="Times New Roman" w:cs="Times New Roman"/>
+          <w:sz w:val="24"/>
+          <w:szCs w:val="24"/>
+        </w:rPr>
+        <w:lastRenderedPageBreak/>
+        <w:t>Dado el tamaño de cada base datos, se procedió con la descarga desde la página web específica y cada base de datos se convirtió en matriz:</w:t>
+      </w:r>
+    </w:p>
+    <w:p>
+      <w:pPr>
+        <w:spacing w:line="360" w:lineRule="auto"/>
+        <w:jc w:val="both"/>
+        <w:rPr>
+          <w:rFonts w:ascii="Times New Roman" w:hAnsi="Times New Roman" w:cs="Times New Roman"/>
+          <w:color w:val="1F4E79" w:themeColor="accent1" w:themeShade="80"/>
+          <w:sz w:val="24"/>
+          <w:szCs w:val="24"/>
+        </w:rPr>
+      </w:pPr>
+      <w:r>
+        <w:rPr>
+          <w:rFonts w:ascii="Times New Roman" w:hAnsi="Times New Roman" w:cs="Times New Roman"/>
+          <w:i/>
+          <w:color w:val="1F4E79" w:themeColor="accent1" w:themeShade="80"/>
+          <w:sz w:val="24"/>
+          <w:szCs w:val="24"/>
+        </w:rPr>
+        <w:t xml:space="preserve">Base1&lt;read_html("https://ignaciomsarmiento.github.io/GEIH2018_sample/pages/geih_page_1.html")%&gt;%  </w:t>
+      </w:r>
+      <w:proofErr w:type="spellStart"/>
+      <w:r>
+        <w:rPr>
+          <w:rFonts w:ascii="Times New Roman" w:hAnsi="Times New Roman" w:cs="Times New Roman"/>
+          <w:i/>
+          <w:color w:val="1F4E79" w:themeColor="accent1" w:themeShade="80"/>
+          <w:sz w:val="24"/>
+          <w:szCs w:val="24"/>
+        </w:rPr>
+        <w:t>html_</w:t>
+      </w:r>
+      <w:proofErr w:type="gramStart"/>
+      <w:r>
+        <w:rPr>
+          <w:rFonts w:ascii="Times New Roman" w:hAnsi="Times New Roman" w:cs="Times New Roman"/>
+          <w:i/>
+          <w:color w:val="1F4E79" w:themeColor="accent1" w:themeShade="80"/>
+          <w:sz w:val="24"/>
+          <w:szCs w:val="24"/>
+        </w:rPr>
+        <w:t>table</w:t>
+      </w:r>
+      <w:proofErr w:type="spellEnd"/>
+      <w:r>
+        <w:rPr>
+          <w:rFonts w:ascii="Times New Roman" w:hAnsi="Times New Roman" w:cs="Times New Roman"/>
+          <w:i/>
+          <w:color w:val="1F4E79" w:themeColor="accent1" w:themeShade="80"/>
+          <w:sz w:val="24"/>
+          <w:szCs w:val="24"/>
+        </w:rPr>
+        <w:t>()</w:t>
+      </w:r>
+      <w:proofErr w:type="gramEnd"/>
+      <w:r>
+        <w:rPr>
+          <w:rFonts w:ascii="Times New Roman" w:hAnsi="Times New Roman" w:cs="Times New Roman"/>
+          <w:color w:val="1F4E79" w:themeColor="accent1" w:themeShade="80"/>
+          <w:sz w:val="24"/>
+          <w:szCs w:val="24"/>
+        </w:rPr>
+        <w:t xml:space="preserve"> </w:t>
+      </w:r>
+    </w:p>
+    <w:p>
+      <w:pPr>
+        <w:spacing w:line="360" w:lineRule="auto"/>
+        <w:jc w:val="both"/>
+        <w:rPr>
+          <w:rFonts w:ascii="Times New Roman" w:hAnsi="Times New Roman" w:cs="Times New Roman"/>
+          <w:i/>
+          <w:color w:val="1F4E79" w:themeColor="accent1" w:themeShade="80"/>
+          <w:sz w:val="24"/>
+          <w:szCs w:val="24"/>
+        </w:rPr>
+      </w:pPr>
+      <w:r>
+        <w:rPr>
+          <w:rFonts w:ascii="Times New Roman" w:hAnsi="Times New Roman" w:cs="Times New Roman"/>
+          <w:i/>
+          <w:color w:val="1F4E79" w:themeColor="accent1" w:themeShade="80"/>
+          <w:sz w:val="24"/>
+          <w:szCs w:val="24"/>
+        </w:rPr>
+        <w:t xml:space="preserve">Base1 &lt;- </w:t>
+      </w:r>
+      <w:proofErr w:type="spellStart"/>
+      <w:proofErr w:type="gramStart"/>
+      <w:r>
+        <w:rPr>
+          <w:rFonts w:ascii="Times New Roman" w:hAnsi="Times New Roman" w:cs="Times New Roman"/>
+          <w:i/>
+          <w:color w:val="1F4E79" w:themeColor="accent1" w:themeShade="80"/>
+          <w:sz w:val="24"/>
+          <w:szCs w:val="24"/>
+        </w:rPr>
+        <w:t>data.frame</w:t>
+      </w:r>
+      <w:proofErr w:type="spellEnd"/>
+      <w:r>
+        <w:rPr>
+          <w:rFonts w:ascii="Times New Roman" w:hAnsi="Times New Roman" w:cs="Times New Roman"/>
+          <w:i/>
+          <w:color w:val="1F4E79" w:themeColor="accent1" w:themeShade="80"/>
+          <w:sz w:val="24"/>
+          <w:szCs w:val="24"/>
+        </w:rPr>
+        <w:t>(</w:t>
+      </w:r>
+      <w:proofErr w:type="gramEnd"/>
+      <w:r>
+        <w:rPr>
+          <w:rFonts w:ascii="Times New Roman" w:hAnsi="Times New Roman" w:cs="Times New Roman"/>
+          <w:i/>
+          <w:color w:val="1F4E79" w:themeColor="accent1" w:themeShade="80"/>
+          <w:sz w:val="24"/>
+          <w:szCs w:val="24"/>
+        </w:rPr>
+        <w:t>Base1)</w:t>
+      </w:r>
+    </w:p>
+    <w:p>
+      <w:pPr>
+        <w:spacing w:line="360" w:lineRule="auto"/>
+        <w:jc w:val="both"/>
+        <w:rPr>
+          <w:rFonts w:ascii="Times New Roman" w:hAnsi="Times New Roman" w:cs="Times New Roman"/>
+          <w:color w:val="1F4E79" w:themeColor="accent1" w:themeShade="80"/>
+          <w:sz w:val="24"/>
+          <w:szCs w:val="24"/>
+        </w:rPr>
+      </w:pPr>
+      <w:r>
+        <w:rPr>
+          <w:rFonts w:ascii="Times New Roman" w:hAnsi="Times New Roman" w:cs="Times New Roman"/>
+          <w:i/>
+          <w:color w:val="1F4E79" w:themeColor="accent1" w:themeShade="80"/>
+          <w:sz w:val="24"/>
+          <w:szCs w:val="24"/>
+        </w:rPr>
+        <w:t xml:space="preserve">Base1&lt;read_html("https://ignaciomsarmiento.github.io/GEIH2018_sample/pages/geih_page_2.html")%&gt;%  </w:t>
+      </w:r>
+      <w:proofErr w:type="spellStart"/>
+      <w:r>
+        <w:rPr>
+          <w:rFonts w:ascii="Times New Roman" w:hAnsi="Times New Roman" w:cs="Times New Roman"/>
+          <w:i/>
+          <w:color w:val="1F4E79" w:themeColor="accent1" w:themeShade="80"/>
+          <w:sz w:val="24"/>
+          <w:szCs w:val="24"/>
+        </w:rPr>
+        <w:t>html_</w:t>
+      </w:r>
+      <w:proofErr w:type="gramStart"/>
+      <w:r>
+        <w:rPr>
+          <w:rFonts w:ascii="Times New Roman" w:hAnsi="Times New Roman" w:cs="Times New Roman"/>
+          <w:i/>
+          <w:color w:val="1F4E79" w:themeColor="accent1" w:themeShade="80"/>
+          <w:sz w:val="24"/>
+          <w:szCs w:val="24"/>
+        </w:rPr>
+        <w:t>table</w:t>
+      </w:r>
+      <w:proofErr w:type="spellEnd"/>
+      <w:r>
+        <w:rPr>
+          <w:rFonts w:ascii="Times New Roman" w:hAnsi="Times New Roman" w:cs="Times New Roman"/>
+          <w:i/>
+          <w:color w:val="1F4E79" w:themeColor="accent1" w:themeShade="80"/>
+          <w:sz w:val="24"/>
+          <w:szCs w:val="24"/>
+        </w:rPr>
+        <w:t>()</w:t>
+      </w:r>
+      <w:proofErr w:type="gramEnd"/>
+      <w:r>
+        <w:rPr>
+          <w:rFonts w:ascii="Times New Roman" w:hAnsi="Times New Roman" w:cs="Times New Roman"/>
+          <w:color w:val="1F4E79" w:themeColor="accent1" w:themeShade="80"/>
+          <w:sz w:val="24"/>
+          <w:szCs w:val="24"/>
+        </w:rPr>
+        <w:t xml:space="preserve"> </w:t>
+      </w:r>
+    </w:p>
+    <w:p>
+      <w:pPr>
+        <w:spacing w:line="360" w:lineRule="auto"/>
+        <w:jc w:val="both"/>
+        <w:rPr>
+          <w:rFonts w:ascii="Times New Roman" w:hAnsi="Times New Roman" w:cs="Times New Roman"/>
+          <w:color w:val="1F4E79" w:themeColor="accent1" w:themeShade="80"/>
+          <w:sz w:val="24"/>
+          <w:szCs w:val="24"/>
+        </w:rPr>
+      </w:pPr>
+      <w:r>
+        <w:rPr>
+          <w:rFonts w:ascii="Times New Roman" w:hAnsi="Times New Roman" w:cs="Times New Roman"/>
+          <w:i/>
+          <w:color w:val="1F4E79" w:themeColor="accent1" w:themeShade="80"/>
+          <w:sz w:val="24"/>
+          <w:szCs w:val="24"/>
+        </w:rPr>
+        <w:t xml:space="preserve">Base2 &lt;- </w:t>
+      </w:r>
+      <w:proofErr w:type="spellStart"/>
+      <w:proofErr w:type="gramStart"/>
+      <w:r>
+        <w:rPr>
+          <w:rFonts w:ascii="Times New Roman" w:hAnsi="Times New Roman" w:cs="Times New Roman"/>
+          <w:i/>
+          <w:color w:val="1F4E79" w:themeColor="accent1" w:themeShade="80"/>
+          <w:sz w:val="24"/>
+          <w:szCs w:val="24"/>
+        </w:rPr>
+        <w:t>data.frame</w:t>
+      </w:r>
+      <w:proofErr w:type="spellEnd"/>
+      <w:r>
+        <w:rPr>
+          <w:rFonts w:ascii="Times New Roman" w:hAnsi="Times New Roman" w:cs="Times New Roman"/>
+          <w:i/>
+          <w:color w:val="1F4E79" w:themeColor="accent1" w:themeShade="80"/>
+          <w:sz w:val="24"/>
+          <w:szCs w:val="24"/>
+        </w:rPr>
+        <w:t>(</w:t>
+      </w:r>
+      <w:proofErr w:type="gramEnd"/>
+      <w:r>
+        <w:rPr>
+          <w:rFonts w:ascii="Times New Roman" w:hAnsi="Times New Roman" w:cs="Times New Roman"/>
+          <w:i/>
+          <w:color w:val="1F4E79" w:themeColor="accent1" w:themeShade="80"/>
+          <w:sz w:val="24"/>
+          <w:szCs w:val="24"/>
+        </w:rPr>
+        <w:t>Base2)</w:t>
+      </w:r>
+      <w:r>
+        <w:rPr>
+          <w:rFonts w:ascii="Times New Roman" w:hAnsi="Times New Roman" w:cs="Times New Roman"/>
+          <w:color w:val="1F4E79" w:themeColor="accent1" w:themeShade="80"/>
+          <w:sz w:val="24"/>
+          <w:szCs w:val="24"/>
+        </w:rPr>
+        <w:t xml:space="preserve">, </w:t>
+      </w:r>
+      <w:r>
+        <w:rPr>
+          <w:rFonts w:ascii="Times New Roman" w:hAnsi="Times New Roman" w:cs="Times New Roman"/>
+          <w:sz w:val="24"/>
+          <w:szCs w:val="24"/>
+        </w:rPr>
+        <w:t xml:space="preserve">hasta terminar de descargar las 10 bases de datos. </w:t>
+      </w:r>
+    </w:p>
+    <w:p>
+      <w:pPr>
+        <w:pStyle w:val="Prrafodelista"/>
+        <w:numPr>
+          <w:ilvl w:val="0"/>
+          <w:numId w:val="7"/>
+        </w:numPr>
+        <w:spacing w:line="360" w:lineRule="auto"/>
+        <w:jc w:val="both"/>
+        <w:rPr>
+          <w:rFonts w:ascii="Times New Roman" w:hAnsi="Times New Roman" w:cs="Times New Roman"/>
+          <w:sz w:val="24"/>
+          <w:szCs w:val="24"/>
+        </w:rPr>
+      </w:pPr>
+      <w:r>
+        <w:rPr>
+          <w:rFonts w:ascii="Times New Roman" w:hAnsi="Times New Roman" w:cs="Times New Roman"/>
+          <w:sz w:val="24"/>
+          <w:szCs w:val="24"/>
+        </w:rPr>
+        <w:t>Posteriormente, se genera una fusión entre las 10 bases datos para que se conforme la GEIH completa</w:t>
+      </w:r>
+    </w:p>
+    <w:p>
+      <w:pPr>
+        <w:spacing w:line="360" w:lineRule="auto"/>
+        <w:jc w:val="both"/>
+        <w:rPr>
+          <w:rFonts w:ascii="Times New Roman" w:hAnsi="Times New Roman" w:cs="Times New Roman"/>
+          <w:color w:val="1F4E79" w:themeColor="accent1" w:themeShade="80"/>
+          <w:sz w:val="24"/>
+          <w:szCs w:val="24"/>
+        </w:rPr>
+      </w:pPr>
+      <w:proofErr w:type="spellStart"/>
+      <w:r>
+        <w:rPr>
+          <w:rFonts w:ascii="Times New Roman" w:hAnsi="Times New Roman" w:cs="Times New Roman"/>
+          <w:i/>
+          <w:color w:val="1F4E79" w:themeColor="accent1" w:themeShade="80"/>
+          <w:sz w:val="24"/>
+          <w:szCs w:val="24"/>
+        </w:rPr>
+        <w:t>DatosGEIH</w:t>
+      </w:r>
+      <w:proofErr w:type="spellEnd"/>
+      <w:r>
+        <w:rPr>
+          <w:rFonts w:ascii="Times New Roman" w:hAnsi="Times New Roman" w:cs="Times New Roman"/>
+          <w:i/>
+          <w:color w:val="1F4E79" w:themeColor="accent1" w:themeShade="80"/>
+          <w:sz w:val="24"/>
+          <w:szCs w:val="24"/>
+        </w:rPr>
+        <w:t xml:space="preserve">&lt;- </w:t>
+      </w:r>
+      <w:proofErr w:type="spellStart"/>
+      <w:proofErr w:type="gramStart"/>
+      <w:r>
+        <w:rPr>
+          <w:rFonts w:ascii="Times New Roman" w:hAnsi="Times New Roman" w:cs="Times New Roman"/>
+          <w:i/>
+          <w:color w:val="1F4E79" w:themeColor="accent1" w:themeShade="80"/>
+          <w:sz w:val="24"/>
+          <w:szCs w:val="24"/>
+        </w:rPr>
+        <w:t>rbind</w:t>
+      </w:r>
+      <w:proofErr w:type="spellEnd"/>
+      <w:r>
+        <w:rPr>
+          <w:rFonts w:ascii="Times New Roman" w:hAnsi="Times New Roman" w:cs="Times New Roman"/>
+          <w:i/>
+          <w:color w:val="1F4E79" w:themeColor="accent1" w:themeShade="80"/>
+          <w:sz w:val="24"/>
+          <w:szCs w:val="24"/>
+        </w:rPr>
+        <w:t>(</w:t>
+      </w:r>
+      <w:proofErr w:type="gramEnd"/>
+      <w:r>
+        <w:rPr>
+          <w:rFonts w:ascii="Times New Roman" w:hAnsi="Times New Roman" w:cs="Times New Roman"/>
+          <w:i/>
+          <w:color w:val="1F4E79" w:themeColor="accent1" w:themeShade="80"/>
+          <w:sz w:val="24"/>
+          <w:szCs w:val="24"/>
+        </w:rPr>
+        <w:t>Base1, Base2, Base3, Base4, Base5, Base6, Base7, Base8, Base9, Base10)</w:t>
+      </w:r>
+      <w:r>
+        <w:rPr>
+          <w:rFonts w:ascii="Times New Roman" w:hAnsi="Times New Roman" w:cs="Times New Roman"/>
+          <w:color w:val="000000" w:themeColor="text1"/>
+          <w:sz w:val="24"/>
+          <w:szCs w:val="24"/>
+        </w:rPr>
+        <w:t>. Con este código se obtuvo la base de datos completa con 178 variables y 32177 observaciones.</w:t>
+      </w:r>
+    </w:p>
+    <w:p>
+      <w:pPr>
+        <w:jc w:val="both"/>
+        <w:rPr>
+          <w:rFonts w:ascii="Times New Roman" w:hAnsi="Times New Roman" w:cs="Times New Roman"/>
+          <w:sz w:val="24"/>
+          <w:szCs w:val="24"/>
+        </w:rPr>
+      </w:pPr>
+    </w:p>
+    <w:p>
+      <w:pPr>
         <w:jc w:val="center"/>
         <w:rPr>
           <w:rFonts w:ascii="Times New Roman" w:hAnsi="Times New Roman" w:cs="Times New Roman"/>
@@ -560,8 +1081,8 @@
       <w:r>
         <w:rPr>
           <w:noProof/>
-        </w:rPr>
-        <w:lastRenderedPageBreak/>
+          <w:lang w:eastAsia="es-CO"/>
+        </w:rPr>
         <mc:AlternateContent>
           <mc:Choice Requires="wps">
             <w:drawing>
@@ -625,7 +1146,7 @@
               </wp:anchor>
             </w:drawing>
           </mc:Choice>
-          <mc:Fallback>
+          <mc:Fallback xmlns:w16se="http://schemas.microsoft.com/office/word/2015/wordml/symex" xmlns:w16sdtdh="http://schemas.microsoft.com/office/word/2020/wordml/sdtdatahash" xmlns:w16="http://schemas.microsoft.com/office/word/2018/wordml" xmlns:w16cid="http://schemas.microsoft.com/office/word/2016/wordml/cid" xmlns:w16cex="http://schemas.microsoft.com/office/word/2018/wordml/cex" xmlns:am3d="http://schemas.microsoft.com/office/drawing/2017/model3d" xmlns:aink="http://schemas.microsoft.com/office/drawing/2016/ink" xmlns:cx8="http://schemas.microsoft.com/office/drawing/2016/5/14/chartex" xmlns:cx7="http://schemas.microsoft.com/office/drawing/2016/5/13/chartex" xmlns:cx6="http://schemas.microsoft.com/office/drawing/2016/5/12/chartex" xmlns:cx5="http://schemas.microsoft.com/office/drawing/2016/5/11/chartex" xmlns:cx4="http://schemas.microsoft.com/office/drawing/2016/5/10/chartex" xmlns:cx3="http://schemas.microsoft.com/office/drawing/2016/5/9/chartex" xmlns:cx2="http://schemas.microsoft.com/office/drawing/2015/10/21/chartex" xmlns:cx1="http://schemas.microsoft.com/office/drawing/2015/9/8/chartex" xmlns:cx="http://schemas.microsoft.com/office/drawing/2014/chartex">
             <w:pict>
               <v:oval w14:anchorId="365C1DC9" id="Elipse 2" o:spid="_x0000_s1026" style="position:absolute;margin-left:96pt;margin-top:191.4pt;width:211.8pt;height:27pt;z-index:251659264;visibility:visible;mso-wrap-style:square;mso-wrap-distance-left:9pt;mso-wrap-distance-top:0;mso-wrap-distance-right:9pt;mso-wrap-distance-bottom:0;mso-position-horizontal:absolute;mso-position-horizontal-relative:text;mso-position-vertical:absolute;mso-position-vertical-relative:text;v-text-anchor:middle" o:gfxdata="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" filled="f" strokecolor="#ffc000" strokeweight="1pt">
                 <v:stroke joinstyle="miter"/>
@@ -637,6 +1158,7 @@
       <w:r>
         <w:rPr>
           <w:noProof/>
+          <w:lang w:eastAsia="es-CO"/>
         </w:rPr>
         <w:drawing>
           <wp:inline distT="0" distB="0" distL="0" distR="0" wp14:anchorId="28CC8AF2" wp14:editId="564443EF">
@@ -719,7 +1241,9 @@
       <w:r>
         <w:rPr>
           <w:noProof/>
-        </w:rPr>
+          <w:lang w:eastAsia="es-CO"/>
+        </w:rPr>
+        <w:lastRenderedPageBreak/>
         <mc:AlternateContent>
           <mc:Choice Requires="wps">
             <w:drawing>
@@ -789,7 +1313,7 @@
               </wp:anchor>
             </w:drawing>
           </mc:Choice>
-          <mc:Fallback>
+          <mc:Fallback xmlns:w16se="http://schemas.microsoft.com/office/word/2015/wordml/symex" xmlns:w16sdtdh="http://schemas.microsoft.com/office/word/2020/wordml/sdtdatahash" xmlns:w16="http://schemas.microsoft.com/office/word/2018/wordml" xmlns:w16cid="http://schemas.microsoft.com/office/word/2016/wordml/cid" xmlns:w16cex="http://schemas.microsoft.com/office/word/2018/wordml/cex" xmlns:am3d="http://schemas.microsoft.com/office/drawing/2017/model3d" xmlns:aink="http://schemas.microsoft.com/office/drawing/2016/ink" xmlns:cx8="http://schemas.microsoft.com/office/drawing/2016/5/14/chartex" xmlns:cx7="http://schemas.microsoft.com/office/drawing/2016/5/13/chartex" xmlns:cx6="http://schemas.microsoft.com/office/drawing/2016/5/12/chartex" xmlns:cx5="http://schemas.microsoft.com/office/drawing/2016/5/11/chartex" xmlns:cx4="http://schemas.microsoft.com/office/drawing/2016/5/10/chartex" xmlns:cx3="http://schemas.microsoft.com/office/drawing/2016/5/9/chartex" xmlns:cx2="http://schemas.microsoft.com/office/drawing/2015/10/21/chartex" xmlns:cx1="http://schemas.microsoft.com/office/drawing/2015/9/8/chartex" xmlns:cx="http://schemas.microsoft.com/office/drawing/2014/chartex">
             <w:pict>
               <v:oval w14:anchorId="1D4F3B09" id="Elipse 4" o:spid="_x0000_s1026" style="position:absolute;margin-left:79.2pt;margin-top:125.65pt;width:138.6pt;height:17.4pt;z-index:251661312;visibility:visible;mso-wrap-style:square;mso-width-percent:0;mso-height-percent:0;mso-wrap-distance-left:9pt;mso-wrap-distance-top:0;mso-wrap-distance-right:9pt;mso-wrap-distance-bottom:0;mso-position-horizontal:absolute;mso-position-horizontal-relative:text;mso-position-vertical:absolute;mso-position-vertical-relative:text;mso-width-percent:0;mso-height-percent:0;mso-width-relative:margin;mso-height-relative:margin;v-text-anchor:middle" o:gfxdata="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" filled="f" strokecolor="#ffc000" strokeweight="1pt">
                 <v:stroke joinstyle="miter"/>
@@ -801,6 +1325,7 @@
       <w:r>
         <w:rPr>
           <w:noProof/>
+          <w:lang w:eastAsia="es-CO"/>
         </w:rPr>
         <w:drawing>
           <wp:inline distT="0" distB="0" distL="0" distR="0" wp14:anchorId="018AB08C" wp14:editId="78B4583A">
@@ -984,7 +1509,6 @@
           <w:sz w:val="24"/>
           <w:szCs w:val="24"/>
         </w:rPr>
-        <w:lastRenderedPageBreak/>
         <w:t>restricciones</w:t>
       </w:r>
       <w:r>
@@ -1033,8 +1557,28 @@
           <w:sz w:val="24"/>
           <w:szCs w:val="24"/>
         </w:rPr>
-        <w:t xml:space="preserve"> no detecta la tabla en html que se visualiza en la página web, porque esta se importa a través de la función “</w:t>
-      </w:r>
+        <w:t xml:space="preserve"> no detecta la tabla en </w:t>
+      </w:r>
+      <w:proofErr w:type="spellStart"/>
+      <w:r>
+        <w:rPr>
+          <w:rFonts w:ascii="Times New Roman" w:hAnsi="Times New Roman" w:cs="Times New Roman"/>
+          <w:sz w:val="24"/>
+          <w:szCs w:val="24"/>
+        </w:rPr>
+        <w:t>html</w:t>
+      </w:r>
+      <w:proofErr w:type="spellEnd"/>
+      <w:r>
+        <w:rPr>
+          <w:rFonts w:ascii="Times New Roman" w:hAnsi="Times New Roman" w:cs="Times New Roman"/>
+          <w:sz w:val="24"/>
+          <w:szCs w:val="24"/>
+        </w:rPr>
+        <w:t xml:space="preserve"> que se visualiza en la página web, porque esta se importa a través de la función “</w:t>
+      </w:r>
+      <w:proofErr w:type="spellStart"/>
+      <w:proofErr w:type="gramStart"/>
       <w:r>
         <w:rPr>
           <w:rFonts w:ascii="Times New Roman" w:hAnsi="Times New Roman" w:cs="Times New Roman"/>
@@ -1043,7 +1587,29 @@
           <w:sz w:val="24"/>
           <w:szCs w:val="24"/>
         </w:rPr>
-        <w:t>includehtml()</w:t>
+        <w:t>includehtml</w:t>
+      </w:r>
+      <w:proofErr w:type="spellEnd"/>
+      <w:r>
+        <w:rPr>
+          <w:rFonts w:ascii="Times New Roman" w:hAnsi="Times New Roman" w:cs="Times New Roman"/>
+          <w:i/>
+          <w:iCs/>
+          <w:sz w:val="24"/>
+          <w:szCs w:val="24"/>
+        </w:rPr>
+        <w:t>(</w:t>
+      </w:r>
+      <w:proofErr w:type="gramEnd"/>
+      <w:r>
+        <w:rPr>
+          <w:rFonts w:ascii="Times New Roman" w:hAnsi="Times New Roman" w:cs="Times New Roman"/>
+          <w:i/>
+          <w:iCs/>
+          <w:sz w:val="24"/>
+          <w:szCs w:val="24"/>
+        </w:rPr>
+        <w:t>)</w:t>
       </w:r>
       <w:r>
         <w:rPr>
@@ -1067,7 +1633,43 @@
           <w:sz w:val="24"/>
           <w:szCs w:val="24"/>
         </w:rPr>
-        <w:t>Sin embargo, al obtener el enlace de página web en donde reposan los datos en html, no existen restricciones para descargar o realizar “scraping” a los datos.</w:t>
+        <w:t xml:space="preserve">Sin embargo, al obtener el enlace de página web en donde reposan los datos en </w:t>
+      </w:r>
+      <w:proofErr w:type="spellStart"/>
+      <w:r>
+        <w:rPr>
+          <w:rFonts w:ascii="Times New Roman" w:hAnsi="Times New Roman" w:cs="Times New Roman"/>
+          <w:sz w:val="24"/>
+          <w:szCs w:val="24"/>
+        </w:rPr>
+        <w:t>html</w:t>
+      </w:r>
+      <w:proofErr w:type="spellEnd"/>
+      <w:r>
+        <w:rPr>
+          <w:rFonts w:ascii="Times New Roman" w:hAnsi="Times New Roman" w:cs="Times New Roman"/>
+          <w:sz w:val="24"/>
+          <w:szCs w:val="24"/>
+        </w:rPr>
+        <w:t>, no existen restricciones para descargar o realizar “</w:t>
+      </w:r>
+      <w:proofErr w:type="spellStart"/>
+      <w:r>
+        <w:rPr>
+          <w:rFonts w:ascii="Times New Roman" w:hAnsi="Times New Roman" w:cs="Times New Roman"/>
+          <w:sz w:val="24"/>
+          <w:szCs w:val="24"/>
+        </w:rPr>
+        <w:t>scraping</w:t>
+      </w:r>
+      <w:proofErr w:type="spellEnd"/>
+      <w:r>
+        <w:rPr>
+          <w:rFonts w:ascii="Times New Roman" w:hAnsi="Times New Roman" w:cs="Times New Roman"/>
+          <w:sz w:val="24"/>
+          <w:szCs w:val="24"/>
+        </w:rPr>
+        <w:t>” a los datos.</w:t>
       </w:r>
     </w:p>
     <w:p>
@@ -1152,7 +1754,25 @@
           <w:sz w:val="24"/>
           <w:szCs w:val="24"/>
         </w:rPr>
-        <w:t>Data chunk 1 (</w:t>
+        <w:t xml:space="preserve">Data </w:t>
+      </w:r>
+      <w:proofErr w:type="spellStart"/>
+      <w:r>
+        <w:rPr>
+          <w:rFonts w:ascii="Times New Roman" w:hAnsi="Times New Roman" w:cs="Times New Roman"/>
+          <w:sz w:val="24"/>
+          <w:szCs w:val="24"/>
+        </w:rPr>
+        <w:t>chunk</w:t>
+      </w:r>
+      <w:proofErr w:type="spellEnd"/>
+      <w:r>
+        <w:rPr>
+          <w:rFonts w:ascii="Times New Roman" w:hAnsi="Times New Roman" w:cs="Times New Roman"/>
+          <w:sz w:val="24"/>
+          <w:szCs w:val="24"/>
+        </w:rPr>
+        <w:t xml:space="preserve"> 1 (</w:t>
       </w:r>
       <w:hyperlink r:id="rId9" w:history="1">
         <w:r>
@@ -1215,7 +1835,25 @@
           <w:sz w:val="24"/>
           <w:szCs w:val="24"/>
         </w:rPr>
-        <w:t>Al verificar que la tabla no se encuentra, verificar la fuente de la tabla de datos en html.</w:t>
+        <w:t xml:space="preserve">Al verificar que la tabla no se encuentra, verificar la fuente de la tabla de datos en </w:t>
+      </w:r>
+      <w:proofErr w:type="spellStart"/>
+      <w:r>
+        <w:rPr>
+          <w:rFonts w:ascii="Times New Roman" w:hAnsi="Times New Roman" w:cs="Times New Roman"/>
+          <w:sz w:val="24"/>
+          <w:szCs w:val="24"/>
+        </w:rPr>
+        <w:t>html</w:t>
+      </w:r>
+      <w:proofErr w:type="spellEnd"/>
+      <w:r>
+        <w:rPr>
+          <w:rFonts w:ascii="Times New Roman" w:hAnsi="Times New Roman" w:cs="Times New Roman"/>
+          <w:sz w:val="24"/>
+          <w:szCs w:val="24"/>
+        </w:rPr>
+        <w:t>.</w:t>
       </w:r>
     </w:p>
     <w:p>
@@ -1245,7 +1883,25 @@
           <w:sz w:val="24"/>
           <w:szCs w:val="24"/>
         </w:rPr>
-        <w:t xml:space="preserve"> la tabla de datos en html.</w:t>
+        <w:t xml:space="preserve"> la tabla de datos en </w:t>
+      </w:r>
+      <w:proofErr w:type="spellStart"/>
+      <w:r>
+        <w:rPr>
+          <w:rFonts w:ascii="Times New Roman" w:hAnsi="Times New Roman" w:cs="Times New Roman"/>
+          <w:sz w:val="24"/>
+          <w:szCs w:val="24"/>
+        </w:rPr>
+        <w:t>html</w:t>
+      </w:r>
+      <w:proofErr w:type="spellEnd"/>
+      <w:r>
+        <w:rPr>
+          <w:rFonts w:ascii="Times New Roman" w:hAnsi="Times New Roman" w:cs="Times New Roman"/>
+          <w:sz w:val="24"/>
+          <w:szCs w:val="24"/>
+        </w:rPr>
+        <w:t>.</w:t>
       </w:r>
     </w:p>
     <w:p>
@@ -1267,7 +1923,25 @@
           <w:sz w:val="24"/>
           <w:szCs w:val="24"/>
         </w:rPr>
-        <w:t>Validar que para los demás datasets el enlace a la página web.</w:t>
+        <w:t xml:space="preserve">Validar que para los demás </w:t>
+      </w:r>
+      <w:proofErr w:type="spellStart"/>
+      <w:r>
+        <w:rPr>
+          <w:rFonts w:ascii="Times New Roman" w:hAnsi="Times New Roman" w:cs="Times New Roman"/>
+          <w:sz w:val="24"/>
+          <w:szCs w:val="24"/>
+        </w:rPr>
+        <w:t>datasets</w:t>
+      </w:r>
+      <w:proofErr w:type="spellEnd"/>
+      <w:r>
+        <w:rPr>
+          <w:rFonts w:ascii="Times New Roman" w:hAnsi="Times New Roman" w:cs="Times New Roman"/>
+          <w:sz w:val="24"/>
+          <w:szCs w:val="24"/>
+        </w:rPr>
+        <w:t xml:space="preserve"> el enlace a la página web.</w:t>
       </w:r>
     </w:p>
     <w:p>
@@ -1355,7 +2029,80 @@
           <w:sz w:val="24"/>
           <w:szCs w:val="24"/>
         </w:rPr>
-        <w:t>Realizar el scrape de los datos usando la función de “rvest” [readhtml () y html_table()]</w:t>
+        <w:lastRenderedPageBreak/>
+        <w:t xml:space="preserve">Realizar el </w:t>
+      </w:r>
+      <w:proofErr w:type="spellStart"/>
+      <w:r>
+        <w:rPr>
+          <w:rFonts w:ascii="Times New Roman" w:hAnsi="Times New Roman" w:cs="Times New Roman"/>
+          <w:sz w:val="24"/>
+          <w:szCs w:val="24"/>
+        </w:rPr>
+        <w:t>scrape</w:t>
+      </w:r>
+      <w:proofErr w:type="spellEnd"/>
+      <w:r>
+        <w:rPr>
+          <w:rFonts w:ascii="Times New Roman" w:hAnsi="Times New Roman" w:cs="Times New Roman"/>
+          <w:sz w:val="24"/>
+          <w:szCs w:val="24"/>
+        </w:rPr>
+        <w:t xml:space="preserve"> de los datos usando la función de “</w:t>
+      </w:r>
+      <w:proofErr w:type="spellStart"/>
+      <w:r>
+        <w:rPr>
+          <w:rFonts w:ascii="Times New Roman" w:hAnsi="Times New Roman" w:cs="Times New Roman"/>
+          <w:sz w:val="24"/>
+          <w:szCs w:val="24"/>
+        </w:rPr>
+        <w:t>rvest</w:t>
+      </w:r>
+      <w:proofErr w:type="spellEnd"/>
+      <w:r>
+        <w:rPr>
+          <w:rFonts w:ascii="Times New Roman" w:hAnsi="Times New Roman" w:cs="Times New Roman"/>
+          <w:sz w:val="24"/>
+          <w:szCs w:val="24"/>
+        </w:rPr>
+        <w:t>” [</w:t>
+      </w:r>
+      <w:proofErr w:type="spellStart"/>
+      <w:r>
+        <w:rPr>
+          <w:rFonts w:ascii="Times New Roman" w:hAnsi="Times New Roman" w:cs="Times New Roman"/>
+          <w:sz w:val="24"/>
+          <w:szCs w:val="24"/>
+        </w:rPr>
+        <w:t>readhtml</w:t>
+      </w:r>
+      <w:proofErr w:type="spellEnd"/>
+      <w:r>
+        <w:rPr>
+          <w:rFonts w:ascii="Times New Roman" w:hAnsi="Times New Roman" w:cs="Times New Roman"/>
+          <w:sz w:val="24"/>
+          <w:szCs w:val="24"/>
+        </w:rPr>
+        <w:t xml:space="preserve"> () y </w:t>
+      </w:r>
+      <w:proofErr w:type="spellStart"/>
+      <w:r>
+        <w:rPr>
+          <w:rFonts w:ascii="Times New Roman" w:hAnsi="Times New Roman" w:cs="Times New Roman"/>
+          <w:sz w:val="24"/>
+          <w:szCs w:val="24"/>
+        </w:rPr>
+        <w:t>html_table</w:t>
+      </w:r>
+      <w:proofErr w:type="spellEnd"/>
+      <w:r>
+        <w:rPr>
+          <w:rFonts w:ascii="Times New Roman" w:hAnsi="Times New Roman" w:cs="Times New Roman"/>
+          <w:sz w:val="24"/>
+          <w:szCs w:val="24"/>
+        </w:rPr>
+        <w:t>()]</w:t>
       </w:r>
     </w:p>
     <w:p>
@@ -1377,7 +2124,25 @@
           <w:sz w:val="24"/>
           <w:szCs w:val="24"/>
         </w:rPr>
-        <w:t>Unir los datos en una base de datos de extensión “.rds”</w:t>
+        <w:t>Unir los datos en una base de datos de extensión “.</w:t>
+      </w:r>
+      <w:proofErr w:type="spellStart"/>
+      <w:r>
+        <w:rPr>
+          <w:rFonts w:ascii="Times New Roman" w:hAnsi="Times New Roman" w:cs="Times New Roman"/>
+          <w:sz w:val="24"/>
+          <w:szCs w:val="24"/>
+        </w:rPr>
+        <w:t>rds</w:t>
+      </w:r>
+      <w:proofErr w:type="spellEnd"/>
+      <w:r>
+        <w:rPr>
+          <w:rFonts w:ascii="Times New Roman" w:hAnsi="Times New Roman" w:cs="Times New Roman"/>
+          <w:sz w:val="24"/>
+          <w:szCs w:val="24"/>
+        </w:rPr>
+        <w:t>”</w:t>
       </w:r>
     </w:p>
     <w:p>
@@ -1457,13 +2222,23 @@
           <w:szCs w:val="24"/>
         </w:rPr>
       </w:pPr>
-      <w:r>
-        <w:rPr>
-          <w:rFonts w:ascii="Times New Roman" w:hAnsi="Times New Roman" w:cs="Times New Roman"/>
-          <w:sz w:val="24"/>
-          <w:szCs w:val="24"/>
-        </w:rPr>
-        <w:t>Pet = Población en edad de trabajar</w:t>
+      <w:proofErr w:type="spellStart"/>
+      <w:r>
+        <w:rPr>
+          <w:rFonts w:ascii="Times New Roman" w:hAnsi="Times New Roman" w:cs="Times New Roman"/>
+          <w:sz w:val="24"/>
+          <w:szCs w:val="24"/>
+        </w:rPr>
+        <w:t>Pet</w:t>
+      </w:r>
+      <w:proofErr w:type="spellEnd"/>
+      <w:r>
+        <w:rPr>
+          <w:rFonts w:ascii="Times New Roman" w:hAnsi="Times New Roman" w:cs="Times New Roman"/>
+          <w:sz w:val="24"/>
+          <w:szCs w:val="24"/>
+        </w:rPr>
+        <w:t xml:space="preserve"> = Población en edad de trabajar</w:t>
       </w:r>
     </w:p>
     <w:p>
@@ -1503,13 +2278,23 @@
           <w:szCs w:val="24"/>
         </w:rPr>
       </w:pPr>
-      <w:r>
-        <w:rPr>
-          <w:rFonts w:ascii="Times New Roman" w:hAnsi="Times New Roman" w:cs="Times New Roman"/>
-          <w:sz w:val="24"/>
-          <w:szCs w:val="24"/>
-        </w:rPr>
-        <w:t>Educ = Hace referencia a la educación con la que se cuenta. En la base de datos se trabajará la variable p6210, en donde se evidencia el nivel de educativo más alto alcanzado</w:t>
+      <w:proofErr w:type="spellStart"/>
+      <w:r>
+        <w:rPr>
+          <w:rFonts w:ascii="Times New Roman" w:hAnsi="Times New Roman" w:cs="Times New Roman"/>
+          <w:sz w:val="24"/>
+          <w:szCs w:val="24"/>
+        </w:rPr>
+        <w:t>Educ</w:t>
+      </w:r>
+      <w:proofErr w:type="spellEnd"/>
+      <w:r>
+        <w:rPr>
+          <w:rFonts w:ascii="Times New Roman" w:hAnsi="Times New Roman" w:cs="Times New Roman"/>
+          <w:sz w:val="24"/>
+          <w:szCs w:val="24"/>
+        </w:rPr>
+        <w:t xml:space="preserve"> = Hace referencia a la educación con la que se cuenta. En la base de datos se trabajará la variable p6210, en donde se evidencia el nivel de educativo más alto alcanzado</w:t>
       </w:r>
     </w:p>
     <w:p>
@@ -1526,13 +2311,23 @@
           <w:szCs w:val="24"/>
         </w:rPr>
       </w:pPr>
-      <w:r>
-        <w:rPr>
-          <w:rFonts w:ascii="Times New Roman" w:hAnsi="Times New Roman" w:cs="Times New Roman"/>
-          <w:sz w:val="24"/>
-          <w:szCs w:val="24"/>
-        </w:rPr>
-        <w:t>Ocu=  Ocupación</w:t>
+      <w:proofErr w:type="spellStart"/>
+      <w:r>
+        <w:rPr>
+          <w:rFonts w:ascii="Times New Roman" w:hAnsi="Times New Roman" w:cs="Times New Roman"/>
+          <w:sz w:val="24"/>
+          <w:szCs w:val="24"/>
+        </w:rPr>
+        <w:t>Ocu</w:t>
+      </w:r>
+      <w:proofErr w:type="spellEnd"/>
+      <w:r>
+        <w:rPr>
+          <w:rFonts w:ascii="Times New Roman" w:hAnsi="Times New Roman" w:cs="Times New Roman"/>
+          <w:sz w:val="24"/>
+          <w:szCs w:val="24"/>
+        </w:rPr>
+        <w:t>=  Ocupación</w:t>
       </w:r>
     </w:p>
     <w:p>
@@ -1572,13 +2367,23 @@
           <w:szCs w:val="24"/>
         </w:rPr>
       </w:pPr>
-      <w:r>
-        <w:rPr>
-          <w:rFonts w:ascii="Times New Roman" w:hAnsi="Times New Roman" w:cs="Times New Roman"/>
-          <w:sz w:val="24"/>
-          <w:szCs w:val="24"/>
-        </w:rPr>
-        <w:t xml:space="preserve">Exp= Experiencia. En la base de datos se trabajará la variable p6426, en donde se  dividirá este dato entre 12 para tener los datos en formato años. </w:t>
+      <w:proofErr w:type="spellStart"/>
+      <w:r>
+        <w:rPr>
+          <w:rFonts w:ascii="Times New Roman" w:hAnsi="Times New Roman" w:cs="Times New Roman"/>
+          <w:sz w:val="24"/>
+          <w:szCs w:val="24"/>
+        </w:rPr>
+        <w:t>Exp</w:t>
+      </w:r>
+      <w:proofErr w:type="spellEnd"/>
+      <w:r>
+        <w:rPr>
+          <w:rFonts w:ascii="Times New Roman" w:hAnsi="Times New Roman" w:cs="Times New Roman"/>
+          <w:sz w:val="24"/>
+          <w:szCs w:val="24"/>
+        </w:rPr>
+        <w:t xml:space="preserve">= Experiencia. En la base de datos se trabajará la variable p6426, en donde se  dividirá este dato entre 12 para tener los datos en formato años. </w:t>
       </w:r>
     </w:p>
     <w:p>
@@ -1620,7 +2425,29 @@
           <w:sz w:val="24"/>
           <w:szCs w:val="24"/>
         </w:rPr>
-        <w:t>Edad y Pet)</w:t>
+        <w:t xml:space="preserve">Edad y </w:t>
+      </w:r>
+      <w:proofErr w:type="spellStart"/>
+      <w:r>
+        <w:rPr>
+          <w:rFonts w:ascii="Times New Roman" w:hAnsi="Times New Roman" w:cs="Times New Roman"/>
+          <w:b/>
+          <w:i/>
+          <w:sz w:val="24"/>
+          <w:szCs w:val="24"/>
+        </w:rPr>
+        <w:t>Pet</w:t>
+      </w:r>
+      <w:proofErr w:type="spellEnd"/>
+      <w:r>
+        <w:rPr>
+          <w:rFonts w:ascii="Times New Roman" w:hAnsi="Times New Roman" w:cs="Times New Roman"/>
+          <w:b/>
+          <w:i/>
+          <w:sz w:val="24"/>
+          <w:szCs w:val="24"/>
+        </w:rPr>
+        <w:t>)</w:t>
       </w:r>
     </w:p>
     <w:p>
@@ -1656,8 +2483,154 @@
           <w:sz w:val="24"/>
           <w:szCs w:val="24"/>
         </w:rPr>
+        <w:t xml:space="preserve">De acuerdo con lo anterior, es fundamental contar con una segmentación por edades, ya que eso permite contar con un panorama más claro para proceder con el análisis. La población en edad de trabajar representa aquellos individuos que pueden generar ingresos por concepto de trabajo y ser jefes de los hogares, haciendo que, esta variable sea necesaria para contar con un modelo objetivo y claro sobre cuál será la población a describir </w:t>
+      </w:r>
+    </w:p>
+    <w:p>
+      <w:pPr>
+        <w:jc w:val="both"/>
+        <w:rPr>
+          <w:rFonts w:ascii="Times New Roman" w:hAnsi="Times New Roman" w:cs="Times New Roman"/>
+          <w:b/>
+          <w:i/>
+          <w:sz w:val="24"/>
+          <w:szCs w:val="24"/>
+        </w:rPr>
+      </w:pPr>
+      <w:r>
+        <w:rPr>
+          <w:rFonts w:ascii="Times New Roman" w:hAnsi="Times New Roman" w:cs="Times New Roman"/>
+          <w:b/>
+          <w:i/>
+          <w:sz w:val="24"/>
+          <w:szCs w:val="24"/>
+        </w:rPr>
+        <w:t>Educación (</w:t>
+      </w:r>
+      <w:proofErr w:type="spellStart"/>
+      <w:r>
+        <w:rPr>
+          <w:rFonts w:ascii="Times New Roman" w:hAnsi="Times New Roman" w:cs="Times New Roman"/>
+          <w:b/>
+          <w:i/>
+          <w:sz w:val="24"/>
+          <w:szCs w:val="24"/>
+        </w:rPr>
+        <w:t>Educ</w:t>
+      </w:r>
+      <w:proofErr w:type="spellEnd"/>
+      <w:r>
+        <w:rPr>
+          <w:rFonts w:ascii="Times New Roman" w:hAnsi="Times New Roman" w:cs="Times New Roman"/>
+          <w:b/>
+          <w:i/>
+          <w:sz w:val="24"/>
+          <w:szCs w:val="24"/>
+        </w:rPr>
+        <w:t>)</w:t>
+      </w:r>
+    </w:p>
+    <w:p>
+      <w:pPr>
+        <w:jc w:val="both"/>
+        <w:rPr>
+          <w:rFonts w:ascii="Times New Roman" w:hAnsi="Times New Roman" w:cs="Times New Roman"/>
+          <w:sz w:val="24"/>
+          <w:szCs w:val="24"/>
+        </w:rPr>
+      </w:pPr>
+      <w:r>
+        <w:rPr>
+          <w:rFonts w:ascii="Times New Roman" w:hAnsi="Times New Roman" w:cs="Times New Roman"/>
+          <w:sz w:val="24"/>
+          <w:szCs w:val="24"/>
+        </w:rPr>
+        <w:t xml:space="preserve">La educación representa cuán capacitado y certificado está el individuo. La educación le permite al individuo poder contar con mejor salario, ya que se asume que el individuo entre más educación posea, es más competente y con ello, tiende a ser más productivo. Por lo tanto, contar con la educación en el modelo, permite analizar cuán importante es la educación para saber cuántos ingresos puede a llegar a obtener si aumenta uno o más años de estudio. </w:t>
+      </w:r>
+    </w:p>
+    <w:p>
+      <w:pPr>
+        <w:jc w:val="both"/>
+        <w:rPr>
+          <w:rFonts w:ascii="Times New Roman" w:hAnsi="Times New Roman" w:cs="Times New Roman"/>
+          <w:b/>
+          <w:i/>
+          <w:sz w:val="24"/>
+          <w:szCs w:val="24"/>
+        </w:rPr>
+      </w:pPr>
+      <w:r>
+        <w:rPr>
+          <w:rFonts w:ascii="Times New Roman" w:hAnsi="Times New Roman" w:cs="Times New Roman"/>
+          <w:b/>
+          <w:i/>
+          <w:sz w:val="24"/>
+          <w:szCs w:val="24"/>
+        </w:rPr>
+        <w:t>Ocupación (</w:t>
+      </w:r>
+      <w:proofErr w:type="spellStart"/>
+      <w:r>
+        <w:rPr>
+          <w:rFonts w:ascii="Times New Roman" w:hAnsi="Times New Roman" w:cs="Times New Roman"/>
+          <w:b/>
+          <w:i/>
+          <w:sz w:val="24"/>
+          <w:szCs w:val="24"/>
+        </w:rPr>
+        <w:t>Ocu</w:t>
+      </w:r>
+      <w:proofErr w:type="spellEnd"/>
+      <w:r>
+        <w:rPr>
+          <w:rFonts w:ascii="Times New Roman" w:hAnsi="Times New Roman" w:cs="Times New Roman"/>
+          <w:b/>
+          <w:i/>
+          <w:sz w:val="24"/>
+          <w:szCs w:val="24"/>
+        </w:rPr>
+        <w:t>)</w:t>
+      </w:r>
+    </w:p>
+    <w:p>
+      <w:pPr>
+        <w:jc w:val="both"/>
+        <w:rPr>
+          <w:rFonts w:ascii="Times New Roman" w:hAnsi="Times New Roman" w:cs="Times New Roman"/>
+          <w:sz w:val="24"/>
+          <w:szCs w:val="24"/>
+        </w:rPr>
+      </w:pPr>
+      <w:r>
+        <w:rPr>
+          <w:rFonts w:ascii="Times New Roman" w:hAnsi="Times New Roman" w:cs="Times New Roman"/>
+          <w:sz w:val="24"/>
+          <w:szCs w:val="24"/>
+        </w:rPr>
+        <w:t xml:space="preserve">La ocupación permite filtrar a aquellos individuos que se encuentran en edad de trabajar y en este momento se encuentran con trabajo, u ocupados. Esto permite contar con un espectro más claro en el modelo, ya que permite analizar cómo sus ingresos dependen si están ocupados o no. </w:t>
+      </w:r>
+    </w:p>
+    <w:p>
+      <w:pPr>
+        <w:jc w:val="both"/>
+        <w:rPr>
+          <w:rFonts w:ascii="Times New Roman" w:hAnsi="Times New Roman" w:cs="Times New Roman"/>
+          <w:b/>
+          <w:i/>
+          <w:sz w:val="24"/>
+          <w:szCs w:val="24"/>
+        </w:rPr>
+      </w:pPr>
+      <w:r>
+        <w:rPr>
+          <w:rFonts w:ascii="Times New Roman" w:hAnsi="Times New Roman" w:cs="Times New Roman"/>
+          <w:b/>
+          <w:i/>
+          <w:sz w:val="24"/>
+          <w:szCs w:val="24"/>
+        </w:rPr>
         <w:lastRenderedPageBreak/>
-        <w:t xml:space="preserve">De acuerdo con lo anterior, es fundamental contar con una segmentación por edades, ya que eso permite contar con un panorama más claro para proceder con el análisis. La población en edad de trabajar representa aquellos individuos que pueden generar ingresos por concepto de trabajo y ser jefes de los hogares, haciendo que, esta variable sea necesaria para contar con un modelo objetivo y claro sobre cuál será la población a describir </w:t>
+        <w:t>Género (Sex)</w:t>
       </w:r>
     </w:p>
     <w:p>
@@ -1665,6 +2638,50 @@
         <w:jc w:val="both"/>
         <w:rPr>
           <w:rFonts w:ascii="Times New Roman" w:hAnsi="Times New Roman" w:cs="Times New Roman"/>
+          <w:sz w:val="24"/>
+          <w:szCs w:val="24"/>
+        </w:rPr>
+      </w:pPr>
+      <w:r>
+        <w:rPr>
+          <w:rFonts w:ascii="Times New Roman" w:hAnsi="Times New Roman" w:cs="Times New Roman"/>
+          <w:sz w:val="24"/>
+          <w:szCs w:val="24"/>
+        </w:rPr>
+        <w:t>El género es fundamental en el análisis de los ingresos de los individuos, ya que en el contexto Colombiano, por ejemplo, existe una brecha entre hombres y mujeres en el momento de obtener</w:t>
+      </w:r>
+      <w:r>
+        <w:rPr>
+          <w:rFonts w:ascii="Times New Roman" w:hAnsi="Times New Roman" w:cs="Times New Roman"/>
+          <w:sz w:val="24"/>
+          <w:szCs w:val="24"/>
+        </w:rPr>
+        <w:t xml:space="preserve"> </w:t>
+      </w:r>
+      <w:r>
+        <w:rPr>
+          <w:rFonts w:ascii="Times New Roman" w:hAnsi="Times New Roman" w:cs="Times New Roman"/>
+          <w:sz w:val="24"/>
+          <w:szCs w:val="24"/>
+        </w:rPr>
+        <w:t xml:space="preserve"> trabajo y ganar un salario determinado, por lo tanto, ser hombre o mujer sí tiene influencia en la cantidad de ingresos que se perciben. Es por eso que en el modelo tiene que estar presente esta variable, ya que ayudará a conocer el impacto en el salario dependiendo del género que tenga dicho individuo.</w:t>
+      </w:r>
+    </w:p>
+    <w:p>
+      <w:pPr>
+        <w:jc w:val="both"/>
+        <w:rPr>
+          <w:rFonts w:ascii="Times New Roman" w:hAnsi="Times New Roman" w:cs="Times New Roman"/>
+          <w:sz w:val="24"/>
+          <w:szCs w:val="24"/>
+        </w:rPr>
+      </w:pPr>
+    </w:p>
+    <w:p>
+      <w:pPr>
+        <w:jc w:val="both"/>
+        <w:rPr>
+          <w:rFonts w:ascii="Times New Roman" w:hAnsi="Times New Roman" w:cs="Times New Roman"/>
           <w:b/>
           <w:i/>
           <w:sz w:val="24"/>
@@ -1679,30 +2696,10 @@
           <w:sz w:val="24"/>
           <w:szCs w:val="24"/>
         </w:rPr>
-        <w:t>Educación (Educ)</w:t>
-      </w:r>
-    </w:p>
-    <w:p>
-      <w:pPr>
-        <w:jc w:val="both"/>
-        <w:rPr>
-          <w:rFonts w:ascii="Times New Roman" w:hAnsi="Times New Roman" w:cs="Times New Roman"/>
-          <w:sz w:val="24"/>
-          <w:szCs w:val="24"/>
-        </w:rPr>
-      </w:pPr>
-      <w:r>
-        <w:rPr>
-          <w:rFonts w:ascii="Times New Roman" w:hAnsi="Times New Roman" w:cs="Times New Roman"/>
-          <w:sz w:val="24"/>
-          <w:szCs w:val="24"/>
-        </w:rPr>
-        <w:t xml:space="preserve">La educación representa cuán capacitado y certificado está el individuo. La educación le permite al individuo poder contar con mejor salario, ya que se asume que el individuo entre más educación posea, es más competente y con ello, tiende a ser más productivo. Por lo tanto, contar con la educación en el modelo, permite analizar cuán importante es la educación para saber cuántos ingresos puede a llegar a obtener si aumenta uno o más años de estudio. </w:t>
-      </w:r>
-    </w:p>
-    <w:p>
-      <w:pPr>
-        <w:jc w:val="both"/>
+        <w:t>Experiencia (</w:t>
+      </w:r>
+      <w:proofErr w:type="spellStart"/>
+      <w:r>
         <w:rPr>
           <w:rFonts w:ascii="Times New Roman" w:hAnsi="Times New Roman" w:cs="Times New Roman"/>
           <w:b/>
@@ -1710,7 +2707,9 @@
           <w:sz w:val="24"/>
           <w:szCs w:val="24"/>
         </w:rPr>
-      </w:pPr>
+        <w:t>Exp</w:t>
+      </w:r>
+      <w:proofErr w:type="spellEnd"/>
       <w:r>
         <w:rPr>
           <w:rFonts w:ascii="Times New Roman" w:hAnsi="Times New Roman" w:cs="Times New Roman"/>
@@ -1719,113 +2718,7 @@
           <w:sz w:val="24"/>
           <w:szCs w:val="24"/>
         </w:rPr>
-        <w:t>Ocupación (Ocu)</w:t>
-      </w:r>
-    </w:p>
-    <w:p>
-      <w:pPr>
-        <w:jc w:val="both"/>
-        <w:rPr>
-          <w:rFonts w:ascii="Times New Roman" w:hAnsi="Times New Roman" w:cs="Times New Roman"/>
-          <w:sz w:val="24"/>
-          <w:szCs w:val="24"/>
-        </w:rPr>
-      </w:pPr>
-      <w:r>
-        <w:rPr>
-          <w:rFonts w:ascii="Times New Roman" w:hAnsi="Times New Roman" w:cs="Times New Roman"/>
-          <w:sz w:val="24"/>
-          <w:szCs w:val="24"/>
-        </w:rPr>
-        <w:t xml:space="preserve">La ocupación permite filtrar a aquellos individuos que se encuentran en edad de trabajar y en este momento se encuentran con trabajo, u ocupados. Esto permite contar con un espectro más claro en el modelo, ya que permite analizar cómo sus ingresos dependen si están ocupados o no. </w:t>
-      </w:r>
-    </w:p>
-    <w:p>
-      <w:pPr>
-        <w:jc w:val="both"/>
-        <w:rPr>
-          <w:rFonts w:ascii="Times New Roman" w:hAnsi="Times New Roman" w:cs="Times New Roman"/>
-          <w:b/>
-          <w:i/>
-          <w:sz w:val="24"/>
-          <w:szCs w:val="24"/>
-        </w:rPr>
-      </w:pPr>
-      <w:r>
-        <w:rPr>
-          <w:rFonts w:ascii="Times New Roman" w:hAnsi="Times New Roman" w:cs="Times New Roman"/>
-          <w:b/>
-          <w:i/>
-          <w:sz w:val="24"/>
-          <w:szCs w:val="24"/>
-        </w:rPr>
-        <w:t>Género (Sex)</w:t>
-      </w:r>
-    </w:p>
-    <w:p>
-      <w:pPr>
-        <w:jc w:val="both"/>
-        <w:rPr>
-          <w:rFonts w:ascii="Times New Roman" w:hAnsi="Times New Roman" w:cs="Times New Roman"/>
-          <w:sz w:val="24"/>
-          <w:szCs w:val="24"/>
-        </w:rPr>
-      </w:pPr>
-      <w:r>
-        <w:rPr>
-          <w:rFonts w:ascii="Times New Roman" w:hAnsi="Times New Roman" w:cs="Times New Roman"/>
-          <w:sz w:val="24"/>
-          <w:szCs w:val="24"/>
-        </w:rPr>
-        <w:t>El género es fundamental en el análisis de los ingresos de los individuos, ya que en el contexto Colombiano, por ejemplo, existe una brecha entre hombres y mujeres en el momento de obtener</w:t>
-      </w:r>
-      <w:r>
-        <w:rPr>
-          <w:rFonts w:ascii="Times New Roman" w:hAnsi="Times New Roman" w:cs="Times New Roman"/>
-          <w:sz w:val="24"/>
-          <w:szCs w:val="24"/>
-        </w:rPr>
-        <w:t xml:space="preserve"> </w:t>
-      </w:r>
-      <w:r>
-        <w:rPr>
-          <w:rFonts w:ascii="Times New Roman" w:hAnsi="Times New Roman" w:cs="Times New Roman"/>
-          <w:sz w:val="24"/>
-          <w:szCs w:val="24"/>
-        </w:rPr>
-        <w:t xml:space="preserve"> trabajo y ganar un salario determinado, por lo tanto, ser hombre o mujer sí tiene influencia en la cantidad de ingresos que se perciben. Es por eso que en el modelo tiene que estar presente esta variable, ya que ayudará a conocer el impacto en el salario dependiendo del género que tenga dicho individuo.</w:t>
-      </w:r>
-    </w:p>
-    <w:p>
-      <w:pPr>
-        <w:jc w:val="both"/>
-        <w:rPr>
-          <w:rFonts w:ascii="Times New Roman" w:hAnsi="Times New Roman" w:cs="Times New Roman"/>
-          <w:sz w:val="24"/>
-          <w:szCs w:val="24"/>
-        </w:rPr>
-      </w:pPr>
-    </w:p>
-    <w:p>
-      <w:pPr>
-        <w:jc w:val="both"/>
-        <w:rPr>
-          <w:rFonts w:ascii="Times New Roman" w:hAnsi="Times New Roman" w:cs="Times New Roman"/>
-          <w:b/>
-          <w:i/>
-          <w:sz w:val="24"/>
-          <w:szCs w:val="24"/>
-        </w:rPr>
-      </w:pPr>
-      <w:r>
-        <w:rPr>
-          <w:rFonts w:ascii="Times New Roman" w:hAnsi="Times New Roman" w:cs="Times New Roman"/>
-          <w:b/>
-          <w:i/>
-          <w:sz w:val="24"/>
-          <w:szCs w:val="24"/>
-        </w:rPr>
-        <w:t>Experiencia (Exp)</w:t>
+        <w:t>)</w:t>
       </w:r>
     </w:p>
     <w:p>
@@ -2005,8 +2898,25 @@
           <w:sz w:val="24"/>
           <w:szCs w:val="24"/>
         </w:rPr>
-        <w:lastRenderedPageBreak/>
-        <w:t>¿Cuál es la “edad pico” sugerida por la ecuación anterior? Usar bootstrap para</w:t>
+        <w:t xml:space="preserve">¿Cuál es la “edad pico” sugerida por la ecuación anterior? Usar </w:t>
+      </w:r>
+      <w:proofErr w:type="spellStart"/>
+      <w:r>
+        <w:rPr>
+          <w:rFonts w:ascii="Times New Roman" w:hAnsi="Times New Roman" w:cs="Times New Roman"/>
+          <w:sz w:val="24"/>
+          <w:szCs w:val="24"/>
+        </w:rPr>
+        <w:t>bootstrap</w:t>
+      </w:r>
+      <w:proofErr w:type="spellEnd"/>
+      <w:r>
+        <w:rPr>
+          <w:rFonts w:ascii="Times New Roman" w:hAnsi="Times New Roman" w:cs="Times New Roman"/>
+          <w:sz w:val="24"/>
+          <w:szCs w:val="24"/>
+        </w:rPr>
+        <w:t xml:space="preserve"> para</w:t>
       </w:r>
       <w:r>
         <w:rPr>
@@ -2100,12 +3010,21 @@
           <w:rFonts w:ascii="Times New Roman" w:hAnsi="Times New Roman" w:cs="Times New Roman"/>
         </w:rPr>
       </w:pPr>
-      <w:r>
-        <w:rPr>
-          <w:rFonts w:ascii="Times New Roman" w:hAnsi="Times New Roman" w:cs="Times New Roman"/>
-          <w:i/>
-        </w:rPr>
-        <w:t>log(ingreso)</w:t>
+      <w:proofErr w:type="gramStart"/>
+      <w:r>
+        <w:rPr>
+          <w:rFonts w:ascii="Times New Roman" w:hAnsi="Times New Roman" w:cs="Times New Roman"/>
+          <w:i/>
+        </w:rPr>
+        <w:t>log(</w:t>
+      </w:r>
+      <w:proofErr w:type="gramEnd"/>
+      <w:r>
+        <w:rPr>
+          <w:rFonts w:ascii="Times New Roman" w:hAnsi="Times New Roman" w:cs="Times New Roman"/>
+          <w:i/>
+        </w:rPr>
+        <w:t>ingreso)</w:t>
       </w:r>
       <w:r>
         <w:rPr>
@@ -2133,7 +3052,25 @@
           <w:sz w:val="24"/>
           <w:szCs w:val="24"/>
         </w:rPr>
-        <w:t>¿Cómo debemos interpretar el coeficiente β2? ¿Qué tan bueno es este modelo en samplefit?</w:t>
+        <w:t xml:space="preserve">¿Cómo debemos interpretar el coeficiente β2? ¿Qué tan bueno es este modelo en </w:t>
+      </w:r>
+      <w:proofErr w:type="spellStart"/>
+      <w:r>
+        <w:rPr>
+          <w:rFonts w:ascii="Times New Roman" w:hAnsi="Times New Roman" w:cs="Times New Roman"/>
+          <w:sz w:val="24"/>
+          <w:szCs w:val="24"/>
+        </w:rPr>
+        <w:t>samplefit</w:t>
+      </w:r>
+      <w:proofErr w:type="spellEnd"/>
+      <w:r>
+        <w:rPr>
+          <w:rFonts w:ascii="Times New Roman" w:hAnsi="Times New Roman" w:cs="Times New Roman"/>
+          <w:sz w:val="24"/>
+          <w:szCs w:val="24"/>
+        </w:rPr>
+        <w:t>?</w:t>
       </w:r>
     </w:p>
     <w:p>
@@ -2177,7 +3114,43 @@
           <w:sz w:val="24"/>
           <w:szCs w:val="24"/>
         </w:rPr>
-        <w:t>¿Cuál es la “edad pico” implícita por género?. Utilice bootstrap para calcular los errores estándar y construir los intervalos de confianza. ¿Se superponen estos intervalos de confianza?</w:t>
+        <w:t>¿Cuál es la “edad pico” implícita por género</w:t>
+      </w:r>
+      <w:proofErr w:type="gramStart"/>
+      <w:r>
+        <w:rPr>
+          <w:rFonts w:ascii="Times New Roman" w:hAnsi="Times New Roman" w:cs="Times New Roman"/>
+          <w:sz w:val="24"/>
+          <w:szCs w:val="24"/>
+        </w:rPr>
+        <w:t>?.</w:t>
+      </w:r>
+      <w:proofErr w:type="gramEnd"/>
+      <w:r>
+        <w:rPr>
+          <w:rFonts w:ascii="Times New Roman" w:hAnsi="Times New Roman" w:cs="Times New Roman"/>
+          <w:sz w:val="24"/>
+          <w:szCs w:val="24"/>
+        </w:rPr>
+        <w:t xml:space="preserve"> Utilice </w:t>
+      </w:r>
+      <w:proofErr w:type="spellStart"/>
+      <w:r>
+        <w:rPr>
+          <w:rFonts w:ascii="Times New Roman" w:hAnsi="Times New Roman" w:cs="Times New Roman"/>
+          <w:sz w:val="24"/>
+          <w:szCs w:val="24"/>
+        </w:rPr>
+        <w:t>bootstrap</w:t>
+      </w:r>
+      <w:proofErr w:type="spellEnd"/>
+      <w:r>
+        <w:rPr>
+          <w:rFonts w:ascii="Times New Roman" w:hAnsi="Times New Roman" w:cs="Times New Roman"/>
+          <w:sz w:val="24"/>
+          <w:szCs w:val="24"/>
+        </w:rPr>
+        <w:t xml:space="preserve"> para calcular los errores estándar y construir los intervalos de confianza. ¿Se superponen estos intervalos de confianza?</w:t>
       </w:r>
     </w:p>
     <w:p>
@@ -2246,14 +3219,17 @@
           <w:szCs w:val="24"/>
         </w:rPr>
       </w:pPr>
-      <w:r>
-        <w:rPr>
-          <w:rFonts w:ascii="Times New Roman" w:hAnsi="Times New Roman" w:cs="Times New Roman"/>
-          <w:sz w:val="24"/>
-          <w:szCs w:val="24"/>
-        </w:rPr>
+      <w:proofErr w:type="gramStart"/>
+      <w:r>
+        <w:rPr>
+          <w:rFonts w:ascii="Times New Roman" w:hAnsi="Times New Roman" w:cs="Times New Roman"/>
+          <w:sz w:val="24"/>
+          <w:szCs w:val="24"/>
+        </w:rPr>
+        <w:lastRenderedPageBreak/>
         <w:t>log(</w:t>
       </w:r>
+      <w:proofErr w:type="gramEnd"/>
       <w:r>
         <w:rPr>
           <w:rFonts w:ascii="Times New Roman" w:hAnsi="Times New Roman" w:cs="Times New Roman"/>
@@ -2285,7 +3261,25 @@
           <w:sz w:val="24"/>
           <w:szCs w:val="24"/>
         </w:rPr>
-        <w:t xml:space="preserve"> +θX + u</w:t>
+        <w:t xml:space="preserve"> +</w:t>
+      </w:r>
+      <w:proofErr w:type="spellStart"/>
+      <w:r>
+        <w:rPr>
+          <w:rFonts w:ascii="Times New Roman" w:hAnsi="Times New Roman" w:cs="Times New Roman"/>
+          <w:sz w:val="24"/>
+          <w:szCs w:val="24"/>
+        </w:rPr>
+        <w:t>θX</w:t>
+      </w:r>
+      <w:proofErr w:type="spellEnd"/>
+      <w:r>
+        <w:rPr>
+          <w:rFonts w:ascii="Times New Roman" w:hAnsi="Times New Roman" w:cs="Times New Roman"/>
+          <w:sz w:val="24"/>
+          <w:szCs w:val="24"/>
+        </w:rPr>
+        <w:t xml:space="preserve"> + u</w:t>
       </w:r>
     </w:p>
     <w:p>
@@ -2373,7 +3367,35 @@
           <w:sz w:val="24"/>
           <w:szCs w:val="24"/>
         </w:rPr>
-        <w:t>Divida la muestra en dos muestras: una muestra de entrenamiento (70%) y una muestra de prueba (30%). No olvide establecer una semilla (en R, set.seed(10101), donde 10101 es la semilla).</w:t>
+        <w:t xml:space="preserve">Divida la muestra en dos muestras: una muestra de entrenamiento (70%) y una muestra de prueba (30%). No olvide establecer una semilla (en R, </w:t>
+      </w:r>
+      <w:proofErr w:type="spellStart"/>
+      <w:proofErr w:type="gramStart"/>
+      <w:r>
+        <w:rPr>
+          <w:rFonts w:ascii="Times New Roman" w:hAnsi="Times New Roman" w:cs="Times New Roman"/>
+          <w:sz w:val="24"/>
+          <w:szCs w:val="24"/>
+        </w:rPr>
+        <w:t>set.seed</w:t>
+      </w:r>
+      <w:proofErr w:type="spellEnd"/>
+      <w:r>
+        <w:rPr>
+          <w:rFonts w:ascii="Times New Roman" w:hAnsi="Times New Roman" w:cs="Times New Roman"/>
+          <w:sz w:val="24"/>
+          <w:szCs w:val="24"/>
+        </w:rPr>
+        <w:t>(</w:t>
+      </w:r>
+      <w:proofErr w:type="gramEnd"/>
+      <w:r>
+        <w:rPr>
+          <w:rFonts w:ascii="Times New Roman" w:hAnsi="Times New Roman" w:cs="Times New Roman"/>
+          <w:sz w:val="24"/>
+          <w:szCs w:val="24"/>
+        </w:rPr>
+        <w:t>10101), donde 10101 es la semilla).</w:t>
       </w:r>
     </w:p>
     <w:p>
@@ -2483,16 +3505,7 @@
           <w:sz w:val="24"/>
           <w:szCs w:val="24"/>
         </w:rPr>
-        <w:t xml:space="preserve"> Para el modelo con el error de predicción promedio más bajo, calcule la estadística de apalancamiento para cada observación en la muestra de prueba. ¿Hay valores atípicos, es decir, observaciones con un alto </w:t>
-      </w:r>
-      <w:r>
-        <w:rPr>
-          <w:rFonts w:ascii="Times New Roman" w:hAnsi="Times New Roman" w:cs="Times New Roman"/>
-          <w:sz w:val="24"/>
-          <w:szCs w:val="24"/>
-        </w:rPr>
-        <w:lastRenderedPageBreak/>
-        <w:t>apalancamiento que impulsen los resultados? ¿Son estos valores atípicos personas potenciales que la DIAN debería investigar, o son simplemente el producto de un modelo defectuoso?</w:t>
+        <w:t xml:space="preserve"> Para el modelo con el error de predicción promedio más bajo, calcule la estadística de apalancamiento para cada observación en la muestra de prueba. ¿Hay valores atípicos, es decir, observaciones con un alto apalancamiento que impulsen los resultados? ¿Son estos valores atípicos personas potenciales que la DIAN debería investigar, o son simplemente el producto de un modelo defectuoso?</w:t>
       </w:r>
     </w:p>
     <w:p>
@@ -2529,7 +3542,29 @@
           <w:szCs w:val="24"/>
           <w:shd w:val="clear" w:color="auto" w:fill="FFFFFF"/>
         </w:rPr>
-        <w:t>Repita el punto anterior pero use la validación cruzada K-fold. Comente las similitudes/diferencias del uso de este enfoque.</w:t>
+        <w:t>Repita el punto anterior pero use la validación cruzada K-</w:t>
+      </w:r>
+      <w:proofErr w:type="spellStart"/>
+      <w:r>
+        <w:rPr>
+          <w:rFonts w:ascii="Times New Roman" w:hAnsi="Times New Roman" w:cs="Times New Roman"/>
+          <w:color w:val="000000"/>
+          <w:sz w:val="24"/>
+          <w:szCs w:val="24"/>
+          <w:shd w:val="clear" w:color="auto" w:fill="FFFFFF"/>
+        </w:rPr>
+        <w:t>fold</w:t>
+      </w:r>
+      <w:proofErr w:type="spellEnd"/>
+      <w:r>
+        <w:rPr>
+          <w:rFonts w:ascii="Times New Roman" w:hAnsi="Times New Roman" w:cs="Times New Roman"/>
+          <w:color w:val="000000"/>
+          <w:sz w:val="24"/>
+          <w:szCs w:val="24"/>
+          <w:shd w:val="clear" w:color="auto" w:fill="FFFFFF"/>
+        </w:rPr>
+        <w:t>. Comente las similitudes/diferencias del uso de este enfoque.</w:t>
       </w:r>
     </w:p>
     <w:p>
@@ -2624,7 +3659,29 @@
           <w:szCs w:val="24"/>
           <w:shd w:val="clear" w:color="auto" w:fill="FFFFFF"/>
         </w:rPr>
-        <w:t>Estimar el modelo de regresión utilizando todas las observaciones menos la i − ésima.</w:t>
+        <w:t xml:space="preserve">Estimar el modelo de regresión utilizando todas las observaciones menos la i − </w:t>
+      </w:r>
+      <w:proofErr w:type="spellStart"/>
+      <w:r>
+        <w:rPr>
+          <w:rFonts w:ascii="Times New Roman" w:hAnsi="Times New Roman" w:cs="Times New Roman"/>
+          <w:color w:val="000000"/>
+          <w:sz w:val="24"/>
+          <w:szCs w:val="24"/>
+          <w:shd w:val="clear" w:color="auto" w:fill="FFFFFF"/>
+        </w:rPr>
+        <w:t>ésima</w:t>
+      </w:r>
+      <w:proofErr w:type="spellEnd"/>
+      <w:r>
+        <w:rPr>
+          <w:rFonts w:ascii="Times New Roman" w:hAnsi="Times New Roman" w:cs="Times New Roman"/>
+          <w:color w:val="000000"/>
+          <w:sz w:val="24"/>
+          <w:szCs w:val="24"/>
+          <w:shd w:val="clear" w:color="auto" w:fill="FFFFFF"/>
+        </w:rPr>
+        <w:t>.</w:t>
       </w:r>
     </w:p>
     <w:p>
@@ -2650,7 +3707,73 @@
           <w:szCs w:val="24"/>
           <w:shd w:val="clear" w:color="auto" w:fill="FFFFFF"/>
         </w:rPr>
-        <w:t>Calcular el error de predicción para la i − ésima observación, es decir, (yi− yˆi)</w:t>
+        <w:t xml:space="preserve">Calcular el error de predicción para la i − </w:t>
+      </w:r>
+      <w:proofErr w:type="spellStart"/>
+      <w:r>
+        <w:rPr>
+          <w:rFonts w:ascii="Times New Roman" w:hAnsi="Times New Roman" w:cs="Times New Roman"/>
+          <w:color w:val="000000"/>
+          <w:sz w:val="24"/>
+          <w:szCs w:val="24"/>
+          <w:shd w:val="clear" w:color="auto" w:fill="FFFFFF"/>
+        </w:rPr>
+        <w:t>ésima</w:t>
+      </w:r>
+      <w:proofErr w:type="spellEnd"/>
+      <w:r>
+        <w:rPr>
+          <w:rFonts w:ascii="Times New Roman" w:hAnsi="Times New Roman" w:cs="Times New Roman"/>
+          <w:color w:val="000000"/>
+          <w:sz w:val="24"/>
+          <w:szCs w:val="24"/>
+          <w:shd w:val="clear" w:color="auto" w:fill="FFFFFF"/>
+        </w:rPr>
+        <w:t xml:space="preserve"> observación, es decir, (</w:t>
+      </w:r>
+      <w:proofErr w:type="spellStart"/>
+      <w:r>
+        <w:rPr>
+          <w:rFonts w:ascii="Times New Roman" w:hAnsi="Times New Roman" w:cs="Times New Roman"/>
+          <w:color w:val="000000"/>
+          <w:sz w:val="24"/>
+          <w:szCs w:val="24"/>
+          <w:shd w:val="clear" w:color="auto" w:fill="FFFFFF"/>
+        </w:rPr>
+        <w:t>yi</w:t>
+      </w:r>
+      <w:proofErr w:type="spellEnd"/>
+      <w:r>
+        <w:rPr>
+          <w:rFonts w:ascii="Times New Roman" w:hAnsi="Times New Roman" w:cs="Times New Roman"/>
+          <w:color w:val="000000"/>
+          <w:sz w:val="24"/>
+          <w:szCs w:val="24"/>
+          <w:shd w:val="clear" w:color="auto" w:fill="FFFFFF"/>
+        </w:rPr>
+        <w:t xml:space="preserve">− </w:t>
+      </w:r>
+      <w:proofErr w:type="spellStart"/>
+      <w:r>
+        <w:rPr>
+          <w:rFonts w:ascii="Times New Roman" w:hAnsi="Times New Roman" w:cs="Times New Roman"/>
+          <w:color w:val="000000"/>
+          <w:sz w:val="24"/>
+          <w:szCs w:val="24"/>
+          <w:shd w:val="clear" w:color="auto" w:fill="FFFFFF"/>
+        </w:rPr>
+        <w:t>yˆi</w:t>
+      </w:r>
+      <w:proofErr w:type="spellEnd"/>
+      <w:r>
+        <w:rPr>
+          <w:rFonts w:ascii="Times New Roman" w:hAnsi="Times New Roman" w:cs="Times New Roman"/>
+          <w:color w:val="000000"/>
+          <w:sz w:val="24"/>
+          <w:szCs w:val="24"/>
+          <w:shd w:val="clear" w:color="auto" w:fill="FFFFFF"/>
+        </w:rPr>
+        <w:t>)</w:t>
       </w:r>
     </w:p>
     <w:p>
@@ -2676,7 +3799,29 @@
           <w:szCs w:val="24"/>
           <w:shd w:val="clear" w:color="auto" w:fill="FFFFFF"/>
         </w:rPr>
-        <w:t>Calcular el promedio de los números obtenidos en el paso anterior para obtener el error cuadrático medio. Esto se conoce como la estadística de validación cruzada Leave-One-Out (LOOCV).</w:t>
+        <w:t xml:space="preserve">Calcular el promedio de los números obtenidos en el paso anterior para obtener el error cuadrático medio. Esto se conoce como la estadística de validación cruzada </w:t>
+      </w:r>
+      <w:proofErr w:type="spellStart"/>
+      <w:r>
+        <w:rPr>
+          <w:rFonts w:ascii="Times New Roman" w:hAnsi="Times New Roman" w:cs="Times New Roman"/>
+          <w:color w:val="000000"/>
+          <w:sz w:val="24"/>
+          <w:szCs w:val="24"/>
+          <w:shd w:val="clear" w:color="auto" w:fill="FFFFFF"/>
+        </w:rPr>
+        <w:t>Leave-One-Out</w:t>
+      </w:r>
+      <w:proofErr w:type="spellEnd"/>
+      <w:r>
+        <w:rPr>
+          <w:rFonts w:ascii="Times New Roman" w:hAnsi="Times New Roman" w:cs="Times New Roman"/>
+          <w:color w:val="000000"/>
+          <w:sz w:val="24"/>
+          <w:szCs w:val="24"/>
+          <w:shd w:val="clear" w:color="auto" w:fill="FFFFFF"/>
+        </w:rPr>
+        <w:t xml:space="preserve"> (LOOCV).</w:t>
       </w:r>
     </w:p>
     <w:p>
@@ -2702,6 +3847,7 @@
           <w:szCs w:val="24"/>
           <w:shd w:val="clear" w:color="auto" w:fill="FFFFFF"/>
         </w:rPr>
+        <w:lastRenderedPageBreak/>
         <w:t>Compare los resultados con los obtenidos en el cálculo de la estadística de apalancamiento</w:t>
       </w:r>
     </w:p>
@@ -2725,7 +3871,7 @@
 </file>
 
 <file path=word/numbering.xml><?xml version="1.0" encoding="utf-8"?>
-<w:numbering xmlns:wpc="http://schemas.microsoft.com/office/word/2010/wordprocessingCanvas" xmlns:cx="http://schemas.microsoft.com/office/drawing/2014/chartex" xmlns:cx1="http://schemas.microsoft.com/office/drawing/2015/9/8/chartex" xmlns:cx2="http://schemas.microsoft.com/office/drawing/2015/10/21/chartex" xmlns:cx3="http://schemas.microsoft.com/office/drawing/2016/5/9/chartex" xmlns:cx4="http://schemas.microsoft.com/office/drawing/2016/5/10/chartex" xmlns:cx5="http://schemas.microsoft.com/office/drawing/2016/5/11/chartex" xmlns:cx6="http://schemas.microsoft.com/office/drawing/2016/5/12/chartex" xmlns:cx7="http://schemas.microsoft.com/office/drawing/2016/5/13/chartex" xmlns:cx8="http://schemas.microsoft.com/office/drawing/2016/5/14/chartex" xmlns:mc="http://schemas.openxmlformats.org/markup-compatibility/2006" xmlns:aink="http://schemas.microsoft.com/office/drawing/2016/ink" xmlns:am3d="http://schemas.microsoft.com/office/drawing/2017/model3d" xmlns:o="urn:schemas-microsoft-com:office:office" xmlns:r="http://schemas.openxmlformats.org/officeDocument/2006/relationships" xmlns:m="http://schemas.openxmlformats.org/officeDocument/2006/math" xmlns:v="urn:schemas-microsoft-com:vml" xmlns:wp14="http://schemas.microsoft.com/office/word/2010/wordprocessingDrawing" xmlns:wp="http://schemas.openxmlformats.org/drawingml/2006/wordprocessingDrawing" xmlns:w10="urn:schemas-microsoft-com:office:word" xmlns:w="http://schemas.openxmlformats.org/wordprocessingml/2006/main" xmlns:w14="http://schemas.microsoft.com/office/word/2010/wordml" xmlns:w15="http://schemas.microsoft.com/office/word/2012/wordml" xmlns:w16cex="http://schemas.microsoft.com/office/word/2018/wordml/cex" xmlns:w16cid="http://schemas.microsoft.com/office/word/2016/wordml/cid" xmlns:w16="http://schemas.microsoft.com/office/word/2018/wordml" xmlns:w16sdtdh="http://schemas.microsoft.com/office/word/2020/wordml/sdtdatahash" xmlns:w16se="http://schemas.microsoft.com/office/word/2015/wordml/symex" xmlns:wpg="http://schemas.microsoft.com/office/word/2010/wordprocessingGroup" xmlns:wpi="http://schemas.microsoft.com/office/word/2010/wordprocessingInk" xmlns:wne="http://schemas.microsoft.com/office/word/2006/wordml" xmlns:wps="http://schemas.microsoft.com/office/word/2010/wordprocessingShape" mc:Ignorable="w14 w15 w16se w16cid w16 w16cex w16sdtdh wp14">
+<w:numbering xmlns:wpc="http://schemas.microsoft.com/office/word/2010/wordprocessingCanvas" xmlns:mc="http://schemas.openxmlformats.org/markup-compatibility/2006" xmlns:o="urn:schemas-microsoft-com:office:office" xmlns:r="http://schemas.openxmlformats.org/officeDocument/2006/relationships" xmlns:m="http://schemas.openxmlformats.org/officeDocument/2006/math" xmlns:v="urn:schemas-microsoft-com:vml" xmlns:wp14="http://schemas.microsoft.com/office/word/2010/wordprocessingDrawing" xmlns:wp="http://schemas.openxmlformats.org/drawingml/2006/wordprocessingDrawing" xmlns:w10="urn:schemas-microsoft-com:office:word" xmlns:w="http://schemas.openxmlformats.org/wordprocessingml/2006/main" xmlns:w14="http://schemas.microsoft.com/office/word/2010/wordml" xmlns:w15="http://schemas.microsoft.com/office/word/2012/wordml" xmlns:wpg="http://schemas.microsoft.com/office/word/2010/wordprocessingGroup" xmlns:wpi="http://schemas.microsoft.com/office/word/2010/wordprocessingInk" xmlns:wne="http://schemas.microsoft.com/office/word/2006/wordml" xmlns:wps="http://schemas.microsoft.com/office/word/2010/wordprocessingShape" mc:Ignorable="w14 w15 wp14">
   <w:abstractNum w:abstractNumId="0" w15:restartNumberingAfterBreak="0">
     <w:nsid w:val="271F15A3"/>
     <w:multiLevelType w:val="hybridMultilevel"/>
@@ -2905,6 +4051,95 @@
     </w:lvl>
   </w:abstractNum>
   <w:abstractNum w:abstractNumId="2" w15:restartNumberingAfterBreak="0">
+    <w:nsid w:val="47DA4463"/>
+    <w:multiLevelType w:val="hybridMultilevel"/>
+    <w:tmpl w:val="DB725D2E"/>
+    <w:lvl w:ilvl="0" w:tplc="240A000F">
+      <w:start w:val="1"/>
+      <w:numFmt w:val="decimal"/>
+      <w:lvlText w:val="%1."/>
+      <w:lvlJc w:val="left"/>
+      <w:pPr>
+        <w:ind w:left="720" w:hanging="360"/>
+      </w:pPr>
+      <w:rPr>
+        <w:rFonts w:hint="default"/>
+      </w:rPr>
+    </w:lvl>
+    <w:lvl w:ilvl="1" w:tplc="240A0019" w:tentative="1">
+      <w:start w:val="1"/>
+      <w:numFmt w:val="lowerLetter"/>
+      <w:lvlText w:val="%2."/>
+      <w:lvlJc w:val="left"/>
+      <w:pPr>
+        <w:ind w:left="1440" w:hanging="360"/>
+      </w:pPr>
+    </w:lvl>
+    <w:lvl w:ilvl="2" w:tplc="240A001B" w:tentative="1">
+      <w:start w:val="1"/>
+      <w:numFmt w:val="lowerRoman"/>
+      <w:lvlText w:val="%3."/>
+      <w:lvlJc w:val="right"/>
+      <w:pPr>
+        <w:ind w:left="2160" w:hanging="180"/>
+      </w:pPr>
+    </w:lvl>
+    <w:lvl w:ilvl="3" w:tplc="240A000F" w:tentative="1">
+      <w:start w:val="1"/>
+      <w:numFmt w:val="decimal"/>
+      <w:lvlText w:val="%4."/>
+      <w:lvlJc w:val="left"/>
+      <w:pPr>
+        <w:ind w:left="2880" w:hanging="360"/>
+      </w:pPr>
+    </w:lvl>
+    <w:lvl w:ilvl="4" w:tplc="240A0019" w:tentative="1">
+      <w:start w:val="1"/>
+      <w:numFmt w:val="lowerLetter"/>
+      <w:lvlText w:val="%5."/>
+      <w:lvlJc w:val="left"/>
+      <w:pPr>
+        <w:ind w:left="3600" w:hanging="360"/>
+      </w:pPr>
+    </w:lvl>
+    <w:lvl w:ilvl="5" w:tplc="240A001B" w:tentative="1">
+      <w:start w:val="1"/>
+      <w:numFmt w:val="lowerRoman"/>
+      <w:lvlText w:val="%6."/>
+      <w:lvlJc w:val="right"/>
+      <w:pPr>
+        <w:ind w:left="4320" w:hanging="180"/>
+      </w:pPr>
+    </w:lvl>
+    <w:lvl w:ilvl="6" w:tplc="240A000F" w:tentative="1">
+      <w:start w:val="1"/>
+      <w:numFmt w:val="decimal"/>
+      <w:lvlText w:val="%7."/>
+      <w:lvlJc w:val="left"/>
+      <w:pPr>
+        <w:ind w:left="5040" w:hanging="360"/>
+      </w:pPr>
+    </w:lvl>
+    <w:lvl w:ilvl="7" w:tplc="240A0019" w:tentative="1">
+      <w:start w:val="1"/>
+      <w:numFmt w:val="lowerLetter"/>
+      <w:lvlText w:val="%8."/>
+      <w:lvlJc w:val="left"/>
+      <w:pPr>
+        <w:ind w:left="5760" w:hanging="360"/>
+      </w:pPr>
+    </w:lvl>
+    <w:lvl w:ilvl="8" w:tplc="240A001B" w:tentative="1">
+      <w:start w:val="1"/>
+      <w:numFmt w:val="lowerRoman"/>
+      <w:lvlText w:val="%9."/>
+      <w:lvlJc w:val="right"/>
+      <w:pPr>
+        <w:ind w:left="6480" w:hanging="180"/>
+      </w:pPr>
+    </w:lvl>
+  </w:abstractNum>
+  <w:abstractNum w:abstractNumId="3" w15:restartNumberingAfterBreak="0">
     <w:nsid w:val="5A274AD4"/>
     <w:multiLevelType w:val="multilevel"/>
     <w:tmpl w:val="F7EEEDDE"/>
@@ -3029,7 +4264,7 @@
       </w:rPr>
     </w:lvl>
   </w:abstractNum>
-  <w:abstractNum w:abstractNumId="3" w15:restartNumberingAfterBreak="0">
+  <w:abstractNum w:abstractNumId="4" w15:restartNumberingAfterBreak="0">
     <w:nsid w:val="61C03B81"/>
     <w:multiLevelType w:val="hybridMultilevel"/>
     <w:tmpl w:val="FC82AF34"/>
@@ -3142,7 +4377,7 @@
       </w:rPr>
     </w:lvl>
   </w:abstractNum>
-  <w:abstractNum w:abstractNumId="4" w15:restartNumberingAfterBreak="0">
+  <w:abstractNum w:abstractNumId="5" w15:restartNumberingAfterBreak="0">
     <w:nsid w:val="6EF16CBD"/>
     <w:multiLevelType w:val="multilevel"/>
     <w:tmpl w:val="9D625B5E"/>
@@ -3255,7 +4490,7 @@
       </w:rPr>
     </w:lvl>
   </w:abstractNum>
-  <w:abstractNum w:abstractNumId="5" w15:restartNumberingAfterBreak="0">
+  <w:abstractNum w:abstractNumId="6" w15:restartNumberingAfterBreak="0">
     <w:nsid w:val="74D3104E"/>
     <w:multiLevelType w:val="hybridMultilevel"/>
     <w:tmpl w:val="A2809E7A"/>
@@ -3348,25 +4583,28 @@
     <w:abstractNumId w:val="1"/>
   </w:num>
   <w:num w:numId="2">
-    <w:abstractNumId w:val="2"/>
+    <w:abstractNumId w:val="3"/>
   </w:num>
   <w:num w:numId="3">
-    <w:abstractNumId w:val="4"/>
+    <w:abstractNumId w:val="5"/>
   </w:num>
   <w:num w:numId="4">
     <w:abstractNumId w:val="0"/>
   </w:num>
   <w:num w:numId="5">
-    <w:abstractNumId w:val="3"/>
+    <w:abstractNumId w:val="4"/>
   </w:num>
   <w:num w:numId="6">
-    <w:abstractNumId w:val="5"/>
+    <w:abstractNumId w:val="6"/>
+  </w:num>
+  <w:num w:numId="7">
+    <w:abstractNumId w:val="2"/>
   </w:num>
 </w:numbering>
 </file>
 
 <file path=word/styles.xml><?xml version="1.0" encoding="utf-8"?>
-<w:styles xmlns:mc="http://schemas.openxmlformats.org/markup-compatibility/2006" xmlns:r="http://schemas.openxmlformats.org/officeDocument/2006/relationships" xmlns:w="http://schemas.openxmlformats.org/wordprocessingml/2006/main" xmlns:w14="http://schemas.microsoft.com/office/word/2010/wordml" xmlns:w15="http://schemas.microsoft.com/office/word/2012/wordml" xmlns:w16cex="http://schemas.microsoft.com/office/word/2018/wordml/cex" xmlns:w16cid="http://schemas.microsoft.com/office/word/2016/wordml/cid" xmlns:w16="http://schemas.microsoft.com/office/word/2018/wordml" xmlns:w16sdtdh="http://schemas.microsoft.com/office/word/2020/wordml/sdtdatahash" xmlns:w16se="http://schemas.microsoft.com/office/word/2015/wordml/symex" mc:Ignorable="w14 w15 w16se w16cid w16 w16cex w16sdtdh">
+<w:styles xmlns:mc="http://schemas.openxmlformats.org/markup-compatibility/2006" xmlns:r="http://schemas.openxmlformats.org/officeDocument/2006/relationships" xmlns:w="http://schemas.openxmlformats.org/wordprocessingml/2006/main" xmlns:w14="http://schemas.microsoft.com/office/word/2010/wordml" xmlns:w15="http://schemas.microsoft.com/office/word/2012/wordml" mc:Ignorable="w14 w15">
   <w:docDefaults>
     <w:rPrDefault>
       <w:rPr>
@@ -3382,7 +4620,7 @@
       </w:pPr>
     </w:pPrDefault>
   </w:docDefaults>
-  <w:latentStyles w:defLockedState="0" w:defUIPriority="99" w:defSemiHidden="0" w:defUnhideWhenUsed="0" w:defQFormat="0" w:count="376">
+  <w:latentStyles w:defLockedState="0" w:defUIPriority="99" w:defSemiHidden="0" w:defUnhideWhenUsed="0" w:defQFormat="0" w:count="371">
     <w:lsdException w:name="Normal" w:uiPriority="0" w:qFormat="1"/>
     <w:lsdException w:name="heading 1" w:uiPriority="9" w:qFormat="1"/>
     <w:lsdException w:name="heading 2" w:semiHidden="1" w:uiPriority="9" w:unhideWhenUsed="1" w:qFormat="1"/>
@@ -3754,11 +4992,6 @@
     <w:lsdException w:name="List Table 5 Dark Accent 6" w:uiPriority="50"/>
     <w:lsdException w:name="List Table 6 Colorful Accent 6" w:uiPriority="51"/>
     <w:lsdException w:name="List Table 7 Colorful Accent 6" w:uiPriority="52"/>
-    <w:lsdException w:name="Mention" w:semiHidden="1" w:unhideWhenUsed="1"/>
-    <w:lsdException w:name="Smart Hyperlink" w:semiHidden="1" w:unhideWhenUsed="1"/>
-    <w:lsdException w:name="Hashtag" w:semiHidden="1" w:unhideWhenUsed="1"/>
-    <w:lsdException w:name="Unresolved Mention" w:semiHidden="1" w:unhideWhenUsed="1"/>
-    <w:lsdException w:name="Smart Link" w:semiHidden="1" w:unhideWhenUsed="1"/>
   </w:latentStyles>
   <w:style w:type="paragraph" w:default="1" w:styleId="Normal">
     <w:name w:val="Normal"/>
@@ -3813,7 +5046,7 @@
       <w:contextualSpacing/>
     </w:pPr>
   </w:style>
-  <w:style w:type="character" w:styleId="Mencinsinresolver">
+  <w:style w:type="character" w:customStyle="1" w:styleId="UnresolvedMention">
     <w:name w:val="Unresolved Mention"/>
     <w:basedOn w:val="Fuentedeprrafopredeter"/>
     <w:uiPriority w:val="99"/>

</xml_diff>

<commit_message>
Cambios en word y código
Se realizaron ajustes al word y código.
</commit_message>
<xml_diff>
--- a/Documentos/Problem Set 1.docx
+++ b/Documentos/Problem Set 1.docx
@@ -1,6 +1,6 @@
 
 <file path=word/document.xml><?xml version="1.0" encoding="utf-8"?>
-<w:document xmlns:wpc="http://schemas.microsoft.com/office/word/2010/wordprocessingCanvas" xmlns:mc="http://schemas.openxmlformats.org/markup-compatibility/2006" xmlns:o="urn:schemas-microsoft-com:office:office" xmlns:r="http://schemas.openxmlformats.org/officeDocument/2006/relationships" xmlns:m="http://schemas.openxmlformats.org/officeDocument/2006/math" xmlns:v="urn:schemas-microsoft-com:vml" xmlns:wp14="http://schemas.microsoft.com/office/word/2010/wordprocessingDrawing" xmlns:wp="http://schemas.openxmlformats.org/drawingml/2006/wordprocessingDrawing" xmlns:w10="urn:schemas-microsoft-com:office:word" xmlns:w="http://schemas.openxmlformats.org/wordprocessingml/2006/main" xmlns:w14="http://schemas.microsoft.com/office/word/2010/wordml" xmlns:w15="http://schemas.microsoft.com/office/word/2012/wordml" xmlns:wpg="http://schemas.microsoft.com/office/word/2010/wordprocessingGroup" xmlns:wpi="http://schemas.microsoft.com/office/word/2010/wordprocessingInk" xmlns:wne="http://schemas.microsoft.com/office/word/2006/wordml" xmlns:wps="http://schemas.microsoft.com/office/word/2010/wordprocessingShape" mc:Ignorable="w14 w15 wp14">
+<w:document xmlns:wpc="http://schemas.microsoft.com/office/word/2010/wordprocessingCanvas" xmlns:cx="http://schemas.microsoft.com/office/drawing/2014/chartex" xmlns:cx1="http://schemas.microsoft.com/office/drawing/2015/9/8/chartex" xmlns:cx2="http://schemas.microsoft.com/office/drawing/2015/10/21/chartex" xmlns:cx3="http://schemas.microsoft.com/office/drawing/2016/5/9/chartex" xmlns:cx4="http://schemas.microsoft.com/office/drawing/2016/5/10/chartex" xmlns:cx5="http://schemas.microsoft.com/office/drawing/2016/5/11/chartex" xmlns:cx6="http://schemas.microsoft.com/office/drawing/2016/5/12/chartex" xmlns:cx7="http://schemas.microsoft.com/office/drawing/2016/5/13/chartex" xmlns:cx8="http://schemas.microsoft.com/office/drawing/2016/5/14/chartex" xmlns:mc="http://schemas.openxmlformats.org/markup-compatibility/2006" xmlns:aink="http://schemas.microsoft.com/office/drawing/2016/ink" xmlns:am3d="http://schemas.microsoft.com/office/drawing/2017/model3d" xmlns:o="urn:schemas-microsoft-com:office:office" xmlns:r="http://schemas.openxmlformats.org/officeDocument/2006/relationships" xmlns:m="http://schemas.openxmlformats.org/officeDocument/2006/math" xmlns:v="urn:schemas-microsoft-com:vml" xmlns:wp14="http://schemas.microsoft.com/office/word/2010/wordprocessingDrawing" xmlns:wp="http://schemas.openxmlformats.org/drawingml/2006/wordprocessingDrawing" xmlns:w10="urn:schemas-microsoft-com:office:word" xmlns:w="http://schemas.openxmlformats.org/wordprocessingml/2006/main" xmlns:w14="http://schemas.microsoft.com/office/word/2010/wordml" xmlns:w15="http://schemas.microsoft.com/office/word/2012/wordml" xmlns:w16cex="http://schemas.microsoft.com/office/word/2018/wordml/cex" xmlns:w16cid="http://schemas.microsoft.com/office/word/2016/wordml/cid" xmlns:w16="http://schemas.microsoft.com/office/word/2018/wordml" xmlns:w16sdtdh="http://schemas.microsoft.com/office/word/2020/wordml/sdtdatahash" xmlns:w16se="http://schemas.microsoft.com/office/word/2015/wordml/symex" xmlns:wpg="http://schemas.microsoft.com/office/word/2010/wordprocessingGroup" xmlns:wpi="http://schemas.microsoft.com/office/word/2010/wordprocessingInk" xmlns:wne="http://schemas.microsoft.com/office/word/2006/wordml" xmlns:wps="http://schemas.microsoft.com/office/word/2010/wordprocessingShape" mc:Ignorable="w14 w15 w16se w16cid w16 w16cex w16sdtdh wp14">
   <w:body>
     <w:p>
       <w:pPr>
@@ -760,7 +760,7 @@
               </wp:anchor>
             </w:drawing>
           </mc:Choice>
-          <mc:Fallback xmlns:w16se="http://schemas.microsoft.com/office/word/2015/wordml/symex" xmlns:w16sdtdh="http://schemas.microsoft.com/office/word/2020/wordml/sdtdatahash" xmlns:w16="http://schemas.microsoft.com/office/word/2018/wordml" xmlns:w16cid="http://schemas.microsoft.com/office/word/2016/wordml/cid" xmlns:w16cex="http://schemas.microsoft.com/office/word/2018/wordml/cex" xmlns:am3d="http://schemas.microsoft.com/office/drawing/2017/model3d" xmlns:aink="http://schemas.microsoft.com/office/drawing/2016/ink" xmlns:cx8="http://schemas.microsoft.com/office/drawing/2016/5/14/chartex" xmlns:cx7="http://schemas.microsoft.com/office/drawing/2016/5/13/chartex" xmlns:cx6="http://schemas.microsoft.com/office/drawing/2016/5/12/chartex" xmlns:cx5="http://schemas.microsoft.com/office/drawing/2016/5/11/chartex" xmlns:cx4="http://schemas.microsoft.com/office/drawing/2016/5/10/chartex" xmlns:cx3="http://schemas.microsoft.com/office/drawing/2016/5/9/chartex" xmlns:cx2="http://schemas.microsoft.com/office/drawing/2015/10/21/chartex" xmlns:cx1="http://schemas.microsoft.com/office/drawing/2015/9/8/chartex" xmlns:cx="http://schemas.microsoft.com/office/drawing/2014/chartex">
+          <mc:Fallback>
             <w:pict>
               <v:oval w14:anchorId="365C1DC9" id="Elipse 2" o:spid="_x0000_s1026" style="position:absolute;margin-left:96pt;margin-top:191.4pt;width:211.8pt;height:27pt;z-index:251659264;visibility:visible;mso-wrap-style:square;mso-wrap-distance-left:9pt;mso-wrap-distance-top:0;mso-wrap-distance-right:9pt;mso-wrap-distance-bottom:0;mso-position-horizontal:absolute;mso-position-horizontal-relative:text;mso-position-vertical:absolute;mso-position-vertical-relative:text;v-text-anchor:middle" o:gfxdata="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" filled="f" strokecolor="#ffc000" strokeweight="1pt">
                 <v:stroke joinstyle="miter"/>
@@ -929,7 +929,7 @@
               </wp:anchor>
             </w:drawing>
           </mc:Choice>
-          <mc:Fallback xmlns:w16se="http://schemas.microsoft.com/office/word/2015/wordml/symex" xmlns:w16sdtdh="http://schemas.microsoft.com/office/word/2020/wordml/sdtdatahash" xmlns:w16="http://schemas.microsoft.com/office/word/2018/wordml" xmlns:w16cid="http://schemas.microsoft.com/office/word/2016/wordml/cid" xmlns:w16cex="http://schemas.microsoft.com/office/word/2018/wordml/cex" xmlns:am3d="http://schemas.microsoft.com/office/drawing/2017/model3d" xmlns:aink="http://schemas.microsoft.com/office/drawing/2016/ink" xmlns:cx8="http://schemas.microsoft.com/office/drawing/2016/5/14/chartex" xmlns:cx7="http://schemas.microsoft.com/office/drawing/2016/5/13/chartex" xmlns:cx6="http://schemas.microsoft.com/office/drawing/2016/5/12/chartex" xmlns:cx5="http://schemas.microsoft.com/office/drawing/2016/5/11/chartex" xmlns:cx4="http://schemas.microsoft.com/office/drawing/2016/5/10/chartex" xmlns:cx3="http://schemas.microsoft.com/office/drawing/2016/5/9/chartex" xmlns:cx2="http://schemas.microsoft.com/office/drawing/2015/10/21/chartex" xmlns:cx1="http://schemas.microsoft.com/office/drawing/2015/9/8/chartex" xmlns:cx="http://schemas.microsoft.com/office/drawing/2014/chartex">
+          <mc:Fallback>
             <w:pict>
               <v:oval w14:anchorId="1D4F3B09" id="Elipse 4" o:spid="_x0000_s1026" style="position:absolute;margin-left:79.2pt;margin-top:125.65pt;width:138.6pt;height:17.4pt;z-index:251661312;visibility:visible;mso-wrap-style:square;mso-width-percent:0;mso-height-percent:0;mso-wrap-distance-left:9pt;mso-wrap-distance-top:0;mso-wrap-distance-right:9pt;mso-wrap-distance-bottom:0;mso-position-horizontal:absolute;mso-position-horizontal-relative:text;mso-position-vertical:absolute;mso-position-vertical-relative:text;mso-width-percent:0;mso-height-percent:0;mso-width-relative:margin;mso-height-relative:margin;v-text-anchor:middle" o:gfxdata="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" filled="f" strokecolor="#ffc000" strokeweight="1pt">
                 <v:stroke joinstyle="miter"/>
@@ -2390,7 +2390,15 @@
           <w:sz w:val="24"/>
           <w:szCs w:val="24"/>
         </w:rPr>
-        <w:t xml:space="preserve"> Esta variable será muy importante para determinar el tratamiento de los datos faltantes en la variable ingreso total.</w:t>
+        <w:t xml:space="preserve"> </w:t>
+      </w:r>
+      <w:r>
+        <w:rPr>
+          <w:rFonts w:ascii="Times New Roman" w:hAnsi="Times New Roman" w:cs="Times New Roman"/>
+          <w:sz w:val="24"/>
+          <w:szCs w:val="24"/>
+        </w:rPr>
+        <w:t>Esto será relevante en la medida que se puede establecer si las personas que viven en el mismo hogar pueden ser susceptibles de tener mayores ingresos.</w:t>
       </w:r>
     </w:p>
     <w:p>
@@ -2434,12 +2442,66 @@
     <w:p>
       <w:pPr>
         <w:spacing w:line="360" w:lineRule="auto"/>
-        <w:ind w:left="720"/>
         <w:jc w:val="both"/>
         <w:rPr>
           <w:rFonts w:ascii="Times New Roman" w:hAnsi="Times New Roman" w:cs="Times New Roman"/>
-          <w:b/>
-          <w:bCs/>
+          <w:iCs/>
+          <w:sz w:val="24"/>
+          <w:szCs w:val="24"/>
+        </w:rPr>
+      </w:pPr>
+      <w:r>
+        <w:rPr>
+          <w:rFonts w:ascii="Times New Roman" w:hAnsi="Times New Roman" w:cs="Times New Roman"/>
+          <w:iCs/>
+          <w:sz w:val="24"/>
+          <w:szCs w:val="24"/>
+        </w:rPr>
+        <w:t>Para las variables mencionadas anteriormente, existen datos faltantes para la variable “exp” y existen 2 datos atípicos para la variable “educ”, como se presenta en la tabla a continuación:</w:t>
+      </w:r>
+    </w:p>
+    <w:p>
+      <w:pPr>
+        <w:spacing w:line="360" w:lineRule="auto"/>
+        <w:jc w:val="both"/>
+        <w:rPr>
+          <w:rFonts w:ascii="Times New Roman" w:hAnsi="Times New Roman" w:cs="Times New Roman"/>
+          <w:iCs/>
+          <w:sz w:val="24"/>
+          <w:szCs w:val="24"/>
+        </w:rPr>
+      </w:pPr>
+    </w:p>
+    <w:p>
+      <w:pPr>
+        <w:spacing w:line="360" w:lineRule="auto"/>
+        <w:jc w:val="both"/>
+        <w:rPr>
+          <w:rFonts w:ascii="Times New Roman" w:hAnsi="Times New Roman" w:cs="Times New Roman"/>
+          <w:iCs/>
+          <w:sz w:val="24"/>
+          <w:szCs w:val="24"/>
+        </w:rPr>
+      </w:pPr>
+    </w:p>
+    <w:p>
+      <w:pPr>
+        <w:spacing w:line="360" w:lineRule="auto"/>
+        <w:jc w:val="both"/>
+        <w:rPr>
+          <w:rFonts w:ascii="Times New Roman" w:hAnsi="Times New Roman" w:cs="Times New Roman"/>
+          <w:iCs/>
+          <w:sz w:val="24"/>
+          <w:szCs w:val="24"/>
+        </w:rPr>
+      </w:pPr>
+    </w:p>
+    <w:p>
+      <w:pPr>
+        <w:spacing w:line="360" w:lineRule="auto"/>
+        <w:jc w:val="both"/>
+        <w:rPr>
+          <w:rFonts w:ascii="Times New Roman" w:hAnsi="Times New Roman" w:cs="Times New Roman"/>
           <w:iCs/>
           <w:sz w:val="24"/>
           <w:szCs w:val="24"/>
@@ -2675,6 +2737,7 @@
           <w:szCs w:val="24"/>
           <w:lang w:eastAsia="es-CO"/>
         </w:rPr>
+        <w:lastRenderedPageBreak/>
         <w:drawing>
           <wp:inline distT="0" distB="0" distL="0" distR="0" wp14:anchorId="7E9D4586" wp14:editId="72810F53">
             <wp:extent cx="3422650" cy="2228850"/>
@@ -2742,7 +2805,6 @@
           <w:sz w:val="24"/>
           <w:szCs w:val="24"/>
         </w:rPr>
-        <w:lastRenderedPageBreak/>
         <w:t xml:space="preserve">A pesar de tener evidencia de que </w:t>
       </w:r>
       <w:r>
@@ -3910,6 +3972,7 @@
                 <w:szCs w:val="24"/>
                 <w:lang w:eastAsia="es-CO"/>
               </w:rPr>
+              <w:lastRenderedPageBreak/>
               <w:t>Impa</w:t>
             </w:r>
           </w:p>
@@ -4138,7 +4201,6 @@
           <w:sz w:val="24"/>
           <w:szCs w:val="24"/>
         </w:rPr>
-        <w:lastRenderedPageBreak/>
         <w:t>Al observar que efectivamente algunas de estas variables de ingreso suman en algunas observaciones el ingreso total se asume que efectivamente la variable que describe todo el ingreso.</w:t>
       </w:r>
       <w:r>
@@ -4835,6 +4897,7 @@
           <w:sz w:val="24"/>
           <w:szCs w:val="24"/>
         </w:rPr>
+        <w:lastRenderedPageBreak/>
         <w:t xml:space="preserve">Como se puede observar, algunas de estas variables suman en la contabilidad de algunas observaciones del ingreso total. Por lo tanto, tomando como evidencia </w:t>
       </w:r>
       <w:r>
@@ -4918,17 +4981,14 @@
           <w:szCs w:val="24"/>
         </w:rPr>
       </w:pPr>
-      <w:bookmarkStart w:id="0" w:name="_GoBack"/>
-      <w:bookmarkEnd w:id="0"/>
-      <w:r>
-        <w:rPr>
-          <w:rFonts w:ascii="Times New Roman" w:hAnsi="Times New Roman" w:cs="Times New Roman"/>
-          <w:b/>
-          <w:bCs/>
-          <w:sz w:val="24"/>
-          <w:szCs w:val="24"/>
-        </w:rPr>
-        <w:lastRenderedPageBreak/>
+      <w:r>
+        <w:rPr>
+          <w:rFonts w:ascii="Times New Roman" w:hAnsi="Times New Roman" w:cs="Times New Roman"/>
+          <w:b/>
+          <w:bCs/>
+          <w:sz w:val="24"/>
+          <w:szCs w:val="24"/>
+        </w:rPr>
         <w:t>Con base en esta estimación utilizando OLS, la ecuación del perfil de edad-ingresos:</w:t>
       </w:r>
     </w:p>
@@ -5179,6 +5239,68 @@
     </w:p>
     <w:p>
       <w:pPr>
+        <w:spacing w:line="360" w:lineRule="auto"/>
+        <w:jc w:val="both"/>
+        <w:rPr>
+          <w:rFonts w:ascii="Times New Roman" w:hAnsi="Times New Roman" w:cs="Times New Roman"/>
+          <w:sz w:val="24"/>
+          <w:szCs w:val="24"/>
+        </w:rPr>
+      </w:pPr>
+      <w:r>
+        <w:rPr>
+          <w:rFonts w:ascii="Times New Roman" w:hAnsi="Times New Roman" w:cs="Times New Roman"/>
+          <w:sz w:val="24"/>
+          <w:szCs w:val="24"/>
+        </w:rPr>
+        <w:t>Debido a que la variable “Femenino”, que sería la variable “sex” en nuestra base de datos, se encuentra invertida en la base de datos, es decir, cuando es hombre es igual a 1 y cero cuando es mujer, este</w:t>
+      </w:r>
+      <w:r>
+        <w:rPr>
+          <w:rFonts w:ascii="Times New Roman" w:hAnsi="Times New Roman" w:cs="Times New Roman"/>
+          <w:sz w:val="24"/>
+          <w:szCs w:val="24"/>
+        </w:rPr>
+        <w:t xml:space="preserve"> </w:t>
+      </w:r>
+      <w:r>
+        <w:rPr>
+          <w:rFonts w:ascii="Times New Roman" w:hAnsi="Times New Roman" w:cs="Times New Roman"/>
+          <w:sz w:val="24"/>
+          <w:szCs w:val="24"/>
+        </w:rPr>
+        <w:t>β2</w:t>
+      </w:r>
+      <w:r>
+        <w:rPr>
+          <w:rFonts w:ascii="Times New Roman" w:hAnsi="Times New Roman" w:cs="Times New Roman"/>
+          <w:sz w:val="24"/>
+          <w:szCs w:val="24"/>
+        </w:rPr>
+        <w:t xml:space="preserve"> es la diferencia en el salario promedio entre hombres y mujeres. Si dejamos que esta variable sea iguala  1 para los hombres como está en la base de datos, significa que, puede ser la diferencia positiva o negativa con respecto a lo que ganan las mujeres. </w:t>
+      </w:r>
+    </w:p>
+    <w:p>
+      <w:pPr>
+        <w:spacing w:line="360" w:lineRule="auto"/>
+        <w:jc w:val="both"/>
+        <w:rPr>
+          <w:rFonts w:ascii="Times New Roman" w:hAnsi="Times New Roman" w:cs="Times New Roman"/>
+          <w:sz w:val="24"/>
+          <w:szCs w:val="24"/>
+        </w:rPr>
+      </w:pPr>
+      <w:r>
+        <w:rPr>
+          <w:rFonts w:ascii="Times New Roman" w:hAnsi="Times New Roman" w:cs="Times New Roman"/>
+          <w:sz w:val="24"/>
+          <w:szCs w:val="24"/>
+        </w:rPr>
+        <w:t>Para el Samplefit, se observa en la gráfica para la regresión:</w:t>
+      </w:r>
+    </w:p>
+    <w:p>
+      <w:pPr>
         <w:pStyle w:val="Prrafodelista"/>
         <w:numPr>
           <w:ilvl w:val="2"/>
@@ -5201,6 +5323,7 @@
           <w:sz w:val="24"/>
           <w:szCs w:val="24"/>
         </w:rPr>
+        <w:lastRenderedPageBreak/>
         <w:t>Estimar y trazar el perfil de edad-ingresos pronosticado por género. ¿Los hombres y las mujeres en Bogotá tienen la misma intersección y pendientes?</w:t>
       </w:r>
     </w:p>
@@ -5394,18 +5517,7 @@
           <w:sz w:val="24"/>
           <w:szCs w:val="24"/>
         </w:rPr>
-        <w:t xml:space="preserve">¿Cómo debemos interpretar el coeficiente β2? ¿Qué tan bueno es este modelo en ajuste de muestra? ¿Se reduce la brecha? ¿Es esta </w:t>
-      </w:r>
-      <w:r>
-        <w:rPr>
-          <w:rFonts w:ascii="Times New Roman" w:hAnsi="Times New Roman" w:cs="Times New Roman"/>
-          <w:b/>
-          <w:bCs/>
-          <w:sz w:val="24"/>
-          <w:szCs w:val="24"/>
-        </w:rPr>
-        <w:lastRenderedPageBreak/>
-        <w:t>evidencia de que la brecha es un problema de selección y no un "problema de discriminación"?</w:t>
+        <w:t>¿Cómo debemos interpretar el coeficiente β2? ¿Qué tan bueno es este modelo en ajuste de muestra? ¿Se reduce la brecha? ¿Es esta evidencia de que la brecha es un problema de selección y no un "problema de discriminación"?</w:t>
       </w:r>
     </w:p>
     <w:p>
@@ -5575,6 +5687,7 @@
           <w:sz w:val="24"/>
           <w:szCs w:val="24"/>
         </w:rPr>
+        <w:lastRenderedPageBreak/>
         <w:t>Informe y compare el error de predicción promedio de todos los modelos que estimó anteriormente. Discuta el modelo con el error de predicción promedio más bajo.</w:t>
       </w:r>
     </w:p>
@@ -5737,7 +5850,6 @@
           <w:szCs w:val="24"/>
           <w:shd w:val="clear" w:color="auto" w:fill="FFFFFF"/>
         </w:rPr>
-        <w:lastRenderedPageBreak/>
         <w:t>Estimar el modelo de regresión utilizando todas las observaciones menos la i − ésima.</w:t>
       </w:r>
     </w:p>
@@ -5857,7 +5969,7 @@
 </file>
 
 <file path=word/numbering.xml><?xml version="1.0" encoding="utf-8"?>
-<w:numbering xmlns:wpc="http://schemas.microsoft.com/office/word/2010/wordprocessingCanvas" xmlns:mc="http://schemas.openxmlformats.org/markup-compatibility/2006" xmlns:o="urn:schemas-microsoft-com:office:office" xmlns:r="http://schemas.openxmlformats.org/officeDocument/2006/relationships" xmlns:m="http://schemas.openxmlformats.org/officeDocument/2006/math" xmlns:v="urn:schemas-microsoft-com:vml" xmlns:wp14="http://schemas.microsoft.com/office/word/2010/wordprocessingDrawing" xmlns:wp="http://schemas.openxmlformats.org/drawingml/2006/wordprocessingDrawing" xmlns:w10="urn:schemas-microsoft-com:office:word" xmlns:w="http://schemas.openxmlformats.org/wordprocessingml/2006/main" xmlns:w14="http://schemas.microsoft.com/office/word/2010/wordml" xmlns:w15="http://schemas.microsoft.com/office/word/2012/wordml" xmlns:wpg="http://schemas.microsoft.com/office/word/2010/wordprocessingGroup" xmlns:wpi="http://schemas.microsoft.com/office/word/2010/wordprocessingInk" xmlns:wne="http://schemas.microsoft.com/office/word/2006/wordml" xmlns:wps="http://schemas.microsoft.com/office/word/2010/wordprocessingShape" mc:Ignorable="w14 w15 wp14">
+<w:numbering xmlns:wpc="http://schemas.microsoft.com/office/word/2010/wordprocessingCanvas" xmlns:cx="http://schemas.microsoft.com/office/drawing/2014/chartex" xmlns:cx1="http://schemas.microsoft.com/office/drawing/2015/9/8/chartex" xmlns:cx2="http://schemas.microsoft.com/office/drawing/2015/10/21/chartex" xmlns:cx3="http://schemas.microsoft.com/office/drawing/2016/5/9/chartex" xmlns:cx4="http://schemas.microsoft.com/office/drawing/2016/5/10/chartex" xmlns:cx5="http://schemas.microsoft.com/office/drawing/2016/5/11/chartex" xmlns:cx6="http://schemas.microsoft.com/office/drawing/2016/5/12/chartex" xmlns:cx7="http://schemas.microsoft.com/office/drawing/2016/5/13/chartex" xmlns:cx8="http://schemas.microsoft.com/office/drawing/2016/5/14/chartex" xmlns:mc="http://schemas.openxmlformats.org/markup-compatibility/2006" xmlns:aink="http://schemas.microsoft.com/office/drawing/2016/ink" xmlns:am3d="http://schemas.microsoft.com/office/drawing/2017/model3d" xmlns:o="urn:schemas-microsoft-com:office:office" xmlns:r="http://schemas.openxmlformats.org/officeDocument/2006/relationships" xmlns:m="http://schemas.openxmlformats.org/officeDocument/2006/math" xmlns:v="urn:schemas-microsoft-com:vml" xmlns:wp14="http://schemas.microsoft.com/office/word/2010/wordprocessingDrawing" xmlns:wp="http://schemas.openxmlformats.org/drawingml/2006/wordprocessingDrawing" xmlns:w10="urn:schemas-microsoft-com:office:word" xmlns:w="http://schemas.openxmlformats.org/wordprocessingml/2006/main" xmlns:w14="http://schemas.microsoft.com/office/word/2010/wordml" xmlns:w15="http://schemas.microsoft.com/office/word/2012/wordml" xmlns:w16cex="http://schemas.microsoft.com/office/word/2018/wordml/cex" xmlns:w16cid="http://schemas.microsoft.com/office/word/2016/wordml/cid" xmlns:w16="http://schemas.microsoft.com/office/word/2018/wordml" xmlns:w16sdtdh="http://schemas.microsoft.com/office/word/2020/wordml/sdtdatahash" xmlns:w16se="http://schemas.microsoft.com/office/word/2015/wordml/symex" xmlns:wpg="http://schemas.microsoft.com/office/word/2010/wordprocessingGroup" xmlns:wpi="http://schemas.microsoft.com/office/word/2010/wordprocessingInk" xmlns:wne="http://schemas.microsoft.com/office/word/2006/wordml" xmlns:wps="http://schemas.microsoft.com/office/word/2010/wordprocessingShape" mc:Ignorable="w14 w15 w16se w16cid w16 w16cex w16sdtdh wp14">
   <w:abstractNum w:abstractNumId="0" w15:restartNumberingAfterBreak="0">
     <w:nsid w:val="0B84042F"/>
     <w:multiLevelType w:val="hybridMultilevel"/>
@@ -6685,7 +6797,7 @@
 </file>
 
 <file path=word/styles.xml><?xml version="1.0" encoding="utf-8"?>
-<w:styles xmlns:mc="http://schemas.openxmlformats.org/markup-compatibility/2006" xmlns:r="http://schemas.openxmlformats.org/officeDocument/2006/relationships" xmlns:w="http://schemas.openxmlformats.org/wordprocessingml/2006/main" xmlns:w14="http://schemas.microsoft.com/office/word/2010/wordml" xmlns:w15="http://schemas.microsoft.com/office/word/2012/wordml" mc:Ignorable="w14 w15">
+<w:styles xmlns:mc="http://schemas.openxmlformats.org/markup-compatibility/2006" xmlns:r="http://schemas.openxmlformats.org/officeDocument/2006/relationships" xmlns:w="http://schemas.openxmlformats.org/wordprocessingml/2006/main" xmlns:w14="http://schemas.microsoft.com/office/word/2010/wordml" xmlns:w15="http://schemas.microsoft.com/office/word/2012/wordml" xmlns:w16cex="http://schemas.microsoft.com/office/word/2018/wordml/cex" xmlns:w16cid="http://schemas.microsoft.com/office/word/2016/wordml/cid" xmlns:w16="http://schemas.microsoft.com/office/word/2018/wordml" xmlns:w16sdtdh="http://schemas.microsoft.com/office/word/2020/wordml/sdtdatahash" xmlns:w16se="http://schemas.microsoft.com/office/word/2015/wordml/symex" mc:Ignorable="w14 w15 w16se w16cid w16 w16cex w16sdtdh">
   <w:docDefaults>
     <w:rPrDefault>
       <w:rPr>
@@ -6701,7 +6813,7 @@
       </w:pPr>
     </w:pPrDefault>
   </w:docDefaults>
-  <w:latentStyles w:defLockedState="0" w:defUIPriority="99" w:defSemiHidden="0" w:defUnhideWhenUsed="0" w:defQFormat="0" w:count="371">
+  <w:latentStyles w:defLockedState="0" w:defUIPriority="99" w:defSemiHidden="0" w:defUnhideWhenUsed="0" w:defQFormat="0" w:count="376">
     <w:lsdException w:name="Normal" w:uiPriority="0" w:qFormat="1"/>
     <w:lsdException w:name="heading 1" w:uiPriority="9" w:qFormat="1"/>
     <w:lsdException w:name="heading 2" w:semiHidden="1" w:uiPriority="9" w:unhideWhenUsed="1" w:qFormat="1"/>
@@ -6807,7 +6919,6 @@
     <w:lsdException w:name="HTML Sample" w:semiHidden="1" w:unhideWhenUsed="1"/>
     <w:lsdException w:name="HTML Typewriter" w:semiHidden="1" w:unhideWhenUsed="1"/>
     <w:lsdException w:name="HTML Variable" w:semiHidden="1" w:unhideWhenUsed="1"/>
-    <w:lsdException w:name="Normal Table" w:semiHidden="1" w:unhideWhenUsed="1"/>
     <w:lsdException w:name="annotation subject" w:semiHidden="1" w:unhideWhenUsed="1"/>
     <w:lsdException w:name="No List" w:semiHidden="1" w:unhideWhenUsed="1"/>
     <w:lsdException w:name="Outline List 1" w:semiHidden="1" w:unhideWhenUsed="1"/>
@@ -6850,11 +6961,8 @@
     <w:lsdException w:name="Table Contemporary" w:semiHidden="1" w:unhideWhenUsed="1"/>
     <w:lsdException w:name="Table Elegant" w:semiHidden="1" w:unhideWhenUsed="1"/>
     <w:lsdException w:name="Table Professional" w:semiHidden="1" w:unhideWhenUsed="1"/>
-    <w:lsdException w:name="Table Subtle 1" w:semiHidden="1" w:unhideWhenUsed="1"/>
     <w:lsdException w:name="Table Subtle 2" w:semiHidden="1" w:unhideWhenUsed="1"/>
     <w:lsdException w:name="Table Web 1" w:semiHidden="1" w:unhideWhenUsed="1"/>
-    <w:lsdException w:name="Table Web 2" w:semiHidden="1" w:unhideWhenUsed="1"/>
-    <w:lsdException w:name="Table Web 3" w:semiHidden="1" w:unhideWhenUsed="1"/>
     <w:lsdException w:name="Balloon Text" w:semiHidden="1" w:unhideWhenUsed="1"/>
     <w:lsdException w:name="Table Grid" w:uiPriority="39"/>
     <w:lsdException w:name="Table Theme" w:semiHidden="1" w:unhideWhenUsed="1"/>
@@ -7073,6 +7181,11 @@
     <w:lsdException w:name="List Table 5 Dark Accent 6" w:uiPriority="50"/>
     <w:lsdException w:name="List Table 6 Colorful Accent 6" w:uiPriority="51"/>
     <w:lsdException w:name="List Table 7 Colorful Accent 6" w:uiPriority="52"/>
+    <w:lsdException w:name="Mention" w:semiHidden="1" w:unhideWhenUsed="1"/>
+    <w:lsdException w:name="Smart Hyperlink" w:semiHidden="1" w:unhideWhenUsed="1"/>
+    <w:lsdException w:name="Hashtag" w:semiHidden="1" w:unhideWhenUsed="1"/>
+    <w:lsdException w:name="Unresolved Mention" w:semiHidden="1" w:unhideWhenUsed="1"/>
+    <w:lsdException w:name="Smart Link" w:semiHidden="1" w:unhideWhenUsed="1"/>
   </w:latentStyles>
   <w:style w:type="paragraph" w:default="1" w:styleId="Normal">
     <w:name w:val="Normal"/>

</xml_diff>

<commit_message>
Avance Word y Script
Se agregó programación del punto 1.3 al script y al documento en Word la argumentación necesaria.
</commit_message>
<xml_diff>
--- a/Documentos/Problem Set 1.docx
+++ b/Documentos/Problem Set 1.docx
@@ -1,6 +1,6 @@
 
 <file path=word/document.xml><?xml version="1.0" encoding="utf-8"?>
-<w:document xmlns:wpc="http://schemas.microsoft.com/office/word/2010/wordprocessingCanvas" xmlns:cx="http://schemas.microsoft.com/office/drawing/2014/chartex" xmlns:cx1="http://schemas.microsoft.com/office/drawing/2015/9/8/chartex" xmlns:cx2="http://schemas.microsoft.com/office/drawing/2015/10/21/chartex" xmlns:cx3="http://schemas.microsoft.com/office/drawing/2016/5/9/chartex" xmlns:cx4="http://schemas.microsoft.com/office/drawing/2016/5/10/chartex" xmlns:cx5="http://schemas.microsoft.com/office/drawing/2016/5/11/chartex" xmlns:cx6="http://schemas.microsoft.com/office/drawing/2016/5/12/chartex" xmlns:cx7="http://schemas.microsoft.com/office/drawing/2016/5/13/chartex" xmlns:cx8="http://schemas.microsoft.com/office/drawing/2016/5/14/chartex" xmlns:mc="http://schemas.openxmlformats.org/markup-compatibility/2006" xmlns:aink="http://schemas.microsoft.com/office/drawing/2016/ink" xmlns:am3d="http://schemas.microsoft.com/office/drawing/2017/model3d" xmlns:o="urn:schemas-microsoft-com:office:office" xmlns:r="http://schemas.openxmlformats.org/officeDocument/2006/relationships" xmlns:m="http://schemas.openxmlformats.org/officeDocument/2006/math" xmlns:v="urn:schemas-microsoft-com:vml" xmlns:wp14="http://schemas.microsoft.com/office/word/2010/wordprocessingDrawing" xmlns:wp="http://schemas.openxmlformats.org/drawingml/2006/wordprocessingDrawing" xmlns:w10="urn:schemas-microsoft-com:office:word" xmlns:w="http://schemas.openxmlformats.org/wordprocessingml/2006/main" xmlns:w14="http://schemas.microsoft.com/office/word/2010/wordml" xmlns:w15="http://schemas.microsoft.com/office/word/2012/wordml" xmlns:w16cex="http://schemas.microsoft.com/office/word/2018/wordml/cex" xmlns:w16cid="http://schemas.microsoft.com/office/word/2016/wordml/cid" xmlns:w16="http://schemas.microsoft.com/office/word/2018/wordml" xmlns:w16sdtdh="http://schemas.microsoft.com/office/word/2020/wordml/sdtdatahash" xmlns:w16se="http://schemas.microsoft.com/office/word/2015/wordml/symex" xmlns:wpg="http://schemas.microsoft.com/office/word/2010/wordprocessingGroup" xmlns:wpi="http://schemas.microsoft.com/office/word/2010/wordprocessingInk" xmlns:wne="http://schemas.microsoft.com/office/word/2006/wordml" xmlns:wps="http://schemas.microsoft.com/office/word/2010/wordprocessingShape" mc:Ignorable="w14 w15 w16se w16cid w16 w16cex w16sdtdh wp14">
+<w:document xmlns:wpc="http://schemas.microsoft.com/office/word/2010/wordprocessingCanvas" xmlns:mc="http://schemas.openxmlformats.org/markup-compatibility/2006" xmlns:o="urn:schemas-microsoft-com:office:office" xmlns:r="http://schemas.openxmlformats.org/officeDocument/2006/relationships" xmlns:m="http://schemas.openxmlformats.org/officeDocument/2006/math" xmlns:v="urn:schemas-microsoft-com:vml" xmlns:wp14="http://schemas.microsoft.com/office/word/2010/wordprocessingDrawing" xmlns:wp="http://schemas.openxmlformats.org/drawingml/2006/wordprocessingDrawing" xmlns:w10="urn:schemas-microsoft-com:office:word" xmlns:w="http://schemas.openxmlformats.org/wordprocessingml/2006/main" xmlns:w14="http://schemas.microsoft.com/office/word/2010/wordml" xmlns:w15="http://schemas.microsoft.com/office/word/2012/wordml" xmlns:wpg="http://schemas.microsoft.com/office/word/2010/wordprocessingGroup" xmlns:wpi="http://schemas.microsoft.com/office/word/2010/wordprocessingInk" xmlns:wne="http://schemas.microsoft.com/office/word/2006/wordml" xmlns:wps="http://schemas.microsoft.com/office/word/2010/wordprocessingShape" mc:Ignorable="w14 w15 wp14">
   <w:body>
     <w:p>
       <w:pPr>
@@ -760,7 +760,7 @@
               </wp:anchor>
             </w:drawing>
           </mc:Choice>
-          <mc:Fallback>
+          <mc:Fallback xmlns:w16se="http://schemas.microsoft.com/office/word/2015/wordml/symex" xmlns:w16sdtdh="http://schemas.microsoft.com/office/word/2020/wordml/sdtdatahash" xmlns:w16="http://schemas.microsoft.com/office/word/2018/wordml" xmlns:w16cid="http://schemas.microsoft.com/office/word/2016/wordml/cid" xmlns:w16cex="http://schemas.microsoft.com/office/word/2018/wordml/cex" xmlns:am3d="http://schemas.microsoft.com/office/drawing/2017/model3d" xmlns:aink="http://schemas.microsoft.com/office/drawing/2016/ink" xmlns:cx8="http://schemas.microsoft.com/office/drawing/2016/5/14/chartex" xmlns:cx7="http://schemas.microsoft.com/office/drawing/2016/5/13/chartex" xmlns:cx6="http://schemas.microsoft.com/office/drawing/2016/5/12/chartex" xmlns:cx5="http://schemas.microsoft.com/office/drawing/2016/5/11/chartex" xmlns:cx4="http://schemas.microsoft.com/office/drawing/2016/5/10/chartex" xmlns:cx3="http://schemas.microsoft.com/office/drawing/2016/5/9/chartex" xmlns:cx2="http://schemas.microsoft.com/office/drawing/2015/10/21/chartex" xmlns:cx1="http://schemas.microsoft.com/office/drawing/2015/9/8/chartex" xmlns:cx="http://schemas.microsoft.com/office/drawing/2014/chartex">
             <w:pict>
               <v:oval w14:anchorId="365C1DC9" id="Elipse 2" o:spid="_x0000_s1026" style="position:absolute;margin-left:96pt;margin-top:191.4pt;width:211.8pt;height:27pt;z-index:251659264;visibility:visible;mso-wrap-style:square;mso-wrap-distance-left:9pt;mso-wrap-distance-top:0;mso-wrap-distance-right:9pt;mso-wrap-distance-bottom:0;mso-position-horizontal:absolute;mso-position-horizontal-relative:text;mso-position-vertical:absolute;mso-position-vertical-relative:text;v-text-anchor:middle" o:gfxdata="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" filled="f" strokecolor="#ffc000" strokeweight="1pt">
                 <v:stroke joinstyle="miter"/>
@@ -929,7 +929,7 @@
               </wp:anchor>
             </w:drawing>
           </mc:Choice>
-          <mc:Fallback>
+          <mc:Fallback xmlns:w16se="http://schemas.microsoft.com/office/word/2015/wordml/symex" xmlns:w16sdtdh="http://schemas.microsoft.com/office/word/2020/wordml/sdtdatahash" xmlns:w16="http://schemas.microsoft.com/office/word/2018/wordml" xmlns:w16cid="http://schemas.microsoft.com/office/word/2016/wordml/cid" xmlns:w16cex="http://schemas.microsoft.com/office/word/2018/wordml/cex" xmlns:am3d="http://schemas.microsoft.com/office/drawing/2017/model3d" xmlns:aink="http://schemas.microsoft.com/office/drawing/2016/ink" xmlns:cx8="http://schemas.microsoft.com/office/drawing/2016/5/14/chartex" xmlns:cx7="http://schemas.microsoft.com/office/drawing/2016/5/13/chartex" xmlns:cx6="http://schemas.microsoft.com/office/drawing/2016/5/12/chartex" xmlns:cx5="http://schemas.microsoft.com/office/drawing/2016/5/11/chartex" xmlns:cx4="http://schemas.microsoft.com/office/drawing/2016/5/10/chartex" xmlns:cx3="http://schemas.microsoft.com/office/drawing/2016/5/9/chartex" xmlns:cx2="http://schemas.microsoft.com/office/drawing/2015/10/21/chartex" xmlns:cx1="http://schemas.microsoft.com/office/drawing/2015/9/8/chartex" xmlns:cx="http://schemas.microsoft.com/office/drawing/2014/chartex">
             <w:pict>
               <v:oval w14:anchorId="1D4F3B09" id="Elipse 4" o:spid="_x0000_s1026" style="position:absolute;margin-left:79.2pt;margin-top:125.65pt;width:138.6pt;height:17.4pt;z-index:251661312;visibility:visible;mso-wrap-style:square;mso-width-percent:0;mso-height-percent:0;mso-wrap-distance-left:9pt;mso-wrap-distance-top:0;mso-wrap-distance-right:9pt;mso-wrap-distance-bottom:0;mso-position-horizontal:absolute;mso-position-horizontal-relative:text;mso-position-vertical:absolute;mso-position-vertical-relative:text;mso-width-percent:0;mso-height-percent:0;mso-width-relative:margin;mso-height-relative:margin;v-text-anchor:middle" o:gfxdata="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" filled="f" strokecolor="#ffc000" strokeweight="1pt">
                 <v:stroke joinstyle="miter"/>
@@ -2474,6 +2474,7 @@
       <w:r>
         <w:rPr>
           <w:noProof/>
+          <w:lang w:eastAsia="es-CO"/>
         </w:rPr>
         <w:drawing>
           <wp:inline distT="0" distB="0" distL="0" distR="0" wp14:anchorId="3B27E40A" wp14:editId="7FD8111E">
@@ -2547,6 +2548,7 @@
       <w:r>
         <w:rPr>
           <w:noProof/>
+          <w:lang w:eastAsia="es-CO"/>
         </w:rPr>
         <w:drawing>
           <wp:inline distT="0" distB="0" distL="0" distR="0" wp14:anchorId="4C79AFCC" wp14:editId="735A07DD">
@@ -5203,6 +5205,407 @@
     </w:p>
     <w:p>
       <w:pPr>
+        <w:jc w:val="center"/>
+        <w:rPr>
+          <w:rFonts w:ascii="Times New Roman" w:hAnsi="Times New Roman" w:cs="Times New Roman"/>
+          <w:sz w:val="24"/>
+          <w:szCs w:val="24"/>
+        </w:rPr>
+      </w:pPr>
+      <w:r>
+        <w:rPr>
+          <w:noProof/>
+          <w:lang w:eastAsia="es-CO"/>
+        </w:rPr>
+        <w:lastRenderedPageBreak/>
+        <w:drawing>
+          <wp:inline distT="0" distB="0" distL="0" distR="0" wp14:anchorId="3493B6CB" wp14:editId="21D85341">
+            <wp:extent cx="2578100" cy="1993900"/>
+            <wp:effectExtent l="0" t="0" r="0" b="6350"/>
+            <wp:docPr id="8" name="Imagen 8"/>
+            <wp:cNvGraphicFramePr>
+              <a:graphicFrameLocks xmlns:a="http://schemas.openxmlformats.org/drawingml/2006/main" noChangeAspect="1"/>
+            </wp:cNvGraphicFramePr>
+            <a:graphic xmlns:a="http://schemas.openxmlformats.org/drawingml/2006/main">
+              <a:graphicData uri="http://schemas.openxmlformats.org/drawingml/2006/picture">
+                <pic:pic xmlns:pic="http://schemas.openxmlformats.org/drawingml/2006/picture">
+                  <pic:nvPicPr>
+                    <pic:cNvPr id="1" name=""/>
+                    <pic:cNvPicPr/>
+                  </pic:nvPicPr>
+                  <pic:blipFill rotWithShape="1">
+                    <a:blip r:embed="rId15"/>
+                    <a:srcRect l="962" t="27160" r="55662" b="13200"/>
+                    <a:stretch/>
+                  </pic:blipFill>
+                  <pic:spPr bwMode="auto">
+                    <a:xfrm>
+                      <a:off x="0" y="0"/>
+                      <a:ext cx="2578100" cy="1993900"/>
+                    </a:xfrm>
+                    <a:prstGeom prst="rect">
+                      <a:avLst/>
+                    </a:prstGeom>
+                    <a:ln>
+                      <a:noFill/>
+                    </a:ln>
+                    <a:extLst>
+                      <a:ext uri="{53640926-AAD7-44D8-BBD7-CCE9431645EC}">
+                        <a14:shadowObscured xmlns:a14="http://schemas.microsoft.com/office/drawing/2010/main"/>
+                      </a:ext>
+                    </a:extLst>
+                  </pic:spPr>
+                </pic:pic>
+              </a:graphicData>
+            </a:graphic>
+          </wp:inline>
+        </w:drawing>
+      </w:r>
+    </w:p>
+    <w:p>
+      <w:pPr>
+        <w:jc w:val="both"/>
+        <w:rPr>
+          <w:rFonts w:ascii="Times New Roman" w:hAnsi="Times New Roman" w:cs="Times New Roman"/>
+          <w:sz w:val="24"/>
+          <w:szCs w:val="24"/>
+        </w:rPr>
+      </w:pPr>
+      <w:r>
+        <w:rPr>
+          <w:rFonts w:ascii="Times New Roman" w:hAnsi="Times New Roman" w:cs="Times New Roman"/>
+          <w:sz w:val="24"/>
+          <w:szCs w:val="24"/>
+        </w:rPr>
+        <w:t xml:space="preserve">La regresión cuenta con la variable </w:t>
+      </w:r>
+      <w:r>
+        <w:rPr>
+          <w:rFonts w:ascii="Times New Roman" w:hAnsi="Times New Roman" w:cs="Times New Roman"/>
+          <w:i/>
+          <w:sz w:val="24"/>
+          <w:szCs w:val="24"/>
+        </w:rPr>
+        <w:t>Age2</w:t>
+      </w:r>
+      <w:r>
+        <w:rPr>
+          <w:rFonts w:ascii="Times New Roman" w:hAnsi="Times New Roman" w:cs="Times New Roman"/>
+          <w:sz w:val="24"/>
+          <w:szCs w:val="24"/>
+        </w:rPr>
+        <w:t xml:space="preserve"> que representa las edades al cuadrado, ya que se está considerando que después del crecimiento del individuo, llega un punto en el que esa edad genera una relación negativa con el ingreso ya que alcanzó un máximo. Al correr la regresión se presentan estos datos. Los coeficientes representan el impacto que tiene dicha variable en la variable independiente, es decir, ingreso total.</w:t>
+      </w:r>
+    </w:p>
+    <w:p>
+      <w:pPr>
+        <w:jc w:val="both"/>
+        <w:rPr>
+          <w:rFonts w:ascii="Times New Roman" w:hAnsi="Times New Roman" w:cs="Times New Roman"/>
+          <w:sz w:val="24"/>
+          <w:szCs w:val="24"/>
+        </w:rPr>
+      </w:pPr>
+      <w:r>
+        <w:rPr>
+          <w:rFonts w:ascii="Times New Roman" w:hAnsi="Times New Roman" w:cs="Times New Roman"/>
+          <w:sz w:val="24"/>
+          <w:szCs w:val="24"/>
+        </w:rPr>
+        <w:t xml:space="preserve">La variable ingtot (Ingreso Total) se transformó para poder analizar correctamente el efecto de los coeficientes de </w:t>
+      </w:r>
+      <w:r>
+        <w:rPr>
+          <w:rFonts w:ascii="Times New Roman" w:hAnsi="Times New Roman" w:cs="Times New Roman"/>
+          <w:i/>
+          <w:sz w:val="24"/>
+          <w:szCs w:val="24"/>
+        </w:rPr>
+        <w:t xml:space="preserve">age </w:t>
+      </w:r>
+      <w:r>
+        <w:rPr>
+          <w:rFonts w:ascii="Times New Roman" w:hAnsi="Times New Roman" w:cs="Times New Roman"/>
+          <w:sz w:val="24"/>
+          <w:szCs w:val="24"/>
+        </w:rPr>
+        <w:t xml:space="preserve">y </w:t>
+      </w:r>
+      <w:r>
+        <w:rPr>
+          <w:rFonts w:ascii="Times New Roman" w:hAnsi="Times New Roman" w:cs="Times New Roman"/>
+          <w:i/>
+          <w:sz w:val="24"/>
+          <w:szCs w:val="24"/>
+        </w:rPr>
+        <w:t xml:space="preserve">age2 </w:t>
+      </w:r>
+      <w:r>
+        <w:rPr>
+          <w:rFonts w:ascii="Times New Roman" w:hAnsi="Times New Roman" w:cs="Times New Roman"/>
+          <w:sz w:val="24"/>
+          <w:szCs w:val="24"/>
+        </w:rPr>
+        <w:t xml:space="preserve"> eliminando efecto de dichas unidades y así, lograr la interpretación del modelo porcentual y se los datos sean tratados de manera efectiva y sin inconvenientes en la ejecución de la regresión por MCO. </w:t>
+      </w:r>
+    </w:p>
+    <w:p>
+      <w:pPr>
+        <w:jc w:val="both"/>
+        <w:rPr>
+          <w:rFonts w:ascii="Times New Roman" w:hAnsi="Times New Roman" w:cs="Times New Roman"/>
+          <w:i/>
+          <w:sz w:val="24"/>
+          <w:szCs w:val="24"/>
+        </w:rPr>
+      </w:pPr>
+      <w:r>
+        <w:rPr>
+          <w:rFonts w:ascii="Times New Roman" w:hAnsi="Times New Roman" w:cs="Times New Roman"/>
+          <w:sz w:val="24"/>
+          <w:szCs w:val="24"/>
+        </w:rPr>
+        <w:t>La constante no suele generar ningún impacto en el modelo, ya que esta es representativa cuando X</w:t>
+      </w:r>
+      <w:r>
+        <w:rPr>
+          <w:rFonts w:ascii="Times New Roman" w:hAnsi="Times New Roman" w:cs="Times New Roman"/>
+          <w:i/>
+          <w:sz w:val="24"/>
+          <w:szCs w:val="24"/>
+        </w:rPr>
+        <w:t>i</w:t>
+      </w:r>
+      <w:r>
+        <w:rPr>
+          <w:rFonts w:ascii="Times New Roman" w:hAnsi="Times New Roman" w:cs="Times New Roman"/>
+          <w:sz w:val="24"/>
+          <w:szCs w:val="24"/>
+        </w:rPr>
+        <w:t xml:space="preserve"> puede tomar el valor 0. Sin embargo, en este modelo no es posible que las variables tomen ese valor, ya que si fuese el caso, no estarían dentro del modelo. De acuerdo con lo anterior, la constante no genera ningún análisis más allá de ser la intersección que define la relación entre dos variables. (</w:t>
+      </w:r>
+      <w:r>
+        <w:rPr>
+          <w:rFonts w:ascii="Times New Roman" w:hAnsi="Times New Roman" w:cs="Times New Roman"/>
+          <w:i/>
+          <w:sz w:val="24"/>
+          <w:szCs w:val="24"/>
+        </w:rPr>
+        <w:t xml:space="preserve">ingtot </w:t>
+      </w:r>
+      <w:r>
+        <w:rPr>
+          <w:rFonts w:ascii="Times New Roman" w:hAnsi="Times New Roman" w:cs="Times New Roman"/>
+          <w:sz w:val="24"/>
+          <w:szCs w:val="24"/>
+        </w:rPr>
+        <w:t xml:space="preserve">y </w:t>
+      </w:r>
+      <w:r>
+        <w:rPr>
+          <w:rFonts w:ascii="Times New Roman" w:hAnsi="Times New Roman" w:cs="Times New Roman"/>
+          <w:i/>
+          <w:sz w:val="24"/>
+          <w:szCs w:val="24"/>
+        </w:rPr>
+        <w:t xml:space="preserve">age </w:t>
+      </w:r>
+      <w:r>
+        <w:rPr>
+          <w:rFonts w:ascii="Times New Roman" w:hAnsi="Times New Roman" w:cs="Times New Roman"/>
+          <w:sz w:val="24"/>
+          <w:szCs w:val="24"/>
+        </w:rPr>
+        <w:t xml:space="preserve">o </w:t>
+      </w:r>
+      <w:r>
+        <w:rPr>
+          <w:rFonts w:ascii="Times New Roman" w:hAnsi="Times New Roman" w:cs="Times New Roman"/>
+          <w:i/>
+          <w:sz w:val="24"/>
+          <w:szCs w:val="24"/>
+        </w:rPr>
+        <w:t xml:space="preserve">ingtot </w:t>
+      </w:r>
+      <w:r>
+        <w:rPr>
+          <w:rFonts w:ascii="Times New Roman" w:hAnsi="Times New Roman" w:cs="Times New Roman"/>
+          <w:sz w:val="24"/>
+          <w:szCs w:val="24"/>
+        </w:rPr>
+        <w:t xml:space="preserve">y </w:t>
+      </w:r>
+      <w:r>
+        <w:rPr>
+          <w:rFonts w:ascii="Times New Roman" w:hAnsi="Times New Roman" w:cs="Times New Roman"/>
+          <w:i/>
+          <w:sz w:val="24"/>
+          <w:szCs w:val="24"/>
+        </w:rPr>
+        <w:t>Age2).</w:t>
+      </w:r>
+    </w:p>
+    <w:p>
+      <w:pPr>
+        <w:jc w:val="both"/>
+        <w:rPr>
+          <w:rFonts w:ascii="Times New Roman" w:hAnsi="Times New Roman" w:cs="Times New Roman"/>
+          <w:sz w:val="24"/>
+          <w:szCs w:val="24"/>
+        </w:rPr>
+      </w:pPr>
+      <w:r>
+        <w:rPr>
+          <w:rFonts w:ascii="Times New Roman" w:hAnsi="Times New Roman" w:cs="Times New Roman"/>
+          <w:sz w:val="24"/>
+          <w:szCs w:val="24"/>
+        </w:rPr>
+        <w:t xml:space="preserve">El coeficiente de </w:t>
+      </w:r>
+      <w:r>
+        <w:rPr>
+          <w:rFonts w:ascii="Times New Roman" w:hAnsi="Times New Roman" w:cs="Times New Roman"/>
+          <w:i/>
+          <w:sz w:val="24"/>
+          <w:szCs w:val="24"/>
+        </w:rPr>
+        <w:t>Age</w:t>
+      </w:r>
+      <w:r>
+        <w:rPr>
+          <w:rFonts w:ascii="Times New Roman" w:hAnsi="Times New Roman" w:cs="Times New Roman"/>
+          <w:sz w:val="24"/>
+          <w:szCs w:val="24"/>
+        </w:rPr>
+        <w:t xml:space="preserve"> hace referencia a que cuando un individuo aumenta un año de vida, el ingreso de este aumenta en 4.8% su ingreso, contando con un error estándar de la variable de 0.02, siendo este el que mide la precisión con la que cuenta la variable respecto a los valores estimados. A su vez,  el coeficiente de </w:t>
+      </w:r>
+      <w:r>
+        <w:rPr>
+          <w:rFonts w:ascii="Times New Roman" w:hAnsi="Times New Roman" w:cs="Times New Roman"/>
+          <w:i/>
+          <w:sz w:val="24"/>
+          <w:szCs w:val="24"/>
+        </w:rPr>
+        <w:t xml:space="preserve">Age2 </w:t>
+      </w:r>
+      <w:r>
+        <w:rPr>
+          <w:rFonts w:ascii="Times New Roman" w:hAnsi="Times New Roman" w:cs="Times New Roman"/>
+          <w:sz w:val="24"/>
+          <w:szCs w:val="24"/>
+        </w:rPr>
+        <w:t xml:space="preserve">nos indica una relación negativa entre la variable dependiente y la independiente, es decir por cada año que envejezca el individuo al cuadrado  el ingreso disminuye 0.05% , junto con su error estándar de 0.00002, siendo este valor muy pequeño. </w:t>
+      </w:r>
+    </w:p>
+    <w:p>
+      <w:pPr>
+        <w:jc w:val="both"/>
+        <w:rPr>
+          <w:rFonts w:ascii="Times New Roman" w:hAnsi="Times New Roman" w:cs="Times New Roman"/>
+          <w:sz w:val="24"/>
+          <w:szCs w:val="24"/>
+        </w:rPr>
+      </w:pPr>
+      <w:r>
+        <w:rPr>
+          <w:rFonts w:ascii="Times New Roman" w:hAnsi="Times New Roman" w:cs="Times New Roman"/>
+          <w:sz w:val="24"/>
+          <w:szCs w:val="24"/>
+        </w:rPr>
+        <w:t>Debido a la limpieza de datos generada, se contó con 19801 observaciones y un mismo valor de R y R ajustado de 0.025, representando el poco ajuste que tienen las variables del modelo a la variable independiente, ingresos totales.  Por otra parte, se cuenta con el estadístico F con 2 grados de libertad, no rechazando la hipótesis nula de falta de capacidad explicativa de las variables.</w:t>
+      </w:r>
+    </w:p>
+    <w:p>
+      <w:pPr>
+        <w:jc w:val="both"/>
+        <w:rPr>
+          <w:rFonts w:ascii="Times New Roman" w:hAnsi="Times New Roman" w:cs="Times New Roman"/>
+          <w:sz w:val="24"/>
+          <w:szCs w:val="24"/>
+        </w:rPr>
+      </w:pPr>
+      <w:r>
+        <w:rPr>
+          <w:rFonts w:ascii="Times New Roman" w:hAnsi="Times New Roman" w:cs="Times New Roman"/>
+          <w:sz w:val="24"/>
+          <w:szCs w:val="24"/>
+        </w:rPr>
+        <w:t xml:space="preserve">Finalmente, cada variable cuenta con una significancia aceptada por el 5%. Esto está representado que se puede tratar a los estimados diferentes de 0. El error estándar residual es de 0.964 siendo este el valor que nos indica que tan bien se están ajustando los datos a la recta de la regresión, aunque este no sea un número muy pequeño, se puede observar que o ajusta todos los datos, pero gran parte de los datos si están cerca de la recta. </w:t>
+      </w:r>
+    </w:p>
+    <w:p>
+      <w:pPr>
+        <w:pStyle w:val="Prrafodelista"/>
+        <w:jc w:val="center"/>
+        <w:rPr>
+          <w:rFonts w:ascii="Times New Roman" w:hAnsi="Times New Roman" w:cs="Times New Roman"/>
+          <w:sz w:val="24"/>
+          <w:szCs w:val="24"/>
+        </w:rPr>
+      </w:pPr>
+      <w:r>
+        <w:rPr>
+          <w:noProof/>
+          <w:lang w:eastAsia="es-CO"/>
+        </w:rPr>
+        <w:lastRenderedPageBreak/>
+        <w:drawing>
+          <wp:inline distT="0" distB="0" distL="0" distR="0" wp14:anchorId="02FE9F5C" wp14:editId="7D344F7B">
+            <wp:extent cx="3477110" cy="2124371"/>
+            <wp:effectExtent l="0" t="0" r="9525" b="9525"/>
+            <wp:docPr id="9" name="Imagen 9"/>
+            <wp:cNvGraphicFramePr>
+              <a:graphicFrameLocks xmlns:a="http://schemas.openxmlformats.org/drawingml/2006/main" noChangeAspect="1"/>
+            </wp:cNvGraphicFramePr>
+            <a:graphic xmlns:a="http://schemas.openxmlformats.org/drawingml/2006/main">
+              <a:graphicData uri="http://schemas.openxmlformats.org/drawingml/2006/picture">
+                <pic:pic xmlns:pic="http://schemas.openxmlformats.org/drawingml/2006/picture">
+                  <pic:nvPicPr>
+                    <pic:cNvPr id="6" name="Rplot01.png"/>
+                    <pic:cNvPicPr/>
+                  </pic:nvPicPr>
+                  <pic:blipFill>
+                    <a:blip r:embed="rId16">
+                      <a:extLst>
+                        <a:ext uri="{28A0092B-C50C-407E-A947-70E740481C1C}">
+                          <a14:useLocalDpi xmlns:a14="http://schemas.microsoft.com/office/drawing/2010/main" val="0"/>
+                        </a:ext>
+                      </a:extLst>
+                    </a:blip>
+                    <a:stretch>
+                      <a:fillRect/>
+                    </a:stretch>
+                  </pic:blipFill>
+                  <pic:spPr>
+                    <a:xfrm>
+                      <a:off x="0" y="0"/>
+                      <a:ext cx="3477110" cy="2124371"/>
+                    </a:xfrm>
+                    <a:prstGeom prst="rect">
+                      <a:avLst/>
+                    </a:prstGeom>
+                  </pic:spPr>
+                </pic:pic>
+              </a:graphicData>
+            </a:graphic>
+          </wp:inline>
+        </w:drawing>
+      </w:r>
+    </w:p>
+    <w:p>
+      <w:pPr>
+        <w:spacing w:line="360" w:lineRule="auto"/>
+        <w:rPr>
+          <w:rFonts w:ascii="Times New Roman" w:hAnsi="Times New Roman" w:cs="Times New Roman"/>
+          <w:b/>
+          <w:bCs/>
+          <w:sz w:val="24"/>
+          <w:szCs w:val="24"/>
+        </w:rPr>
+      </w:pPr>
+    </w:p>
+    <w:p>
+      <w:pPr>
         <w:pStyle w:val="Prrafodelista"/>
         <w:numPr>
           <w:ilvl w:val="2"/>
@@ -5225,7 +5628,29 @@
           <w:sz w:val="24"/>
           <w:szCs w:val="24"/>
         </w:rPr>
-        <w:t xml:space="preserve"> Grafique el perfil predicho de ingresos por edad implícito en la ecuación anterior.</w:t>
+        <w:t xml:space="preserve"> Grafique el perfil </w:t>
+      </w:r>
+      <w:r>
+        <w:rPr>
+          <w:rFonts w:ascii="Times New Roman" w:hAnsi="Times New Roman" w:cs="Times New Roman"/>
+          <w:b/>
+          <w:bCs/>
+          <w:sz w:val="24"/>
+          <w:szCs w:val="24"/>
+        </w:rPr>
+        <w:t>proyectado</w:t>
+      </w:r>
+      <w:bookmarkStart w:id="0" w:name="_GoBack"/>
+      <w:bookmarkEnd w:id="0"/>
+      <w:r>
+        <w:rPr>
+          <w:rFonts w:ascii="Times New Roman" w:hAnsi="Times New Roman" w:cs="Times New Roman"/>
+          <w:b/>
+          <w:bCs/>
+          <w:sz w:val="24"/>
+          <w:szCs w:val="24"/>
+        </w:rPr>
+        <w:t xml:space="preserve"> de ingresos por edad implícito en la ecuación anterior.</w:t>
       </w:r>
     </w:p>
     <w:p>
@@ -5304,7 +5729,6 @@
           <w:sz w:val="24"/>
           <w:szCs w:val="24"/>
         </w:rPr>
-        <w:lastRenderedPageBreak/>
         <w:t>Estimar la brecha de ingresos incondicional:</w:t>
       </w:r>
     </w:p>
@@ -5469,6 +5893,7 @@
           <w:sz w:val="24"/>
           <w:szCs w:val="24"/>
         </w:rPr>
+        <w:lastRenderedPageBreak/>
         <w:t>¿Cuál es la “edad pico” implícita por género?. Utilice bootstrap para calcular los errores estándar y construir los intervalos de confianza. ¿Se superponen estos intervalos de confianza?</w:t>
       </w:r>
     </w:p>
@@ -5697,7 +6122,6 @@
           <w:sz w:val="24"/>
           <w:szCs w:val="24"/>
         </w:rPr>
-        <w:lastRenderedPageBreak/>
         <w:t>Divida la muestra en dos muestras: una muestra de entrenamiento (70%) y una muestra de prueba (30%). No olvide establecer una semilla (en R, set.seed(10101), donde 10101 es la semilla).</w:t>
       </w:r>
     </w:p>
@@ -5833,6 +6257,7 @@
           <w:sz w:val="24"/>
           <w:szCs w:val="24"/>
         </w:rPr>
+        <w:lastRenderedPageBreak/>
         <w:t xml:space="preserve"> Para el modelo con el error de predicción promedio más bajo, calcule la estadística de apalancamiento para cada observación en la muestra de prueba. ¿Hay valores atípicos, es decir, observaciones con un alto apalancamiento que impulsen los resultados? ¿Son estos valores atípicos personas potenciales que la DIAN debería investigar, o son simplemente el producto de un modelo defectuoso?</w:t>
       </w:r>
     </w:p>
@@ -5999,7 +6424,6 @@
           <w:szCs w:val="24"/>
           <w:shd w:val="clear" w:color="auto" w:fill="FFFFFF"/>
         </w:rPr>
-        <w:lastRenderedPageBreak/>
         <w:t>Calcular el error de predicción para la i − ésima observación, es decir, (yi− yˆi)</w:t>
       </w:r>
     </w:p>
@@ -6088,7 +6512,7 @@
 </file>
 
 <file path=word/numbering.xml><?xml version="1.0" encoding="utf-8"?>
-<w:numbering xmlns:wpc="http://schemas.microsoft.com/office/word/2010/wordprocessingCanvas" xmlns:cx="http://schemas.microsoft.com/office/drawing/2014/chartex" xmlns:cx1="http://schemas.microsoft.com/office/drawing/2015/9/8/chartex" xmlns:cx2="http://schemas.microsoft.com/office/drawing/2015/10/21/chartex" xmlns:cx3="http://schemas.microsoft.com/office/drawing/2016/5/9/chartex" xmlns:cx4="http://schemas.microsoft.com/office/drawing/2016/5/10/chartex" xmlns:cx5="http://schemas.microsoft.com/office/drawing/2016/5/11/chartex" xmlns:cx6="http://schemas.microsoft.com/office/drawing/2016/5/12/chartex" xmlns:cx7="http://schemas.microsoft.com/office/drawing/2016/5/13/chartex" xmlns:cx8="http://schemas.microsoft.com/office/drawing/2016/5/14/chartex" xmlns:mc="http://schemas.openxmlformats.org/markup-compatibility/2006" xmlns:aink="http://schemas.microsoft.com/office/drawing/2016/ink" xmlns:am3d="http://schemas.microsoft.com/office/drawing/2017/model3d" xmlns:o="urn:schemas-microsoft-com:office:office" xmlns:r="http://schemas.openxmlformats.org/officeDocument/2006/relationships" xmlns:m="http://schemas.openxmlformats.org/officeDocument/2006/math" xmlns:v="urn:schemas-microsoft-com:vml" xmlns:wp14="http://schemas.microsoft.com/office/word/2010/wordprocessingDrawing" xmlns:wp="http://schemas.openxmlformats.org/drawingml/2006/wordprocessingDrawing" xmlns:w10="urn:schemas-microsoft-com:office:word" xmlns:w="http://schemas.openxmlformats.org/wordprocessingml/2006/main" xmlns:w14="http://schemas.microsoft.com/office/word/2010/wordml" xmlns:w15="http://schemas.microsoft.com/office/word/2012/wordml" xmlns:w16cex="http://schemas.microsoft.com/office/word/2018/wordml/cex" xmlns:w16cid="http://schemas.microsoft.com/office/word/2016/wordml/cid" xmlns:w16="http://schemas.microsoft.com/office/word/2018/wordml" xmlns:w16sdtdh="http://schemas.microsoft.com/office/word/2020/wordml/sdtdatahash" xmlns:w16se="http://schemas.microsoft.com/office/word/2015/wordml/symex" xmlns:wpg="http://schemas.microsoft.com/office/word/2010/wordprocessingGroup" xmlns:wpi="http://schemas.microsoft.com/office/word/2010/wordprocessingInk" xmlns:wne="http://schemas.microsoft.com/office/word/2006/wordml" xmlns:wps="http://schemas.microsoft.com/office/word/2010/wordprocessingShape" mc:Ignorable="w14 w15 w16se w16cid w16 w16cex w16sdtdh wp14">
+<w:numbering xmlns:wpc="http://schemas.microsoft.com/office/word/2010/wordprocessingCanvas" xmlns:mc="http://schemas.openxmlformats.org/markup-compatibility/2006" xmlns:o="urn:schemas-microsoft-com:office:office" xmlns:r="http://schemas.openxmlformats.org/officeDocument/2006/relationships" xmlns:m="http://schemas.openxmlformats.org/officeDocument/2006/math" xmlns:v="urn:schemas-microsoft-com:vml" xmlns:wp14="http://schemas.microsoft.com/office/word/2010/wordprocessingDrawing" xmlns:wp="http://schemas.openxmlformats.org/drawingml/2006/wordprocessingDrawing" xmlns:w10="urn:schemas-microsoft-com:office:word" xmlns:w="http://schemas.openxmlformats.org/wordprocessingml/2006/main" xmlns:w14="http://schemas.microsoft.com/office/word/2010/wordml" xmlns:w15="http://schemas.microsoft.com/office/word/2012/wordml" xmlns:wpg="http://schemas.microsoft.com/office/word/2010/wordprocessingGroup" xmlns:wpi="http://schemas.microsoft.com/office/word/2010/wordprocessingInk" xmlns:wne="http://schemas.microsoft.com/office/word/2006/wordml" xmlns:wps="http://schemas.microsoft.com/office/word/2010/wordprocessingShape" mc:Ignorable="w14 w15 wp14">
   <w:abstractNum w:abstractNumId="0" w15:restartNumberingAfterBreak="0">
     <w:nsid w:val="0B84042F"/>
     <w:multiLevelType w:val="hybridMultilevel"/>
@@ -6916,7 +7340,7 @@
 </file>
 
 <file path=word/styles.xml><?xml version="1.0" encoding="utf-8"?>
-<w:styles xmlns:mc="http://schemas.openxmlformats.org/markup-compatibility/2006" xmlns:r="http://schemas.openxmlformats.org/officeDocument/2006/relationships" xmlns:w="http://schemas.openxmlformats.org/wordprocessingml/2006/main" xmlns:w14="http://schemas.microsoft.com/office/word/2010/wordml" xmlns:w15="http://schemas.microsoft.com/office/word/2012/wordml" xmlns:w16cex="http://schemas.microsoft.com/office/word/2018/wordml/cex" xmlns:w16cid="http://schemas.microsoft.com/office/word/2016/wordml/cid" xmlns:w16="http://schemas.microsoft.com/office/word/2018/wordml" xmlns:w16sdtdh="http://schemas.microsoft.com/office/word/2020/wordml/sdtdatahash" xmlns:w16se="http://schemas.microsoft.com/office/word/2015/wordml/symex" mc:Ignorable="w14 w15 w16se w16cid w16 w16cex w16sdtdh">
+<w:styles xmlns:mc="http://schemas.openxmlformats.org/markup-compatibility/2006" xmlns:r="http://schemas.openxmlformats.org/officeDocument/2006/relationships" xmlns:w="http://schemas.openxmlformats.org/wordprocessingml/2006/main" xmlns:w14="http://schemas.microsoft.com/office/word/2010/wordml" xmlns:w15="http://schemas.microsoft.com/office/word/2012/wordml" mc:Ignorable="w14 w15">
   <w:docDefaults>
     <w:rPrDefault>
       <w:rPr>
@@ -6932,7 +7356,7 @@
       </w:pPr>
     </w:pPrDefault>
   </w:docDefaults>
-  <w:latentStyles w:defLockedState="0" w:defUIPriority="99" w:defSemiHidden="0" w:defUnhideWhenUsed="0" w:defQFormat="0" w:count="376">
+  <w:latentStyles w:defLockedState="0" w:defUIPriority="99" w:defSemiHidden="0" w:defUnhideWhenUsed="0" w:defQFormat="0" w:count="371">
     <w:lsdException w:name="Normal" w:uiPriority="0" w:qFormat="1"/>
     <w:lsdException w:name="heading 1" w:uiPriority="9" w:qFormat="1"/>
     <w:lsdException w:name="heading 2" w:semiHidden="1" w:uiPriority="9" w:unhideWhenUsed="1" w:qFormat="1"/>
@@ -7304,11 +7728,6 @@
     <w:lsdException w:name="List Table 5 Dark Accent 6" w:uiPriority="50"/>
     <w:lsdException w:name="List Table 6 Colorful Accent 6" w:uiPriority="51"/>
     <w:lsdException w:name="List Table 7 Colorful Accent 6" w:uiPriority="52"/>
-    <w:lsdException w:name="Mention" w:semiHidden="1" w:unhideWhenUsed="1"/>
-    <w:lsdException w:name="Smart Hyperlink" w:semiHidden="1" w:unhideWhenUsed="1"/>
-    <w:lsdException w:name="Hashtag" w:semiHidden="1" w:unhideWhenUsed="1"/>
-    <w:lsdException w:name="Unresolved Mention" w:semiHidden="1" w:unhideWhenUsed="1"/>
-    <w:lsdException w:name="Smart Link" w:semiHidden="1" w:unhideWhenUsed="1"/>
   </w:latentStyles>
   <w:style w:type="paragraph" w:default="1" w:styleId="Normal">
     <w:name w:val="Normal"/>

</xml_diff>

<commit_message>
Cambio en el punto 1.2.2
Se incorporó la descripción del filtro de la base por  mayores de 18 años e ingreso igual a cero
</commit_message>
<xml_diff>
--- a/Documentos/Problem Set 1.docx
+++ b/Documentos/Problem Set 1.docx
@@ -1,6 +1,6 @@
 
 <file path=word/document.xml><?xml version="1.0" encoding="utf-8"?>
-<w:document xmlns:wpc="http://schemas.microsoft.com/office/word/2010/wordprocessingCanvas" xmlns:mc="http://schemas.openxmlformats.org/markup-compatibility/2006" xmlns:o="urn:schemas-microsoft-com:office:office" xmlns:r="http://schemas.openxmlformats.org/officeDocument/2006/relationships" xmlns:m="http://schemas.openxmlformats.org/officeDocument/2006/math" xmlns:v="urn:schemas-microsoft-com:vml" xmlns:wp14="http://schemas.microsoft.com/office/word/2010/wordprocessingDrawing" xmlns:wp="http://schemas.openxmlformats.org/drawingml/2006/wordprocessingDrawing" xmlns:w10="urn:schemas-microsoft-com:office:word" xmlns:w="http://schemas.openxmlformats.org/wordprocessingml/2006/main" xmlns:w14="http://schemas.microsoft.com/office/word/2010/wordml" xmlns:w15="http://schemas.microsoft.com/office/word/2012/wordml" xmlns:wpg="http://schemas.microsoft.com/office/word/2010/wordprocessingGroup" xmlns:wpi="http://schemas.microsoft.com/office/word/2010/wordprocessingInk" xmlns:wne="http://schemas.microsoft.com/office/word/2006/wordml" xmlns:wps="http://schemas.microsoft.com/office/word/2010/wordprocessingShape" mc:Ignorable="w14 w15 wp14">
+<w:document xmlns:wpc="http://schemas.microsoft.com/office/word/2010/wordprocessingCanvas" xmlns:cx="http://schemas.microsoft.com/office/drawing/2014/chartex" xmlns:cx1="http://schemas.microsoft.com/office/drawing/2015/9/8/chartex" xmlns:cx2="http://schemas.microsoft.com/office/drawing/2015/10/21/chartex" xmlns:cx3="http://schemas.microsoft.com/office/drawing/2016/5/9/chartex" xmlns:cx4="http://schemas.microsoft.com/office/drawing/2016/5/10/chartex" xmlns:cx5="http://schemas.microsoft.com/office/drawing/2016/5/11/chartex" xmlns:cx6="http://schemas.microsoft.com/office/drawing/2016/5/12/chartex" xmlns:cx7="http://schemas.microsoft.com/office/drawing/2016/5/13/chartex" xmlns:cx8="http://schemas.microsoft.com/office/drawing/2016/5/14/chartex" xmlns:mc="http://schemas.openxmlformats.org/markup-compatibility/2006" xmlns:aink="http://schemas.microsoft.com/office/drawing/2016/ink" xmlns:am3d="http://schemas.microsoft.com/office/drawing/2017/model3d" xmlns:o="urn:schemas-microsoft-com:office:office" xmlns:r="http://schemas.openxmlformats.org/officeDocument/2006/relationships" xmlns:m="http://schemas.openxmlformats.org/officeDocument/2006/math" xmlns:v="urn:schemas-microsoft-com:vml" xmlns:wp14="http://schemas.microsoft.com/office/word/2010/wordprocessingDrawing" xmlns:wp="http://schemas.openxmlformats.org/drawingml/2006/wordprocessingDrawing" xmlns:w10="urn:schemas-microsoft-com:office:word" xmlns:w="http://schemas.openxmlformats.org/wordprocessingml/2006/main" xmlns:w14="http://schemas.microsoft.com/office/word/2010/wordml" xmlns:w15="http://schemas.microsoft.com/office/word/2012/wordml" xmlns:w16cex="http://schemas.microsoft.com/office/word/2018/wordml/cex" xmlns:w16cid="http://schemas.microsoft.com/office/word/2016/wordml/cid" xmlns:w16="http://schemas.microsoft.com/office/word/2018/wordml" xmlns:w16sdtdh="http://schemas.microsoft.com/office/word/2020/wordml/sdtdatahash" xmlns:w16se="http://schemas.microsoft.com/office/word/2015/wordml/symex" xmlns:wpg="http://schemas.microsoft.com/office/word/2010/wordprocessingGroup" xmlns:wpi="http://schemas.microsoft.com/office/word/2010/wordprocessingInk" xmlns:wne="http://schemas.microsoft.com/office/word/2006/wordml" xmlns:wps="http://schemas.microsoft.com/office/word/2010/wordprocessingShape" mc:Ignorable="w14 w15 w16se w16cid w16 w16cex w16sdtdh wp14">
   <w:body>
     <w:p>
       <w:pPr>
@@ -760,7 +760,7 @@
               </wp:anchor>
             </w:drawing>
           </mc:Choice>
-          <mc:Fallback xmlns:w16se="http://schemas.microsoft.com/office/word/2015/wordml/symex" xmlns:w16sdtdh="http://schemas.microsoft.com/office/word/2020/wordml/sdtdatahash" xmlns:w16="http://schemas.microsoft.com/office/word/2018/wordml" xmlns:w16cid="http://schemas.microsoft.com/office/word/2016/wordml/cid" xmlns:w16cex="http://schemas.microsoft.com/office/word/2018/wordml/cex" xmlns:am3d="http://schemas.microsoft.com/office/drawing/2017/model3d" xmlns:aink="http://schemas.microsoft.com/office/drawing/2016/ink" xmlns:cx8="http://schemas.microsoft.com/office/drawing/2016/5/14/chartex" xmlns:cx7="http://schemas.microsoft.com/office/drawing/2016/5/13/chartex" xmlns:cx6="http://schemas.microsoft.com/office/drawing/2016/5/12/chartex" xmlns:cx5="http://schemas.microsoft.com/office/drawing/2016/5/11/chartex" xmlns:cx4="http://schemas.microsoft.com/office/drawing/2016/5/10/chartex" xmlns:cx3="http://schemas.microsoft.com/office/drawing/2016/5/9/chartex" xmlns:cx2="http://schemas.microsoft.com/office/drawing/2015/10/21/chartex" xmlns:cx1="http://schemas.microsoft.com/office/drawing/2015/9/8/chartex" xmlns:cx="http://schemas.microsoft.com/office/drawing/2014/chartex">
+          <mc:Fallback>
             <w:pict>
               <v:oval w14:anchorId="365C1DC9" id="Elipse 2" o:spid="_x0000_s1026" style="position:absolute;margin-left:96pt;margin-top:191.4pt;width:211.8pt;height:27pt;z-index:251659264;visibility:visible;mso-wrap-style:square;mso-wrap-distance-left:9pt;mso-wrap-distance-top:0;mso-wrap-distance-right:9pt;mso-wrap-distance-bottom:0;mso-position-horizontal:absolute;mso-position-horizontal-relative:text;mso-position-vertical:absolute;mso-position-vertical-relative:text;v-text-anchor:middle" o:gfxdata="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" filled="f" strokecolor="#ffc000" strokeweight="1pt">
                 <v:stroke joinstyle="miter"/>
@@ -929,7 +929,7 @@
               </wp:anchor>
             </w:drawing>
           </mc:Choice>
-          <mc:Fallback xmlns:w16se="http://schemas.microsoft.com/office/word/2015/wordml/symex" xmlns:w16sdtdh="http://schemas.microsoft.com/office/word/2020/wordml/sdtdatahash" xmlns:w16="http://schemas.microsoft.com/office/word/2018/wordml" xmlns:w16cid="http://schemas.microsoft.com/office/word/2016/wordml/cid" xmlns:w16cex="http://schemas.microsoft.com/office/word/2018/wordml/cex" xmlns:am3d="http://schemas.microsoft.com/office/drawing/2017/model3d" xmlns:aink="http://schemas.microsoft.com/office/drawing/2016/ink" xmlns:cx8="http://schemas.microsoft.com/office/drawing/2016/5/14/chartex" xmlns:cx7="http://schemas.microsoft.com/office/drawing/2016/5/13/chartex" xmlns:cx6="http://schemas.microsoft.com/office/drawing/2016/5/12/chartex" xmlns:cx5="http://schemas.microsoft.com/office/drawing/2016/5/11/chartex" xmlns:cx4="http://schemas.microsoft.com/office/drawing/2016/5/10/chartex" xmlns:cx3="http://schemas.microsoft.com/office/drawing/2016/5/9/chartex" xmlns:cx2="http://schemas.microsoft.com/office/drawing/2015/10/21/chartex" xmlns:cx1="http://schemas.microsoft.com/office/drawing/2015/9/8/chartex" xmlns:cx="http://schemas.microsoft.com/office/drawing/2014/chartex">
+          <mc:Fallback>
             <w:pict>
               <v:oval w14:anchorId="1D4F3B09" id="Elipse 4" o:spid="_x0000_s1026" style="position:absolute;margin-left:79.2pt;margin-top:125.65pt;width:138.6pt;height:17.4pt;z-index:251661312;visibility:visible;mso-wrap-style:square;mso-width-percent:0;mso-height-percent:0;mso-wrap-distance-left:9pt;mso-wrap-distance-top:0;mso-wrap-distance-right:9pt;mso-wrap-distance-bottom:0;mso-position-horizontal:absolute;mso-position-horizontal-relative:text;mso-position-vertical:absolute;mso-position-vertical-relative:text;mso-width-percent:0;mso-height-percent:0;mso-width-relative:margin;mso-height-relative:margin;v-text-anchor:middle" o:gfxdata="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" filled="f" strokecolor="#ffc000" strokeweight="1pt">
                 <v:stroke joinstyle="miter"/>
@@ -2457,6 +2457,118 @@
           <w:sz w:val="24"/>
           <w:szCs w:val="24"/>
         </w:rPr>
+        <w:t>Antes de realizar la limpieza formal de la base de datos, realizamos un análisis en el cual concluimos lo siguiente:</w:t>
+      </w:r>
+    </w:p>
+    <w:p>
+      <w:pPr>
+        <w:pStyle w:val="Prrafodelista"/>
+        <w:numPr>
+          <w:ilvl w:val="0"/>
+          <w:numId w:val="9"/>
+        </w:numPr>
+        <w:spacing w:line="240" w:lineRule="auto"/>
+        <w:jc w:val="both"/>
+        <w:rPr>
+          <w:rFonts w:ascii="Times New Roman" w:hAnsi="Times New Roman" w:cs="Times New Roman"/>
+          <w:iCs/>
+          <w:sz w:val="24"/>
+          <w:szCs w:val="24"/>
+        </w:rPr>
+      </w:pPr>
+      <w:r>
+        <w:rPr>
+          <w:rFonts w:ascii="Times New Roman" w:hAnsi="Times New Roman" w:cs="Times New Roman"/>
+          <w:iCs/>
+          <w:sz w:val="24"/>
+          <w:szCs w:val="24"/>
+        </w:rPr>
+        <w:t xml:space="preserve">Antes de construir la base de datos final, se debe hacer el filtro de los datos para </w:t>
+      </w:r>
+      <w:r>
+        <w:rPr>
+          <w:rFonts w:ascii="Times New Roman" w:hAnsi="Times New Roman" w:cs="Times New Roman"/>
+          <w:iCs/>
+          <w:sz w:val="24"/>
+          <w:szCs w:val="24"/>
+        </w:rPr>
+        <w:t>retirar los datos de las personas menores a 18 años</w:t>
+      </w:r>
+      <w:r>
+        <w:rPr>
+          <w:rFonts w:ascii="Times New Roman" w:hAnsi="Times New Roman" w:cs="Times New Roman"/>
+          <w:iCs/>
+          <w:sz w:val="24"/>
+          <w:szCs w:val="24"/>
+        </w:rPr>
+        <w:t xml:space="preserve"> (esto teniendo en cuenta el enunciado del Problem Set y que ya a los 18 años se puede laborar formalmente en Colombia).</w:t>
+      </w:r>
+    </w:p>
+    <w:p>
+      <w:pPr>
+        <w:pStyle w:val="Prrafodelista"/>
+        <w:numPr>
+          <w:ilvl w:val="0"/>
+          <w:numId w:val="9"/>
+        </w:numPr>
+        <w:spacing w:line="240" w:lineRule="auto"/>
+        <w:jc w:val="both"/>
+        <w:rPr>
+          <w:rFonts w:ascii="Times New Roman" w:hAnsi="Times New Roman" w:cs="Times New Roman"/>
+          <w:iCs/>
+          <w:sz w:val="24"/>
+          <w:szCs w:val="24"/>
+        </w:rPr>
+      </w:pPr>
+      <w:r>
+        <w:rPr>
+          <w:rFonts w:ascii="Times New Roman" w:hAnsi="Times New Roman" w:cs="Times New Roman"/>
+          <w:iCs/>
+          <w:sz w:val="24"/>
+          <w:szCs w:val="24"/>
+        </w:rPr>
+        <w:t>Como en los puntos siguientes se utilizará la variable ingreso como logaritmo natural, se decidió eliminar las observaciones con valor de cero para que no existiesen datos incongruentes en la base.</w:t>
+      </w:r>
+    </w:p>
+    <w:p>
+      <w:pPr>
+        <w:spacing w:line="240" w:lineRule="auto"/>
+        <w:jc w:val="both"/>
+        <w:rPr>
+          <w:rFonts w:ascii="Times New Roman" w:hAnsi="Times New Roman" w:cs="Times New Roman"/>
+          <w:iCs/>
+          <w:sz w:val="24"/>
+          <w:szCs w:val="24"/>
+        </w:rPr>
+      </w:pPr>
+      <w:r>
+        <w:rPr>
+          <w:rFonts w:ascii="Times New Roman" w:hAnsi="Times New Roman" w:cs="Times New Roman"/>
+          <w:iCs/>
+          <w:sz w:val="24"/>
+          <w:szCs w:val="24"/>
+        </w:rPr>
+        <w:t>Por lo anterior, se procedió a hacer el filtrado de la base con las condiciones mencionadas anteriormente. Luego de realizar este filtro, se construyó la base final de trabajo con las variables seleccionadas en el punto 1.2.1.</w:t>
+      </w:r>
+    </w:p>
+    <w:p>
+      <w:pPr>
+        <w:spacing w:line="240" w:lineRule="auto"/>
+        <w:jc w:val="both"/>
+        <w:rPr>
+          <w:rFonts w:ascii="Times New Roman" w:hAnsi="Times New Roman" w:cs="Times New Roman"/>
+          <w:iCs/>
+          <w:sz w:val="24"/>
+          <w:szCs w:val="24"/>
+        </w:rPr>
+      </w:pPr>
+      <w:r>
+        <w:rPr>
+          <w:rFonts w:ascii="Times New Roman" w:hAnsi="Times New Roman" w:cs="Times New Roman"/>
+          <w:iCs/>
+          <w:sz w:val="24"/>
+          <w:szCs w:val="24"/>
+        </w:rPr>
         <w:t>Para las variables mencionadas anteriormente, existen datos faltantes para la variable “exp”, como se presenta en la tabla a continuación:</w:t>
       </w:r>
     </w:p>
@@ -2589,7 +2701,7 @@
     </w:p>
     <w:p>
       <w:pPr>
-        <w:spacing w:line="360" w:lineRule="auto"/>
+        <w:spacing w:line="240" w:lineRule="auto"/>
         <w:jc w:val="both"/>
         <w:rPr>
           <w:rFonts w:ascii="Times New Roman" w:hAnsi="Times New Roman" w:cs="Times New Roman"/>
@@ -2610,7 +2722,7 @@
     </w:p>
     <w:p>
       <w:pPr>
-        <w:spacing w:line="360" w:lineRule="auto"/>
+        <w:spacing w:line="240" w:lineRule="auto"/>
         <w:ind w:left="720"/>
         <w:jc w:val="both"/>
         <w:rPr>
@@ -2631,7 +2743,19 @@
           <w:sz w:val="24"/>
           <w:szCs w:val="24"/>
         </w:rPr>
-        <w:t>1.2.3 Como mínimo, se debe incluir una tabla de estadística descriptiva, pero espero tablas y figuras. Tome esta sección para presentar una narrativa exhaustiva para justificar y defender su elección de datos. Utilice su conocimiento profesional para añadir valor a esta sección. No presente la tabla de manera escueta.</w:t>
+        <w:t xml:space="preserve">1.2.3 Como mínimo, se debe incluir una tabla de estadística descriptiva, pero espero tablas y figuras. Tome esta sección para presentar una narrativa exhaustiva para </w:t>
+      </w:r>
+      <w:r>
+        <w:rPr>
+          <w:rFonts w:ascii="Times New Roman" w:hAnsi="Times New Roman" w:cs="Times New Roman"/>
+          <w:b/>
+          <w:bCs/>
+          <w:iCs/>
+          <w:sz w:val="24"/>
+          <w:szCs w:val="24"/>
+        </w:rPr>
+        <w:lastRenderedPageBreak/>
+        <w:t>justificar y defender su elección de datos. Utilice su conocimiento profesional para añadir valor a esta sección. No presente la tabla de manera escueta.</w:t>
       </w:r>
     </w:p>
     <w:p>
@@ -2699,7 +2823,6 @@
           <w:sz w:val="24"/>
           <w:szCs w:val="24"/>
         </w:rPr>
-        <w:lastRenderedPageBreak/>
         <w:t xml:space="preserve"> Perfil edad-ingresos</w:t>
       </w:r>
     </w:p>
@@ -3133,6 +3256,7 @@
                 <w:szCs w:val="24"/>
                 <w:lang w:eastAsia="es-CO"/>
               </w:rPr>
+              <w:lastRenderedPageBreak/>
               <w:t>iof1es</w:t>
             </w:r>
           </w:p>
@@ -3485,7 +3609,6 @@
                 <w:szCs w:val="24"/>
                 <w:lang w:eastAsia="es-CO"/>
               </w:rPr>
-              <w:lastRenderedPageBreak/>
               <w:t>iof3hes</w:t>
             </w:r>
           </w:p>
@@ -4422,6 +4545,7 @@
                 <w:szCs w:val="24"/>
                 <w:lang w:eastAsia="es-CO"/>
               </w:rPr>
+              <w:lastRenderedPageBreak/>
               <w:t>_y_primaServicios_</w:t>
             </w:r>
             <w:r>
@@ -4789,7 +4913,6 @@
                 <w:szCs w:val="24"/>
                 <w:lang w:eastAsia="es-CO"/>
               </w:rPr>
-              <w:lastRenderedPageBreak/>
               <w:t>y_subEducativo_</w:t>
             </w:r>
             <w:r>
@@ -5640,8 +5763,6 @@
         </w:rPr>
         <w:t>proyectado</w:t>
       </w:r>
-      <w:bookmarkStart w:id="0" w:name="_GoBack"/>
-      <w:bookmarkEnd w:id="0"/>
       <w:r>
         <w:rPr>
           <w:rFonts w:ascii="Times New Roman" w:hAnsi="Times New Roman" w:cs="Times New Roman"/>
@@ -6512,8 +6633,121 @@
 </file>
 
 <file path=word/numbering.xml><?xml version="1.0" encoding="utf-8"?>
-<w:numbering xmlns:wpc="http://schemas.microsoft.com/office/word/2010/wordprocessingCanvas" xmlns:mc="http://schemas.openxmlformats.org/markup-compatibility/2006" xmlns:o="urn:schemas-microsoft-com:office:office" xmlns:r="http://schemas.openxmlformats.org/officeDocument/2006/relationships" xmlns:m="http://schemas.openxmlformats.org/officeDocument/2006/math" xmlns:v="urn:schemas-microsoft-com:vml" xmlns:wp14="http://schemas.microsoft.com/office/word/2010/wordprocessingDrawing" xmlns:wp="http://schemas.openxmlformats.org/drawingml/2006/wordprocessingDrawing" xmlns:w10="urn:schemas-microsoft-com:office:word" xmlns:w="http://schemas.openxmlformats.org/wordprocessingml/2006/main" xmlns:w14="http://schemas.microsoft.com/office/word/2010/wordml" xmlns:w15="http://schemas.microsoft.com/office/word/2012/wordml" xmlns:wpg="http://schemas.microsoft.com/office/word/2010/wordprocessingGroup" xmlns:wpi="http://schemas.microsoft.com/office/word/2010/wordprocessingInk" xmlns:wne="http://schemas.microsoft.com/office/word/2006/wordml" xmlns:wps="http://schemas.microsoft.com/office/word/2010/wordprocessingShape" mc:Ignorable="w14 w15 wp14">
+<w:numbering xmlns:wpc="http://schemas.microsoft.com/office/word/2010/wordprocessingCanvas" xmlns:cx="http://schemas.microsoft.com/office/drawing/2014/chartex" xmlns:cx1="http://schemas.microsoft.com/office/drawing/2015/9/8/chartex" xmlns:cx2="http://schemas.microsoft.com/office/drawing/2015/10/21/chartex" xmlns:cx3="http://schemas.microsoft.com/office/drawing/2016/5/9/chartex" xmlns:cx4="http://schemas.microsoft.com/office/drawing/2016/5/10/chartex" xmlns:cx5="http://schemas.microsoft.com/office/drawing/2016/5/11/chartex" xmlns:cx6="http://schemas.microsoft.com/office/drawing/2016/5/12/chartex" xmlns:cx7="http://schemas.microsoft.com/office/drawing/2016/5/13/chartex" xmlns:cx8="http://schemas.microsoft.com/office/drawing/2016/5/14/chartex" xmlns:mc="http://schemas.openxmlformats.org/markup-compatibility/2006" xmlns:aink="http://schemas.microsoft.com/office/drawing/2016/ink" xmlns:am3d="http://schemas.microsoft.com/office/drawing/2017/model3d" xmlns:o="urn:schemas-microsoft-com:office:office" xmlns:r="http://schemas.openxmlformats.org/officeDocument/2006/relationships" xmlns:m="http://schemas.openxmlformats.org/officeDocument/2006/math" xmlns:v="urn:schemas-microsoft-com:vml" xmlns:wp14="http://schemas.microsoft.com/office/word/2010/wordprocessingDrawing" xmlns:wp="http://schemas.openxmlformats.org/drawingml/2006/wordprocessingDrawing" xmlns:w10="urn:schemas-microsoft-com:office:word" xmlns:w="http://schemas.openxmlformats.org/wordprocessingml/2006/main" xmlns:w14="http://schemas.microsoft.com/office/word/2010/wordml" xmlns:w15="http://schemas.microsoft.com/office/word/2012/wordml" xmlns:w16cex="http://schemas.microsoft.com/office/word/2018/wordml/cex" xmlns:w16cid="http://schemas.microsoft.com/office/word/2016/wordml/cid" xmlns:w16="http://schemas.microsoft.com/office/word/2018/wordml" xmlns:w16sdtdh="http://schemas.microsoft.com/office/word/2020/wordml/sdtdatahash" xmlns:w16se="http://schemas.microsoft.com/office/word/2015/wordml/symex" xmlns:wpg="http://schemas.microsoft.com/office/word/2010/wordprocessingGroup" xmlns:wpi="http://schemas.microsoft.com/office/word/2010/wordprocessingInk" xmlns:wne="http://schemas.microsoft.com/office/word/2006/wordml" xmlns:wps="http://schemas.microsoft.com/office/word/2010/wordprocessingShape" mc:Ignorable="w14 w15 w16se w16cid w16 w16cex w16sdtdh wp14">
   <w:abstractNum w:abstractNumId="0" w15:restartNumberingAfterBreak="0">
+    <w:nsid w:val="01D04927"/>
+    <w:multiLevelType w:val="hybridMultilevel"/>
+    <w:tmpl w:val="5A1ECA62"/>
+    <w:lvl w:ilvl="0" w:tplc="240A0001">
+      <w:start w:val="1"/>
+      <w:numFmt w:val="bullet"/>
+      <w:lvlText w:val=""/>
+      <w:lvlJc w:val="left"/>
+      <w:pPr>
+        <w:ind w:left="720" w:hanging="360"/>
+      </w:pPr>
+      <w:rPr>
+        <w:rFonts w:ascii="Symbol" w:hAnsi="Symbol" w:hint="default"/>
+      </w:rPr>
+    </w:lvl>
+    <w:lvl w:ilvl="1" w:tplc="240A0003" w:tentative="1">
+      <w:start w:val="1"/>
+      <w:numFmt w:val="bullet"/>
+      <w:lvlText w:val="o"/>
+      <w:lvlJc w:val="left"/>
+      <w:pPr>
+        <w:ind w:left="1440" w:hanging="360"/>
+      </w:pPr>
+      <w:rPr>
+        <w:rFonts w:ascii="Courier New" w:hAnsi="Courier New" w:cs="Courier New" w:hint="default"/>
+      </w:rPr>
+    </w:lvl>
+    <w:lvl w:ilvl="2" w:tplc="240A0005" w:tentative="1">
+      <w:start w:val="1"/>
+      <w:numFmt w:val="bullet"/>
+      <w:lvlText w:val=""/>
+      <w:lvlJc w:val="left"/>
+      <w:pPr>
+        <w:ind w:left="2160" w:hanging="360"/>
+      </w:pPr>
+      <w:rPr>
+        <w:rFonts w:ascii="Wingdings" w:hAnsi="Wingdings" w:hint="default"/>
+      </w:rPr>
+    </w:lvl>
+    <w:lvl w:ilvl="3" w:tplc="240A0001" w:tentative="1">
+      <w:start w:val="1"/>
+      <w:numFmt w:val="bullet"/>
+      <w:lvlText w:val=""/>
+      <w:lvlJc w:val="left"/>
+      <w:pPr>
+        <w:ind w:left="2880" w:hanging="360"/>
+      </w:pPr>
+      <w:rPr>
+        <w:rFonts w:ascii="Symbol" w:hAnsi="Symbol" w:hint="default"/>
+      </w:rPr>
+    </w:lvl>
+    <w:lvl w:ilvl="4" w:tplc="240A0003" w:tentative="1">
+      <w:start w:val="1"/>
+      <w:numFmt w:val="bullet"/>
+      <w:lvlText w:val="o"/>
+      <w:lvlJc w:val="left"/>
+      <w:pPr>
+        <w:ind w:left="3600" w:hanging="360"/>
+      </w:pPr>
+      <w:rPr>
+        <w:rFonts w:ascii="Courier New" w:hAnsi="Courier New" w:cs="Courier New" w:hint="default"/>
+      </w:rPr>
+    </w:lvl>
+    <w:lvl w:ilvl="5" w:tplc="240A0005" w:tentative="1">
+      <w:start w:val="1"/>
+      <w:numFmt w:val="bullet"/>
+      <w:lvlText w:val=""/>
+      <w:lvlJc w:val="left"/>
+      <w:pPr>
+        <w:ind w:left="4320" w:hanging="360"/>
+      </w:pPr>
+      <w:rPr>
+        <w:rFonts w:ascii="Wingdings" w:hAnsi="Wingdings" w:hint="default"/>
+      </w:rPr>
+    </w:lvl>
+    <w:lvl w:ilvl="6" w:tplc="240A0001" w:tentative="1">
+      <w:start w:val="1"/>
+      <w:numFmt w:val="bullet"/>
+      <w:lvlText w:val=""/>
+      <w:lvlJc w:val="left"/>
+      <w:pPr>
+        <w:ind w:left="5040" w:hanging="360"/>
+      </w:pPr>
+      <w:rPr>
+        <w:rFonts w:ascii="Symbol" w:hAnsi="Symbol" w:hint="default"/>
+      </w:rPr>
+    </w:lvl>
+    <w:lvl w:ilvl="7" w:tplc="240A0003" w:tentative="1">
+      <w:start w:val="1"/>
+      <w:numFmt w:val="bullet"/>
+      <w:lvlText w:val="o"/>
+      <w:lvlJc w:val="left"/>
+      <w:pPr>
+        <w:ind w:left="5760" w:hanging="360"/>
+      </w:pPr>
+      <w:rPr>
+        <w:rFonts w:ascii="Courier New" w:hAnsi="Courier New" w:cs="Courier New" w:hint="default"/>
+      </w:rPr>
+    </w:lvl>
+    <w:lvl w:ilvl="8" w:tplc="240A0005" w:tentative="1">
+      <w:start w:val="1"/>
+      <w:numFmt w:val="bullet"/>
+      <w:lvlText w:val=""/>
+      <w:lvlJc w:val="left"/>
+      <w:pPr>
+        <w:ind w:left="6480" w:hanging="360"/>
+      </w:pPr>
+      <w:rPr>
+        <w:rFonts w:ascii="Wingdings" w:hAnsi="Wingdings" w:hint="default"/>
+      </w:rPr>
+    </w:lvl>
+  </w:abstractNum>
+  <w:abstractNum w:abstractNumId="1" w15:restartNumberingAfterBreak="0">
     <w:nsid w:val="0B84042F"/>
     <w:multiLevelType w:val="hybridMultilevel"/>
     <w:tmpl w:val="27B494CA"/>
@@ -6602,7 +6836,7 @@
       </w:pPr>
     </w:lvl>
   </w:abstractNum>
-  <w:abstractNum w:abstractNumId="1" w15:restartNumberingAfterBreak="0">
+  <w:abstractNum w:abstractNumId="2" w15:restartNumberingAfterBreak="0">
     <w:nsid w:val="271F15A3"/>
     <w:multiLevelType w:val="hybridMultilevel"/>
     <w:tmpl w:val="F9223FEE"/>
@@ -6691,7 +6925,7 @@
       </w:pPr>
     </w:lvl>
   </w:abstractNum>
-  <w:abstractNum w:abstractNumId="2" w15:restartNumberingAfterBreak="0">
+  <w:abstractNum w:abstractNumId="3" w15:restartNumberingAfterBreak="0">
     <w:nsid w:val="28DB2653"/>
     <w:multiLevelType w:val="hybridMultilevel"/>
     <w:tmpl w:val="31D08A02"/>
@@ -6780,7 +7014,7 @@
       </w:pPr>
     </w:lvl>
   </w:abstractNum>
-  <w:abstractNum w:abstractNumId="3" w15:restartNumberingAfterBreak="0">
+  <w:abstractNum w:abstractNumId="4" w15:restartNumberingAfterBreak="0">
     <w:nsid w:val="47DA4463"/>
     <w:multiLevelType w:val="hybridMultilevel"/>
     <w:tmpl w:val="DB725D2E"/>
@@ -6869,7 +7103,7 @@
       </w:pPr>
     </w:lvl>
   </w:abstractNum>
-  <w:abstractNum w:abstractNumId="4" w15:restartNumberingAfterBreak="0">
+  <w:abstractNum w:abstractNumId="5" w15:restartNumberingAfterBreak="0">
     <w:nsid w:val="5A274AD4"/>
     <w:multiLevelType w:val="multilevel"/>
     <w:tmpl w:val="0914C50E"/>
@@ -6995,7 +7229,7 @@
       </w:rPr>
     </w:lvl>
   </w:abstractNum>
-  <w:abstractNum w:abstractNumId="5" w15:restartNumberingAfterBreak="0">
+  <w:abstractNum w:abstractNumId="6" w15:restartNumberingAfterBreak="0">
     <w:nsid w:val="61C03B81"/>
     <w:multiLevelType w:val="hybridMultilevel"/>
     <w:tmpl w:val="FC82AF34"/>
@@ -7108,7 +7342,7 @@
       </w:rPr>
     </w:lvl>
   </w:abstractNum>
-  <w:abstractNum w:abstractNumId="6" w15:restartNumberingAfterBreak="0">
+  <w:abstractNum w:abstractNumId="7" w15:restartNumberingAfterBreak="0">
     <w:nsid w:val="6EF16CBD"/>
     <w:multiLevelType w:val="multilevel"/>
     <w:tmpl w:val="BCE09888"/>
@@ -7223,7 +7457,7 @@
       </w:rPr>
     </w:lvl>
   </w:abstractNum>
-  <w:abstractNum w:abstractNumId="7" w15:restartNumberingAfterBreak="0">
+  <w:abstractNum w:abstractNumId="8" w15:restartNumberingAfterBreak="0">
     <w:nsid w:val="74D3104E"/>
     <w:multiLevelType w:val="hybridMultilevel"/>
     <w:tmpl w:val="A2809E7A"/>
@@ -7313,34 +7547,37 @@
     </w:lvl>
   </w:abstractNum>
   <w:num w:numId="1">
+    <w:abstractNumId w:val="3"/>
+  </w:num>
+  <w:num w:numId="2">
+    <w:abstractNumId w:val="5"/>
+  </w:num>
+  <w:num w:numId="3">
+    <w:abstractNumId w:val="7"/>
+  </w:num>
+  <w:num w:numId="4">
     <w:abstractNumId w:val="2"/>
   </w:num>
-  <w:num w:numId="2">
+  <w:num w:numId="5">
+    <w:abstractNumId w:val="6"/>
+  </w:num>
+  <w:num w:numId="6">
+    <w:abstractNumId w:val="8"/>
+  </w:num>
+  <w:num w:numId="7">
     <w:abstractNumId w:val="4"/>
   </w:num>
-  <w:num w:numId="3">
-    <w:abstractNumId w:val="6"/>
-  </w:num>
-  <w:num w:numId="4">
+  <w:num w:numId="8">
     <w:abstractNumId w:val="1"/>
   </w:num>
-  <w:num w:numId="5">
-    <w:abstractNumId w:val="5"/>
-  </w:num>
-  <w:num w:numId="6">
-    <w:abstractNumId w:val="7"/>
-  </w:num>
-  <w:num w:numId="7">
-    <w:abstractNumId w:val="3"/>
-  </w:num>
-  <w:num w:numId="8">
+  <w:num w:numId="9">
     <w:abstractNumId w:val="0"/>
   </w:num>
 </w:numbering>
 </file>
 
 <file path=word/styles.xml><?xml version="1.0" encoding="utf-8"?>
-<w:styles xmlns:mc="http://schemas.openxmlformats.org/markup-compatibility/2006" xmlns:r="http://schemas.openxmlformats.org/officeDocument/2006/relationships" xmlns:w="http://schemas.openxmlformats.org/wordprocessingml/2006/main" xmlns:w14="http://schemas.microsoft.com/office/word/2010/wordml" xmlns:w15="http://schemas.microsoft.com/office/word/2012/wordml" mc:Ignorable="w14 w15">
+<w:styles xmlns:mc="http://schemas.openxmlformats.org/markup-compatibility/2006" xmlns:r="http://schemas.openxmlformats.org/officeDocument/2006/relationships" xmlns:w="http://schemas.openxmlformats.org/wordprocessingml/2006/main" xmlns:w14="http://schemas.microsoft.com/office/word/2010/wordml" xmlns:w15="http://schemas.microsoft.com/office/word/2012/wordml" xmlns:w16cex="http://schemas.microsoft.com/office/word/2018/wordml/cex" xmlns:w16cid="http://schemas.microsoft.com/office/word/2016/wordml/cid" xmlns:w16="http://schemas.microsoft.com/office/word/2018/wordml" xmlns:w16sdtdh="http://schemas.microsoft.com/office/word/2020/wordml/sdtdatahash" xmlns:w16se="http://schemas.microsoft.com/office/word/2015/wordml/symex" mc:Ignorable="w14 w15 w16se w16cid w16 w16cex w16sdtdh">
   <w:docDefaults>
     <w:rPrDefault>
       <w:rPr>
@@ -7356,7 +7593,7 @@
       </w:pPr>
     </w:pPrDefault>
   </w:docDefaults>
-  <w:latentStyles w:defLockedState="0" w:defUIPriority="99" w:defSemiHidden="0" w:defUnhideWhenUsed="0" w:defQFormat="0" w:count="371">
+  <w:latentStyles w:defLockedState="0" w:defUIPriority="99" w:defSemiHidden="0" w:defUnhideWhenUsed="0" w:defQFormat="0" w:count="376">
     <w:lsdException w:name="Normal" w:uiPriority="0" w:qFormat="1"/>
     <w:lsdException w:name="heading 1" w:uiPriority="9" w:qFormat="1"/>
     <w:lsdException w:name="heading 2" w:semiHidden="1" w:uiPriority="9" w:unhideWhenUsed="1" w:qFormat="1"/>
@@ -7462,7 +7699,6 @@
     <w:lsdException w:name="HTML Sample" w:semiHidden="1" w:unhideWhenUsed="1"/>
     <w:lsdException w:name="HTML Typewriter" w:semiHidden="1" w:unhideWhenUsed="1"/>
     <w:lsdException w:name="HTML Variable" w:semiHidden="1" w:unhideWhenUsed="1"/>
-    <w:lsdException w:name="Normal Table" w:semiHidden="1" w:unhideWhenUsed="1"/>
     <w:lsdException w:name="annotation subject" w:semiHidden="1" w:unhideWhenUsed="1"/>
     <w:lsdException w:name="No List" w:semiHidden="1" w:unhideWhenUsed="1"/>
     <w:lsdException w:name="Outline List 1" w:semiHidden="1" w:unhideWhenUsed="1"/>
@@ -7505,11 +7741,8 @@
     <w:lsdException w:name="Table Contemporary" w:semiHidden="1" w:unhideWhenUsed="1"/>
     <w:lsdException w:name="Table Elegant" w:semiHidden="1" w:unhideWhenUsed="1"/>
     <w:lsdException w:name="Table Professional" w:semiHidden="1" w:unhideWhenUsed="1"/>
-    <w:lsdException w:name="Table Subtle 1" w:semiHidden="1" w:unhideWhenUsed="1"/>
     <w:lsdException w:name="Table Subtle 2" w:semiHidden="1" w:unhideWhenUsed="1"/>
     <w:lsdException w:name="Table Web 1" w:semiHidden="1" w:unhideWhenUsed="1"/>
-    <w:lsdException w:name="Table Web 2" w:semiHidden="1" w:unhideWhenUsed="1"/>
-    <w:lsdException w:name="Table Web 3" w:semiHidden="1" w:unhideWhenUsed="1"/>
     <w:lsdException w:name="Balloon Text" w:semiHidden="1" w:unhideWhenUsed="1"/>
     <w:lsdException w:name="Table Grid" w:uiPriority="39"/>
     <w:lsdException w:name="Table Theme" w:semiHidden="1" w:unhideWhenUsed="1"/>
@@ -7728,6 +7961,11 @@
     <w:lsdException w:name="List Table 5 Dark Accent 6" w:uiPriority="50"/>
     <w:lsdException w:name="List Table 6 Colorful Accent 6" w:uiPriority="51"/>
     <w:lsdException w:name="List Table 7 Colorful Accent 6" w:uiPriority="52"/>
+    <w:lsdException w:name="Mention" w:semiHidden="1" w:unhideWhenUsed="1"/>
+    <w:lsdException w:name="Smart Hyperlink" w:semiHidden="1" w:unhideWhenUsed="1"/>
+    <w:lsdException w:name="Hashtag" w:semiHidden="1" w:unhideWhenUsed="1"/>
+    <w:lsdException w:name="Unresolved Mention" w:semiHidden="1" w:unhideWhenUsed="1"/>
+    <w:lsdException w:name="Smart Link" w:semiHidden="1" w:unhideWhenUsed="1"/>
   </w:latentStyles>
   <w:style w:type="paragraph" w:default="1" w:styleId="Normal">
     <w:name w:val="Normal"/>

</xml_diff>

<commit_message>
Se sube la respuesta final del punto 1.3
Se sube la respuesta final del punto 1.3 tanto la programación como el archivo word.
</commit_message>
<xml_diff>
--- a/Documentos/Problem Set 1.docx
+++ b/Documentos/Problem Set 1.docx
@@ -320,7 +320,47 @@
           <w:szCs w:val="24"/>
           <w:shd w:val="clear" w:color="auto" w:fill="FFFFFF"/>
         </w:rPr>
-        <w:t>El siguiente documento presenta XXXXXXXX. El repositorio GitHub del siguiente documento se encuentra en el siguiente link:</w:t>
+        <w:t xml:space="preserve">El siguiente documento presenta XXXXXXXX. El repositorio </w:t>
+      </w:r>
+      <w:proofErr w:type="spellStart"/>
+      <w:r>
+        <w:rPr>
+          <w:rFonts w:ascii="Times New Roman" w:hAnsi="Times New Roman" w:cs="Times New Roman"/>
+          <w:sz w:val="24"/>
+          <w:szCs w:val="24"/>
+          <w:shd w:val="clear" w:color="auto" w:fill="FFFFFF"/>
+        </w:rPr>
+        <w:t>GitHub</w:t>
+      </w:r>
+      <w:proofErr w:type="spellEnd"/>
+      <w:r>
+        <w:rPr>
+          <w:rFonts w:ascii="Times New Roman" w:hAnsi="Times New Roman" w:cs="Times New Roman"/>
+          <w:sz w:val="24"/>
+          <w:szCs w:val="24"/>
+          <w:shd w:val="clear" w:color="auto" w:fill="FFFFFF"/>
+        </w:rPr>
+        <w:t xml:space="preserve"> del siguiente </w:t>
+      </w:r>
+      <w:proofErr w:type="gramStart"/>
+      <w:r>
+        <w:rPr>
+          <w:rFonts w:ascii="Times New Roman" w:hAnsi="Times New Roman" w:cs="Times New Roman"/>
+          <w:sz w:val="24"/>
+          <w:szCs w:val="24"/>
+          <w:shd w:val="clear" w:color="auto" w:fill="FFFFFF"/>
+        </w:rPr>
+        <w:t>documento</w:t>
+      </w:r>
+      <w:proofErr w:type="gramEnd"/>
+      <w:r>
+        <w:rPr>
+          <w:rFonts w:ascii="Times New Roman" w:hAnsi="Times New Roman" w:cs="Times New Roman"/>
+          <w:sz w:val="24"/>
+          <w:szCs w:val="24"/>
+          <w:shd w:val="clear" w:color="auto" w:fill="FFFFFF"/>
+        </w:rPr>
+        <w:t xml:space="preserve"> se encuentra en el siguiente link:</w:t>
       </w:r>
     </w:p>
     <w:p>
@@ -571,15 +611,33 @@
           <w:sz w:val="24"/>
           <w:szCs w:val="24"/>
         </w:rPr>
-        <w:t>GEIH-Archivo de trabajo oficial</w:t>
-      </w:r>
-      <w:r>
-        <w:rPr>
-          <w:rFonts w:ascii="Times New Roman" w:hAnsi="Times New Roman" w:cs="Times New Roman"/>
-          <w:sz w:val="24"/>
-          <w:szCs w:val="24"/>
-        </w:rPr>
-        <w:t xml:space="preserve">.r” y la base de datos en la </w:t>
+        <w:t xml:space="preserve">GEIH-Archivo de trabajo </w:t>
+      </w:r>
+      <w:proofErr w:type="spellStart"/>
+      <w:r>
+        <w:rPr>
+          <w:rFonts w:ascii="Times New Roman" w:hAnsi="Times New Roman" w:cs="Times New Roman"/>
+          <w:sz w:val="24"/>
+          <w:szCs w:val="24"/>
+        </w:rPr>
+        <w:t>oficial</w:t>
+      </w:r>
+      <w:r>
+        <w:rPr>
+          <w:rFonts w:ascii="Times New Roman" w:hAnsi="Times New Roman" w:cs="Times New Roman"/>
+          <w:sz w:val="24"/>
+          <w:szCs w:val="24"/>
+        </w:rPr>
+        <w:t>.r</w:t>
+      </w:r>
+      <w:proofErr w:type="spellEnd"/>
+      <w:r>
+        <w:rPr>
+          <w:rFonts w:ascii="Times New Roman" w:hAnsi="Times New Roman" w:cs="Times New Roman"/>
+          <w:sz w:val="24"/>
+          <w:szCs w:val="24"/>
+        </w:rPr>
+        <w:t xml:space="preserve">” y la base de datos en la </w:t>
       </w:r>
       <w:r>
         <w:rPr>
@@ -606,6 +664,7 @@
         </w:rPr>
         <w:t>” con el nombre: “</w:t>
       </w:r>
+      <w:proofErr w:type="spellStart"/>
       <w:r>
         <w:rPr>
           <w:rFonts w:ascii="Times New Roman" w:hAnsi="Times New Roman" w:cs="Times New Roman"/>
@@ -622,6 +681,7 @@
         </w:rPr>
         <w:t>.rds</w:t>
       </w:r>
+      <w:proofErr w:type="spellEnd"/>
       <w:r>
         <w:rPr>
           <w:rFonts w:ascii="Times New Roman" w:hAnsi="Times New Roman" w:cs="Times New Roman"/>
@@ -636,7 +696,25 @@
           <w:sz w:val="24"/>
           <w:szCs w:val="24"/>
         </w:rPr>
-        <w:t>, luego de hacer una inspección previa del código html de la página para determinar la fuente de los datos.</w:t>
+        <w:t xml:space="preserve">, luego de hacer una inspección previa del código </w:t>
+      </w:r>
+      <w:proofErr w:type="spellStart"/>
+      <w:r>
+        <w:rPr>
+          <w:rFonts w:ascii="Times New Roman" w:hAnsi="Times New Roman" w:cs="Times New Roman"/>
+          <w:sz w:val="24"/>
+          <w:szCs w:val="24"/>
+        </w:rPr>
+        <w:t>html</w:t>
+      </w:r>
+      <w:proofErr w:type="spellEnd"/>
+      <w:r>
+        <w:rPr>
+          <w:rFonts w:ascii="Times New Roman" w:hAnsi="Times New Roman" w:cs="Times New Roman"/>
+          <w:sz w:val="24"/>
+          <w:szCs w:val="24"/>
+        </w:rPr>
+        <w:t xml:space="preserve"> de la página para determinar la fuente de los datos.</w:t>
       </w:r>
       <w:r>
         <w:rPr>
@@ -760,7 +838,7 @@
               </wp:anchor>
             </w:drawing>
           </mc:Choice>
-          <mc:Fallback xmlns:w16se="http://schemas.microsoft.com/office/word/2015/wordml/symex" xmlns:w16sdtdh="http://schemas.microsoft.com/office/word/2020/wordml/sdtdatahash" xmlns:w16="http://schemas.microsoft.com/office/word/2018/wordml" xmlns:w16cid="http://schemas.microsoft.com/office/word/2016/wordml/cid" xmlns:w16cex="http://schemas.microsoft.com/office/word/2018/wordml/cex" xmlns:am3d="http://schemas.microsoft.com/office/drawing/2017/model3d" xmlns:aink="http://schemas.microsoft.com/office/drawing/2016/ink" xmlns:cx8="http://schemas.microsoft.com/office/drawing/2016/5/14/chartex" xmlns:cx7="http://schemas.microsoft.com/office/drawing/2016/5/13/chartex" xmlns:cx6="http://schemas.microsoft.com/office/drawing/2016/5/12/chartex" xmlns:cx5="http://schemas.microsoft.com/office/drawing/2016/5/11/chartex" xmlns:cx4="http://schemas.microsoft.com/office/drawing/2016/5/10/chartex" xmlns:cx3="http://schemas.microsoft.com/office/drawing/2016/5/9/chartex" xmlns:cx2="http://schemas.microsoft.com/office/drawing/2015/10/21/chartex" xmlns:cx1="http://schemas.microsoft.com/office/drawing/2015/9/8/chartex" xmlns:cx="http://schemas.microsoft.com/office/drawing/2014/chartex">
+          <mc:Fallback xmlns:cx="http://schemas.microsoft.com/office/drawing/2014/chartex" xmlns:cx1="http://schemas.microsoft.com/office/drawing/2015/9/8/chartex" xmlns:cx2="http://schemas.microsoft.com/office/drawing/2015/10/21/chartex" xmlns:cx3="http://schemas.microsoft.com/office/drawing/2016/5/9/chartex" xmlns:cx4="http://schemas.microsoft.com/office/drawing/2016/5/10/chartex" xmlns:cx5="http://schemas.microsoft.com/office/drawing/2016/5/11/chartex" xmlns:cx6="http://schemas.microsoft.com/office/drawing/2016/5/12/chartex" xmlns:cx7="http://schemas.microsoft.com/office/drawing/2016/5/13/chartex" xmlns:cx8="http://schemas.microsoft.com/office/drawing/2016/5/14/chartex" xmlns:aink="http://schemas.microsoft.com/office/drawing/2016/ink" xmlns:am3d="http://schemas.microsoft.com/office/drawing/2017/model3d" xmlns:w16cex="http://schemas.microsoft.com/office/word/2018/wordml/cex" xmlns:w16cid="http://schemas.microsoft.com/office/word/2016/wordml/cid" xmlns:w16="http://schemas.microsoft.com/office/word/2018/wordml" xmlns:w16sdtdh="http://schemas.microsoft.com/office/word/2020/wordml/sdtdatahash" xmlns:w16se="http://schemas.microsoft.com/office/word/2015/wordml/symex">
             <w:pict>
               <v:oval w14:anchorId="365C1DC9" id="Elipse 2" o:spid="_x0000_s1026" style="position:absolute;margin-left:96pt;margin-top:191.4pt;width:211.8pt;height:27pt;z-index:251659264;visibility:visible;mso-wrap-style:square;mso-wrap-distance-left:9pt;mso-wrap-distance-top:0;mso-wrap-distance-right:9pt;mso-wrap-distance-bottom:0;mso-position-horizontal:absolute;mso-position-horizontal-relative:text;mso-position-vertical:absolute;mso-position-vertical-relative:text;v-text-anchor:middle" o:gfxdata="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" filled="f" strokecolor="#ffc000" strokeweight="1pt">
                 <v:stroke joinstyle="miter"/>
@@ -929,7 +1007,7 @@
               </wp:anchor>
             </w:drawing>
           </mc:Choice>
-          <mc:Fallback xmlns:w16se="http://schemas.microsoft.com/office/word/2015/wordml/symex" xmlns:w16sdtdh="http://schemas.microsoft.com/office/word/2020/wordml/sdtdatahash" xmlns:w16="http://schemas.microsoft.com/office/word/2018/wordml" xmlns:w16cid="http://schemas.microsoft.com/office/word/2016/wordml/cid" xmlns:w16cex="http://schemas.microsoft.com/office/word/2018/wordml/cex" xmlns:am3d="http://schemas.microsoft.com/office/drawing/2017/model3d" xmlns:aink="http://schemas.microsoft.com/office/drawing/2016/ink" xmlns:cx8="http://schemas.microsoft.com/office/drawing/2016/5/14/chartex" xmlns:cx7="http://schemas.microsoft.com/office/drawing/2016/5/13/chartex" xmlns:cx6="http://schemas.microsoft.com/office/drawing/2016/5/12/chartex" xmlns:cx5="http://schemas.microsoft.com/office/drawing/2016/5/11/chartex" xmlns:cx4="http://schemas.microsoft.com/office/drawing/2016/5/10/chartex" xmlns:cx3="http://schemas.microsoft.com/office/drawing/2016/5/9/chartex" xmlns:cx2="http://schemas.microsoft.com/office/drawing/2015/10/21/chartex" xmlns:cx1="http://schemas.microsoft.com/office/drawing/2015/9/8/chartex" xmlns:cx="http://schemas.microsoft.com/office/drawing/2014/chartex">
+          <mc:Fallback xmlns:cx="http://schemas.microsoft.com/office/drawing/2014/chartex" xmlns:cx1="http://schemas.microsoft.com/office/drawing/2015/9/8/chartex" xmlns:cx2="http://schemas.microsoft.com/office/drawing/2015/10/21/chartex" xmlns:cx3="http://schemas.microsoft.com/office/drawing/2016/5/9/chartex" xmlns:cx4="http://schemas.microsoft.com/office/drawing/2016/5/10/chartex" xmlns:cx5="http://schemas.microsoft.com/office/drawing/2016/5/11/chartex" xmlns:cx6="http://schemas.microsoft.com/office/drawing/2016/5/12/chartex" xmlns:cx7="http://schemas.microsoft.com/office/drawing/2016/5/13/chartex" xmlns:cx8="http://schemas.microsoft.com/office/drawing/2016/5/14/chartex" xmlns:aink="http://schemas.microsoft.com/office/drawing/2016/ink" xmlns:am3d="http://schemas.microsoft.com/office/drawing/2017/model3d" xmlns:w16cex="http://schemas.microsoft.com/office/word/2018/wordml/cex" xmlns:w16cid="http://schemas.microsoft.com/office/word/2016/wordml/cid" xmlns:w16="http://schemas.microsoft.com/office/word/2018/wordml" xmlns:w16sdtdh="http://schemas.microsoft.com/office/word/2020/wordml/sdtdatahash" xmlns:w16se="http://schemas.microsoft.com/office/word/2015/wordml/symex">
             <w:pict>
               <v:oval w14:anchorId="1D4F3B09" id="Elipse 4" o:spid="_x0000_s1026" style="position:absolute;margin-left:79.2pt;margin-top:125.65pt;width:138.6pt;height:17.4pt;z-index:251661312;visibility:visible;mso-wrap-style:square;mso-width-percent:0;mso-height-percent:0;mso-wrap-distance-left:9pt;mso-wrap-distance-top:0;mso-wrap-distance-right:9pt;mso-wrap-distance-bottom:0;mso-position-horizontal:absolute;mso-position-horizontal-relative:text;mso-position-vertical:absolute;mso-position-vertical-relative:text;mso-width-percent:0;mso-height-percent:0;mso-width-relative:margin;mso-height-relative:margin;v-text-anchor:middle" o:gfxdata="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" filled="f" strokecolor="#ffc000" strokeweight="1pt">
                 <v:stroke joinstyle="miter"/>
@@ -1051,22 +1129,51 @@
         </w:rPr>
         <w:t xml:space="preserve">Dentro de la realización del script en R, es necesario descargar un paquete llamado </w:t>
       </w:r>
-      <w:r>
-        <w:rPr>
-          <w:rFonts w:ascii="Times New Roman" w:hAnsi="Times New Roman" w:cs="Times New Roman"/>
-          <w:i/>
-          <w:sz w:val="24"/>
-          <w:szCs w:val="24"/>
-        </w:rPr>
-        <w:t xml:space="preserve">rvest, </w:t>
-      </w:r>
-      <w:r>
-        <w:rPr>
-          <w:rFonts w:ascii="Times New Roman" w:hAnsi="Times New Roman" w:cs="Times New Roman"/>
-          <w:sz w:val="24"/>
-          <w:szCs w:val="24"/>
-        </w:rPr>
-        <w:t xml:space="preserve">el cual se utiliza como herramienta para hacer el Web Scraping, es decir, importar los datos desde una página web. </w:t>
+      <w:proofErr w:type="spellStart"/>
+      <w:r>
+        <w:rPr>
+          <w:rFonts w:ascii="Times New Roman" w:hAnsi="Times New Roman" w:cs="Times New Roman"/>
+          <w:i/>
+          <w:sz w:val="24"/>
+          <w:szCs w:val="24"/>
+        </w:rPr>
+        <w:t>rvest</w:t>
+      </w:r>
+      <w:proofErr w:type="spellEnd"/>
+      <w:r>
+        <w:rPr>
+          <w:rFonts w:ascii="Times New Roman" w:hAnsi="Times New Roman" w:cs="Times New Roman"/>
+          <w:i/>
+          <w:sz w:val="24"/>
+          <w:szCs w:val="24"/>
+        </w:rPr>
+        <w:t xml:space="preserve">, </w:t>
+      </w:r>
+      <w:r>
+        <w:rPr>
+          <w:rFonts w:ascii="Times New Roman" w:hAnsi="Times New Roman" w:cs="Times New Roman"/>
+          <w:sz w:val="24"/>
+          <w:szCs w:val="24"/>
+        </w:rPr>
+        <w:t xml:space="preserve">el cual se utiliza como herramienta para hacer el Web </w:t>
+      </w:r>
+      <w:proofErr w:type="spellStart"/>
+      <w:r>
+        <w:rPr>
+          <w:rFonts w:ascii="Times New Roman" w:hAnsi="Times New Roman" w:cs="Times New Roman"/>
+          <w:sz w:val="24"/>
+          <w:szCs w:val="24"/>
+        </w:rPr>
+        <w:t>Scraping</w:t>
+      </w:r>
+      <w:proofErr w:type="spellEnd"/>
+      <w:r>
+        <w:rPr>
+          <w:rFonts w:ascii="Times New Roman" w:hAnsi="Times New Roman" w:cs="Times New Roman"/>
+          <w:sz w:val="24"/>
+          <w:szCs w:val="24"/>
+        </w:rPr>
+        <w:t xml:space="preserve">, es decir, importar los datos desde una página web. </w:t>
       </w:r>
     </w:p>
     <w:p>
@@ -1114,16 +1221,64 @@
           <w:szCs w:val="24"/>
           <w:lang w:val="en-US"/>
         </w:rPr>
-        <w:t>Base1&lt;read_html("https://ignaciomsarmiento.github.io/GEIH2018_sample/pages/geih_page_1.html")%&gt;%  html_table()</w:t>
-      </w:r>
-      <w:r>
-        <w:rPr>
-          <w:rFonts w:ascii="Times New Roman" w:hAnsi="Times New Roman" w:cs="Times New Roman"/>
+        <w:t>Base1&lt;read_</w:t>
+      </w:r>
+      <w:proofErr w:type="gramStart"/>
+      <w:r>
+        <w:rPr>
+          <w:rFonts w:ascii="Times New Roman" w:hAnsi="Times New Roman" w:cs="Times New Roman"/>
+          <w:i/>
           <w:color w:val="1F4E79" w:themeColor="accent1" w:themeShade="80"/>
           <w:sz w:val="24"/>
           <w:szCs w:val="24"/>
           <w:lang w:val="en-US"/>
         </w:rPr>
+        <w:t>html(</w:t>
+      </w:r>
+      <w:proofErr w:type="gramEnd"/>
+      <w:r>
+        <w:rPr>
+          <w:rFonts w:ascii="Times New Roman" w:hAnsi="Times New Roman" w:cs="Times New Roman"/>
+          <w:i/>
+          <w:color w:val="1F4E79" w:themeColor="accent1" w:themeShade="80"/>
+          <w:sz w:val="24"/>
+          <w:szCs w:val="24"/>
+          <w:lang w:val="en-US"/>
+        </w:rPr>
+        <w:t xml:space="preserve">"https://ignaciomsarmiento.github.io/GEIH2018_sample/pages/geih_page_1.html")%&gt;%  </w:t>
+      </w:r>
+      <w:proofErr w:type="spellStart"/>
+      <w:r>
+        <w:rPr>
+          <w:rFonts w:ascii="Times New Roman" w:hAnsi="Times New Roman" w:cs="Times New Roman"/>
+          <w:i/>
+          <w:color w:val="1F4E79" w:themeColor="accent1" w:themeShade="80"/>
+          <w:sz w:val="24"/>
+          <w:szCs w:val="24"/>
+          <w:lang w:val="en-US"/>
+        </w:rPr>
+        <w:t>html_table</w:t>
+      </w:r>
+      <w:proofErr w:type="spellEnd"/>
+      <w:r>
+        <w:rPr>
+          <w:rFonts w:ascii="Times New Roman" w:hAnsi="Times New Roman" w:cs="Times New Roman"/>
+          <w:i/>
+          <w:color w:val="1F4E79" w:themeColor="accent1" w:themeShade="80"/>
+          <w:sz w:val="24"/>
+          <w:szCs w:val="24"/>
+          <w:lang w:val="en-US"/>
+        </w:rPr>
+        <w:t>()</w:t>
+      </w:r>
+      <w:r>
+        <w:rPr>
+          <w:rFonts w:ascii="Times New Roman" w:hAnsi="Times New Roman" w:cs="Times New Roman"/>
+          <w:color w:val="1F4E79" w:themeColor="accent1" w:themeShade="80"/>
+          <w:sz w:val="24"/>
+          <w:szCs w:val="24"/>
+          <w:lang w:val="en-US"/>
+        </w:rPr>
         <w:t xml:space="preserve"> </w:t>
       </w:r>
     </w:p>
@@ -1149,7 +1304,44 @@
           <w:szCs w:val="24"/>
           <w:lang w:val="en-US"/>
         </w:rPr>
-        <w:t>Base1 &lt;- data.frame(Base1)</w:t>
+        <w:t xml:space="preserve">Base1 &lt;- </w:t>
+      </w:r>
+      <w:proofErr w:type="spellStart"/>
+      <w:proofErr w:type="gramStart"/>
+      <w:r>
+        <w:rPr>
+          <w:rFonts w:ascii="Times New Roman" w:hAnsi="Times New Roman" w:cs="Times New Roman"/>
+          <w:i/>
+          <w:color w:val="1F4E79" w:themeColor="accent1" w:themeShade="80"/>
+          <w:sz w:val="24"/>
+          <w:szCs w:val="24"/>
+          <w:lang w:val="en-US"/>
+        </w:rPr>
+        <w:t>data.frame</w:t>
+      </w:r>
+      <w:proofErr w:type="spellEnd"/>
+      <w:r>
+        <w:rPr>
+          <w:rFonts w:ascii="Times New Roman" w:hAnsi="Times New Roman" w:cs="Times New Roman"/>
+          <w:i/>
+          <w:color w:val="1F4E79" w:themeColor="accent1" w:themeShade="80"/>
+          <w:sz w:val="24"/>
+          <w:szCs w:val="24"/>
+          <w:lang w:val="en-US"/>
+        </w:rPr>
+        <w:t>(</w:t>
+      </w:r>
+      <w:proofErr w:type="gramEnd"/>
+      <w:r>
+        <w:rPr>
+          <w:rFonts w:ascii="Times New Roman" w:hAnsi="Times New Roman" w:cs="Times New Roman"/>
+          <w:i/>
+          <w:color w:val="1F4E79" w:themeColor="accent1" w:themeShade="80"/>
+          <w:sz w:val="24"/>
+          <w:szCs w:val="24"/>
+          <w:lang w:val="en-US"/>
+        </w:rPr>
+        <w:t>Base1)</w:t>
       </w:r>
     </w:p>
     <w:p>
@@ -1173,16 +1365,64 @@
           <w:szCs w:val="24"/>
           <w:lang w:val="en-US"/>
         </w:rPr>
-        <w:t>Base1&lt;read_html("https://ignaciomsarmiento.github.io/GEIH2018_sample/pages/geih_page_2.html")%&gt;%  html_table()</w:t>
-      </w:r>
-      <w:r>
-        <w:rPr>
-          <w:rFonts w:ascii="Times New Roman" w:hAnsi="Times New Roman" w:cs="Times New Roman"/>
+        <w:t>Base1&lt;read_</w:t>
+      </w:r>
+      <w:proofErr w:type="gramStart"/>
+      <w:r>
+        <w:rPr>
+          <w:rFonts w:ascii="Times New Roman" w:hAnsi="Times New Roman" w:cs="Times New Roman"/>
+          <w:i/>
           <w:color w:val="1F4E79" w:themeColor="accent1" w:themeShade="80"/>
           <w:sz w:val="24"/>
           <w:szCs w:val="24"/>
           <w:lang w:val="en-US"/>
         </w:rPr>
+        <w:t>html(</w:t>
+      </w:r>
+      <w:proofErr w:type="gramEnd"/>
+      <w:r>
+        <w:rPr>
+          <w:rFonts w:ascii="Times New Roman" w:hAnsi="Times New Roman" w:cs="Times New Roman"/>
+          <w:i/>
+          <w:color w:val="1F4E79" w:themeColor="accent1" w:themeShade="80"/>
+          <w:sz w:val="24"/>
+          <w:szCs w:val="24"/>
+          <w:lang w:val="en-US"/>
+        </w:rPr>
+        <w:t xml:space="preserve">"https://ignaciomsarmiento.github.io/GEIH2018_sample/pages/geih_page_2.html")%&gt;%  </w:t>
+      </w:r>
+      <w:proofErr w:type="spellStart"/>
+      <w:r>
+        <w:rPr>
+          <w:rFonts w:ascii="Times New Roman" w:hAnsi="Times New Roman" w:cs="Times New Roman"/>
+          <w:i/>
+          <w:color w:val="1F4E79" w:themeColor="accent1" w:themeShade="80"/>
+          <w:sz w:val="24"/>
+          <w:szCs w:val="24"/>
+          <w:lang w:val="en-US"/>
+        </w:rPr>
+        <w:t>html_table</w:t>
+      </w:r>
+      <w:proofErr w:type="spellEnd"/>
+      <w:r>
+        <w:rPr>
+          <w:rFonts w:ascii="Times New Roman" w:hAnsi="Times New Roman" w:cs="Times New Roman"/>
+          <w:i/>
+          <w:color w:val="1F4E79" w:themeColor="accent1" w:themeShade="80"/>
+          <w:sz w:val="24"/>
+          <w:szCs w:val="24"/>
+          <w:lang w:val="en-US"/>
+        </w:rPr>
+        <w:t>()</w:t>
+      </w:r>
+      <w:r>
+        <w:rPr>
+          <w:rFonts w:ascii="Times New Roman" w:hAnsi="Times New Roman" w:cs="Times New Roman"/>
+          <w:color w:val="1F4E79" w:themeColor="accent1" w:themeShade="80"/>
+          <w:sz w:val="24"/>
+          <w:szCs w:val="24"/>
+          <w:lang w:val="en-US"/>
+        </w:rPr>
         <w:t xml:space="preserve"> </w:t>
       </w:r>
     </w:p>
@@ -1205,7 +1445,41 @@
           <w:sz w:val="24"/>
           <w:szCs w:val="24"/>
         </w:rPr>
-        <w:t>Base2 &lt;- data.frame(Base2)</w:t>
+        <w:t xml:space="preserve">Base2 &lt;- </w:t>
+      </w:r>
+      <w:proofErr w:type="spellStart"/>
+      <w:proofErr w:type="gramStart"/>
+      <w:r>
+        <w:rPr>
+          <w:rFonts w:ascii="Times New Roman" w:hAnsi="Times New Roman" w:cs="Times New Roman"/>
+          <w:i/>
+          <w:color w:val="1F4E79" w:themeColor="accent1" w:themeShade="80"/>
+          <w:sz w:val="24"/>
+          <w:szCs w:val="24"/>
+        </w:rPr>
+        <w:t>data.frame</w:t>
+      </w:r>
+      <w:proofErr w:type="spellEnd"/>
+      <w:r>
+        <w:rPr>
+          <w:rFonts w:ascii="Times New Roman" w:hAnsi="Times New Roman" w:cs="Times New Roman"/>
+          <w:i/>
+          <w:color w:val="1F4E79" w:themeColor="accent1" w:themeShade="80"/>
+          <w:sz w:val="24"/>
+          <w:szCs w:val="24"/>
+        </w:rPr>
+        <w:t>(</w:t>
+      </w:r>
+      <w:proofErr w:type="gramEnd"/>
+      <w:r>
+        <w:rPr>
+          <w:rFonts w:ascii="Times New Roman" w:hAnsi="Times New Roman" w:cs="Times New Roman"/>
+          <w:i/>
+          <w:color w:val="1F4E79" w:themeColor="accent1" w:themeShade="80"/>
+          <w:sz w:val="24"/>
+          <w:szCs w:val="24"/>
+        </w:rPr>
+        <w:t>Base2)</w:t>
       </w:r>
       <w:r>
         <w:rPr>
@@ -1260,6 +1534,7 @@
           <w:szCs w:val="24"/>
         </w:rPr>
       </w:pPr>
+      <w:proofErr w:type="spellStart"/>
       <w:r>
         <w:rPr>
           <w:rFonts w:ascii="Times New Roman" w:hAnsi="Times New Roman" w:cs="Times New Roman"/>
@@ -1269,7 +1544,52 @@
           <w:szCs w:val="24"/>
         </w:rPr>
         <w:lastRenderedPageBreak/>
-        <w:t>DatosGEIH&lt;- rbind(Base1, Base2, Base3, Base4, Base5, Base6, Base7, Base8, Base9, Base10)</w:t>
+        <w:t>DatosGEIH</w:t>
+      </w:r>
+      <w:proofErr w:type="spellEnd"/>
+      <w:r>
+        <w:rPr>
+          <w:rFonts w:ascii="Times New Roman" w:hAnsi="Times New Roman" w:cs="Times New Roman"/>
+          <w:i/>
+          <w:color w:val="1F4E79" w:themeColor="accent1" w:themeShade="80"/>
+          <w:sz w:val="24"/>
+          <w:szCs w:val="24"/>
+        </w:rPr>
+        <w:t xml:space="preserve">&lt;- </w:t>
+      </w:r>
+      <w:proofErr w:type="spellStart"/>
+      <w:proofErr w:type="gramStart"/>
+      <w:r>
+        <w:rPr>
+          <w:rFonts w:ascii="Times New Roman" w:hAnsi="Times New Roman" w:cs="Times New Roman"/>
+          <w:i/>
+          <w:color w:val="1F4E79" w:themeColor="accent1" w:themeShade="80"/>
+          <w:sz w:val="24"/>
+          <w:szCs w:val="24"/>
+        </w:rPr>
+        <w:t>rbind</w:t>
+      </w:r>
+      <w:proofErr w:type="spellEnd"/>
+      <w:r>
+        <w:rPr>
+          <w:rFonts w:ascii="Times New Roman" w:hAnsi="Times New Roman" w:cs="Times New Roman"/>
+          <w:i/>
+          <w:color w:val="1F4E79" w:themeColor="accent1" w:themeShade="80"/>
+          <w:sz w:val="24"/>
+          <w:szCs w:val="24"/>
+        </w:rPr>
+        <w:t>(</w:t>
+      </w:r>
+      <w:proofErr w:type="gramEnd"/>
+      <w:r>
+        <w:rPr>
+          <w:rFonts w:ascii="Times New Roman" w:hAnsi="Times New Roman" w:cs="Times New Roman"/>
+          <w:i/>
+          <w:color w:val="1F4E79" w:themeColor="accent1" w:themeShade="80"/>
+          <w:sz w:val="24"/>
+          <w:szCs w:val="24"/>
+        </w:rPr>
+        <w:t>Base1, Base2, Base3, Base4, Base5, Base6, Base7, Base8, Base9, Base10)</w:t>
       </w:r>
       <w:r>
         <w:rPr>
@@ -1428,8 +1748,28 @@
           <w:sz w:val="24"/>
           <w:szCs w:val="24"/>
         </w:rPr>
-        <w:t xml:space="preserve"> no detecta la tabla en html que se visualiza en la página web, porque esta se importa a través de la función “</w:t>
-      </w:r>
+        <w:t xml:space="preserve"> no detecta la tabla en </w:t>
+      </w:r>
+      <w:proofErr w:type="spellStart"/>
+      <w:r>
+        <w:rPr>
+          <w:rFonts w:ascii="Times New Roman" w:hAnsi="Times New Roman" w:cs="Times New Roman"/>
+          <w:sz w:val="24"/>
+          <w:szCs w:val="24"/>
+        </w:rPr>
+        <w:t>html</w:t>
+      </w:r>
+      <w:proofErr w:type="spellEnd"/>
+      <w:r>
+        <w:rPr>
+          <w:rFonts w:ascii="Times New Roman" w:hAnsi="Times New Roman" w:cs="Times New Roman"/>
+          <w:sz w:val="24"/>
+          <w:szCs w:val="24"/>
+        </w:rPr>
+        <w:t xml:space="preserve"> que se visualiza en la página web, porque esta se importa a través de la función “</w:t>
+      </w:r>
+      <w:proofErr w:type="spellStart"/>
+      <w:proofErr w:type="gramStart"/>
       <w:r>
         <w:rPr>
           <w:rFonts w:ascii="Times New Roman" w:hAnsi="Times New Roman" w:cs="Times New Roman"/>
@@ -1438,7 +1778,29 @@
           <w:sz w:val="24"/>
           <w:szCs w:val="24"/>
         </w:rPr>
-        <w:t>includehtml()</w:t>
+        <w:t>includehtml</w:t>
+      </w:r>
+      <w:proofErr w:type="spellEnd"/>
+      <w:r>
+        <w:rPr>
+          <w:rFonts w:ascii="Times New Roman" w:hAnsi="Times New Roman" w:cs="Times New Roman"/>
+          <w:i/>
+          <w:iCs/>
+          <w:sz w:val="24"/>
+          <w:szCs w:val="24"/>
+        </w:rPr>
+        <w:t>(</w:t>
+      </w:r>
+      <w:proofErr w:type="gramEnd"/>
+      <w:r>
+        <w:rPr>
+          <w:rFonts w:ascii="Times New Roman" w:hAnsi="Times New Roman" w:cs="Times New Roman"/>
+          <w:i/>
+          <w:iCs/>
+          <w:sz w:val="24"/>
+          <w:szCs w:val="24"/>
+        </w:rPr>
+        <w:t>)</w:t>
       </w:r>
       <w:r>
         <w:rPr>
@@ -1462,7 +1824,43 @@
           <w:sz w:val="24"/>
           <w:szCs w:val="24"/>
         </w:rPr>
-        <w:t>Sin embargo, al obtener el enlace de página web en donde reposan los datos en html, no existen restricciones para descargar o realizar “scraping” a los datos.</w:t>
+        <w:t xml:space="preserve">Sin embargo, al obtener el enlace de página web en donde reposan los datos en </w:t>
+      </w:r>
+      <w:proofErr w:type="spellStart"/>
+      <w:r>
+        <w:rPr>
+          <w:rFonts w:ascii="Times New Roman" w:hAnsi="Times New Roman" w:cs="Times New Roman"/>
+          <w:sz w:val="24"/>
+          <w:szCs w:val="24"/>
+        </w:rPr>
+        <w:t>html</w:t>
+      </w:r>
+      <w:proofErr w:type="spellEnd"/>
+      <w:r>
+        <w:rPr>
+          <w:rFonts w:ascii="Times New Roman" w:hAnsi="Times New Roman" w:cs="Times New Roman"/>
+          <w:sz w:val="24"/>
+          <w:szCs w:val="24"/>
+        </w:rPr>
+        <w:t>, no existen restricciones para descargar o realizar “</w:t>
+      </w:r>
+      <w:proofErr w:type="spellStart"/>
+      <w:r>
+        <w:rPr>
+          <w:rFonts w:ascii="Times New Roman" w:hAnsi="Times New Roman" w:cs="Times New Roman"/>
+          <w:sz w:val="24"/>
+          <w:szCs w:val="24"/>
+        </w:rPr>
+        <w:t>scraping</w:t>
+      </w:r>
+      <w:proofErr w:type="spellEnd"/>
+      <w:r>
+        <w:rPr>
+          <w:rFonts w:ascii="Times New Roman" w:hAnsi="Times New Roman" w:cs="Times New Roman"/>
+          <w:sz w:val="24"/>
+          <w:szCs w:val="24"/>
+        </w:rPr>
+        <w:t>” a los datos.</w:t>
       </w:r>
     </w:p>
     <w:p>
@@ -1555,7 +1953,25 @@
           <w:sz w:val="24"/>
           <w:szCs w:val="24"/>
         </w:rPr>
-        <w:t>Data chunk 1 (</w:t>
+        <w:t xml:space="preserve">Data </w:t>
+      </w:r>
+      <w:proofErr w:type="spellStart"/>
+      <w:r>
+        <w:rPr>
+          <w:rFonts w:ascii="Times New Roman" w:hAnsi="Times New Roman" w:cs="Times New Roman"/>
+          <w:sz w:val="24"/>
+          <w:szCs w:val="24"/>
+        </w:rPr>
+        <w:t>chunk</w:t>
+      </w:r>
+      <w:proofErr w:type="spellEnd"/>
+      <w:r>
+        <w:rPr>
+          <w:rFonts w:ascii="Times New Roman" w:hAnsi="Times New Roman" w:cs="Times New Roman"/>
+          <w:sz w:val="24"/>
+          <w:szCs w:val="24"/>
+        </w:rPr>
+        <w:t xml:space="preserve"> 1 (</w:t>
       </w:r>
       <w:hyperlink r:id="rId9" w:history="1">
         <w:r>
@@ -1620,7 +2036,25 @@
           <w:sz w:val="24"/>
           <w:szCs w:val="24"/>
         </w:rPr>
-        <w:t>Al verificar que la tabla no se encuentra, verificar la fuente de la tabla de datos en html.</w:t>
+        <w:t xml:space="preserve">Al verificar que la tabla no se encuentra, verificar la fuente de la tabla de datos en </w:t>
+      </w:r>
+      <w:proofErr w:type="spellStart"/>
+      <w:r>
+        <w:rPr>
+          <w:rFonts w:ascii="Times New Roman" w:hAnsi="Times New Roman" w:cs="Times New Roman"/>
+          <w:sz w:val="24"/>
+          <w:szCs w:val="24"/>
+        </w:rPr>
+        <w:t>html</w:t>
+      </w:r>
+      <w:proofErr w:type="spellEnd"/>
+      <w:r>
+        <w:rPr>
+          <w:rFonts w:ascii="Times New Roman" w:hAnsi="Times New Roman" w:cs="Times New Roman"/>
+          <w:sz w:val="24"/>
+          <w:szCs w:val="24"/>
+        </w:rPr>
+        <w:t>.</w:t>
       </w:r>
     </w:p>
     <w:p>
@@ -1651,7 +2085,25 @@
           <w:sz w:val="24"/>
           <w:szCs w:val="24"/>
         </w:rPr>
-        <w:t xml:space="preserve"> la tabla de datos en html.</w:t>
+        <w:t xml:space="preserve"> la tabla de datos en </w:t>
+      </w:r>
+      <w:proofErr w:type="spellStart"/>
+      <w:r>
+        <w:rPr>
+          <w:rFonts w:ascii="Times New Roman" w:hAnsi="Times New Roman" w:cs="Times New Roman"/>
+          <w:sz w:val="24"/>
+          <w:szCs w:val="24"/>
+        </w:rPr>
+        <w:t>html</w:t>
+      </w:r>
+      <w:proofErr w:type="spellEnd"/>
+      <w:r>
+        <w:rPr>
+          <w:rFonts w:ascii="Times New Roman" w:hAnsi="Times New Roman" w:cs="Times New Roman"/>
+          <w:sz w:val="24"/>
+          <w:szCs w:val="24"/>
+        </w:rPr>
+        <w:t>.</w:t>
       </w:r>
     </w:p>
     <w:p>
@@ -1674,7 +2126,25 @@
           <w:sz w:val="24"/>
           <w:szCs w:val="24"/>
         </w:rPr>
-        <w:t>Validar que para los demás datasets el enlace a la página web.</w:t>
+        <w:t xml:space="preserve">Validar que para los demás </w:t>
+      </w:r>
+      <w:proofErr w:type="spellStart"/>
+      <w:r>
+        <w:rPr>
+          <w:rFonts w:ascii="Times New Roman" w:hAnsi="Times New Roman" w:cs="Times New Roman"/>
+          <w:sz w:val="24"/>
+          <w:szCs w:val="24"/>
+        </w:rPr>
+        <w:t>datasets</w:t>
+      </w:r>
+      <w:proofErr w:type="spellEnd"/>
+      <w:r>
+        <w:rPr>
+          <w:rFonts w:ascii="Times New Roman" w:hAnsi="Times New Roman" w:cs="Times New Roman"/>
+          <w:sz w:val="24"/>
+          <w:szCs w:val="24"/>
+        </w:rPr>
+        <w:t xml:space="preserve"> el enlace a la página web.</w:t>
       </w:r>
     </w:p>
     <w:p>
@@ -1766,7 +2236,79 @@
           <w:sz w:val="24"/>
           <w:szCs w:val="24"/>
         </w:rPr>
-        <w:t>Realizar el scrape de los datos usando la función de “rvest” [readhtml () y html_table()]</w:t>
+        <w:t xml:space="preserve">Realizar el </w:t>
+      </w:r>
+      <w:proofErr w:type="spellStart"/>
+      <w:r>
+        <w:rPr>
+          <w:rFonts w:ascii="Times New Roman" w:hAnsi="Times New Roman" w:cs="Times New Roman"/>
+          <w:sz w:val="24"/>
+          <w:szCs w:val="24"/>
+        </w:rPr>
+        <w:t>scrape</w:t>
+      </w:r>
+      <w:proofErr w:type="spellEnd"/>
+      <w:r>
+        <w:rPr>
+          <w:rFonts w:ascii="Times New Roman" w:hAnsi="Times New Roman" w:cs="Times New Roman"/>
+          <w:sz w:val="24"/>
+          <w:szCs w:val="24"/>
+        </w:rPr>
+        <w:t xml:space="preserve"> de los datos usando la función de “</w:t>
+      </w:r>
+      <w:proofErr w:type="spellStart"/>
+      <w:r>
+        <w:rPr>
+          <w:rFonts w:ascii="Times New Roman" w:hAnsi="Times New Roman" w:cs="Times New Roman"/>
+          <w:sz w:val="24"/>
+          <w:szCs w:val="24"/>
+        </w:rPr>
+        <w:t>rvest</w:t>
+      </w:r>
+      <w:proofErr w:type="spellEnd"/>
+      <w:r>
+        <w:rPr>
+          <w:rFonts w:ascii="Times New Roman" w:hAnsi="Times New Roman" w:cs="Times New Roman"/>
+          <w:sz w:val="24"/>
+          <w:szCs w:val="24"/>
+        </w:rPr>
+        <w:t>” [</w:t>
+      </w:r>
+      <w:proofErr w:type="spellStart"/>
+      <w:r>
+        <w:rPr>
+          <w:rFonts w:ascii="Times New Roman" w:hAnsi="Times New Roman" w:cs="Times New Roman"/>
+          <w:sz w:val="24"/>
+          <w:szCs w:val="24"/>
+        </w:rPr>
+        <w:t>readhtml</w:t>
+      </w:r>
+      <w:proofErr w:type="spellEnd"/>
+      <w:r>
+        <w:rPr>
+          <w:rFonts w:ascii="Times New Roman" w:hAnsi="Times New Roman" w:cs="Times New Roman"/>
+          <w:sz w:val="24"/>
+          <w:szCs w:val="24"/>
+        </w:rPr>
+        <w:t xml:space="preserve"> () y </w:t>
+      </w:r>
+      <w:proofErr w:type="spellStart"/>
+      <w:r>
+        <w:rPr>
+          <w:rFonts w:ascii="Times New Roman" w:hAnsi="Times New Roman" w:cs="Times New Roman"/>
+          <w:sz w:val="24"/>
+          <w:szCs w:val="24"/>
+        </w:rPr>
+        <w:t>html_table</w:t>
+      </w:r>
+      <w:proofErr w:type="spellEnd"/>
+      <w:r>
+        <w:rPr>
+          <w:rFonts w:ascii="Times New Roman" w:hAnsi="Times New Roman" w:cs="Times New Roman"/>
+          <w:sz w:val="24"/>
+          <w:szCs w:val="24"/>
+        </w:rPr>
+        <w:t>()]</w:t>
       </w:r>
     </w:p>
     <w:p>
@@ -1789,7 +2331,25 @@
           <w:sz w:val="24"/>
           <w:szCs w:val="24"/>
         </w:rPr>
-        <w:t>Unir los datos en una base de datos de extensión “.rds”</w:t>
+        <w:t>Unir los datos en una base de datos de extensión “.</w:t>
+      </w:r>
+      <w:proofErr w:type="spellStart"/>
+      <w:r>
+        <w:rPr>
+          <w:rFonts w:ascii="Times New Roman" w:hAnsi="Times New Roman" w:cs="Times New Roman"/>
+          <w:sz w:val="24"/>
+          <w:szCs w:val="24"/>
+        </w:rPr>
+        <w:t>rds</w:t>
+      </w:r>
+      <w:proofErr w:type="spellEnd"/>
+      <w:r>
+        <w:rPr>
+          <w:rFonts w:ascii="Times New Roman" w:hAnsi="Times New Roman" w:cs="Times New Roman"/>
+          <w:sz w:val="24"/>
+          <w:szCs w:val="24"/>
+        </w:rPr>
+        <w:t>”</w:t>
       </w:r>
     </w:p>
     <w:p>
@@ -1878,7 +2438,31 @@
           <w:szCs w:val="24"/>
         </w:rPr>
         <w:lastRenderedPageBreak/>
-        <w:t>variables más relevantes y realice un análisis descriptivo de estas variables. Por ejemplo, puede incluir variables que midan la educación y la experiencia, dadas las implicaciones del modelo de acumulación de capital humano (Becker, 1962, 1964; y Mincer (1962, 1975)</w:t>
+        <w:t xml:space="preserve">variables más relevantes y realice un análisis descriptivo de estas variables. Por ejemplo, puede incluir variables que midan la educación y la experiencia, dadas las implicaciones del modelo de acumulación de capital humano (Becker, 1962, 1964; y </w:t>
+      </w:r>
+      <w:proofErr w:type="spellStart"/>
+      <w:r>
+        <w:rPr>
+          <w:rFonts w:ascii="Times New Roman" w:hAnsi="Times New Roman" w:cs="Times New Roman"/>
+          <w:b/>
+          <w:bCs/>
+          <w:iCs/>
+          <w:sz w:val="24"/>
+          <w:szCs w:val="24"/>
+        </w:rPr>
+        <w:t>Mincer</w:t>
+      </w:r>
+      <w:proofErr w:type="spellEnd"/>
+      <w:r>
+        <w:rPr>
+          <w:rFonts w:ascii="Times New Roman" w:hAnsi="Times New Roman" w:cs="Times New Roman"/>
+          <w:b/>
+          <w:bCs/>
+          <w:iCs/>
+          <w:sz w:val="24"/>
+          <w:szCs w:val="24"/>
+        </w:rPr>
+        <w:t xml:space="preserve"> (1962, 1975)</w:t>
       </w:r>
     </w:p>
     <w:p>
@@ -1915,13 +2499,23 @@
           <w:szCs w:val="24"/>
         </w:rPr>
       </w:pPr>
-      <w:r>
-        <w:rPr>
-          <w:rFonts w:ascii="Times New Roman" w:hAnsi="Times New Roman" w:cs="Times New Roman"/>
-          <w:sz w:val="24"/>
-          <w:szCs w:val="24"/>
-        </w:rPr>
-        <w:t>Pet = Población en edad de trabajar</w:t>
+      <w:proofErr w:type="spellStart"/>
+      <w:r>
+        <w:rPr>
+          <w:rFonts w:ascii="Times New Roman" w:hAnsi="Times New Roman" w:cs="Times New Roman"/>
+          <w:sz w:val="24"/>
+          <w:szCs w:val="24"/>
+        </w:rPr>
+        <w:t>Pet</w:t>
+      </w:r>
+      <w:proofErr w:type="spellEnd"/>
+      <w:r>
+        <w:rPr>
+          <w:rFonts w:ascii="Times New Roman" w:hAnsi="Times New Roman" w:cs="Times New Roman"/>
+          <w:sz w:val="24"/>
+          <w:szCs w:val="24"/>
+        </w:rPr>
+        <w:t xml:space="preserve"> = Población en edad de trabajar</w:t>
       </w:r>
     </w:p>
     <w:p>
@@ -1963,13 +2557,23 @@
           <w:szCs w:val="24"/>
         </w:rPr>
       </w:pPr>
-      <w:r>
-        <w:rPr>
-          <w:rFonts w:ascii="Times New Roman" w:hAnsi="Times New Roman" w:cs="Times New Roman"/>
-          <w:sz w:val="24"/>
-          <w:szCs w:val="24"/>
-        </w:rPr>
-        <w:t>Educ = Hace referencia a la educación con la que se cuenta. En la base de datos se trabajará la variable p6210, en donde se evidencia el nivel de educativo más alto alcanzado</w:t>
+      <w:proofErr w:type="spellStart"/>
+      <w:r>
+        <w:rPr>
+          <w:rFonts w:ascii="Times New Roman" w:hAnsi="Times New Roman" w:cs="Times New Roman"/>
+          <w:sz w:val="24"/>
+          <w:szCs w:val="24"/>
+        </w:rPr>
+        <w:t>Educ</w:t>
+      </w:r>
+      <w:proofErr w:type="spellEnd"/>
+      <w:r>
+        <w:rPr>
+          <w:rFonts w:ascii="Times New Roman" w:hAnsi="Times New Roman" w:cs="Times New Roman"/>
+          <w:sz w:val="24"/>
+          <w:szCs w:val="24"/>
+        </w:rPr>
+        <w:t xml:space="preserve"> = Hace referencia a la educación con la que se cuenta. En la base de datos se trabajará la variable p6210, en donde se evidencia el nivel de educativo más alto alcanzado</w:t>
       </w:r>
     </w:p>
     <w:p>
@@ -1987,13 +2591,23 @@
           <w:szCs w:val="24"/>
         </w:rPr>
       </w:pPr>
-      <w:r>
-        <w:rPr>
-          <w:rFonts w:ascii="Times New Roman" w:hAnsi="Times New Roman" w:cs="Times New Roman"/>
-          <w:sz w:val="24"/>
-          <w:szCs w:val="24"/>
-        </w:rPr>
-        <w:t>Ocu=  Ocupación</w:t>
+      <w:proofErr w:type="spellStart"/>
+      <w:r>
+        <w:rPr>
+          <w:rFonts w:ascii="Times New Roman" w:hAnsi="Times New Roman" w:cs="Times New Roman"/>
+          <w:sz w:val="24"/>
+          <w:szCs w:val="24"/>
+        </w:rPr>
+        <w:t>Ocu</w:t>
+      </w:r>
+      <w:proofErr w:type="spellEnd"/>
+      <w:r>
+        <w:rPr>
+          <w:rFonts w:ascii="Times New Roman" w:hAnsi="Times New Roman" w:cs="Times New Roman"/>
+          <w:sz w:val="24"/>
+          <w:szCs w:val="24"/>
+        </w:rPr>
+        <w:t>=  Ocupación</w:t>
       </w:r>
     </w:p>
     <w:p>
@@ -2035,13 +2649,23 @@
           <w:szCs w:val="24"/>
         </w:rPr>
       </w:pPr>
-      <w:r>
-        <w:rPr>
-          <w:rFonts w:ascii="Times New Roman" w:hAnsi="Times New Roman" w:cs="Times New Roman"/>
-          <w:sz w:val="24"/>
-          <w:szCs w:val="24"/>
-        </w:rPr>
-        <w:t xml:space="preserve">Exp= Experiencia. En la base de datos se trabajará la variable p6426, en donde se  dividirá este dato entre 12 para tener los datos en formato años. </w:t>
+      <w:proofErr w:type="spellStart"/>
+      <w:r>
+        <w:rPr>
+          <w:rFonts w:ascii="Times New Roman" w:hAnsi="Times New Roman" w:cs="Times New Roman"/>
+          <w:sz w:val="24"/>
+          <w:szCs w:val="24"/>
+        </w:rPr>
+        <w:t>Exp</w:t>
+      </w:r>
+      <w:proofErr w:type="spellEnd"/>
+      <w:r>
+        <w:rPr>
+          <w:rFonts w:ascii="Times New Roman" w:hAnsi="Times New Roman" w:cs="Times New Roman"/>
+          <w:sz w:val="24"/>
+          <w:szCs w:val="24"/>
+        </w:rPr>
+        <w:t xml:space="preserve">= Experiencia. En la base de datos se trabajará la variable p6426, en donde se  dividirá este dato entre 12 para tener los datos en formato años. </w:t>
       </w:r>
     </w:p>
     <w:p>
@@ -2086,7 +2710,31 @@
           <w:szCs w:val="24"/>
           <w:u w:val="single"/>
         </w:rPr>
-        <w:t>Edad y población en edad de trabajar. (Edad y Pet)</w:t>
+        <w:t xml:space="preserve">Edad y población en edad de trabajar. (Edad y </w:t>
+      </w:r>
+      <w:proofErr w:type="spellStart"/>
+      <w:r>
+        <w:rPr>
+          <w:rFonts w:ascii="Times New Roman" w:hAnsi="Times New Roman" w:cs="Times New Roman"/>
+          <w:bCs/>
+          <w:i/>
+          <w:sz w:val="24"/>
+          <w:szCs w:val="24"/>
+          <w:u w:val="single"/>
+        </w:rPr>
+        <w:t>Pet</w:t>
+      </w:r>
+      <w:proofErr w:type="spellEnd"/>
+      <w:r>
+        <w:rPr>
+          <w:rFonts w:ascii="Times New Roman" w:hAnsi="Times New Roman" w:cs="Times New Roman"/>
+          <w:bCs/>
+          <w:i/>
+          <w:sz w:val="24"/>
+          <w:szCs w:val="24"/>
+          <w:u w:val="single"/>
+        </w:rPr>
+        <w:t>)</w:t>
       </w:r>
     </w:p>
     <w:p>
@@ -2150,7 +2798,31 @@
           <w:szCs w:val="24"/>
           <w:u w:val="single"/>
         </w:rPr>
-        <w:t>Educación (Educ)</w:t>
+        <w:t>Educación (</w:t>
+      </w:r>
+      <w:proofErr w:type="spellStart"/>
+      <w:r>
+        <w:rPr>
+          <w:rFonts w:ascii="Times New Roman" w:hAnsi="Times New Roman" w:cs="Times New Roman"/>
+          <w:bCs/>
+          <w:i/>
+          <w:sz w:val="24"/>
+          <w:szCs w:val="24"/>
+          <w:u w:val="single"/>
+        </w:rPr>
+        <w:t>Educ</w:t>
+      </w:r>
+      <w:proofErr w:type="spellEnd"/>
+      <w:r>
+        <w:rPr>
+          <w:rFonts w:ascii="Times New Roman" w:hAnsi="Times New Roman" w:cs="Times New Roman"/>
+          <w:bCs/>
+          <w:i/>
+          <w:sz w:val="24"/>
+          <w:szCs w:val="24"/>
+          <w:u w:val="single"/>
+        </w:rPr>
+        <w:t>)</w:t>
       </w:r>
     </w:p>
     <w:p>
@@ -2196,7 +2868,31 @@
           <w:szCs w:val="24"/>
           <w:u w:val="single"/>
         </w:rPr>
-        <w:t>Ocupación (Ocu)</w:t>
+        <w:t>Ocupación (</w:t>
+      </w:r>
+      <w:proofErr w:type="spellStart"/>
+      <w:r>
+        <w:rPr>
+          <w:rFonts w:ascii="Times New Roman" w:hAnsi="Times New Roman" w:cs="Times New Roman"/>
+          <w:bCs/>
+          <w:i/>
+          <w:sz w:val="24"/>
+          <w:szCs w:val="24"/>
+          <w:u w:val="single"/>
+        </w:rPr>
+        <w:t>Ocu</w:t>
+      </w:r>
+      <w:proofErr w:type="spellEnd"/>
+      <w:r>
+        <w:rPr>
+          <w:rFonts w:ascii="Times New Roman" w:hAnsi="Times New Roman" w:cs="Times New Roman"/>
+          <w:bCs/>
+          <w:i/>
+          <w:sz w:val="24"/>
+          <w:szCs w:val="24"/>
+          <w:u w:val="single"/>
+        </w:rPr>
+        <w:t>)</w:t>
       </w:r>
     </w:p>
     <w:p>
@@ -2302,7 +2998,31 @@
           <w:szCs w:val="24"/>
           <w:u w:val="single"/>
         </w:rPr>
-        <w:t>Experiencia (Exp)</w:t>
+        <w:t>Experiencia (</w:t>
+      </w:r>
+      <w:proofErr w:type="spellStart"/>
+      <w:r>
+        <w:rPr>
+          <w:rFonts w:ascii="Times New Roman" w:hAnsi="Times New Roman" w:cs="Times New Roman"/>
+          <w:bCs/>
+          <w:i/>
+          <w:sz w:val="24"/>
+          <w:szCs w:val="24"/>
+          <w:u w:val="single"/>
+        </w:rPr>
+        <w:t>Exp</w:t>
+      </w:r>
+      <w:proofErr w:type="spellEnd"/>
+      <w:r>
+        <w:rPr>
+          <w:rFonts w:ascii="Times New Roman" w:hAnsi="Times New Roman" w:cs="Times New Roman"/>
+          <w:bCs/>
+          <w:i/>
+          <w:sz w:val="24"/>
+          <w:szCs w:val="24"/>
+          <w:u w:val="single"/>
+        </w:rPr>
+        <w:t>)</w:t>
       </w:r>
     </w:p>
     <w:p>
@@ -2457,7 +3177,27 @@
           <w:sz w:val="24"/>
           <w:szCs w:val="24"/>
         </w:rPr>
-        <w:t>Para las variables mencionadas anteriormente, existen datos faltantes para la variable “exp”, como se presenta en la tabla a continuación:</w:t>
+        <w:t>Para las variables mencionadas anteriormente, existen datos faltantes para la variable “</w:t>
+      </w:r>
+      <w:proofErr w:type="spellStart"/>
+      <w:r>
+        <w:rPr>
+          <w:rFonts w:ascii="Times New Roman" w:hAnsi="Times New Roman" w:cs="Times New Roman"/>
+          <w:iCs/>
+          <w:sz w:val="24"/>
+          <w:szCs w:val="24"/>
+        </w:rPr>
+        <w:t>exp</w:t>
+      </w:r>
+      <w:proofErr w:type="spellEnd"/>
+      <w:r>
+        <w:rPr>
+          <w:rFonts w:ascii="Times New Roman" w:hAnsi="Times New Roman" w:cs="Times New Roman"/>
+          <w:iCs/>
+          <w:sz w:val="24"/>
+          <w:szCs w:val="24"/>
+        </w:rPr>
+        <w:t>”, como se presenta en la tabla a continuación:</w:t>
       </w:r>
     </w:p>
     <w:p>
@@ -2531,7 +3271,27 @@
           <w:sz w:val="24"/>
           <w:szCs w:val="24"/>
         </w:rPr>
-        <w:t>Así mismo, se analiza el porcentaje de NA incluido en la variable “exp”, en donde se observa que el 32% de la base de datos contiene NA:</w:t>
+        <w:t>Así mismo, se analiza el porcentaje de NA incluido en la variable “</w:t>
+      </w:r>
+      <w:proofErr w:type="spellStart"/>
+      <w:r>
+        <w:rPr>
+          <w:rFonts w:ascii="Times New Roman" w:hAnsi="Times New Roman" w:cs="Times New Roman"/>
+          <w:iCs/>
+          <w:sz w:val="24"/>
+          <w:szCs w:val="24"/>
+        </w:rPr>
+        <w:t>exp</w:t>
+      </w:r>
+      <w:proofErr w:type="spellEnd"/>
+      <w:r>
+        <w:rPr>
+          <w:rFonts w:ascii="Times New Roman" w:hAnsi="Times New Roman" w:cs="Times New Roman"/>
+          <w:iCs/>
+          <w:sz w:val="24"/>
+          <w:szCs w:val="24"/>
+        </w:rPr>
+        <w:t>”, en donde se observa que el 32% de la base de datos contiene NA:</w:t>
       </w:r>
     </w:p>
     <w:p>
@@ -2605,7 +3365,47 @@
           <w:sz w:val="24"/>
           <w:szCs w:val="24"/>
         </w:rPr>
-        <w:t>Para la variable “exp”, si bien tiene una gran cantidad de NA, y si se fuese a hacer una regresión lineal, lo ideal en ese caso sería eliminar dichas observaciones. Sin embargo, como se está realizando una aplicación de Machine Learning y nuestro principal objetivo es predecir valores, tomaremos la decisión de imputar valor cero a estos NA, teniendo en cuenta que si no reportan experiencia laboral es como si no tuviesen, en nuestro análisis. En el script en R se encuentra el procedimiento.</w:t>
+        <w:t>Para la variable “</w:t>
+      </w:r>
+      <w:proofErr w:type="spellStart"/>
+      <w:r>
+        <w:rPr>
+          <w:rFonts w:ascii="Times New Roman" w:hAnsi="Times New Roman" w:cs="Times New Roman"/>
+          <w:iCs/>
+          <w:sz w:val="24"/>
+          <w:szCs w:val="24"/>
+        </w:rPr>
+        <w:t>exp</w:t>
+      </w:r>
+      <w:proofErr w:type="spellEnd"/>
+      <w:r>
+        <w:rPr>
+          <w:rFonts w:ascii="Times New Roman" w:hAnsi="Times New Roman" w:cs="Times New Roman"/>
+          <w:iCs/>
+          <w:sz w:val="24"/>
+          <w:szCs w:val="24"/>
+        </w:rPr>
+        <w:t xml:space="preserve">”, si bien tiene una gran cantidad de NA, y si se fuese a hacer una regresión lineal, lo ideal en ese caso sería eliminar dichas observaciones. Sin embargo, como se está realizando una aplicación de Machine </w:t>
+      </w:r>
+      <w:proofErr w:type="spellStart"/>
+      <w:r>
+        <w:rPr>
+          <w:rFonts w:ascii="Times New Roman" w:hAnsi="Times New Roman" w:cs="Times New Roman"/>
+          <w:iCs/>
+          <w:sz w:val="24"/>
+          <w:szCs w:val="24"/>
+        </w:rPr>
+        <w:t>Learning</w:t>
+      </w:r>
+      <w:proofErr w:type="spellEnd"/>
+      <w:r>
+        <w:rPr>
+          <w:rFonts w:ascii="Times New Roman" w:hAnsi="Times New Roman" w:cs="Times New Roman"/>
+          <w:iCs/>
+          <w:sz w:val="24"/>
+          <w:szCs w:val="24"/>
+        </w:rPr>
+        <w:t xml:space="preserve"> y nuestro principal objetivo es predecir valores, tomaremos la decisión de imputar valor cero a estos NA, teniendo en cuenta que si no reportan experiencia laboral es como si no tuviesen, en nuestro análisis. En el script en R se encuentra el procedimiento.</w:t>
       </w:r>
     </w:p>
     <w:p>
@@ -2750,6 +3550,7 @@
         </w:rPr>
         <w:t>La variable más representativa de los ingresos totales es la denominada “</w:t>
       </w:r>
+      <w:proofErr w:type="spellStart"/>
       <w:r>
         <w:rPr>
           <w:rFonts w:ascii="Times New Roman" w:hAnsi="Times New Roman" w:cs="Times New Roman"/>
@@ -2758,15 +3559,26 @@
           <w:sz w:val="24"/>
           <w:szCs w:val="24"/>
         </w:rPr>
-        <w:t xml:space="preserve">ingtot” </w:t>
-      </w:r>
-      <w:r>
-        <w:rPr>
-          <w:rFonts w:ascii="Times New Roman" w:hAnsi="Times New Roman" w:cs="Times New Roman"/>
+        <w:t>ingtot</w:t>
+      </w:r>
+      <w:proofErr w:type="spellEnd"/>
+      <w:r>
+        <w:rPr>
+          <w:rFonts w:ascii="Times New Roman" w:hAnsi="Times New Roman" w:cs="Times New Roman"/>
+          <w:i/>
           <w:color w:val="000000" w:themeColor="text1"/>
           <w:sz w:val="24"/>
           <w:szCs w:val="24"/>
         </w:rPr>
+        <w:t xml:space="preserve">” </w:t>
+      </w:r>
+      <w:r>
+        <w:rPr>
+          <w:rFonts w:ascii="Times New Roman" w:hAnsi="Times New Roman" w:cs="Times New Roman"/>
+          <w:color w:val="000000" w:themeColor="text1"/>
+          <w:sz w:val="24"/>
+          <w:szCs w:val="24"/>
+        </w:rPr>
         <w:t xml:space="preserve">(Ingresos totales) ya que esta agrupa las diversas variables acerca de los ingresos.  Al comparar diferentes variables de los ingresos, se puede observar que los ingresos totales son la suma de cada una del resto de las variables. </w:t>
       </w:r>
       <w:r>
@@ -2799,6 +3611,7 @@
         </w:rPr>
         <w:t xml:space="preserve">Se comparó que la Variable </w:t>
       </w:r>
+      <w:proofErr w:type="spellStart"/>
       <w:r>
         <w:rPr>
           <w:rFonts w:ascii="Times New Roman" w:hAnsi="Times New Roman" w:cs="Times New Roman"/>
@@ -2807,17 +3620,29 @@
           <w:sz w:val="24"/>
           <w:szCs w:val="24"/>
         </w:rPr>
-        <w:t xml:space="preserve">ingtot </w:t>
-      </w:r>
-      <w:r>
-        <w:rPr>
-          <w:rFonts w:ascii="Times New Roman" w:hAnsi="Times New Roman" w:cs="Times New Roman"/>
+        <w:t>ingtot</w:t>
+      </w:r>
+      <w:proofErr w:type="spellEnd"/>
+      <w:r>
+        <w:rPr>
+          <w:rFonts w:ascii="Times New Roman" w:hAnsi="Times New Roman" w:cs="Times New Roman"/>
+          <w:i/>
           <w:color w:val="000000" w:themeColor="text1"/>
           <w:sz w:val="24"/>
           <w:szCs w:val="24"/>
         </w:rPr>
+        <w:t xml:space="preserve"> </w:t>
+      </w:r>
+      <w:r>
+        <w:rPr>
+          <w:rFonts w:ascii="Times New Roman" w:hAnsi="Times New Roman" w:cs="Times New Roman"/>
+          <w:color w:val="000000" w:themeColor="text1"/>
+          <w:sz w:val="24"/>
+          <w:szCs w:val="24"/>
+        </w:rPr>
         <w:t xml:space="preserve"> es la suma entre </w:t>
       </w:r>
+      <w:proofErr w:type="spellStart"/>
       <w:r>
         <w:rPr>
           <w:rFonts w:ascii="Times New Roman" w:hAnsi="Times New Roman" w:cs="Times New Roman"/>
@@ -2826,17 +3651,29 @@
           <w:sz w:val="24"/>
           <w:szCs w:val="24"/>
         </w:rPr>
-        <w:t xml:space="preserve">ingtotes </w:t>
-      </w:r>
-      <w:r>
-        <w:rPr>
-          <w:rFonts w:ascii="Times New Roman" w:hAnsi="Times New Roman" w:cs="Times New Roman"/>
+        <w:t>ingtotes</w:t>
+      </w:r>
+      <w:proofErr w:type="spellEnd"/>
+      <w:r>
+        <w:rPr>
+          <w:rFonts w:ascii="Times New Roman" w:hAnsi="Times New Roman" w:cs="Times New Roman"/>
+          <w:i/>
           <w:color w:val="000000" w:themeColor="text1"/>
           <w:sz w:val="24"/>
           <w:szCs w:val="24"/>
         </w:rPr>
+        <w:t xml:space="preserve"> </w:t>
+      </w:r>
+      <w:r>
+        <w:rPr>
+          <w:rFonts w:ascii="Times New Roman" w:hAnsi="Times New Roman" w:cs="Times New Roman"/>
+          <w:color w:val="000000" w:themeColor="text1"/>
+          <w:sz w:val="24"/>
+          <w:szCs w:val="24"/>
+        </w:rPr>
         <w:t xml:space="preserve"> e </w:t>
       </w:r>
+      <w:proofErr w:type="spellStart"/>
       <w:r>
         <w:rPr>
           <w:rFonts w:ascii="Times New Roman" w:hAnsi="Times New Roman" w:cs="Times New Roman"/>
@@ -2847,6 +3684,7 @@
         </w:rPr>
         <w:t>ingtotob</w:t>
       </w:r>
+      <w:proofErr w:type="spellEnd"/>
     </w:p>
     <w:p>
       <w:pPr>
@@ -2935,14 +3773,25 @@
         </w:rPr>
         <w:t xml:space="preserve">A pesar de tener evidencia de que </w:t>
       </w:r>
-      <w:r>
-        <w:rPr>
-          <w:rFonts w:ascii="Times New Roman" w:hAnsi="Times New Roman" w:cs="Times New Roman"/>
-          <w:i/>
-          <w:sz w:val="24"/>
-          <w:szCs w:val="24"/>
-        </w:rPr>
-        <w:t xml:space="preserve">ingtot </w:t>
+      <w:proofErr w:type="spellStart"/>
+      <w:r>
+        <w:rPr>
+          <w:rFonts w:ascii="Times New Roman" w:hAnsi="Times New Roman" w:cs="Times New Roman"/>
+          <w:i/>
+          <w:sz w:val="24"/>
+          <w:szCs w:val="24"/>
+        </w:rPr>
+        <w:t>ingtot</w:t>
+      </w:r>
+      <w:proofErr w:type="spellEnd"/>
+      <w:r>
+        <w:rPr>
+          <w:rFonts w:ascii="Times New Roman" w:hAnsi="Times New Roman" w:cs="Times New Roman"/>
+          <w:i/>
+          <w:sz w:val="24"/>
+          <w:szCs w:val="24"/>
+        </w:rPr>
+        <w:t xml:space="preserve"> </w:t>
       </w:r>
       <w:r>
         <w:rPr>
@@ -2969,14 +3818,25 @@
         </w:rPr>
         <w:t xml:space="preserve">es pertinente analizar las demás variables que pueden componer el ingreso, siendo estos, los ingresos por intereses, por ayudas, monetarios, arriendos, especie y monetarios para tener certeza acerca de la variable representativa </w:t>
       </w:r>
-      <w:r>
-        <w:rPr>
-          <w:rFonts w:ascii="Times New Roman" w:hAnsi="Times New Roman" w:cs="Times New Roman"/>
-          <w:i/>
-          <w:sz w:val="24"/>
-          <w:szCs w:val="24"/>
-        </w:rPr>
-        <w:t xml:space="preserve">ingtot. </w:t>
+      <w:proofErr w:type="spellStart"/>
+      <w:r>
+        <w:rPr>
+          <w:rFonts w:ascii="Times New Roman" w:hAnsi="Times New Roman" w:cs="Times New Roman"/>
+          <w:i/>
+          <w:sz w:val="24"/>
+          <w:szCs w:val="24"/>
+        </w:rPr>
+        <w:t>ingtot</w:t>
+      </w:r>
+      <w:proofErr w:type="spellEnd"/>
+      <w:r>
+        <w:rPr>
+          <w:rFonts w:ascii="Times New Roman" w:hAnsi="Times New Roman" w:cs="Times New Roman"/>
+          <w:i/>
+          <w:sz w:val="24"/>
+          <w:szCs w:val="24"/>
+        </w:rPr>
+        <w:t xml:space="preserve">. </w:t>
       </w:r>
       <w:r>
         <w:rPr>
@@ -4006,6 +4866,7 @@
                 <w:lang w:eastAsia="es-CO"/>
               </w:rPr>
             </w:pPr>
+            <w:proofErr w:type="spellStart"/>
             <w:r>
               <w:rPr>
                 <w:rFonts w:ascii="Times New Roman" w:eastAsia="Times New Roman" w:hAnsi="Times New Roman" w:cs="Times New Roman"/>
@@ -4016,6 +4877,7 @@
               </w:rPr>
               <w:t>isaes</w:t>
             </w:r>
+            <w:proofErr w:type="spellEnd"/>
           </w:p>
         </w:tc>
         <w:tc>
@@ -4055,8 +4917,20 @@
                 <w:szCs w:val="24"/>
                 <w:lang w:eastAsia="es-CO"/>
               </w:rPr>
-              <w:t>Ingreso monetario de la segunda actividad imputado (sólo para faltantes o extrem</w:t>
+              <w:t xml:space="preserve">Ingreso monetario de la segunda actividad imputado (sólo para faltantes o </w:t>
             </w:r>
+            <w:proofErr w:type="spellStart"/>
+            <w:r>
+              <w:rPr>
+                <w:rFonts w:ascii="Times New Roman" w:eastAsia="Times New Roman" w:hAnsi="Times New Roman" w:cs="Times New Roman"/>
+                <w:color w:val="000000"/>
+                <w:sz w:val="24"/>
+                <w:szCs w:val="24"/>
+                <w:lang w:eastAsia="es-CO"/>
+              </w:rPr>
+              <w:t>extrem</w:t>
+            </w:r>
+            <w:proofErr w:type="spellEnd"/>
           </w:p>
         </w:tc>
       </w:tr>
@@ -4093,6 +4967,7 @@
                 <w:lang w:eastAsia="es-CO"/>
               </w:rPr>
             </w:pPr>
+            <w:proofErr w:type="spellStart"/>
             <w:r>
               <w:rPr>
                 <w:rFonts w:ascii="Times New Roman" w:eastAsia="Times New Roman" w:hAnsi="Times New Roman" w:cs="Times New Roman"/>
@@ -4103,6 +4978,7 @@
               </w:rPr>
               <w:t>Impa</w:t>
             </w:r>
+            <w:proofErr w:type="spellEnd"/>
           </w:p>
         </w:tc>
         <w:tc>
@@ -4179,6 +5055,7 @@
                 <w:lang w:eastAsia="es-CO"/>
               </w:rPr>
             </w:pPr>
+            <w:proofErr w:type="spellStart"/>
             <w:r>
               <w:rPr>
                 <w:rFonts w:ascii="Times New Roman" w:hAnsi="Times New Roman" w:cs="Times New Roman"/>
@@ -4189,6 +5066,7 @@
               </w:rPr>
               <w:t>impaes</w:t>
             </w:r>
+            <w:proofErr w:type="spellEnd"/>
           </w:p>
         </w:tc>
         <w:tc>
@@ -4339,14 +5217,25 @@
         </w:rPr>
         <w:t xml:space="preserve"> Sin embargo, para realizar una última comparación, la variable </w:t>
       </w:r>
-      <w:r>
-        <w:rPr>
-          <w:rFonts w:ascii="Times New Roman" w:hAnsi="Times New Roman" w:cs="Times New Roman"/>
-          <w:i/>
-          <w:sz w:val="24"/>
-          <w:szCs w:val="24"/>
-        </w:rPr>
-        <w:t xml:space="preserve">ingtot </w:t>
+      <w:proofErr w:type="spellStart"/>
+      <w:r>
+        <w:rPr>
+          <w:rFonts w:ascii="Times New Roman" w:hAnsi="Times New Roman" w:cs="Times New Roman"/>
+          <w:i/>
+          <w:sz w:val="24"/>
+          <w:szCs w:val="24"/>
+        </w:rPr>
+        <w:t>ingtot</w:t>
+      </w:r>
+      <w:proofErr w:type="spellEnd"/>
+      <w:r>
+        <w:rPr>
+          <w:rFonts w:ascii="Times New Roman" w:hAnsi="Times New Roman" w:cs="Times New Roman"/>
+          <w:i/>
+          <w:sz w:val="24"/>
+          <w:szCs w:val="24"/>
+        </w:rPr>
+        <w:t xml:space="preserve"> </w:t>
       </w:r>
       <w:r>
         <w:rPr>
@@ -4422,7 +5311,18 @@
                 <w:szCs w:val="24"/>
                 <w:lang w:eastAsia="es-CO"/>
               </w:rPr>
-              <w:t>_y_primaServicios_</w:t>
+              <w:t>_</w:t>
+            </w:r>
+            <w:proofErr w:type="spellStart"/>
+            <w:r>
+              <w:rPr>
+                <w:rFonts w:ascii="Times New Roman" w:eastAsia="Times New Roman" w:hAnsi="Times New Roman" w:cs="Times New Roman"/>
+                <w:color w:val="000000"/>
+                <w:sz w:val="24"/>
+                <w:szCs w:val="24"/>
+                <w:lang w:eastAsia="es-CO"/>
+              </w:rPr>
+              <w:t>y_primaServicios_</w:t>
             </w:r>
             <w:r>
               <w:rPr>
@@ -4434,6 +5334,7 @@
               </w:rPr>
               <w:t>m</w:t>
             </w:r>
+            <w:proofErr w:type="spellEnd"/>
           </w:p>
         </w:tc>
         <w:tc>
@@ -4473,7 +5374,29 @@
                 <w:szCs w:val="24"/>
                 <w:lang w:eastAsia="es-CO"/>
               </w:rPr>
-              <w:t>Ingreso prima servicios monetario ultimos 12 meses</w:t>
+              <w:t xml:space="preserve">Ingreso prima servicios monetario </w:t>
+            </w:r>
+            <w:proofErr w:type="spellStart"/>
+            <w:r>
+              <w:rPr>
+                <w:rFonts w:ascii="Times New Roman" w:eastAsia="Times New Roman" w:hAnsi="Times New Roman" w:cs="Times New Roman"/>
+                <w:color w:val="000000"/>
+                <w:sz w:val="24"/>
+                <w:szCs w:val="24"/>
+                <w:lang w:eastAsia="es-CO"/>
+              </w:rPr>
+              <w:t>ultimos</w:t>
+            </w:r>
+            <w:proofErr w:type="spellEnd"/>
+            <w:r>
+              <w:rPr>
+                <w:rFonts w:ascii="Times New Roman" w:eastAsia="Times New Roman" w:hAnsi="Times New Roman" w:cs="Times New Roman"/>
+                <w:color w:val="000000"/>
+                <w:sz w:val="24"/>
+                <w:szCs w:val="24"/>
+                <w:lang w:eastAsia="es-CO"/>
+              </w:rPr>
+              <w:t xml:space="preserve"> 12 meses</w:t>
             </w:r>
           </w:p>
         </w:tc>
@@ -4511,6 +5434,7 @@
                 <w:lang w:eastAsia="es-CO"/>
               </w:rPr>
             </w:pPr>
+            <w:proofErr w:type="spellStart"/>
             <w:r>
               <w:rPr>
                 <w:rFonts w:ascii="Times New Roman" w:eastAsia="Times New Roman" w:hAnsi="Times New Roman" w:cs="Times New Roman"/>
@@ -4531,6 +5455,7 @@
               </w:rPr>
               <w:t>m</w:t>
             </w:r>
+            <w:proofErr w:type="spellEnd"/>
           </w:p>
         </w:tc>
         <w:tc>
@@ -4570,7 +5495,29 @@
                 <w:szCs w:val="24"/>
                 <w:lang w:eastAsia="es-CO"/>
               </w:rPr>
-              <w:t>Ingreso prima vacaciones monetario ultimos 12 meses</w:t>
+              <w:t xml:space="preserve">Ingreso prima vacaciones monetario </w:t>
+            </w:r>
+            <w:proofErr w:type="spellStart"/>
+            <w:r>
+              <w:rPr>
+                <w:rFonts w:ascii="Times New Roman" w:eastAsia="Times New Roman" w:hAnsi="Times New Roman" w:cs="Times New Roman"/>
+                <w:color w:val="000000"/>
+                <w:sz w:val="24"/>
+                <w:szCs w:val="24"/>
+                <w:lang w:eastAsia="es-CO"/>
+              </w:rPr>
+              <w:t>ultimos</w:t>
+            </w:r>
+            <w:proofErr w:type="spellEnd"/>
+            <w:r>
+              <w:rPr>
+                <w:rFonts w:ascii="Times New Roman" w:eastAsia="Times New Roman" w:hAnsi="Times New Roman" w:cs="Times New Roman"/>
+                <w:color w:val="000000"/>
+                <w:sz w:val="24"/>
+                <w:szCs w:val="24"/>
+                <w:lang w:eastAsia="es-CO"/>
+              </w:rPr>
+              <w:t xml:space="preserve"> 12 meses</w:t>
             </w:r>
           </w:p>
         </w:tc>
@@ -4608,6 +5555,7 @@
                 <w:lang w:eastAsia="es-CO"/>
               </w:rPr>
             </w:pPr>
+            <w:proofErr w:type="spellStart"/>
             <w:r>
               <w:rPr>
                 <w:rFonts w:ascii="Times New Roman" w:eastAsia="Times New Roman" w:hAnsi="Times New Roman" w:cs="Times New Roman"/>
@@ -4618,6 +5566,7 @@
               </w:rPr>
               <w:t>y_primas_m</w:t>
             </w:r>
+            <w:proofErr w:type="spellEnd"/>
           </w:p>
         </w:tc>
         <w:tc>
@@ -4695,6 +5644,7 @@
                 <w:lang w:eastAsia="es-CO"/>
               </w:rPr>
             </w:pPr>
+            <w:proofErr w:type="spellStart"/>
             <w:r>
               <w:rPr>
                 <w:rFonts w:ascii="Times New Roman" w:eastAsia="Times New Roman" w:hAnsi="Times New Roman" w:cs="Times New Roman"/>
@@ -4705,6 +5655,7 @@
               </w:rPr>
               <w:t>y_salarySec_m</w:t>
             </w:r>
+            <w:proofErr w:type="spellEnd"/>
           </w:p>
         </w:tc>
         <w:tc>
@@ -4736,6 +5687,8 @@
                 <w:lang w:eastAsia="es-CO"/>
               </w:rPr>
             </w:pPr>
+            <w:proofErr w:type="spellStart"/>
+            <w:proofErr w:type="gramStart"/>
             <w:r>
               <w:rPr>
                 <w:rFonts w:ascii="Times New Roman" w:eastAsia="Times New Roman" w:hAnsi="Times New Roman" w:cs="Times New Roman"/>
@@ -4744,7 +5697,41 @@
                 <w:szCs w:val="24"/>
                 <w:lang w:eastAsia="es-CO"/>
               </w:rPr>
-              <w:t>salary nominal mensual occ. secundario</w:t>
+              <w:t>salary</w:t>
+            </w:r>
+            <w:proofErr w:type="spellEnd"/>
+            <w:proofErr w:type="gramEnd"/>
+            <w:r>
+              <w:rPr>
+                <w:rFonts w:ascii="Times New Roman" w:eastAsia="Times New Roman" w:hAnsi="Times New Roman" w:cs="Times New Roman"/>
+                <w:color w:val="000000"/>
+                <w:sz w:val="24"/>
+                <w:szCs w:val="24"/>
+                <w:lang w:eastAsia="es-CO"/>
+              </w:rPr>
+              <w:t xml:space="preserve"> nominal mensual </w:t>
+            </w:r>
+            <w:proofErr w:type="spellStart"/>
+            <w:r>
+              <w:rPr>
+                <w:rFonts w:ascii="Times New Roman" w:eastAsia="Times New Roman" w:hAnsi="Times New Roman" w:cs="Times New Roman"/>
+                <w:color w:val="000000"/>
+                <w:sz w:val="24"/>
+                <w:szCs w:val="24"/>
+                <w:lang w:eastAsia="es-CO"/>
+              </w:rPr>
+              <w:t>occ</w:t>
+            </w:r>
+            <w:proofErr w:type="spellEnd"/>
+            <w:r>
+              <w:rPr>
+                <w:rFonts w:ascii="Times New Roman" w:eastAsia="Times New Roman" w:hAnsi="Times New Roman" w:cs="Times New Roman"/>
+                <w:color w:val="000000"/>
+                <w:sz w:val="24"/>
+                <w:szCs w:val="24"/>
+                <w:lang w:eastAsia="es-CO"/>
+              </w:rPr>
+              <w:t>. secundario</w:t>
             </w:r>
           </w:p>
         </w:tc>
@@ -4781,6 +5768,7 @@
                 <w:lang w:eastAsia="es-CO"/>
               </w:rPr>
             </w:pPr>
+            <w:proofErr w:type="spellStart"/>
             <w:r>
               <w:rPr>
                 <w:rFonts w:ascii="Times New Roman" w:eastAsia="Times New Roman" w:hAnsi="Times New Roman" w:cs="Times New Roman"/>
@@ -4802,6 +5790,7 @@
               </w:rPr>
               <w:t>m</w:t>
             </w:r>
+            <w:proofErr w:type="spellEnd"/>
           </w:p>
         </w:tc>
         <w:tc>
@@ -4877,6 +5866,7 @@
                 <w:lang w:eastAsia="es-CO"/>
               </w:rPr>
             </w:pPr>
+            <w:proofErr w:type="spellStart"/>
             <w:r>
               <w:rPr>
                 <w:rFonts w:ascii="Times New Roman" w:eastAsia="Times New Roman" w:hAnsi="Times New Roman" w:cs="Times New Roman"/>
@@ -4887,6 +5877,7 @@
               </w:rPr>
               <w:t>y_subFamiliar_m</w:t>
             </w:r>
+            <w:proofErr w:type="spellEnd"/>
           </w:p>
         </w:tc>
         <w:tc>
@@ -5036,6 +6027,7 @@
         </w:rPr>
         <w:t xml:space="preserve">todas las verificaciones anteriores, se comprueba que la variable que describe el ingreso es </w:t>
       </w:r>
+      <w:proofErr w:type="spellStart"/>
       <w:r>
         <w:rPr>
           <w:rFonts w:ascii="Times New Roman" w:hAnsi="Times New Roman" w:cs="Times New Roman"/>
@@ -5045,6 +6037,7 @@
         </w:rPr>
         <w:t>igntot</w:t>
       </w:r>
+      <w:proofErr w:type="spellEnd"/>
       <w:r>
         <w:rPr>
           <w:rFonts w:ascii="Times New Roman" w:hAnsi="Times New Roman" w:cs="Times New Roman"/>
@@ -5312,16 +6305,45 @@
           <w:sz w:val="24"/>
           <w:szCs w:val="24"/>
         </w:rPr>
-        <w:t xml:space="preserve">La variable ingtot (Ingreso Total) se transformó para poder analizar correctamente el efecto de los coeficientes de </w:t>
-      </w:r>
-      <w:r>
-        <w:rPr>
-          <w:rFonts w:ascii="Times New Roman" w:hAnsi="Times New Roman" w:cs="Times New Roman"/>
-          <w:i/>
-          <w:sz w:val="24"/>
-          <w:szCs w:val="24"/>
-        </w:rPr>
-        <w:t xml:space="preserve">age </w:t>
+        <w:t xml:space="preserve">La variable </w:t>
+      </w:r>
+      <w:proofErr w:type="spellStart"/>
+      <w:r>
+        <w:rPr>
+          <w:rFonts w:ascii="Times New Roman" w:hAnsi="Times New Roman" w:cs="Times New Roman"/>
+          <w:sz w:val="24"/>
+          <w:szCs w:val="24"/>
+        </w:rPr>
+        <w:t>ingtot</w:t>
+      </w:r>
+      <w:proofErr w:type="spellEnd"/>
+      <w:r>
+        <w:rPr>
+          <w:rFonts w:ascii="Times New Roman" w:hAnsi="Times New Roman" w:cs="Times New Roman"/>
+          <w:sz w:val="24"/>
+          <w:szCs w:val="24"/>
+        </w:rPr>
+        <w:t xml:space="preserve"> (Ingreso Total) se transformó para poder analizar correctamente el efecto de los coeficientes de </w:t>
+      </w:r>
+      <w:proofErr w:type="spellStart"/>
+      <w:r>
+        <w:rPr>
+          <w:rFonts w:ascii="Times New Roman" w:hAnsi="Times New Roman" w:cs="Times New Roman"/>
+          <w:i/>
+          <w:sz w:val="24"/>
+          <w:szCs w:val="24"/>
+        </w:rPr>
+        <w:t>age</w:t>
+      </w:r>
+      <w:proofErr w:type="spellEnd"/>
+      <w:r>
+        <w:rPr>
+          <w:rFonts w:ascii="Times New Roman" w:hAnsi="Times New Roman" w:cs="Times New Roman"/>
+          <w:i/>
+          <w:sz w:val="24"/>
+          <w:szCs w:val="24"/>
+        </w:rPr>
+        <w:t xml:space="preserve"> </w:t>
       </w:r>
       <w:r>
         <w:rPr>
@@ -5384,14 +6406,27 @@
         </w:rPr>
         <w:t xml:space="preserve"> puede tomar el valor 0. Sin embargo, en este modelo no es posible que las variables tomen ese valor, ya que si fuese el caso, no estarían dentro del modelo. De acuerdo con lo anterior, la constante no genera ningún análisis más allá de ser la intersección que define la relación entre dos variables. (</w:t>
       </w:r>
-      <w:r>
-        <w:rPr>
-          <w:rFonts w:ascii="Times New Roman" w:hAnsi="Times New Roman" w:cs="Times New Roman"/>
-          <w:i/>
-          <w:sz w:val="24"/>
-          <w:szCs w:val="24"/>
-        </w:rPr>
-        <w:t xml:space="preserve">ingtot </w:t>
+      <w:proofErr w:type="spellStart"/>
+      <w:proofErr w:type="gramStart"/>
+      <w:r>
+        <w:rPr>
+          <w:rFonts w:ascii="Times New Roman" w:hAnsi="Times New Roman" w:cs="Times New Roman"/>
+          <w:i/>
+          <w:sz w:val="24"/>
+          <w:szCs w:val="24"/>
+        </w:rPr>
+        <w:t>ingtot</w:t>
+      </w:r>
+      <w:proofErr w:type="spellEnd"/>
+      <w:proofErr w:type="gramEnd"/>
+      <w:r>
+        <w:rPr>
+          <w:rFonts w:ascii="Times New Roman" w:hAnsi="Times New Roman" w:cs="Times New Roman"/>
+          <w:i/>
+          <w:sz w:val="24"/>
+          <w:szCs w:val="24"/>
+        </w:rPr>
+        <w:t xml:space="preserve"> </w:t>
       </w:r>
       <w:r>
         <w:rPr>
@@ -5401,14 +6436,25 @@
         </w:rPr>
         <w:t xml:space="preserve">y </w:t>
       </w:r>
-      <w:r>
-        <w:rPr>
-          <w:rFonts w:ascii="Times New Roman" w:hAnsi="Times New Roman" w:cs="Times New Roman"/>
-          <w:i/>
-          <w:sz w:val="24"/>
-          <w:szCs w:val="24"/>
-        </w:rPr>
-        <w:t xml:space="preserve">age </w:t>
+      <w:proofErr w:type="spellStart"/>
+      <w:r>
+        <w:rPr>
+          <w:rFonts w:ascii="Times New Roman" w:hAnsi="Times New Roman" w:cs="Times New Roman"/>
+          <w:i/>
+          <w:sz w:val="24"/>
+          <w:szCs w:val="24"/>
+        </w:rPr>
+        <w:t>age</w:t>
+      </w:r>
+      <w:proofErr w:type="spellEnd"/>
+      <w:r>
+        <w:rPr>
+          <w:rFonts w:ascii="Times New Roman" w:hAnsi="Times New Roman" w:cs="Times New Roman"/>
+          <w:i/>
+          <w:sz w:val="24"/>
+          <w:szCs w:val="24"/>
+        </w:rPr>
+        <w:t xml:space="preserve"> </w:t>
       </w:r>
       <w:r>
         <w:rPr>
@@ -5418,14 +6464,25 @@
         </w:rPr>
         <w:t xml:space="preserve">o </w:t>
       </w:r>
-      <w:r>
-        <w:rPr>
-          <w:rFonts w:ascii="Times New Roman" w:hAnsi="Times New Roman" w:cs="Times New Roman"/>
-          <w:i/>
-          <w:sz w:val="24"/>
-          <w:szCs w:val="24"/>
-        </w:rPr>
-        <w:t xml:space="preserve">ingtot </w:t>
+      <w:proofErr w:type="spellStart"/>
+      <w:r>
+        <w:rPr>
+          <w:rFonts w:ascii="Times New Roman" w:hAnsi="Times New Roman" w:cs="Times New Roman"/>
+          <w:i/>
+          <w:sz w:val="24"/>
+          <w:szCs w:val="24"/>
+        </w:rPr>
+        <w:t>ingtot</w:t>
+      </w:r>
+      <w:proofErr w:type="spellEnd"/>
+      <w:r>
+        <w:rPr>
+          <w:rFonts w:ascii="Times New Roman" w:hAnsi="Times New Roman" w:cs="Times New Roman"/>
+          <w:i/>
+          <w:sz w:val="24"/>
+          <w:szCs w:val="24"/>
+        </w:rPr>
+        <w:t xml:space="preserve"> </w:t>
       </w:r>
       <w:r>
         <w:rPr>
@@ -5462,6 +6519,7 @@
         </w:rPr>
         <w:t xml:space="preserve">El coeficiente de </w:t>
       </w:r>
+      <w:proofErr w:type="spellStart"/>
       <w:r>
         <w:rPr>
           <w:rFonts w:ascii="Times New Roman" w:hAnsi="Times New Roman" w:cs="Times New Roman"/>
@@ -5471,6 +6529,7 @@
         </w:rPr>
         <w:t>Age</w:t>
       </w:r>
+      <w:proofErr w:type="spellEnd"/>
       <w:r>
         <w:rPr>
           <w:rFonts w:ascii="Times New Roman" w:hAnsi="Times New Roman" w:cs="Times New Roman"/>
@@ -5494,7 +6553,25 @@
           <w:sz w:val="24"/>
           <w:szCs w:val="24"/>
         </w:rPr>
-        <w:t xml:space="preserve">nos indica una relación negativa entre la variable dependiente y la independiente, es decir por cada año que envejezca el individuo al cuadrado  el ingreso disminuye 0.05% , junto con su error estándar de 0.00002, siendo este valor muy pequeño. </w:t>
+        <w:t>nos indica una relación negativa entre la variable dependiente y la independiente, es decir por cada año que envejezca el individuo al cuadrado  el ingreso disminuye 0.05</w:t>
+      </w:r>
+      <w:proofErr w:type="gramStart"/>
+      <w:r>
+        <w:rPr>
+          <w:rFonts w:ascii="Times New Roman" w:hAnsi="Times New Roman" w:cs="Times New Roman"/>
+          <w:sz w:val="24"/>
+          <w:szCs w:val="24"/>
+        </w:rPr>
+        <w:t>% ,</w:t>
+      </w:r>
+      <w:proofErr w:type="gramEnd"/>
+      <w:r>
+        <w:rPr>
+          <w:rFonts w:ascii="Times New Roman" w:hAnsi="Times New Roman" w:cs="Times New Roman"/>
+          <w:sz w:val="24"/>
+          <w:szCs w:val="24"/>
+        </w:rPr>
+        <w:t xml:space="preserve"> junto con su error estándar de 0.00002, siendo este valor muy pequeño. </w:t>
       </w:r>
     </w:p>
     <w:p>
@@ -5640,19 +6717,97 @@
         </w:rPr>
         <w:t>proyectado</w:t>
       </w:r>
+      <w:r>
+        <w:rPr>
+          <w:rFonts w:ascii="Times New Roman" w:hAnsi="Times New Roman" w:cs="Times New Roman"/>
+          <w:b/>
+          <w:bCs/>
+          <w:sz w:val="24"/>
+          <w:szCs w:val="24"/>
+        </w:rPr>
+        <w:t xml:space="preserve"> de ingresos por edad implícito en la ecuación anterior.</w:t>
+      </w:r>
+    </w:p>
+    <w:p>
+      <w:pPr>
+        <w:jc w:val="center"/>
+        <w:rPr>
+          <w:rFonts w:ascii="Times New Roman" w:hAnsi="Times New Roman" w:cs="Times New Roman"/>
+          <w:sz w:val="24"/>
+          <w:szCs w:val="24"/>
+        </w:rPr>
+      </w:pPr>
+      <w:r>
+        <w:rPr>
+          <w:noProof/>
+          <w:lang w:eastAsia="es-CO"/>
+        </w:rPr>
+        <w:drawing>
+          <wp:inline distT="0" distB="0" distL="0" distR="0" wp14:anchorId="2E700FE1" wp14:editId="1C1DF7FE">
+            <wp:extent cx="4105848" cy="2124371"/>
+            <wp:effectExtent l="0" t="0" r="9525" b="9525"/>
+            <wp:docPr id="12" name="Imagen 12"/>
+            <wp:cNvGraphicFramePr>
+              <a:graphicFrameLocks xmlns:a="http://schemas.openxmlformats.org/drawingml/2006/main" noChangeAspect="1"/>
+            </wp:cNvGraphicFramePr>
+            <a:graphic xmlns:a="http://schemas.openxmlformats.org/drawingml/2006/main">
+              <a:graphicData uri="http://schemas.openxmlformats.org/drawingml/2006/picture">
+                <pic:pic xmlns:pic="http://schemas.openxmlformats.org/drawingml/2006/picture">
+                  <pic:nvPicPr>
+                    <pic:cNvPr id="7" name="Rplot2.png"/>
+                    <pic:cNvPicPr/>
+                  </pic:nvPicPr>
+                  <pic:blipFill>
+                    <a:blip r:embed="rId17">
+                      <a:extLst>
+                        <a:ext uri="{28A0092B-C50C-407E-A947-70E740481C1C}">
+                          <a14:useLocalDpi xmlns:a14="http://schemas.microsoft.com/office/drawing/2010/main" val="0"/>
+                        </a:ext>
+                      </a:extLst>
+                    </a:blip>
+                    <a:stretch>
+                      <a:fillRect/>
+                    </a:stretch>
+                  </pic:blipFill>
+                  <pic:spPr>
+                    <a:xfrm>
+                      <a:off x="0" y="0"/>
+                      <a:ext cx="4105848" cy="2124371"/>
+                    </a:xfrm>
+                    <a:prstGeom prst="rect">
+                      <a:avLst/>
+                    </a:prstGeom>
+                  </pic:spPr>
+                </pic:pic>
+              </a:graphicData>
+            </a:graphic>
+          </wp:inline>
+        </w:drawing>
+      </w:r>
+    </w:p>
+    <w:p>
+      <w:pPr>
+        <w:spacing w:line="360" w:lineRule="auto"/>
+        <w:jc w:val="both"/>
+        <w:rPr>
+          <w:rFonts w:ascii="Times New Roman" w:hAnsi="Times New Roman" w:cs="Times New Roman"/>
+          <w:bCs/>
+          <w:sz w:val="24"/>
+          <w:szCs w:val="24"/>
+        </w:rPr>
+      </w:pPr>
       <w:bookmarkStart w:id="0" w:name="_GoBack"/>
-      <w:bookmarkEnd w:id="0"/>
-      <w:r>
-        <w:rPr>
-          <w:rFonts w:ascii="Times New Roman" w:hAnsi="Times New Roman" w:cs="Times New Roman"/>
-          <w:b/>
-          <w:bCs/>
-          <w:sz w:val="24"/>
-          <w:szCs w:val="24"/>
-        </w:rPr>
-        <w:t xml:space="preserve"> de ingresos por edad implícito en la ecuación anterior.</w:t>
-      </w:r>
-    </w:p>
+      <w:r>
+        <w:rPr>
+          <w:rFonts w:ascii="Times New Roman" w:hAnsi="Times New Roman" w:cs="Times New Roman"/>
+          <w:bCs/>
+          <w:sz w:val="24"/>
+          <w:szCs w:val="24"/>
+        </w:rPr>
+        <w:t xml:space="preserve">La gráfica señala el ingreso marginal decreciente, en donde a medida que la edad de un individuo aumente, la tendencia del aumento del ingreso va disminuyendo, haciendo que el individuo de una edad en adelante, no aumente significativamente sus ingresos. Por ejemplo, los ingresos de una persona de 22 años con el paso del tiempo pueden aumentar considerablemente en comparación con una persona de 50 años, en donde a medida que aumente su edad, como se observa en la gráfica, este no tendrá un crecimiento en el porcentaje de ingresos.  </w:t>
+      </w:r>
+    </w:p>
+    <w:bookmarkEnd w:id="0"/>
     <w:p>
       <w:pPr>
         <w:pStyle w:val="Prrafodelista"/>
@@ -5677,8 +6832,707 @@
           <w:sz w:val="24"/>
           <w:szCs w:val="24"/>
         </w:rPr>
-        <w:t>¿Cuál es la “edad pico” sugerida por la ecuación anterior? Usar bootstrap para calcular los errores estándar y construir los intervalos de confianza.</w:t>
-      </w:r>
+        <w:t xml:space="preserve">¿Cuál es la “edad pico” sugerida por la ecuación anterior? Usar </w:t>
+      </w:r>
+      <w:proofErr w:type="spellStart"/>
+      <w:r>
+        <w:rPr>
+          <w:rFonts w:ascii="Times New Roman" w:hAnsi="Times New Roman" w:cs="Times New Roman"/>
+          <w:b/>
+          <w:bCs/>
+          <w:sz w:val="24"/>
+          <w:szCs w:val="24"/>
+        </w:rPr>
+        <w:t>bootstrap</w:t>
+      </w:r>
+      <w:proofErr w:type="spellEnd"/>
+      <w:r>
+        <w:rPr>
+          <w:rFonts w:ascii="Times New Roman" w:hAnsi="Times New Roman" w:cs="Times New Roman"/>
+          <w:b/>
+          <w:bCs/>
+          <w:sz w:val="24"/>
+          <w:szCs w:val="24"/>
+        </w:rPr>
+        <w:t xml:space="preserve"> para calcular los errores estándar y construir los intervalos de confianza.</w:t>
+      </w:r>
+    </w:p>
+    <w:p>
+      <w:pPr>
+        <w:pStyle w:val="Prrafodelista"/>
+        <w:spacing w:line="360" w:lineRule="auto"/>
+        <w:ind w:left="1800"/>
+        <w:jc w:val="center"/>
+        <w:rPr>
+          <w:rFonts w:ascii="Times New Roman" w:hAnsi="Times New Roman" w:cs="Times New Roman"/>
+          <w:b/>
+          <w:bCs/>
+          <w:sz w:val="24"/>
+          <w:szCs w:val="24"/>
+        </w:rPr>
+      </w:pPr>
+      <w:r>
+        <w:rPr>
+          <w:noProof/>
+          <w:sz w:val="24"/>
+          <w:szCs w:val="24"/>
+          <w:lang w:eastAsia="es-CO"/>
+        </w:rPr>
+        <w:lastRenderedPageBreak/>
+        <w:drawing>
+          <wp:inline distT="0" distB="0" distL="0" distR="0" wp14:anchorId="7139F785" wp14:editId="57D9A326">
+            <wp:extent cx="2381250" cy="1212850"/>
+            <wp:effectExtent l="0" t="0" r="0" b="6350"/>
+            <wp:docPr id="14" name="Imagen 14"/>
+            <wp:cNvGraphicFramePr>
+              <a:graphicFrameLocks xmlns:a="http://schemas.openxmlformats.org/drawingml/2006/main" noChangeAspect="1"/>
+            </wp:cNvGraphicFramePr>
+            <a:graphic xmlns:a="http://schemas.openxmlformats.org/drawingml/2006/main">
+              <a:graphicData uri="http://schemas.openxmlformats.org/drawingml/2006/picture">
+                <pic:pic xmlns:pic="http://schemas.openxmlformats.org/drawingml/2006/picture">
+                  <pic:nvPicPr>
+                    <pic:cNvPr id="1" name=""/>
+                    <pic:cNvPicPr/>
+                  </pic:nvPicPr>
+                  <pic:blipFill rotWithShape="1">
+                    <a:blip r:embed="rId15"/>
+                    <a:srcRect l="962" t="27160" r="58974" b="36562"/>
+                    <a:stretch/>
+                  </pic:blipFill>
+                  <pic:spPr bwMode="auto">
+                    <a:xfrm>
+                      <a:off x="0" y="0"/>
+                      <a:ext cx="2381250" cy="1212850"/>
+                    </a:xfrm>
+                    <a:prstGeom prst="rect">
+                      <a:avLst/>
+                    </a:prstGeom>
+                    <a:ln>
+                      <a:noFill/>
+                    </a:ln>
+                    <a:extLst>
+                      <a:ext uri="{53640926-AAD7-44D8-BBD7-CCE9431645EC}">
+                        <a14:shadowObscured xmlns:a14="http://schemas.microsoft.com/office/drawing/2010/main"/>
+                      </a:ext>
+                    </a:extLst>
+                  </pic:spPr>
+                </pic:pic>
+              </a:graphicData>
+            </a:graphic>
+          </wp:inline>
+        </w:drawing>
+      </w:r>
+    </w:p>
+    <w:p>
+      <w:pPr>
+        <w:spacing w:line="360" w:lineRule="auto"/>
+        <w:jc w:val="both"/>
+        <w:rPr>
+          <w:rFonts w:ascii="Times New Roman" w:hAnsi="Times New Roman" w:cs="Times New Roman"/>
+          <w:sz w:val="24"/>
+          <w:szCs w:val="24"/>
+        </w:rPr>
+      </w:pPr>
+      <w:r>
+        <w:rPr>
+          <w:rFonts w:ascii="Times New Roman" w:hAnsi="Times New Roman" w:cs="Times New Roman"/>
+          <w:sz w:val="24"/>
+          <w:szCs w:val="24"/>
+        </w:rPr>
+        <w:t>Contando con los coeficientes</w:t>
+      </w:r>
+      <w:r>
+        <w:rPr>
+          <w:rFonts w:ascii="Times New Roman" w:hAnsi="Times New Roman" w:cs="Times New Roman"/>
+          <w:sz w:val="24"/>
+          <w:szCs w:val="24"/>
+        </w:rPr>
+        <w:t xml:space="preserve"> evidenciados en la anterior tabla</w:t>
+      </w:r>
+      <w:r>
+        <w:rPr>
+          <w:rFonts w:ascii="Times New Roman" w:hAnsi="Times New Roman" w:cs="Times New Roman"/>
+          <w:sz w:val="24"/>
+          <w:szCs w:val="24"/>
+        </w:rPr>
+        <w:t xml:space="preserve"> que nos indican el impacto en el ingreso respecto a las variables independientes podemos continuar con la herramienta </w:t>
+      </w:r>
+      <w:proofErr w:type="spellStart"/>
+      <w:r>
+        <w:rPr>
+          <w:rFonts w:ascii="Times New Roman" w:hAnsi="Times New Roman" w:cs="Times New Roman"/>
+          <w:sz w:val="24"/>
+          <w:szCs w:val="24"/>
+        </w:rPr>
+        <w:t>Bootstrap</w:t>
+      </w:r>
+      <w:proofErr w:type="spellEnd"/>
+      <w:r>
+        <w:rPr>
+          <w:rFonts w:ascii="Times New Roman" w:hAnsi="Times New Roman" w:cs="Times New Roman"/>
+          <w:sz w:val="24"/>
+          <w:szCs w:val="24"/>
+        </w:rPr>
+        <w:t xml:space="preserve"> la cual ayuda a caracterizar la variabilidad. Por lo tanto, se realizó el ejercicio aplicando los conceptos de </w:t>
+      </w:r>
+      <w:proofErr w:type="spellStart"/>
+      <w:r>
+        <w:rPr>
+          <w:rFonts w:ascii="Times New Roman" w:hAnsi="Times New Roman" w:cs="Times New Roman"/>
+          <w:sz w:val="24"/>
+          <w:szCs w:val="24"/>
+        </w:rPr>
+        <w:t>Bootstrap</w:t>
+      </w:r>
+      <w:proofErr w:type="spellEnd"/>
+      <w:r>
+        <w:rPr>
+          <w:rFonts w:ascii="Times New Roman" w:hAnsi="Times New Roman" w:cs="Times New Roman"/>
+          <w:sz w:val="24"/>
+          <w:szCs w:val="24"/>
+        </w:rPr>
+        <w:t>, utilizando la semilla 10101 y R=1000, se evidencian la siguiente distribución:</w:t>
+      </w:r>
+    </w:p>
+    <w:p>
+      <w:pPr>
+        <w:spacing w:line="360" w:lineRule="auto"/>
+        <w:jc w:val="center"/>
+        <w:rPr>
+          <w:rFonts w:ascii="Times New Roman" w:hAnsi="Times New Roman" w:cs="Times New Roman"/>
+          <w:sz w:val="24"/>
+          <w:szCs w:val="24"/>
+        </w:rPr>
+      </w:pPr>
+      <w:r>
+        <w:rPr>
+          <w:rFonts w:ascii="Times New Roman" w:hAnsi="Times New Roman" w:cs="Times New Roman"/>
+          <w:noProof/>
+          <w:sz w:val="24"/>
+          <w:szCs w:val="24"/>
+          <w:lang w:eastAsia="es-CO"/>
+        </w:rPr>
+        <w:drawing>
+          <wp:inline distT="0" distB="0" distL="0" distR="0" wp14:anchorId="5D3D8452" wp14:editId="1C0A3035">
+            <wp:extent cx="3419952" cy="2124371"/>
+            <wp:effectExtent l="0" t="0" r="9525" b="9525"/>
+            <wp:docPr id="16" name="Imagen 16"/>
+            <wp:cNvGraphicFramePr>
+              <a:graphicFrameLocks xmlns:a="http://schemas.openxmlformats.org/drawingml/2006/main" noChangeAspect="1"/>
+            </wp:cNvGraphicFramePr>
+            <a:graphic xmlns:a="http://schemas.openxmlformats.org/drawingml/2006/main">
+              <a:graphicData uri="http://schemas.openxmlformats.org/drawingml/2006/picture">
+                <pic:pic xmlns:pic="http://schemas.openxmlformats.org/drawingml/2006/picture">
+                  <pic:nvPicPr>
+                    <pic:cNvPr id="11" name="histograma est_modelo1.png"/>
+                    <pic:cNvPicPr/>
+                  </pic:nvPicPr>
+                  <pic:blipFill>
+                    <a:blip r:embed="rId18">
+                      <a:extLst>
+                        <a:ext uri="{28A0092B-C50C-407E-A947-70E740481C1C}">
+                          <a14:useLocalDpi xmlns:a14="http://schemas.microsoft.com/office/drawing/2010/main" val="0"/>
+                        </a:ext>
+                      </a:extLst>
+                    </a:blip>
+                    <a:stretch>
+                      <a:fillRect/>
+                    </a:stretch>
+                  </pic:blipFill>
+                  <pic:spPr>
+                    <a:xfrm>
+                      <a:off x="0" y="0"/>
+                      <a:ext cx="3419952" cy="2124371"/>
+                    </a:xfrm>
+                    <a:prstGeom prst="rect">
+                      <a:avLst/>
+                    </a:prstGeom>
+                  </pic:spPr>
+                </pic:pic>
+              </a:graphicData>
+            </a:graphic>
+          </wp:inline>
+        </w:drawing>
+      </w:r>
+    </w:p>
+    <w:p>
+      <w:pPr>
+        <w:spacing w:line="360" w:lineRule="auto"/>
+        <w:jc w:val="center"/>
+        <w:rPr>
+          <w:rFonts w:ascii="Times New Roman" w:hAnsi="Times New Roman" w:cs="Times New Roman"/>
+          <w:sz w:val="24"/>
+          <w:szCs w:val="24"/>
+        </w:rPr>
+      </w:pPr>
+      <w:r>
+        <w:rPr>
+          <w:rFonts w:ascii="Times New Roman" w:hAnsi="Times New Roman" w:cs="Times New Roman"/>
+          <w:noProof/>
+          <w:sz w:val="24"/>
+          <w:szCs w:val="24"/>
+          <w:lang w:eastAsia="es-CO"/>
+        </w:rPr>
+        <w:drawing>
+          <wp:inline distT="0" distB="0" distL="0" distR="0" wp14:anchorId="4DE822BE" wp14:editId="5D89A36C">
+            <wp:extent cx="4086860" cy="1359535"/>
+            <wp:effectExtent l="0" t="0" r="8890" b="0"/>
+            <wp:docPr id="18" name="Imagen 18"/>
+            <wp:cNvGraphicFramePr>
+              <a:graphicFrameLocks xmlns:a="http://schemas.openxmlformats.org/drawingml/2006/main" noChangeAspect="1"/>
+            </wp:cNvGraphicFramePr>
+            <a:graphic xmlns:a="http://schemas.openxmlformats.org/drawingml/2006/main">
+              <a:graphicData uri="http://schemas.openxmlformats.org/drawingml/2006/picture">
+                <pic:pic xmlns:pic="http://schemas.openxmlformats.org/drawingml/2006/picture">
+                  <pic:nvPicPr>
+                    <pic:cNvPr id="0" name="Picture 9"/>
+                    <pic:cNvPicPr>
+                      <a:picLocks noChangeAspect="1" noChangeArrowheads="1"/>
+                    </pic:cNvPicPr>
+                  </pic:nvPicPr>
+                  <pic:blipFill>
+                    <a:blip r:embed="rId19">
+                      <a:extLst>
+                        <a:ext uri="{28A0092B-C50C-407E-A947-70E740481C1C}">
+                          <a14:useLocalDpi xmlns:a14="http://schemas.microsoft.com/office/drawing/2010/main" val="0"/>
+                        </a:ext>
+                      </a:extLst>
+                    </a:blip>
+                    <a:srcRect/>
+                    <a:stretch>
+                      <a:fillRect/>
+                    </a:stretch>
+                  </pic:blipFill>
+                  <pic:spPr bwMode="auto">
+                    <a:xfrm>
+                      <a:off x="0" y="0"/>
+                      <a:ext cx="4086860" cy="1359535"/>
+                    </a:xfrm>
+                    <a:prstGeom prst="rect">
+                      <a:avLst/>
+                    </a:prstGeom>
+                    <a:noFill/>
+                    <a:ln>
+                      <a:noFill/>
+                    </a:ln>
+                  </pic:spPr>
+                </pic:pic>
+              </a:graphicData>
+            </a:graphic>
+          </wp:inline>
+        </w:drawing>
+      </w:r>
+    </w:p>
+    <w:p>
+      <w:pPr>
+        <w:spacing w:line="360" w:lineRule="auto"/>
+        <w:jc w:val="both"/>
+        <w:rPr>
+          <w:rFonts w:ascii="Times New Roman" w:hAnsi="Times New Roman" w:cs="Times New Roman"/>
+          <w:sz w:val="24"/>
+          <w:szCs w:val="24"/>
+        </w:rPr>
+      </w:pPr>
+      <w:r>
+        <w:rPr>
+          <w:rFonts w:ascii="Times New Roman" w:hAnsi="Times New Roman" w:cs="Times New Roman"/>
+          <w:sz w:val="24"/>
+          <w:szCs w:val="24"/>
+        </w:rPr>
+        <w:t>Aquel vector está centrado en 0.047, contando con una distribución aparentemente normal. Y la variabilidad, muy pequeña es 0.0023 y junto con un intervalo de confianza de 95%, existe  el rango de que el dato verdadero esté entre 0.042 y 0.0516.</w:t>
+      </w:r>
+      <w:r>
+        <w:rPr>
+          <w:rFonts w:ascii="Times New Roman" w:hAnsi="Times New Roman" w:cs="Times New Roman"/>
+          <w:sz w:val="24"/>
+          <w:szCs w:val="24"/>
+        </w:rPr>
+        <w:t xml:space="preserve">  Por otra parte, se encuentran los errores estándar por medio de la función </w:t>
+      </w:r>
+      <w:proofErr w:type="spellStart"/>
+      <w:r>
+        <w:rPr>
+          <w:rFonts w:ascii="Times New Roman" w:hAnsi="Times New Roman" w:cs="Times New Roman"/>
+          <w:sz w:val="24"/>
+          <w:szCs w:val="24"/>
+        </w:rPr>
+        <w:t>boot</w:t>
+      </w:r>
+      <w:proofErr w:type="spellEnd"/>
+      <w:r>
+        <w:rPr>
+          <w:rFonts w:ascii="Times New Roman" w:hAnsi="Times New Roman" w:cs="Times New Roman"/>
+          <w:sz w:val="24"/>
+          <w:szCs w:val="24"/>
+        </w:rPr>
+        <w:t xml:space="preserve">, demostrando que el modelo no es el más eficiente para explicar todo el ingreso total, es decir, hay más variabilidad que el modelo no puede capturar, </w:t>
+      </w:r>
+      <w:proofErr w:type="spellStart"/>
+      <w:r>
+        <w:rPr>
+          <w:rFonts w:ascii="Times New Roman" w:hAnsi="Times New Roman" w:cs="Times New Roman"/>
+          <w:sz w:val="24"/>
+          <w:szCs w:val="24"/>
+        </w:rPr>
+        <w:t>aún</w:t>
+      </w:r>
+      <w:proofErr w:type="spellEnd"/>
+      <w:r>
+        <w:rPr>
+          <w:rFonts w:ascii="Times New Roman" w:hAnsi="Times New Roman" w:cs="Times New Roman"/>
+          <w:sz w:val="24"/>
+          <w:szCs w:val="24"/>
+        </w:rPr>
+        <w:t xml:space="preserve"> teniendo el Age^2</w:t>
+      </w:r>
+    </w:p>
+    <w:p>
+      <w:pPr>
+        <w:spacing w:line="360" w:lineRule="auto"/>
+        <w:jc w:val="center"/>
+        <w:rPr>
+          <w:rFonts w:ascii="Times New Roman" w:hAnsi="Times New Roman" w:cs="Times New Roman"/>
+          <w:sz w:val="24"/>
+          <w:szCs w:val="24"/>
+        </w:rPr>
+      </w:pPr>
+      <w:r>
+        <w:rPr>
+          <w:rFonts w:ascii="Times New Roman" w:hAnsi="Times New Roman" w:cs="Times New Roman"/>
+          <w:noProof/>
+          <w:sz w:val="24"/>
+          <w:szCs w:val="24"/>
+          <w:lang w:eastAsia="es-CO"/>
+        </w:rPr>
+        <w:lastRenderedPageBreak/>
+        <w:drawing>
+          <wp:inline distT="0" distB="0" distL="0" distR="0" wp14:anchorId="044F3C42" wp14:editId="6EC7512B">
+            <wp:extent cx="4603750" cy="1113155"/>
+            <wp:effectExtent l="0" t="0" r="6350" b="0"/>
+            <wp:docPr id="19" name="Imagen 19"/>
+            <wp:cNvGraphicFramePr>
+              <a:graphicFrameLocks xmlns:a="http://schemas.openxmlformats.org/drawingml/2006/main" noChangeAspect="1"/>
+            </wp:cNvGraphicFramePr>
+            <a:graphic xmlns:a="http://schemas.openxmlformats.org/drawingml/2006/main">
+              <a:graphicData uri="http://schemas.openxmlformats.org/drawingml/2006/picture">
+                <pic:pic xmlns:pic="http://schemas.openxmlformats.org/drawingml/2006/picture">
+                  <pic:nvPicPr>
+                    <pic:cNvPr id="0" name="Picture 10"/>
+                    <pic:cNvPicPr>
+                      <a:picLocks noChangeAspect="1" noChangeArrowheads="1"/>
+                    </pic:cNvPicPr>
+                  </pic:nvPicPr>
+                  <pic:blipFill>
+                    <a:blip r:embed="rId20">
+                      <a:extLst>
+                        <a:ext uri="{28A0092B-C50C-407E-A947-70E740481C1C}">
+                          <a14:useLocalDpi xmlns:a14="http://schemas.microsoft.com/office/drawing/2010/main" val="0"/>
+                        </a:ext>
+                      </a:extLst>
+                    </a:blip>
+                    <a:srcRect/>
+                    <a:stretch>
+                      <a:fillRect/>
+                    </a:stretch>
+                  </pic:blipFill>
+                  <pic:spPr bwMode="auto">
+                    <a:xfrm>
+                      <a:off x="0" y="0"/>
+                      <a:ext cx="4603750" cy="1113155"/>
+                    </a:xfrm>
+                    <a:prstGeom prst="rect">
+                      <a:avLst/>
+                    </a:prstGeom>
+                    <a:noFill/>
+                    <a:ln>
+                      <a:noFill/>
+                    </a:ln>
+                  </pic:spPr>
+                </pic:pic>
+              </a:graphicData>
+            </a:graphic>
+          </wp:inline>
+        </w:drawing>
+      </w:r>
+    </w:p>
+    <w:p>
+      <w:pPr>
+        <w:spacing w:line="360" w:lineRule="auto"/>
+        <w:jc w:val="both"/>
+        <w:rPr>
+          <w:rFonts w:ascii="Times New Roman" w:hAnsi="Times New Roman" w:cs="Times New Roman"/>
+          <w:sz w:val="24"/>
+          <w:szCs w:val="24"/>
+        </w:rPr>
+      </w:pPr>
+      <w:r>
+        <w:rPr>
+          <w:rFonts w:ascii="Times New Roman" w:hAnsi="Times New Roman" w:cs="Times New Roman"/>
+          <w:sz w:val="24"/>
+          <w:szCs w:val="24"/>
+        </w:rPr>
+        <w:t>Ahora, realizando la media a cada variable, se genera una nueva función, que complejiza el modelo, maximizando la función da como resultado:</w:t>
+      </w:r>
+    </w:p>
+    <w:p>
+      <w:pPr>
+        <w:spacing w:line="360" w:lineRule="auto"/>
+        <w:jc w:val="center"/>
+        <w:rPr>
+          <w:rFonts w:ascii="Times New Roman" w:hAnsi="Times New Roman" w:cs="Times New Roman"/>
+          <w:sz w:val="24"/>
+          <w:szCs w:val="24"/>
+        </w:rPr>
+      </w:pPr>
+      <w:r>
+        <w:rPr>
+          <w:rFonts w:ascii="Times New Roman" w:hAnsi="Times New Roman" w:cs="Times New Roman"/>
+          <w:noProof/>
+          <w:sz w:val="24"/>
+          <w:szCs w:val="24"/>
+          <w:lang w:eastAsia="es-CO"/>
+        </w:rPr>
+        <w:drawing>
+          <wp:inline distT="0" distB="0" distL="0" distR="0" wp14:anchorId="6F81CA5E" wp14:editId="613D59C7">
+            <wp:extent cx="3968750" cy="793750"/>
+            <wp:effectExtent l="0" t="0" r="0" b="6350"/>
+            <wp:docPr id="15" name="Imagen 15"/>
+            <wp:cNvGraphicFramePr>
+              <a:graphicFrameLocks xmlns:a="http://schemas.openxmlformats.org/drawingml/2006/main" noChangeAspect="1"/>
+            </wp:cNvGraphicFramePr>
+            <a:graphic xmlns:a="http://schemas.openxmlformats.org/drawingml/2006/main">
+              <a:graphicData uri="http://schemas.openxmlformats.org/drawingml/2006/picture">
+                <pic:pic xmlns:pic="http://schemas.openxmlformats.org/drawingml/2006/picture">
+                  <pic:nvPicPr>
+                    <pic:cNvPr id="0" name="Picture 11"/>
+                    <pic:cNvPicPr>
+                      <a:picLocks noChangeAspect="1" noChangeArrowheads="1"/>
+                    </pic:cNvPicPr>
+                  </pic:nvPicPr>
+                  <pic:blipFill>
+                    <a:blip r:embed="rId21">
+                      <a:extLst>
+                        <a:ext uri="{28A0092B-C50C-407E-A947-70E740481C1C}">
+                          <a14:useLocalDpi xmlns:a14="http://schemas.microsoft.com/office/drawing/2010/main" val="0"/>
+                        </a:ext>
+                      </a:extLst>
+                    </a:blip>
+                    <a:srcRect/>
+                    <a:stretch>
+                      <a:fillRect/>
+                    </a:stretch>
+                  </pic:blipFill>
+                  <pic:spPr bwMode="auto">
+                    <a:xfrm>
+                      <a:off x="0" y="0"/>
+                      <a:ext cx="3968750" cy="793750"/>
+                    </a:xfrm>
+                    <a:prstGeom prst="rect">
+                      <a:avLst/>
+                    </a:prstGeom>
+                    <a:noFill/>
+                    <a:ln>
+                      <a:noFill/>
+                    </a:ln>
+                  </pic:spPr>
+                </pic:pic>
+              </a:graphicData>
+            </a:graphic>
+          </wp:inline>
+        </w:drawing>
+      </w:r>
+    </w:p>
+    <w:p>
+      <w:pPr>
+        <w:spacing w:line="360" w:lineRule="auto"/>
+        <w:jc w:val="both"/>
+        <w:rPr>
+          <w:rFonts w:ascii="Times New Roman" w:hAnsi="Times New Roman" w:cs="Times New Roman"/>
+          <w:sz w:val="24"/>
+          <w:szCs w:val="24"/>
+        </w:rPr>
+      </w:pPr>
+      <w:r>
+        <w:rPr>
+          <w:rFonts w:ascii="Times New Roman" w:hAnsi="Times New Roman" w:cs="Times New Roman"/>
+          <w:sz w:val="24"/>
+          <w:szCs w:val="24"/>
+        </w:rPr>
+        <w:t xml:space="preserve">Finalmente, se realiza el </w:t>
+      </w:r>
+      <w:proofErr w:type="spellStart"/>
+      <w:r>
+        <w:rPr>
+          <w:rFonts w:ascii="Times New Roman" w:hAnsi="Times New Roman" w:cs="Times New Roman"/>
+          <w:i/>
+          <w:sz w:val="24"/>
+          <w:szCs w:val="24"/>
+        </w:rPr>
+        <w:t>peak</w:t>
+      </w:r>
+      <w:proofErr w:type="spellEnd"/>
+      <w:r>
+        <w:rPr>
+          <w:rFonts w:ascii="Times New Roman" w:hAnsi="Times New Roman" w:cs="Times New Roman"/>
+          <w:i/>
+          <w:sz w:val="24"/>
+          <w:szCs w:val="24"/>
+        </w:rPr>
+        <w:t xml:space="preserve"> </w:t>
+      </w:r>
+      <w:proofErr w:type="spellStart"/>
+      <w:r>
+        <w:rPr>
+          <w:rFonts w:ascii="Times New Roman" w:hAnsi="Times New Roman" w:cs="Times New Roman"/>
+          <w:i/>
+          <w:sz w:val="24"/>
+          <w:szCs w:val="24"/>
+        </w:rPr>
+        <w:t>age</w:t>
+      </w:r>
+      <w:proofErr w:type="spellEnd"/>
+      <w:r>
+        <w:rPr>
+          <w:rFonts w:ascii="Times New Roman" w:hAnsi="Times New Roman" w:cs="Times New Roman"/>
+          <w:i/>
+          <w:sz w:val="24"/>
+          <w:szCs w:val="24"/>
+        </w:rPr>
+        <w:t xml:space="preserve"> </w:t>
+      </w:r>
+      <w:r>
+        <w:rPr>
+          <w:rFonts w:ascii="Times New Roman" w:hAnsi="Times New Roman" w:cs="Times New Roman"/>
+          <w:sz w:val="24"/>
+          <w:szCs w:val="24"/>
+        </w:rPr>
+        <w:t xml:space="preserve">con la siguiente fórmula </w:t>
+      </w:r>
+      <w:proofErr w:type="spellStart"/>
+      <w:r>
+        <w:rPr>
+          <w:rFonts w:ascii="Times New Roman" w:hAnsi="Times New Roman" w:cs="Times New Roman"/>
+          <w:sz w:val="24"/>
+          <w:szCs w:val="24"/>
+        </w:rPr>
+        <w:t>PeakAge</w:t>
+      </w:r>
+      <w:proofErr w:type="spellEnd"/>
+      <w:r>
+        <w:rPr>
+          <w:rFonts w:ascii="Times New Roman" w:hAnsi="Times New Roman" w:cs="Times New Roman"/>
+          <w:sz w:val="24"/>
+          <w:szCs w:val="24"/>
+        </w:rPr>
+        <w:t xml:space="preserve"> &lt;-((-Beta1)/Beta2)*(1/2)</w:t>
+      </w:r>
+      <w:r>
+        <w:rPr>
+          <w:rFonts w:ascii="Times New Roman" w:hAnsi="Times New Roman" w:cs="Times New Roman"/>
+          <w:sz w:val="24"/>
+          <w:szCs w:val="24"/>
+        </w:rPr>
+        <w:t xml:space="preserve">, </w:t>
+      </w:r>
+      <w:proofErr w:type="spellStart"/>
+      <w:r>
+        <w:rPr>
+          <w:rFonts w:ascii="Times New Roman" w:hAnsi="Times New Roman" w:cs="Times New Roman"/>
+          <w:sz w:val="24"/>
+          <w:szCs w:val="24"/>
+        </w:rPr>
+        <w:t>aproxuimado</w:t>
+      </w:r>
+      <w:proofErr w:type="spellEnd"/>
+      <w:r>
+        <w:rPr>
+          <w:rFonts w:ascii="Times New Roman" w:hAnsi="Times New Roman" w:cs="Times New Roman"/>
+          <w:sz w:val="24"/>
+          <w:szCs w:val="24"/>
+        </w:rPr>
+        <w:t xml:space="preserve"> 48 años:</w:t>
+      </w:r>
+    </w:p>
+    <w:p>
+      <w:pPr>
+        <w:spacing w:line="360" w:lineRule="auto"/>
+        <w:jc w:val="both"/>
+        <w:rPr>
+          <w:rFonts w:ascii="Times New Roman" w:hAnsi="Times New Roman" w:cs="Times New Roman"/>
+          <w:sz w:val="24"/>
+          <w:szCs w:val="24"/>
+        </w:rPr>
+      </w:pPr>
+      <w:r>
+        <w:rPr>
+          <w:rFonts w:ascii="Times New Roman" w:hAnsi="Times New Roman" w:cs="Times New Roman"/>
+          <w:noProof/>
+          <w:sz w:val="24"/>
+          <w:szCs w:val="24"/>
+          <w:lang w:eastAsia="es-CO"/>
+        </w:rPr>
+        <w:drawing>
+          <wp:inline distT="0" distB="0" distL="0" distR="0" wp14:anchorId="09AA1B36" wp14:editId="5DE29A04">
+            <wp:extent cx="1175385" cy="588010"/>
+            <wp:effectExtent l="0" t="0" r="5715" b="2540"/>
+            <wp:docPr id="17" name="Imagen 17"/>
+            <wp:cNvGraphicFramePr>
+              <a:graphicFrameLocks xmlns:a="http://schemas.openxmlformats.org/drawingml/2006/main" noChangeAspect="1"/>
+            </wp:cNvGraphicFramePr>
+            <a:graphic xmlns:a="http://schemas.openxmlformats.org/drawingml/2006/main">
+              <a:graphicData uri="http://schemas.openxmlformats.org/drawingml/2006/picture">
+                <pic:pic xmlns:pic="http://schemas.openxmlformats.org/drawingml/2006/picture">
+                  <pic:nvPicPr>
+                    <pic:cNvPr id="0" name="Picture 12"/>
+                    <pic:cNvPicPr>
+                      <a:picLocks noChangeAspect="1" noChangeArrowheads="1"/>
+                    </pic:cNvPicPr>
+                  </pic:nvPicPr>
+                  <pic:blipFill>
+                    <a:blip r:embed="rId22">
+                      <a:extLst>
+                        <a:ext uri="{28A0092B-C50C-407E-A947-70E740481C1C}">
+                          <a14:useLocalDpi xmlns:a14="http://schemas.microsoft.com/office/drawing/2010/main" val="0"/>
+                        </a:ext>
+                      </a:extLst>
+                    </a:blip>
+                    <a:srcRect/>
+                    <a:stretch>
+                      <a:fillRect/>
+                    </a:stretch>
+                  </pic:blipFill>
+                  <pic:spPr bwMode="auto">
+                    <a:xfrm>
+                      <a:off x="0" y="0"/>
+                      <a:ext cx="1175385" cy="588010"/>
+                    </a:xfrm>
+                    <a:prstGeom prst="rect">
+                      <a:avLst/>
+                    </a:prstGeom>
+                    <a:noFill/>
+                    <a:ln>
+                      <a:noFill/>
+                    </a:ln>
+                  </pic:spPr>
+                </pic:pic>
+              </a:graphicData>
+            </a:graphic>
+          </wp:inline>
+        </w:drawing>
+      </w:r>
+    </w:p>
+    <w:p>
+      <w:pPr>
+        <w:spacing w:line="360" w:lineRule="auto"/>
+        <w:jc w:val="both"/>
+        <w:rPr>
+          <w:rFonts w:ascii="Times New Roman" w:hAnsi="Times New Roman" w:cs="Times New Roman"/>
+          <w:b/>
+          <w:bCs/>
+          <w:sz w:val="24"/>
+          <w:szCs w:val="24"/>
+        </w:rPr>
+      </w:pPr>
     </w:p>
     <w:p>
       <w:pPr>
@@ -5743,14 +7597,25 @@
           <w:bCs/>
         </w:rPr>
       </w:pPr>
-      <w:r>
-        <w:rPr>
-          <w:rFonts w:ascii="Times New Roman" w:hAnsi="Times New Roman" w:cs="Times New Roman"/>
-          <w:b/>
-          <w:bCs/>
-          <w:i/>
-        </w:rPr>
-        <w:t>log(ingreso)</w:t>
+      <w:proofErr w:type="gramStart"/>
+      <w:r>
+        <w:rPr>
+          <w:rFonts w:ascii="Times New Roman" w:hAnsi="Times New Roman" w:cs="Times New Roman"/>
+          <w:b/>
+          <w:bCs/>
+          <w:i/>
+        </w:rPr>
+        <w:t>log(</w:t>
+      </w:r>
+      <w:proofErr w:type="gramEnd"/>
+      <w:r>
+        <w:rPr>
+          <w:rFonts w:ascii="Times New Roman" w:hAnsi="Times New Roman" w:cs="Times New Roman"/>
+          <w:b/>
+          <w:bCs/>
+          <w:i/>
+        </w:rPr>
+        <w:t>ingreso)</w:t>
       </w:r>
       <w:r>
         <w:rPr>
@@ -5785,7 +7650,29 @@
           <w:sz w:val="24"/>
           <w:szCs w:val="24"/>
         </w:rPr>
-        <w:t>¿Cómo debemos interpretar el coeficiente β2? ¿Qué tan bueno es este modelo en samplefit?</w:t>
+        <w:t xml:space="preserve">¿Cómo debemos interpretar el coeficiente β2? ¿Qué tan bueno es este modelo en </w:t>
+      </w:r>
+      <w:proofErr w:type="spellStart"/>
+      <w:r>
+        <w:rPr>
+          <w:rFonts w:ascii="Times New Roman" w:hAnsi="Times New Roman" w:cs="Times New Roman"/>
+          <w:b/>
+          <w:bCs/>
+          <w:sz w:val="24"/>
+          <w:szCs w:val="24"/>
+        </w:rPr>
+        <w:t>samplefit</w:t>
+      </w:r>
+      <w:proofErr w:type="spellEnd"/>
+      <w:r>
+        <w:rPr>
+          <w:rFonts w:ascii="Times New Roman" w:hAnsi="Times New Roman" w:cs="Times New Roman"/>
+          <w:b/>
+          <w:bCs/>
+          <w:sz w:val="24"/>
+          <w:szCs w:val="24"/>
+        </w:rPr>
+        <w:t>?</w:t>
       </w:r>
     </w:p>
     <w:p>
@@ -5839,7 +7726,25 @@
           <w:sz w:val="24"/>
           <w:szCs w:val="24"/>
         </w:rPr>
-        <w:t>Para el Samplefit, se observa en la gráfica para la regresión:</w:t>
+        <w:t xml:space="preserve">Para el </w:t>
+      </w:r>
+      <w:proofErr w:type="spellStart"/>
+      <w:r>
+        <w:rPr>
+          <w:rFonts w:ascii="Times New Roman" w:hAnsi="Times New Roman" w:cs="Times New Roman"/>
+          <w:sz w:val="24"/>
+          <w:szCs w:val="24"/>
+        </w:rPr>
+        <w:t>Samplefit</w:t>
+      </w:r>
+      <w:proofErr w:type="spellEnd"/>
+      <w:r>
+        <w:rPr>
+          <w:rFonts w:ascii="Times New Roman" w:hAnsi="Times New Roman" w:cs="Times New Roman"/>
+          <w:sz w:val="24"/>
+          <w:szCs w:val="24"/>
+        </w:rPr>
+        <w:t>, se observa en la gráfica para la regresión:</w:t>
       </w:r>
     </w:p>
     <w:p>
@@ -5866,6 +7771,7 @@
           <w:sz w:val="24"/>
           <w:szCs w:val="24"/>
         </w:rPr>
+        <w:lastRenderedPageBreak/>
         <w:t>Estimar y trazar el perfil de edad-ingresos pronosticado por género. ¿Los hombres y las mujeres en Bogotá tienen la misma intersección y pendientes?</w:t>
       </w:r>
     </w:p>
@@ -5893,8 +7799,51 @@
           <w:sz w:val="24"/>
           <w:szCs w:val="24"/>
         </w:rPr>
-        <w:lastRenderedPageBreak/>
-        <w:t>¿Cuál es la “edad pico” implícita por género?. Utilice bootstrap para calcular los errores estándar y construir los intervalos de confianza. ¿Se superponen estos intervalos de confianza?</w:t>
+        <w:t>¿Cuál es la “edad pico” implícita por género</w:t>
+      </w:r>
+      <w:proofErr w:type="gramStart"/>
+      <w:r>
+        <w:rPr>
+          <w:rFonts w:ascii="Times New Roman" w:hAnsi="Times New Roman" w:cs="Times New Roman"/>
+          <w:b/>
+          <w:bCs/>
+          <w:sz w:val="24"/>
+          <w:szCs w:val="24"/>
+        </w:rPr>
+        <w:t>?.</w:t>
+      </w:r>
+      <w:proofErr w:type="gramEnd"/>
+      <w:r>
+        <w:rPr>
+          <w:rFonts w:ascii="Times New Roman" w:hAnsi="Times New Roman" w:cs="Times New Roman"/>
+          <w:b/>
+          <w:bCs/>
+          <w:sz w:val="24"/>
+          <w:szCs w:val="24"/>
+        </w:rPr>
+        <w:t xml:space="preserve"> Utilice </w:t>
+      </w:r>
+      <w:proofErr w:type="spellStart"/>
+      <w:r>
+        <w:rPr>
+          <w:rFonts w:ascii="Times New Roman" w:hAnsi="Times New Roman" w:cs="Times New Roman"/>
+          <w:b/>
+          <w:bCs/>
+          <w:sz w:val="24"/>
+          <w:szCs w:val="24"/>
+        </w:rPr>
+        <w:t>bootstrap</w:t>
+      </w:r>
+      <w:proofErr w:type="spellEnd"/>
+      <w:r>
+        <w:rPr>
+          <w:rFonts w:ascii="Times New Roman" w:hAnsi="Times New Roman" w:cs="Times New Roman"/>
+          <w:b/>
+          <w:bCs/>
+          <w:sz w:val="24"/>
+          <w:szCs w:val="24"/>
+        </w:rPr>
+        <w:t xml:space="preserve"> para calcular los errores estándar y construir los intervalos de confianza. ¿Se superponen estos intervalos de confianza?</w:t>
       </w:r>
     </w:p>
     <w:p>
@@ -5977,6 +7926,7 @@
           <w:szCs w:val="24"/>
         </w:rPr>
       </w:pPr>
+      <w:proofErr w:type="gramStart"/>
       <w:r>
         <w:rPr>
           <w:rFonts w:ascii="Times New Roman" w:hAnsi="Times New Roman" w:cs="Times New Roman"/>
@@ -5987,6 +7937,7 @@
         </w:rPr>
         <w:t>log(</w:t>
       </w:r>
+      <w:proofErr w:type="gramEnd"/>
       <w:r>
         <w:rPr>
           <w:rFonts w:ascii="Times New Roman" w:hAnsi="Times New Roman" w:cs="Times New Roman"/>
@@ -6006,7 +7957,29 @@
           <w:sz w:val="24"/>
           <w:szCs w:val="24"/>
         </w:rPr>
-        <w:t>) = β1 + β2Femenino +θX + u</w:t>
+        <w:t>) = β1 + β2Femenino +</w:t>
+      </w:r>
+      <w:proofErr w:type="spellStart"/>
+      <w:r>
+        <w:rPr>
+          <w:rFonts w:ascii="Times New Roman" w:hAnsi="Times New Roman" w:cs="Times New Roman"/>
+          <w:b/>
+          <w:bCs/>
+          <w:sz w:val="24"/>
+          <w:szCs w:val="24"/>
+        </w:rPr>
+        <w:t>θX</w:t>
+      </w:r>
+      <w:proofErr w:type="spellEnd"/>
+      <w:r>
+        <w:rPr>
+          <w:rFonts w:ascii="Times New Roman" w:hAnsi="Times New Roman" w:cs="Times New Roman"/>
+          <w:b/>
+          <w:bCs/>
+          <w:sz w:val="24"/>
+          <w:szCs w:val="24"/>
+        </w:rPr>
+        <w:t xml:space="preserve"> + u</w:t>
       </w:r>
     </w:p>
     <w:p>
@@ -6122,7 +8095,41 @@
           <w:sz w:val="24"/>
           <w:szCs w:val="24"/>
         </w:rPr>
-        <w:t>Divida la muestra en dos muestras: una muestra de entrenamiento (70%) y una muestra de prueba (30%). No olvide establecer una semilla (en R, set.seed(10101), donde 10101 es la semilla).</w:t>
+        <w:t xml:space="preserve">Divida la muestra en dos muestras: una muestra de entrenamiento (70%) y una muestra de prueba (30%). No olvide establecer una semilla (en R, </w:t>
+      </w:r>
+      <w:proofErr w:type="spellStart"/>
+      <w:proofErr w:type="gramStart"/>
+      <w:r>
+        <w:rPr>
+          <w:rFonts w:ascii="Times New Roman" w:hAnsi="Times New Roman" w:cs="Times New Roman"/>
+          <w:b/>
+          <w:bCs/>
+          <w:sz w:val="24"/>
+          <w:szCs w:val="24"/>
+        </w:rPr>
+        <w:t>set.seed</w:t>
+      </w:r>
+      <w:proofErr w:type="spellEnd"/>
+      <w:r>
+        <w:rPr>
+          <w:rFonts w:ascii="Times New Roman" w:hAnsi="Times New Roman" w:cs="Times New Roman"/>
+          <w:b/>
+          <w:bCs/>
+          <w:sz w:val="24"/>
+          <w:szCs w:val="24"/>
+        </w:rPr>
+        <w:t>(</w:t>
+      </w:r>
+      <w:proofErr w:type="gramEnd"/>
+      <w:r>
+        <w:rPr>
+          <w:rFonts w:ascii="Times New Roman" w:hAnsi="Times New Roman" w:cs="Times New Roman"/>
+          <w:b/>
+          <w:bCs/>
+          <w:sz w:val="24"/>
+          <w:szCs w:val="24"/>
+        </w:rPr>
+        <w:t>10101), donde 10101 es la semilla).</w:t>
       </w:r>
     </w:p>
     <w:p>
@@ -6230,6 +8237,7 @@
           <w:sz w:val="24"/>
           <w:szCs w:val="24"/>
         </w:rPr>
+        <w:lastRenderedPageBreak/>
         <w:t>Informe y compare el error de predicción promedio de todos los modelos que estimó anteriormente. Discuta el modelo con el error de predicción promedio más bajo.</w:t>
       </w:r>
     </w:p>
@@ -6257,7 +8265,6 @@
           <w:sz w:val="24"/>
           <w:szCs w:val="24"/>
         </w:rPr>
-        <w:lastRenderedPageBreak/>
         <w:t xml:space="preserve"> Para el modelo con el error de predicción promedio más bajo, calcule la estadística de apalancamiento para cada observación en la muestra de prueba. ¿Hay valores atípicos, es decir, observaciones con un alto apalancamiento que impulsen los resultados? ¿Son estos valores atípicos personas potenciales que la DIAN debería investigar, o son simplemente el producto de un modelo defectuoso?</w:t>
       </w:r>
     </w:p>
@@ -6303,7 +8310,33 @@
           <w:szCs w:val="24"/>
           <w:shd w:val="clear" w:color="auto" w:fill="FFFFFF"/>
         </w:rPr>
-        <w:t>Repita el punto anterior pero use la validación cruzada K-fold. Comente las similitudes/diferencias del uso de este enfoque.</w:t>
+        <w:t>Repita el punto anterior pero use la validación cruzada K-</w:t>
+      </w:r>
+      <w:proofErr w:type="spellStart"/>
+      <w:r>
+        <w:rPr>
+          <w:rFonts w:ascii="Times New Roman" w:hAnsi="Times New Roman" w:cs="Times New Roman"/>
+          <w:b/>
+          <w:bCs/>
+          <w:color w:val="000000"/>
+          <w:sz w:val="24"/>
+          <w:szCs w:val="24"/>
+          <w:shd w:val="clear" w:color="auto" w:fill="FFFFFF"/>
+        </w:rPr>
+        <w:t>fold</w:t>
+      </w:r>
+      <w:proofErr w:type="spellEnd"/>
+      <w:r>
+        <w:rPr>
+          <w:rFonts w:ascii="Times New Roman" w:hAnsi="Times New Roman" w:cs="Times New Roman"/>
+          <w:b/>
+          <w:bCs/>
+          <w:color w:val="000000"/>
+          <w:sz w:val="24"/>
+          <w:szCs w:val="24"/>
+          <w:shd w:val="clear" w:color="auto" w:fill="FFFFFF"/>
+        </w:rPr>
+        <w:t>. Comente las similitudes/diferencias del uso de este enfoque.</w:t>
       </w:r>
     </w:p>
     <w:p>
@@ -6393,7 +8426,33 @@
           <w:szCs w:val="24"/>
           <w:shd w:val="clear" w:color="auto" w:fill="FFFFFF"/>
         </w:rPr>
-        <w:t>Estimar el modelo de regresión utilizando todas las observaciones menos la i − ésima.</w:t>
+        <w:t xml:space="preserve">Estimar el modelo de regresión utilizando todas las observaciones menos la i − </w:t>
+      </w:r>
+      <w:proofErr w:type="spellStart"/>
+      <w:r>
+        <w:rPr>
+          <w:rFonts w:ascii="Times New Roman" w:hAnsi="Times New Roman" w:cs="Times New Roman"/>
+          <w:b/>
+          <w:bCs/>
+          <w:color w:val="000000"/>
+          <w:sz w:val="24"/>
+          <w:szCs w:val="24"/>
+          <w:shd w:val="clear" w:color="auto" w:fill="FFFFFF"/>
+        </w:rPr>
+        <w:t>ésima</w:t>
+      </w:r>
+      <w:proofErr w:type="spellEnd"/>
+      <w:r>
+        <w:rPr>
+          <w:rFonts w:ascii="Times New Roman" w:hAnsi="Times New Roman" w:cs="Times New Roman"/>
+          <w:b/>
+          <w:bCs/>
+          <w:color w:val="000000"/>
+          <w:sz w:val="24"/>
+          <w:szCs w:val="24"/>
+          <w:shd w:val="clear" w:color="auto" w:fill="FFFFFF"/>
+        </w:rPr>
+        <w:t>.</w:t>
       </w:r>
     </w:p>
     <w:p>
@@ -6424,7 +8483,85 @@
           <w:szCs w:val="24"/>
           <w:shd w:val="clear" w:color="auto" w:fill="FFFFFF"/>
         </w:rPr>
-        <w:t>Calcular el error de predicción para la i − ésima observación, es decir, (yi− yˆi)</w:t>
+        <w:t xml:space="preserve">Calcular el error de predicción para la i − </w:t>
+      </w:r>
+      <w:proofErr w:type="spellStart"/>
+      <w:r>
+        <w:rPr>
+          <w:rFonts w:ascii="Times New Roman" w:hAnsi="Times New Roman" w:cs="Times New Roman"/>
+          <w:b/>
+          <w:bCs/>
+          <w:color w:val="000000"/>
+          <w:sz w:val="24"/>
+          <w:szCs w:val="24"/>
+          <w:shd w:val="clear" w:color="auto" w:fill="FFFFFF"/>
+        </w:rPr>
+        <w:t>ésima</w:t>
+      </w:r>
+      <w:proofErr w:type="spellEnd"/>
+      <w:r>
+        <w:rPr>
+          <w:rFonts w:ascii="Times New Roman" w:hAnsi="Times New Roman" w:cs="Times New Roman"/>
+          <w:b/>
+          <w:bCs/>
+          <w:color w:val="000000"/>
+          <w:sz w:val="24"/>
+          <w:szCs w:val="24"/>
+          <w:shd w:val="clear" w:color="auto" w:fill="FFFFFF"/>
+        </w:rPr>
+        <w:t xml:space="preserve"> observación, es decir, (</w:t>
+      </w:r>
+      <w:proofErr w:type="spellStart"/>
+      <w:r>
+        <w:rPr>
+          <w:rFonts w:ascii="Times New Roman" w:hAnsi="Times New Roman" w:cs="Times New Roman"/>
+          <w:b/>
+          <w:bCs/>
+          <w:color w:val="000000"/>
+          <w:sz w:val="24"/>
+          <w:szCs w:val="24"/>
+          <w:shd w:val="clear" w:color="auto" w:fill="FFFFFF"/>
+        </w:rPr>
+        <w:t>yi</w:t>
+      </w:r>
+      <w:proofErr w:type="spellEnd"/>
+      <w:r>
+        <w:rPr>
+          <w:rFonts w:ascii="Times New Roman" w:hAnsi="Times New Roman" w:cs="Times New Roman"/>
+          <w:b/>
+          <w:bCs/>
+          <w:color w:val="000000"/>
+          <w:sz w:val="24"/>
+          <w:szCs w:val="24"/>
+          <w:shd w:val="clear" w:color="auto" w:fill="FFFFFF"/>
+        </w:rPr>
+        <w:t xml:space="preserve">− </w:t>
+      </w:r>
+      <w:proofErr w:type="spellStart"/>
+      <w:r>
+        <w:rPr>
+          <w:rFonts w:ascii="Times New Roman" w:hAnsi="Times New Roman" w:cs="Times New Roman"/>
+          <w:b/>
+          <w:bCs/>
+          <w:color w:val="000000"/>
+          <w:sz w:val="24"/>
+          <w:szCs w:val="24"/>
+          <w:shd w:val="clear" w:color="auto" w:fill="FFFFFF"/>
+        </w:rPr>
+        <w:t>yˆi</w:t>
+      </w:r>
+      <w:proofErr w:type="spellEnd"/>
+      <w:r>
+        <w:rPr>
+          <w:rFonts w:ascii="Times New Roman" w:hAnsi="Times New Roman" w:cs="Times New Roman"/>
+          <w:b/>
+          <w:bCs/>
+          <w:color w:val="000000"/>
+          <w:sz w:val="24"/>
+          <w:szCs w:val="24"/>
+          <w:shd w:val="clear" w:color="auto" w:fill="FFFFFF"/>
+        </w:rPr>
+        <w:t>)</w:t>
       </w:r>
     </w:p>
     <w:p>
@@ -6455,7 +8592,33 @@
           <w:szCs w:val="24"/>
           <w:shd w:val="clear" w:color="auto" w:fill="FFFFFF"/>
         </w:rPr>
-        <w:t>Calcular el promedio de los números obtenidos en el paso anterior para obtener el error cuadrático medio. Esto se conoce como la estadística de validación cruzada Leave-One-Out (LOOCV).</w:t>
+        <w:t xml:space="preserve">Calcular el promedio de los números obtenidos en el paso anterior para obtener el error cuadrático medio. Esto se conoce como la estadística de validación cruzada </w:t>
+      </w:r>
+      <w:proofErr w:type="spellStart"/>
+      <w:r>
+        <w:rPr>
+          <w:rFonts w:ascii="Times New Roman" w:hAnsi="Times New Roman" w:cs="Times New Roman"/>
+          <w:b/>
+          <w:bCs/>
+          <w:color w:val="000000"/>
+          <w:sz w:val="24"/>
+          <w:szCs w:val="24"/>
+          <w:shd w:val="clear" w:color="auto" w:fill="FFFFFF"/>
+        </w:rPr>
+        <w:t>Leave-One-Out</w:t>
+      </w:r>
+      <w:proofErr w:type="spellEnd"/>
+      <w:r>
+        <w:rPr>
+          <w:rFonts w:ascii="Times New Roman" w:hAnsi="Times New Roman" w:cs="Times New Roman"/>
+          <w:b/>
+          <w:bCs/>
+          <w:color w:val="000000"/>
+          <w:sz w:val="24"/>
+          <w:szCs w:val="24"/>
+          <w:shd w:val="clear" w:color="auto" w:fill="FFFFFF"/>
+        </w:rPr>
+        <w:t xml:space="preserve"> (LOOCV).</w:t>
       </w:r>
     </w:p>
     <w:p>

</xml_diff>

<commit_message>
Se completó punto 2
Se completó el  punto 1.2 tanto en el archivo de Word como en el script de R.
</commit_message>
<xml_diff>
--- a/Documentos/Problem Set 1.docx
+++ b/Documentos/Problem Set 1.docx
@@ -502,19 +502,6 @@
     <w:p>
       <w:pPr>
         <w:pStyle w:val="Prrafodelista"/>
-        <w:spacing w:line="360" w:lineRule="auto"/>
-        <w:rPr>
-          <w:rFonts w:ascii="Times New Roman" w:hAnsi="Times New Roman" w:cs="Times New Roman"/>
-          <w:b/>
-          <w:bCs/>
-          <w:sz w:val="24"/>
-          <w:szCs w:val="24"/>
-        </w:rPr>
-      </w:pPr>
-    </w:p>
-    <w:p>
-      <w:pPr>
-        <w:pStyle w:val="Prrafodelista"/>
         <w:numPr>
           <w:ilvl w:val="2"/>
           <w:numId w:val="2"/>
@@ -637,7 +624,57 @@
           <w:sz w:val="24"/>
           <w:szCs w:val="24"/>
         </w:rPr>
-        <w:t xml:space="preserve">” y la base de datos en la </w:t>
+        <w:t>” y la base de datos en la carpeta: “</w:t>
+      </w:r>
+      <w:r>
+        <w:rPr>
+          <w:rFonts w:ascii="Times New Roman" w:hAnsi="Times New Roman" w:cs="Times New Roman"/>
+          <w:sz w:val="24"/>
+          <w:szCs w:val="24"/>
+        </w:rPr>
+        <w:t>Elementos guardados</w:t>
+      </w:r>
+      <w:r>
+        <w:rPr>
+          <w:rFonts w:ascii="Times New Roman" w:hAnsi="Times New Roman" w:cs="Times New Roman"/>
+          <w:sz w:val="24"/>
+          <w:szCs w:val="24"/>
+        </w:rPr>
+        <w:t>” con el nombre: “</w:t>
+      </w:r>
+      <w:proofErr w:type="spellStart"/>
+      <w:r>
+        <w:rPr>
+          <w:rFonts w:ascii="Times New Roman" w:hAnsi="Times New Roman" w:cs="Times New Roman"/>
+          <w:sz w:val="24"/>
+          <w:szCs w:val="24"/>
+        </w:rPr>
+        <w:t>Datos_GEIH</w:t>
+      </w:r>
+      <w:r>
+        <w:rPr>
+          <w:rFonts w:ascii="Times New Roman" w:hAnsi="Times New Roman" w:cs="Times New Roman"/>
+          <w:sz w:val="24"/>
+          <w:szCs w:val="24"/>
+        </w:rPr>
+        <w:t>.rds</w:t>
+      </w:r>
+      <w:proofErr w:type="spellEnd"/>
+      <w:r>
+        <w:rPr>
+          <w:rFonts w:ascii="Times New Roman" w:hAnsi="Times New Roman" w:cs="Times New Roman"/>
+          <w:sz w:val="24"/>
+          <w:szCs w:val="24"/>
+        </w:rPr>
+        <w:t>”</w:t>
+      </w:r>
+      <w:r>
+        <w:rPr>
+          <w:rFonts w:ascii="Times New Roman" w:hAnsi="Times New Roman" w:cs="Times New Roman"/>
+          <w:sz w:val="24"/>
+          <w:szCs w:val="24"/>
+        </w:rPr>
+        <w:t xml:space="preserve">, luego de hacer una inspección </w:t>
       </w:r>
       <w:r>
         <w:rPr>
@@ -646,57 +683,7 @@
           <w:szCs w:val="24"/>
         </w:rPr>
         <w:lastRenderedPageBreak/>
-        <w:t>carpeta: “</w:t>
-      </w:r>
-      <w:r>
-        <w:rPr>
-          <w:rFonts w:ascii="Times New Roman" w:hAnsi="Times New Roman" w:cs="Times New Roman"/>
-          <w:sz w:val="24"/>
-          <w:szCs w:val="24"/>
-        </w:rPr>
-        <w:t>Elementos guardados</w:t>
-      </w:r>
-      <w:r>
-        <w:rPr>
-          <w:rFonts w:ascii="Times New Roman" w:hAnsi="Times New Roman" w:cs="Times New Roman"/>
-          <w:sz w:val="24"/>
-          <w:szCs w:val="24"/>
-        </w:rPr>
-        <w:t>” con el nombre: “</w:t>
-      </w:r>
-      <w:proofErr w:type="spellStart"/>
-      <w:r>
-        <w:rPr>
-          <w:rFonts w:ascii="Times New Roman" w:hAnsi="Times New Roman" w:cs="Times New Roman"/>
-          <w:sz w:val="24"/>
-          <w:szCs w:val="24"/>
-        </w:rPr>
-        <w:t>Datos_GEIH</w:t>
-      </w:r>
-      <w:r>
-        <w:rPr>
-          <w:rFonts w:ascii="Times New Roman" w:hAnsi="Times New Roman" w:cs="Times New Roman"/>
-          <w:sz w:val="24"/>
-          <w:szCs w:val="24"/>
-        </w:rPr>
-        <w:t>.rds</w:t>
-      </w:r>
-      <w:proofErr w:type="spellEnd"/>
-      <w:r>
-        <w:rPr>
-          <w:rFonts w:ascii="Times New Roman" w:hAnsi="Times New Roman" w:cs="Times New Roman"/>
-          <w:sz w:val="24"/>
-          <w:szCs w:val="24"/>
-        </w:rPr>
-        <w:t>”</w:t>
-      </w:r>
-      <w:r>
-        <w:rPr>
-          <w:rFonts w:ascii="Times New Roman" w:hAnsi="Times New Roman" w:cs="Times New Roman"/>
-          <w:sz w:val="24"/>
-          <w:szCs w:val="24"/>
-        </w:rPr>
-        <w:t xml:space="preserve">, luego de hacer una inspección previa del código </w:t>
+        <w:t xml:space="preserve">previa del código </w:t>
       </w:r>
       <w:proofErr w:type="spellStart"/>
       <w:r>
@@ -3086,7 +3073,15 @@
           <w:sz w:val="24"/>
           <w:szCs w:val="24"/>
         </w:rPr>
-        <w:t>El directorio nos permite establecer si las personas a las que se les realizó la encuesta</w:t>
+        <w:t xml:space="preserve">El directorio </w:t>
+      </w:r>
+      <w:r>
+        <w:rPr>
+          <w:rFonts w:ascii="Times New Roman" w:hAnsi="Times New Roman" w:cs="Times New Roman"/>
+          <w:sz w:val="24"/>
+          <w:szCs w:val="24"/>
+        </w:rPr>
+        <w:t xml:space="preserve"> permite establecer si las personas a las que se les realizó la encuesta</w:t>
       </w:r>
       <w:r>
         <w:rPr>
@@ -3431,7 +3426,1610 @@
           <w:sz w:val="24"/>
           <w:szCs w:val="24"/>
         </w:rPr>
-        <w:t>1.2.3 Como mínimo, se debe incluir una tabla de estadística descriptiva, pero espero tablas y figuras. Tome esta sección para presentar una narrativa exhaustiva para justificar y defender su elección de datos. Utilice su conocimiento profesional para añadir valor a esta sección. No presente la tabla de manera escueta.</w:t>
+        <w:t xml:space="preserve">1.2.3 </w:t>
+      </w:r>
+      <w:r>
+        <w:rPr>
+          <w:rFonts w:ascii="Times New Roman" w:hAnsi="Times New Roman" w:cs="Times New Roman"/>
+          <w:b/>
+          <w:bCs/>
+          <w:iCs/>
+          <w:sz w:val="24"/>
+          <w:szCs w:val="24"/>
+        </w:rPr>
+        <w:t>Descripción estadística de las variables.</w:t>
+      </w:r>
+    </w:p>
+    <w:p>
+      <w:pPr>
+        <w:jc w:val="both"/>
+        <w:rPr>
+          <w:rFonts w:ascii="Times New Roman" w:hAnsi="Times New Roman" w:cs="Times New Roman"/>
+          <w:i/>
+          <w:sz w:val="24"/>
+          <w:szCs w:val="24"/>
+          <w:u w:val="single"/>
+        </w:rPr>
+      </w:pPr>
+      <w:r>
+        <w:rPr>
+          <w:rFonts w:ascii="Times New Roman" w:hAnsi="Times New Roman" w:cs="Times New Roman"/>
+          <w:i/>
+          <w:sz w:val="24"/>
+          <w:szCs w:val="24"/>
+          <w:u w:val="single"/>
+        </w:rPr>
+        <w:t>Edad</w:t>
+      </w:r>
+      <w:bookmarkStart w:id="0" w:name="_GoBack"/>
+      <w:bookmarkEnd w:id="0"/>
+    </w:p>
+    <w:p>
+      <w:pPr>
+        <w:jc w:val="both"/>
+        <w:rPr>
+          <w:rFonts w:ascii="Times New Roman" w:hAnsi="Times New Roman" w:cs="Times New Roman"/>
+          <w:sz w:val="24"/>
+          <w:szCs w:val="24"/>
+        </w:rPr>
+      </w:pPr>
+      <w:r>
+        <w:rPr>
+          <w:rFonts w:ascii="Times New Roman" w:hAnsi="Times New Roman" w:cs="Times New Roman"/>
+          <w:sz w:val="24"/>
+          <w:szCs w:val="24"/>
+        </w:rPr>
+        <w:t>Para iniciar el análisis descriptivo de la variable es necesario conocer la clase de esta:</w:t>
+      </w:r>
+    </w:p>
+    <w:p>
+      <w:pPr>
+        <w:jc w:val="center"/>
+        <w:rPr>
+          <w:rFonts w:ascii="Times New Roman" w:hAnsi="Times New Roman" w:cs="Times New Roman"/>
+          <w:sz w:val="24"/>
+          <w:szCs w:val="24"/>
+        </w:rPr>
+      </w:pPr>
+      <w:r>
+        <w:rPr>
+          <w:rFonts w:ascii="Times New Roman" w:hAnsi="Times New Roman" w:cs="Times New Roman"/>
+          <w:noProof/>
+          <w:sz w:val="24"/>
+          <w:szCs w:val="24"/>
+          <w:lang w:eastAsia="es-CO"/>
+        </w:rPr>
+        <w:drawing>
+          <wp:inline distT="0" distB="0" distL="0" distR="0" wp14:anchorId="4EA1CFDB" wp14:editId="30AFD901">
+            <wp:extent cx="1558290" cy="389890"/>
+            <wp:effectExtent l="0" t="0" r="3810" b="0"/>
+            <wp:docPr id="23" name="Imagen 23"/>
+            <wp:cNvGraphicFramePr>
+              <a:graphicFrameLocks xmlns:a="http://schemas.openxmlformats.org/drawingml/2006/main" noChangeAspect="1"/>
+            </wp:cNvGraphicFramePr>
+            <a:graphic xmlns:a="http://schemas.openxmlformats.org/drawingml/2006/main">
+              <a:graphicData uri="http://schemas.openxmlformats.org/drawingml/2006/picture">
+                <pic:pic xmlns:pic="http://schemas.openxmlformats.org/drawingml/2006/picture">
+                  <pic:nvPicPr>
+                    <pic:cNvPr id="0" name="Picture 13"/>
+                    <pic:cNvPicPr>
+                      <a:picLocks noChangeAspect="1" noChangeArrowheads="1"/>
+                    </pic:cNvPicPr>
+                  </pic:nvPicPr>
+                  <pic:blipFill>
+                    <a:blip r:embed="rId12">
+                      <a:extLst>
+                        <a:ext uri="{28A0092B-C50C-407E-A947-70E740481C1C}">
+                          <a14:useLocalDpi xmlns:a14="http://schemas.microsoft.com/office/drawing/2010/main" val="0"/>
+                        </a:ext>
+                      </a:extLst>
+                    </a:blip>
+                    <a:srcRect/>
+                    <a:stretch>
+                      <a:fillRect/>
+                    </a:stretch>
+                  </pic:blipFill>
+                  <pic:spPr bwMode="auto">
+                    <a:xfrm>
+                      <a:off x="0" y="0"/>
+                      <a:ext cx="1558290" cy="389890"/>
+                    </a:xfrm>
+                    <a:prstGeom prst="rect">
+                      <a:avLst/>
+                    </a:prstGeom>
+                    <a:noFill/>
+                    <a:ln>
+                      <a:noFill/>
+                    </a:ln>
+                  </pic:spPr>
+                </pic:pic>
+              </a:graphicData>
+            </a:graphic>
+          </wp:inline>
+        </w:drawing>
+      </w:r>
+    </w:p>
+    <w:p>
+      <w:pPr>
+        <w:jc w:val="both"/>
+        <w:rPr>
+          <w:rFonts w:ascii="Times New Roman" w:hAnsi="Times New Roman" w:cs="Times New Roman"/>
+          <w:sz w:val="24"/>
+          <w:szCs w:val="24"/>
+        </w:rPr>
+      </w:pPr>
+      <w:r>
+        <w:rPr>
+          <w:rFonts w:ascii="Times New Roman" w:hAnsi="Times New Roman" w:cs="Times New Roman"/>
+          <w:sz w:val="24"/>
+          <w:szCs w:val="24"/>
+        </w:rPr>
+        <w:t>Hace referencia a que la variable maneja números enteros. Por otra parte, observaremos la frecuencia y distribución de los datos dentro de la variable.</w:t>
+      </w:r>
+    </w:p>
+    <w:p>
+      <w:pPr>
+        <w:jc w:val="center"/>
+        <w:rPr>
+          <w:rFonts w:ascii="Times New Roman" w:hAnsi="Times New Roman" w:cs="Times New Roman"/>
+          <w:sz w:val="24"/>
+          <w:szCs w:val="24"/>
+        </w:rPr>
+      </w:pPr>
+      <w:r>
+        <w:rPr>
+          <w:rFonts w:ascii="Times New Roman" w:hAnsi="Times New Roman" w:cs="Times New Roman"/>
+          <w:noProof/>
+          <w:sz w:val="24"/>
+          <w:szCs w:val="24"/>
+          <w:lang w:eastAsia="es-CO"/>
+        </w:rPr>
+        <w:lastRenderedPageBreak/>
+        <w:drawing>
+          <wp:inline distT="0" distB="0" distL="0" distR="0" wp14:anchorId="6524CA09" wp14:editId="4F67B0D5">
+            <wp:extent cx="3343742" cy="2124371"/>
+            <wp:effectExtent l="0" t="0" r="9525" b="0"/>
+            <wp:docPr id="26" name="Imagen 26"/>
+            <wp:cNvGraphicFramePr>
+              <a:graphicFrameLocks xmlns:a="http://schemas.openxmlformats.org/drawingml/2006/main" noChangeAspect="1"/>
+            </wp:cNvGraphicFramePr>
+            <a:graphic xmlns:a="http://schemas.openxmlformats.org/drawingml/2006/main">
+              <a:graphicData uri="http://schemas.openxmlformats.org/drawingml/2006/picture">
+                <pic:pic xmlns:pic="http://schemas.openxmlformats.org/drawingml/2006/picture">
+                  <pic:nvPicPr>
+                    <pic:cNvPr id="19" name="Hist edad.png"/>
+                    <pic:cNvPicPr/>
+                  </pic:nvPicPr>
+                  <pic:blipFill>
+                    <a:blip r:embed="rId13">
+                      <a:extLst>
+                        <a:ext uri="{28A0092B-C50C-407E-A947-70E740481C1C}">
+                          <a14:useLocalDpi xmlns:a14="http://schemas.microsoft.com/office/drawing/2010/main" val="0"/>
+                        </a:ext>
+                      </a:extLst>
+                    </a:blip>
+                    <a:stretch>
+                      <a:fillRect/>
+                    </a:stretch>
+                  </pic:blipFill>
+                  <pic:spPr>
+                    <a:xfrm>
+                      <a:off x="0" y="0"/>
+                      <a:ext cx="3343742" cy="2124371"/>
+                    </a:xfrm>
+                    <a:prstGeom prst="rect">
+                      <a:avLst/>
+                    </a:prstGeom>
+                  </pic:spPr>
+                </pic:pic>
+              </a:graphicData>
+            </a:graphic>
+          </wp:inline>
+        </w:drawing>
+      </w:r>
+    </w:p>
+    <w:p>
+      <w:pPr>
+        <w:jc w:val="both"/>
+        <w:rPr>
+          <w:rFonts w:ascii="Times New Roman" w:hAnsi="Times New Roman" w:cs="Times New Roman"/>
+          <w:sz w:val="24"/>
+          <w:szCs w:val="24"/>
+        </w:rPr>
+      </w:pPr>
+      <w:r>
+        <w:rPr>
+          <w:rFonts w:ascii="Times New Roman" w:hAnsi="Times New Roman" w:cs="Times New Roman"/>
+          <w:sz w:val="24"/>
+          <w:szCs w:val="24"/>
+        </w:rPr>
+        <w:t>Se puede observar una asimetría hacia la izquierda y gran parte de los individuos están entre los 20-40 años. Sin embargo, analizaremos la edad mínima, máxima, el promedio de edad y finalmente, la moda, la edad más común entre los individuos.</w:t>
+      </w:r>
+    </w:p>
+    <w:p>
+      <w:pPr>
+        <w:jc w:val="center"/>
+        <w:rPr>
+          <w:rFonts w:ascii="Times New Roman" w:hAnsi="Times New Roman" w:cs="Times New Roman"/>
+          <w:sz w:val="24"/>
+          <w:szCs w:val="24"/>
+        </w:rPr>
+      </w:pPr>
+      <w:r>
+        <w:rPr>
+          <w:rFonts w:ascii="Times New Roman" w:hAnsi="Times New Roman" w:cs="Times New Roman"/>
+          <w:noProof/>
+          <w:sz w:val="24"/>
+          <w:szCs w:val="24"/>
+          <w:lang w:eastAsia="es-CO"/>
+        </w:rPr>
+        <w:drawing>
+          <wp:inline distT="0" distB="0" distL="0" distR="0" wp14:anchorId="57F7B4FE" wp14:editId="54E75767">
+            <wp:extent cx="1828800" cy="1567815"/>
+            <wp:effectExtent l="0" t="0" r="0" b="0"/>
+            <wp:docPr id="20" name="Imagen 20"/>
+            <wp:cNvGraphicFramePr>
+              <a:graphicFrameLocks xmlns:a="http://schemas.openxmlformats.org/drawingml/2006/main" noChangeAspect="1"/>
+            </wp:cNvGraphicFramePr>
+            <a:graphic xmlns:a="http://schemas.openxmlformats.org/drawingml/2006/main">
+              <a:graphicData uri="http://schemas.openxmlformats.org/drawingml/2006/picture">
+                <pic:pic xmlns:pic="http://schemas.openxmlformats.org/drawingml/2006/picture">
+                  <pic:nvPicPr>
+                    <pic:cNvPr id="0" name="Picture 14"/>
+                    <pic:cNvPicPr>
+                      <a:picLocks noChangeAspect="1" noChangeArrowheads="1"/>
+                    </pic:cNvPicPr>
+                  </pic:nvPicPr>
+                  <pic:blipFill>
+                    <a:blip r:embed="rId14">
+                      <a:extLst>
+                        <a:ext uri="{28A0092B-C50C-407E-A947-70E740481C1C}">
+                          <a14:useLocalDpi xmlns:a14="http://schemas.microsoft.com/office/drawing/2010/main" val="0"/>
+                        </a:ext>
+                      </a:extLst>
+                    </a:blip>
+                    <a:srcRect/>
+                    <a:stretch>
+                      <a:fillRect/>
+                    </a:stretch>
+                  </pic:blipFill>
+                  <pic:spPr bwMode="auto">
+                    <a:xfrm>
+                      <a:off x="0" y="0"/>
+                      <a:ext cx="1828800" cy="1567815"/>
+                    </a:xfrm>
+                    <a:prstGeom prst="rect">
+                      <a:avLst/>
+                    </a:prstGeom>
+                    <a:noFill/>
+                    <a:ln>
+                      <a:noFill/>
+                    </a:ln>
+                  </pic:spPr>
+                </pic:pic>
+              </a:graphicData>
+            </a:graphic>
+          </wp:inline>
+        </w:drawing>
+      </w:r>
+    </w:p>
+    <w:p>
+      <w:pPr>
+        <w:jc w:val="both"/>
+        <w:rPr>
+          <w:rFonts w:ascii="Times New Roman" w:hAnsi="Times New Roman" w:cs="Times New Roman"/>
+          <w:sz w:val="24"/>
+          <w:szCs w:val="24"/>
+        </w:rPr>
+      </w:pPr>
+    </w:p>
+    <w:p>
+      <w:pPr>
+        <w:jc w:val="both"/>
+        <w:rPr>
+          <w:rFonts w:ascii="Times New Roman" w:hAnsi="Times New Roman" w:cs="Times New Roman"/>
+          <w:sz w:val="24"/>
+          <w:szCs w:val="24"/>
+        </w:rPr>
+      </w:pPr>
+      <w:r>
+        <w:rPr>
+          <w:rFonts w:ascii="Times New Roman" w:hAnsi="Times New Roman" w:cs="Times New Roman"/>
+          <w:sz w:val="24"/>
+          <w:szCs w:val="24"/>
+        </w:rPr>
+        <w:t xml:space="preserve">La edad mínima de los individuos en la muestra es 18 años, debido al filtro realizado para la realización del modelo, la edad máxima es 106 años, la media se encuentra en 43 años, siendo el promedio de edad de los individuos y finalmente, la edad que más se repite es de 25 años. </w:t>
+      </w:r>
+    </w:p>
+    <w:p>
+      <w:pPr>
+        <w:jc w:val="both"/>
+        <w:rPr>
+          <w:rFonts w:ascii="Times New Roman" w:hAnsi="Times New Roman" w:cs="Times New Roman"/>
+          <w:i/>
+          <w:sz w:val="24"/>
+          <w:szCs w:val="24"/>
+          <w:u w:val="single"/>
+        </w:rPr>
+      </w:pPr>
+      <w:r>
+        <w:rPr>
+          <w:rFonts w:ascii="Times New Roman" w:hAnsi="Times New Roman" w:cs="Times New Roman"/>
+          <w:i/>
+          <w:sz w:val="24"/>
+          <w:szCs w:val="24"/>
+          <w:u w:val="single"/>
+        </w:rPr>
+        <w:t>PET</w:t>
+      </w:r>
+    </w:p>
+    <w:p>
+      <w:pPr>
+        <w:jc w:val="both"/>
+        <w:rPr>
+          <w:rFonts w:ascii="Times New Roman" w:hAnsi="Times New Roman" w:cs="Times New Roman"/>
+          <w:sz w:val="24"/>
+          <w:szCs w:val="24"/>
+        </w:rPr>
+      </w:pPr>
+      <w:r>
+        <w:rPr>
+          <w:rFonts w:ascii="Times New Roman" w:hAnsi="Times New Roman" w:cs="Times New Roman"/>
+          <w:sz w:val="24"/>
+          <w:szCs w:val="24"/>
+        </w:rPr>
+        <w:t>La variable Población en Edad de Trabajar (PET) señala:</w:t>
+      </w:r>
+    </w:p>
+    <w:p>
+      <w:pPr>
+        <w:jc w:val="center"/>
+        <w:rPr>
+          <w:rFonts w:ascii="Times New Roman" w:hAnsi="Times New Roman" w:cs="Times New Roman"/>
+          <w:sz w:val="24"/>
+          <w:szCs w:val="24"/>
+        </w:rPr>
+      </w:pPr>
+      <w:r>
+        <w:rPr>
+          <w:rFonts w:ascii="Times New Roman" w:hAnsi="Times New Roman" w:cs="Times New Roman"/>
+          <w:noProof/>
+          <w:sz w:val="24"/>
+          <w:szCs w:val="24"/>
+          <w:lang w:eastAsia="es-CO"/>
+        </w:rPr>
+        <w:drawing>
+          <wp:inline distT="0" distB="0" distL="0" distR="0" wp14:anchorId="4A10F02C" wp14:editId="06DA9517">
+            <wp:extent cx="1900555" cy="1399540"/>
+            <wp:effectExtent l="0" t="0" r="4445" b="0"/>
+            <wp:docPr id="21" name="Imagen 21"/>
+            <wp:cNvGraphicFramePr>
+              <a:graphicFrameLocks xmlns:a="http://schemas.openxmlformats.org/drawingml/2006/main" noChangeAspect="1"/>
+            </wp:cNvGraphicFramePr>
+            <a:graphic xmlns:a="http://schemas.openxmlformats.org/drawingml/2006/main">
+              <a:graphicData uri="http://schemas.openxmlformats.org/drawingml/2006/picture">
+                <pic:pic xmlns:pic="http://schemas.openxmlformats.org/drawingml/2006/picture">
+                  <pic:nvPicPr>
+                    <pic:cNvPr id="0" name="Picture 15"/>
+                    <pic:cNvPicPr>
+                      <a:picLocks noChangeAspect="1" noChangeArrowheads="1"/>
+                    </pic:cNvPicPr>
+                  </pic:nvPicPr>
+                  <pic:blipFill>
+                    <a:blip r:embed="rId15">
+                      <a:extLst>
+                        <a:ext uri="{28A0092B-C50C-407E-A947-70E740481C1C}">
+                          <a14:useLocalDpi xmlns:a14="http://schemas.microsoft.com/office/drawing/2010/main" val="0"/>
+                        </a:ext>
+                      </a:extLst>
+                    </a:blip>
+                    <a:srcRect/>
+                    <a:stretch>
+                      <a:fillRect/>
+                    </a:stretch>
+                  </pic:blipFill>
+                  <pic:spPr bwMode="auto">
+                    <a:xfrm>
+                      <a:off x="0" y="0"/>
+                      <a:ext cx="1900555" cy="1399540"/>
+                    </a:xfrm>
+                    <a:prstGeom prst="rect">
+                      <a:avLst/>
+                    </a:prstGeom>
+                    <a:noFill/>
+                    <a:ln>
+                      <a:noFill/>
+                    </a:ln>
+                  </pic:spPr>
+                </pic:pic>
+              </a:graphicData>
+            </a:graphic>
+          </wp:inline>
+        </w:drawing>
+      </w:r>
+    </w:p>
+    <w:p>
+      <w:pPr>
+        <w:jc w:val="both"/>
+        <w:rPr>
+          <w:rFonts w:ascii="Times New Roman" w:hAnsi="Times New Roman" w:cs="Times New Roman"/>
+          <w:sz w:val="24"/>
+          <w:szCs w:val="24"/>
+        </w:rPr>
+      </w:pPr>
+      <w:r>
+        <w:rPr>
+          <w:rFonts w:ascii="Times New Roman" w:hAnsi="Times New Roman" w:cs="Times New Roman"/>
+          <w:sz w:val="24"/>
+          <w:szCs w:val="24"/>
+        </w:rPr>
+        <w:t xml:space="preserve">La clase indica que la variable está dada por “factor”, es decir, representa valores categóricos, ya que cada nivel tiene una etiqueta asociada. En este caso, es 1 si el individuo está en edad de trabajar y 0 si no lo está. Sin embargo, se puede observar que solo existe un nivel (1) ya que dentro de la </w:t>
+      </w:r>
+      <w:r>
+        <w:rPr>
+          <w:rFonts w:ascii="Times New Roman" w:hAnsi="Times New Roman" w:cs="Times New Roman"/>
+          <w:sz w:val="24"/>
+          <w:szCs w:val="24"/>
+        </w:rPr>
+        <w:lastRenderedPageBreak/>
+        <w:t xml:space="preserve">organización y limpieza de datos se realizó un filtro en donde solo las personas en edad de trabajar hicieran parte de la muestra, es decir 19801 personas. </w:t>
+      </w:r>
+    </w:p>
+    <w:p>
+      <w:pPr>
+        <w:jc w:val="both"/>
+        <w:rPr>
+          <w:rFonts w:ascii="Times New Roman" w:hAnsi="Times New Roman" w:cs="Times New Roman"/>
+          <w:i/>
+          <w:sz w:val="24"/>
+          <w:szCs w:val="24"/>
+          <w:u w:val="single"/>
+        </w:rPr>
+      </w:pPr>
+      <w:r>
+        <w:rPr>
+          <w:rFonts w:ascii="Times New Roman" w:hAnsi="Times New Roman" w:cs="Times New Roman"/>
+          <w:i/>
+          <w:sz w:val="24"/>
+          <w:szCs w:val="24"/>
+          <w:u w:val="single"/>
+        </w:rPr>
+        <w:t>Edad</w:t>
+      </w:r>
+    </w:p>
+    <w:p>
+      <w:pPr>
+        <w:jc w:val="both"/>
+        <w:rPr>
+          <w:rFonts w:ascii="Times New Roman" w:hAnsi="Times New Roman" w:cs="Times New Roman"/>
+          <w:sz w:val="24"/>
+          <w:szCs w:val="24"/>
+        </w:rPr>
+      </w:pPr>
+      <w:r>
+        <w:rPr>
+          <w:rFonts w:ascii="Times New Roman" w:hAnsi="Times New Roman" w:cs="Times New Roman"/>
+          <w:sz w:val="24"/>
+          <w:szCs w:val="24"/>
+        </w:rPr>
+        <w:t>Para la variable edad, el análisis descriptivo señala:</w:t>
+      </w:r>
+    </w:p>
+    <w:p>
+      <w:pPr>
+        <w:jc w:val="center"/>
+        <w:rPr>
+          <w:rFonts w:ascii="Times New Roman" w:hAnsi="Times New Roman" w:cs="Times New Roman"/>
+          <w:sz w:val="24"/>
+          <w:szCs w:val="24"/>
+        </w:rPr>
+      </w:pPr>
+      <w:r>
+        <w:rPr>
+          <w:rFonts w:ascii="Times New Roman" w:hAnsi="Times New Roman" w:cs="Times New Roman"/>
+          <w:noProof/>
+          <w:sz w:val="24"/>
+          <w:szCs w:val="24"/>
+          <w:lang w:eastAsia="es-CO"/>
+        </w:rPr>
+        <w:drawing>
+          <wp:inline distT="0" distB="0" distL="0" distR="0" wp14:anchorId="0A964350" wp14:editId="41A11121">
+            <wp:extent cx="3343742" cy="2124371"/>
+            <wp:effectExtent l="0" t="0" r="9525" b="0"/>
+            <wp:docPr id="24" name="Imagen 24"/>
+            <wp:cNvGraphicFramePr>
+              <a:graphicFrameLocks xmlns:a="http://schemas.openxmlformats.org/drawingml/2006/main" noChangeAspect="1"/>
+            </wp:cNvGraphicFramePr>
+            <a:graphic xmlns:a="http://schemas.openxmlformats.org/drawingml/2006/main">
+              <a:graphicData uri="http://schemas.openxmlformats.org/drawingml/2006/picture">
+                <pic:pic xmlns:pic="http://schemas.openxmlformats.org/drawingml/2006/picture">
+                  <pic:nvPicPr>
+                    <pic:cNvPr id="24" name="Histo educ.png"/>
+                    <pic:cNvPicPr/>
+                  </pic:nvPicPr>
+                  <pic:blipFill>
+                    <a:blip r:embed="rId16">
+                      <a:extLst>
+                        <a:ext uri="{28A0092B-C50C-407E-A947-70E740481C1C}">
+                          <a14:useLocalDpi xmlns:a14="http://schemas.microsoft.com/office/drawing/2010/main" val="0"/>
+                        </a:ext>
+                      </a:extLst>
+                    </a:blip>
+                    <a:stretch>
+                      <a:fillRect/>
+                    </a:stretch>
+                  </pic:blipFill>
+                  <pic:spPr>
+                    <a:xfrm>
+                      <a:off x="0" y="0"/>
+                      <a:ext cx="3343742" cy="2124371"/>
+                    </a:xfrm>
+                    <a:prstGeom prst="rect">
+                      <a:avLst/>
+                    </a:prstGeom>
+                  </pic:spPr>
+                </pic:pic>
+              </a:graphicData>
+            </a:graphic>
+          </wp:inline>
+        </w:drawing>
+      </w:r>
+    </w:p>
+    <w:p>
+      <w:pPr>
+        <w:jc w:val="center"/>
+        <w:rPr>
+          <w:rFonts w:ascii="Times New Roman" w:hAnsi="Times New Roman" w:cs="Times New Roman"/>
+          <w:sz w:val="24"/>
+          <w:szCs w:val="24"/>
+        </w:rPr>
+      </w:pPr>
+      <w:r>
+        <w:rPr>
+          <w:rFonts w:ascii="Times New Roman" w:hAnsi="Times New Roman" w:cs="Times New Roman"/>
+          <w:noProof/>
+          <w:sz w:val="24"/>
+          <w:szCs w:val="24"/>
+          <w:lang w:eastAsia="es-CO"/>
+        </w:rPr>
+        <w:drawing>
+          <wp:inline distT="0" distB="0" distL="0" distR="0" wp14:anchorId="5B1AFA40" wp14:editId="34FF4C3B">
+            <wp:extent cx="1733550" cy="1177842"/>
+            <wp:effectExtent l="0" t="0" r="0" b="3810"/>
+            <wp:docPr id="25" name="Imagen 25"/>
+            <wp:cNvGraphicFramePr>
+              <a:graphicFrameLocks xmlns:a="http://schemas.openxmlformats.org/drawingml/2006/main" noChangeAspect="1"/>
+            </wp:cNvGraphicFramePr>
+            <a:graphic xmlns:a="http://schemas.openxmlformats.org/drawingml/2006/main">
+              <a:graphicData uri="http://schemas.openxmlformats.org/drawingml/2006/picture">
+                <pic:pic xmlns:pic="http://schemas.openxmlformats.org/drawingml/2006/picture">
+                  <pic:nvPicPr>
+                    <pic:cNvPr id="0" name="Picture 16"/>
+                    <pic:cNvPicPr>
+                      <a:picLocks noChangeAspect="1" noChangeArrowheads="1"/>
+                    </pic:cNvPicPr>
+                  </pic:nvPicPr>
+                  <pic:blipFill rotWithShape="1">
+                    <a:blip r:embed="rId17">
+                      <a:extLst>
+                        <a:ext uri="{28A0092B-C50C-407E-A947-70E740481C1C}">
+                          <a14:useLocalDpi xmlns:a14="http://schemas.microsoft.com/office/drawing/2010/main" val="0"/>
+                        </a:ext>
+                      </a:extLst>
+                    </a:blip>
+                    <a:srcRect t="3892"/>
+                    <a:stretch/>
+                  </pic:blipFill>
+                  <pic:spPr bwMode="auto">
+                    <a:xfrm>
+                      <a:off x="0" y="0"/>
+                      <a:ext cx="1733550" cy="1177842"/>
+                    </a:xfrm>
+                    <a:prstGeom prst="rect">
+                      <a:avLst/>
+                    </a:prstGeom>
+                    <a:noFill/>
+                    <a:ln>
+                      <a:noFill/>
+                    </a:ln>
+                    <a:extLst>
+                      <a:ext uri="{53640926-AAD7-44D8-BBD7-CCE9431645EC}">
+                        <a14:shadowObscured xmlns:a14="http://schemas.microsoft.com/office/drawing/2010/main"/>
+                      </a:ext>
+                    </a:extLst>
+                  </pic:spPr>
+                </pic:pic>
+              </a:graphicData>
+            </a:graphic>
+          </wp:inline>
+        </w:drawing>
+      </w:r>
+    </w:p>
+    <w:p>
+      <w:pPr>
+        <w:rPr>
+          <w:rFonts w:ascii="Times New Roman" w:hAnsi="Times New Roman" w:cs="Times New Roman"/>
+          <w:sz w:val="24"/>
+          <w:szCs w:val="24"/>
+        </w:rPr>
+      </w:pPr>
+      <w:r>
+        <w:rPr>
+          <w:rFonts w:ascii="Times New Roman" w:hAnsi="Times New Roman" w:cs="Times New Roman"/>
+          <w:sz w:val="24"/>
+          <w:szCs w:val="24"/>
+        </w:rPr>
+        <w:t>Si bien nos indica que la variable cuenta con número enteros, es conocido que dichos números representan diferentes variables.</w:t>
+      </w:r>
+    </w:p>
+    <w:p>
+      <w:pPr>
+        <w:pStyle w:val="Prrafodelista"/>
+        <w:numPr>
+          <w:ilvl w:val="0"/>
+          <w:numId w:val="9"/>
+        </w:numPr>
+        <w:rPr>
+          <w:rFonts w:ascii="Times New Roman" w:hAnsi="Times New Roman" w:cs="Times New Roman"/>
+          <w:sz w:val="24"/>
+          <w:szCs w:val="24"/>
+        </w:rPr>
+      </w:pPr>
+      <w:r>
+        <w:rPr>
+          <w:rFonts w:ascii="Times New Roman" w:hAnsi="Times New Roman" w:cs="Times New Roman"/>
+          <w:sz w:val="24"/>
+          <w:szCs w:val="24"/>
+        </w:rPr>
+        <w:t>Ninguno</w:t>
+      </w:r>
+    </w:p>
+    <w:p>
+      <w:pPr>
+        <w:pStyle w:val="Prrafodelista"/>
+        <w:numPr>
+          <w:ilvl w:val="0"/>
+          <w:numId w:val="9"/>
+        </w:numPr>
+        <w:rPr>
+          <w:rFonts w:ascii="Times New Roman" w:hAnsi="Times New Roman" w:cs="Times New Roman"/>
+          <w:sz w:val="24"/>
+          <w:szCs w:val="24"/>
+        </w:rPr>
+      </w:pPr>
+      <w:r>
+        <w:rPr>
+          <w:rFonts w:ascii="Times New Roman" w:hAnsi="Times New Roman" w:cs="Times New Roman"/>
+          <w:sz w:val="24"/>
+          <w:szCs w:val="24"/>
+        </w:rPr>
+        <w:t>Preescolar</w:t>
+      </w:r>
+    </w:p>
+    <w:p>
+      <w:pPr>
+        <w:pStyle w:val="Prrafodelista"/>
+        <w:numPr>
+          <w:ilvl w:val="0"/>
+          <w:numId w:val="9"/>
+        </w:numPr>
+        <w:rPr>
+          <w:rFonts w:ascii="Times New Roman" w:hAnsi="Times New Roman" w:cs="Times New Roman"/>
+          <w:sz w:val="24"/>
+          <w:szCs w:val="24"/>
+        </w:rPr>
+      </w:pPr>
+      <w:r>
+        <w:rPr>
+          <w:rFonts w:ascii="Times New Roman" w:hAnsi="Times New Roman" w:cs="Times New Roman"/>
+          <w:sz w:val="24"/>
+          <w:szCs w:val="24"/>
+        </w:rPr>
+        <w:t>Básica primaria</w:t>
+      </w:r>
+    </w:p>
+    <w:p>
+      <w:pPr>
+        <w:pStyle w:val="Prrafodelista"/>
+        <w:numPr>
+          <w:ilvl w:val="0"/>
+          <w:numId w:val="9"/>
+        </w:numPr>
+        <w:rPr>
+          <w:rFonts w:ascii="Times New Roman" w:hAnsi="Times New Roman" w:cs="Times New Roman"/>
+          <w:sz w:val="24"/>
+          <w:szCs w:val="24"/>
+        </w:rPr>
+      </w:pPr>
+      <w:r>
+        <w:rPr>
+          <w:rFonts w:ascii="Times New Roman" w:hAnsi="Times New Roman" w:cs="Times New Roman"/>
+          <w:sz w:val="24"/>
+          <w:szCs w:val="24"/>
+        </w:rPr>
+        <w:t>Básica secundaria</w:t>
+      </w:r>
+    </w:p>
+    <w:p>
+      <w:pPr>
+        <w:pStyle w:val="Prrafodelista"/>
+        <w:numPr>
+          <w:ilvl w:val="0"/>
+          <w:numId w:val="9"/>
+        </w:numPr>
+        <w:rPr>
+          <w:rFonts w:ascii="Times New Roman" w:hAnsi="Times New Roman" w:cs="Times New Roman"/>
+          <w:sz w:val="24"/>
+          <w:szCs w:val="24"/>
+        </w:rPr>
+      </w:pPr>
+      <w:r>
+        <w:rPr>
+          <w:rFonts w:ascii="Times New Roman" w:hAnsi="Times New Roman" w:cs="Times New Roman"/>
+          <w:sz w:val="24"/>
+          <w:szCs w:val="24"/>
+        </w:rPr>
+        <w:t>Media</w:t>
+      </w:r>
+    </w:p>
+    <w:p>
+      <w:pPr>
+        <w:pStyle w:val="Prrafodelista"/>
+        <w:numPr>
+          <w:ilvl w:val="0"/>
+          <w:numId w:val="9"/>
+        </w:numPr>
+        <w:rPr>
+          <w:rFonts w:ascii="Times New Roman" w:hAnsi="Times New Roman" w:cs="Times New Roman"/>
+          <w:sz w:val="24"/>
+          <w:szCs w:val="24"/>
+        </w:rPr>
+      </w:pPr>
+      <w:r>
+        <w:rPr>
+          <w:rFonts w:ascii="Times New Roman" w:hAnsi="Times New Roman" w:cs="Times New Roman"/>
+          <w:sz w:val="24"/>
+          <w:szCs w:val="24"/>
+        </w:rPr>
+        <w:t>Superior o universitaria</w:t>
+      </w:r>
+      <w:r>
+        <w:rPr>
+          <w:rFonts w:ascii="Times New Roman" w:hAnsi="Times New Roman" w:cs="Times New Roman"/>
+          <w:sz w:val="24"/>
+          <w:szCs w:val="24"/>
+        </w:rPr>
+        <w:t xml:space="preserve"> </w:t>
+      </w:r>
+    </w:p>
+    <w:p>
+      <w:pPr>
+        <w:rPr>
+          <w:rFonts w:ascii="Times New Roman" w:hAnsi="Times New Roman" w:cs="Times New Roman"/>
+          <w:sz w:val="24"/>
+          <w:szCs w:val="24"/>
+        </w:rPr>
+      </w:pPr>
+      <w:r>
+        <w:rPr>
+          <w:rFonts w:ascii="Times New Roman" w:hAnsi="Times New Roman" w:cs="Times New Roman"/>
+          <w:sz w:val="24"/>
+          <w:szCs w:val="24"/>
+        </w:rPr>
+        <w:t xml:space="preserve">Por lo tanto, podemos deducir que el promedio de los encuestados cuentan con educación media. Sin embargo, la categoría con mayor frecuencia es la 6, es decir, superior o universitaria, tal como se demuestra en el histograma.  Podemos inferir que gran parte de la muestra cuenta con una educación superior o universitaria. </w:t>
+      </w:r>
+    </w:p>
+    <w:p>
+      <w:pPr>
+        <w:rPr>
+          <w:rFonts w:ascii="Times New Roman" w:hAnsi="Times New Roman" w:cs="Times New Roman"/>
+          <w:i/>
+          <w:sz w:val="24"/>
+          <w:szCs w:val="24"/>
+          <w:u w:val="single"/>
+        </w:rPr>
+      </w:pPr>
+      <w:r>
+        <w:rPr>
+          <w:rFonts w:ascii="Times New Roman" w:hAnsi="Times New Roman" w:cs="Times New Roman"/>
+          <w:i/>
+          <w:sz w:val="24"/>
+          <w:szCs w:val="24"/>
+          <w:u w:val="single"/>
+        </w:rPr>
+        <w:t>Ocupación (</w:t>
+      </w:r>
+      <w:proofErr w:type="spellStart"/>
+      <w:r>
+        <w:rPr>
+          <w:rFonts w:ascii="Times New Roman" w:hAnsi="Times New Roman" w:cs="Times New Roman"/>
+          <w:i/>
+          <w:sz w:val="24"/>
+          <w:szCs w:val="24"/>
+          <w:u w:val="single"/>
+        </w:rPr>
+        <w:t>Ocu</w:t>
+      </w:r>
+      <w:proofErr w:type="spellEnd"/>
+      <w:r>
+        <w:rPr>
+          <w:rFonts w:ascii="Times New Roman" w:hAnsi="Times New Roman" w:cs="Times New Roman"/>
+          <w:i/>
+          <w:sz w:val="24"/>
+          <w:szCs w:val="24"/>
+          <w:u w:val="single"/>
+        </w:rPr>
+        <w:t>)</w:t>
+      </w:r>
+    </w:p>
+    <w:p>
+      <w:pPr>
+        <w:rPr>
+          <w:rFonts w:ascii="Times New Roman" w:hAnsi="Times New Roman" w:cs="Times New Roman"/>
+          <w:sz w:val="24"/>
+          <w:szCs w:val="24"/>
+        </w:rPr>
+      </w:pPr>
+      <w:r>
+        <w:rPr>
+          <w:rFonts w:ascii="Times New Roman" w:hAnsi="Times New Roman" w:cs="Times New Roman"/>
+          <w:sz w:val="24"/>
+          <w:szCs w:val="24"/>
+        </w:rPr>
+        <w:t>La variable ocupación contiene la siguiente descripción</w:t>
+      </w:r>
+    </w:p>
+    <w:p>
+      <w:pPr>
+        <w:rPr>
+          <w:rFonts w:ascii="Times New Roman" w:hAnsi="Times New Roman" w:cs="Times New Roman"/>
+          <w:i/>
+          <w:sz w:val="24"/>
+          <w:szCs w:val="24"/>
+        </w:rPr>
+      </w:pPr>
+      <w:r>
+        <w:rPr>
+          <w:rFonts w:ascii="Times New Roman" w:hAnsi="Times New Roman" w:cs="Times New Roman"/>
+          <w:i/>
+          <w:noProof/>
+          <w:sz w:val="24"/>
+          <w:szCs w:val="24"/>
+          <w:lang w:eastAsia="es-CO"/>
+        </w:rPr>
+        <w:lastRenderedPageBreak/>
+        <w:drawing>
+          <wp:inline distT="0" distB="0" distL="0" distR="0" wp14:anchorId="411C4B40" wp14:editId="757FAB97">
+            <wp:extent cx="1543050" cy="1365250"/>
+            <wp:effectExtent l="0" t="0" r="0" b="6350"/>
+            <wp:docPr id="27" name="Imagen 27"/>
+            <wp:cNvGraphicFramePr>
+              <a:graphicFrameLocks xmlns:a="http://schemas.openxmlformats.org/drawingml/2006/main" noChangeAspect="1"/>
+            </wp:cNvGraphicFramePr>
+            <a:graphic xmlns:a="http://schemas.openxmlformats.org/drawingml/2006/main">
+              <a:graphicData uri="http://schemas.openxmlformats.org/drawingml/2006/picture">
+                <pic:pic xmlns:pic="http://schemas.openxmlformats.org/drawingml/2006/picture">
+                  <pic:nvPicPr>
+                    <pic:cNvPr id="0" name="Picture 18"/>
+                    <pic:cNvPicPr>
+                      <a:picLocks noChangeAspect="1" noChangeArrowheads="1"/>
+                    </pic:cNvPicPr>
+                  </pic:nvPicPr>
+                  <pic:blipFill>
+                    <a:blip r:embed="rId18">
+                      <a:extLst>
+                        <a:ext uri="{28A0092B-C50C-407E-A947-70E740481C1C}">
+                          <a14:useLocalDpi xmlns:a14="http://schemas.microsoft.com/office/drawing/2010/main" val="0"/>
+                        </a:ext>
+                      </a:extLst>
+                    </a:blip>
+                    <a:srcRect/>
+                    <a:stretch>
+                      <a:fillRect/>
+                    </a:stretch>
+                  </pic:blipFill>
+                  <pic:spPr bwMode="auto">
+                    <a:xfrm>
+                      <a:off x="0" y="0"/>
+                      <a:ext cx="1543050" cy="1365250"/>
+                    </a:xfrm>
+                    <a:prstGeom prst="rect">
+                      <a:avLst/>
+                    </a:prstGeom>
+                    <a:noFill/>
+                    <a:ln>
+                      <a:noFill/>
+                    </a:ln>
+                  </pic:spPr>
+                </pic:pic>
+              </a:graphicData>
+            </a:graphic>
+          </wp:inline>
+        </w:drawing>
+      </w:r>
+    </w:p>
+    <w:p>
+      <w:pPr>
+        <w:jc w:val="both"/>
+        <w:rPr>
+          <w:rFonts w:ascii="Times New Roman" w:hAnsi="Times New Roman" w:cs="Times New Roman"/>
+          <w:sz w:val="24"/>
+          <w:szCs w:val="24"/>
+        </w:rPr>
+      </w:pPr>
+      <w:r>
+        <w:rPr>
+          <w:rFonts w:ascii="Times New Roman" w:hAnsi="Times New Roman" w:cs="Times New Roman"/>
+          <w:sz w:val="24"/>
+          <w:szCs w:val="24"/>
+        </w:rPr>
+        <w:t xml:space="preserve">Como se puede observar, la variable </w:t>
+      </w:r>
+      <w:r>
+        <w:rPr>
+          <w:rFonts w:ascii="Times New Roman" w:hAnsi="Times New Roman" w:cs="Times New Roman"/>
+          <w:sz w:val="24"/>
+          <w:szCs w:val="24"/>
+        </w:rPr>
+        <w:t xml:space="preserve">tiene clase </w:t>
+      </w:r>
+      <w:r>
+        <w:rPr>
+          <w:rFonts w:ascii="Times New Roman" w:hAnsi="Times New Roman" w:cs="Times New Roman"/>
+          <w:i/>
+          <w:sz w:val="24"/>
+          <w:szCs w:val="24"/>
+        </w:rPr>
+        <w:t xml:space="preserve">factor </w:t>
+      </w:r>
+      <w:r>
+        <w:rPr>
+          <w:rFonts w:ascii="Times New Roman" w:hAnsi="Times New Roman" w:cs="Times New Roman"/>
+          <w:sz w:val="24"/>
+          <w:szCs w:val="24"/>
+        </w:rPr>
+        <w:t xml:space="preserve"> haciendo referencia a que es una variable categórica, en donde existen 2 niveles: 1 Ocupado, 0 desocupado. Por lo tanto, al realizar una inspección de los datos, se evidencia que de 19801 observaciones, 16277 se encuentran ocupados y 3524 no. Esta proporción puede evidenciarse en el siguiente gráfico de torta:</w:t>
+      </w:r>
+    </w:p>
+    <w:p>
+      <w:pPr>
+        <w:jc w:val="center"/>
+        <w:rPr>
+          <w:rFonts w:ascii="Times New Roman" w:hAnsi="Times New Roman" w:cs="Times New Roman"/>
+          <w:sz w:val="24"/>
+          <w:szCs w:val="24"/>
+        </w:rPr>
+      </w:pPr>
+      <w:r>
+        <w:rPr>
+          <w:rFonts w:ascii="Times New Roman" w:hAnsi="Times New Roman" w:cs="Times New Roman"/>
+          <w:noProof/>
+          <w:sz w:val="24"/>
+          <w:szCs w:val="24"/>
+          <w:lang w:eastAsia="es-CO"/>
+        </w:rPr>
+        <w:drawing>
+          <wp:inline distT="0" distB="0" distL="0" distR="0" wp14:anchorId="3DE6BBCA" wp14:editId="57BEF8A4">
+            <wp:extent cx="2576223" cy="1653040"/>
+            <wp:effectExtent l="0" t="0" r="0" b="4445"/>
+            <wp:docPr id="28" name="Imagen 28"/>
+            <wp:cNvGraphicFramePr>
+              <a:graphicFrameLocks xmlns:a="http://schemas.openxmlformats.org/drawingml/2006/main" noChangeAspect="1"/>
+            </wp:cNvGraphicFramePr>
+            <a:graphic xmlns:a="http://schemas.openxmlformats.org/drawingml/2006/main">
+              <a:graphicData uri="http://schemas.openxmlformats.org/drawingml/2006/picture">
+                <pic:pic xmlns:pic="http://schemas.openxmlformats.org/drawingml/2006/picture">
+                  <pic:nvPicPr>
+                    <pic:cNvPr id="28" name="grafico ocup.png"/>
+                    <pic:cNvPicPr/>
+                  </pic:nvPicPr>
+                  <pic:blipFill rotWithShape="1">
+                    <a:blip r:embed="rId19">
+                      <a:extLst>
+                        <a:ext uri="{28A0092B-C50C-407E-A947-70E740481C1C}">
+                          <a14:useLocalDpi xmlns:a14="http://schemas.microsoft.com/office/drawing/2010/main" val="0"/>
+                        </a:ext>
+                      </a:extLst>
+                    </a:blip>
+                    <a:srcRect l="21646" t="19840" r="15333" b="16511"/>
+                    <a:stretch/>
+                  </pic:blipFill>
+                  <pic:spPr bwMode="auto">
+                    <a:xfrm>
+                      <a:off x="0" y="0"/>
+                      <a:ext cx="2591025" cy="1662538"/>
+                    </a:xfrm>
+                    <a:prstGeom prst="rect">
+                      <a:avLst/>
+                    </a:prstGeom>
+                    <a:ln>
+                      <a:noFill/>
+                    </a:ln>
+                    <a:extLst>
+                      <a:ext uri="{53640926-AAD7-44D8-BBD7-CCE9431645EC}">
+                        <a14:shadowObscured xmlns:a14="http://schemas.microsoft.com/office/drawing/2010/main"/>
+                      </a:ext>
+                    </a:extLst>
+                  </pic:spPr>
+                </pic:pic>
+              </a:graphicData>
+            </a:graphic>
+          </wp:inline>
+        </w:drawing>
+      </w:r>
+    </w:p>
+    <w:p>
+      <w:pPr>
+        <w:rPr>
+          <w:rFonts w:ascii="Times New Roman" w:hAnsi="Times New Roman" w:cs="Times New Roman"/>
+          <w:i/>
+          <w:sz w:val="24"/>
+          <w:szCs w:val="24"/>
+          <w:u w:val="single"/>
+        </w:rPr>
+      </w:pPr>
+      <w:r>
+        <w:rPr>
+          <w:rFonts w:ascii="Times New Roman" w:hAnsi="Times New Roman" w:cs="Times New Roman"/>
+          <w:i/>
+          <w:sz w:val="24"/>
+          <w:szCs w:val="24"/>
+          <w:u w:val="single"/>
+        </w:rPr>
+        <w:t>Género (Sex)</w:t>
+      </w:r>
+    </w:p>
+    <w:p>
+      <w:pPr>
+        <w:jc w:val="center"/>
+        <w:rPr>
+          <w:rFonts w:ascii="Times New Roman" w:hAnsi="Times New Roman" w:cs="Times New Roman"/>
+          <w:sz w:val="24"/>
+          <w:szCs w:val="24"/>
+        </w:rPr>
+      </w:pPr>
+      <w:r>
+        <w:rPr>
+          <w:rFonts w:ascii="Times New Roman" w:hAnsi="Times New Roman" w:cs="Times New Roman"/>
+          <w:noProof/>
+          <w:sz w:val="24"/>
+          <w:szCs w:val="24"/>
+          <w:lang w:eastAsia="es-CO"/>
+        </w:rPr>
+        <w:drawing>
+          <wp:inline distT="0" distB="0" distL="0" distR="0" wp14:anchorId="545597A0" wp14:editId="72A6AC1D">
+            <wp:extent cx="1415415" cy="2218690"/>
+            <wp:effectExtent l="0" t="0" r="0" b="0"/>
+            <wp:docPr id="29" name="Imagen 29"/>
+            <wp:cNvGraphicFramePr>
+              <a:graphicFrameLocks xmlns:a="http://schemas.openxmlformats.org/drawingml/2006/main" noChangeAspect="1"/>
+            </wp:cNvGraphicFramePr>
+            <a:graphic xmlns:a="http://schemas.openxmlformats.org/drawingml/2006/main">
+              <a:graphicData uri="http://schemas.openxmlformats.org/drawingml/2006/picture">
+                <pic:pic xmlns:pic="http://schemas.openxmlformats.org/drawingml/2006/picture">
+                  <pic:nvPicPr>
+                    <pic:cNvPr id="0" name="Picture 19"/>
+                    <pic:cNvPicPr>
+                      <a:picLocks noChangeAspect="1" noChangeArrowheads="1"/>
+                    </pic:cNvPicPr>
+                  </pic:nvPicPr>
+                  <pic:blipFill>
+                    <a:blip r:embed="rId20">
+                      <a:extLst>
+                        <a:ext uri="{28A0092B-C50C-407E-A947-70E740481C1C}">
+                          <a14:useLocalDpi xmlns:a14="http://schemas.microsoft.com/office/drawing/2010/main" val="0"/>
+                        </a:ext>
+                      </a:extLst>
+                    </a:blip>
+                    <a:srcRect/>
+                    <a:stretch>
+                      <a:fillRect/>
+                    </a:stretch>
+                  </pic:blipFill>
+                  <pic:spPr bwMode="auto">
+                    <a:xfrm>
+                      <a:off x="0" y="0"/>
+                      <a:ext cx="1415415" cy="2218690"/>
+                    </a:xfrm>
+                    <a:prstGeom prst="rect">
+                      <a:avLst/>
+                    </a:prstGeom>
+                    <a:noFill/>
+                    <a:ln>
+                      <a:noFill/>
+                    </a:ln>
+                  </pic:spPr>
+                </pic:pic>
+              </a:graphicData>
+            </a:graphic>
+          </wp:inline>
+        </w:drawing>
+      </w:r>
+    </w:p>
+    <w:p>
+      <w:pPr>
+        <w:jc w:val="both"/>
+        <w:rPr>
+          <w:rFonts w:ascii="Times New Roman" w:hAnsi="Times New Roman" w:cs="Times New Roman"/>
+          <w:sz w:val="24"/>
+          <w:szCs w:val="24"/>
+        </w:rPr>
+      </w:pPr>
+      <w:r>
+        <w:rPr>
+          <w:rFonts w:ascii="Times New Roman" w:hAnsi="Times New Roman" w:cs="Times New Roman"/>
+          <w:sz w:val="24"/>
+          <w:szCs w:val="24"/>
+        </w:rPr>
+        <w:t xml:space="preserve">La variable es categórica, ya que hace referencia al género de los individuos: Hombre o mujer. Por lo tanto, cuenta con dos niveles: 1= Hombre y 0= mujer, evidenciando que dentro de la muestra, los hombres tuvieron mayor participación en comparación con las mujeres: 10047 fueron encuestados. Sin embargo, en el siguiente gráfico de barras se puede identificar la proporción de hombres y mujeres encuestados. </w:t>
+      </w:r>
+    </w:p>
+    <w:p>
+      <w:pPr>
+        <w:jc w:val="center"/>
+        <w:rPr>
+          <w:rFonts w:ascii="Times New Roman" w:hAnsi="Times New Roman" w:cs="Times New Roman"/>
+          <w:sz w:val="24"/>
+          <w:szCs w:val="24"/>
+        </w:rPr>
+      </w:pPr>
+      <w:r>
+        <w:rPr>
+          <w:rFonts w:ascii="Times New Roman" w:hAnsi="Times New Roman" w:cs="Times New Roman"/>
+          <w:noProof/>
+          <w:sz w:val="24"/>
+          <w:szCs w:val="24"/>
+          <w:lang w:eastAsia="es-CO"/>
+        </w:rPr>
+        <w:lastRenderedPageBreak/>
+        <w:drawing>
+          <wp:inline distT="0" distB="0" distL="0" distR="0" wp14:anchorId="7F25D050" wp14:editId="68B58FF6">
+            <wp:extent cx="3343742" cy="2124371"/>
+            <wp:effectExtent l="0" t="0" r="9525" b="0"/>
+            <wp:docPr id="30" name="Imagen 30"/>
+            <wp:cNvGraphicFramePr>
+              <a:graphicFrameLocks xmlns:a="http://schemas.openxmlformats.org/drawingml/2006/main" noChangeAspect="1"/>
+            </wp:cNvGraphicFramePr>
+            <a:graphic xmlns:a="http://schemas.openxmlformats.org/drawingml/2006/main">
+              <a:graphicData uri="http://schemas.openxmlformats.org/drawingml/2006/picture">
+                <pic:pic xmlns:pic="http://schemas.openxmlformats.org/drawingml/2006/picture">
+                  <pic:nvPicPr>
+                    <pic:cNvPr id="30" name="Rplot genero.png"/>
+                    <pic:cNvPicPr/>
+                  </pic:nvPicPr>
+                  <pic:blipFill>
+                    <a:blip r:embed="rId21">
+                      <a:extLst>
+                        <a:ext uri="{28A0092B-C50C-407E-A947-70E740481C1C}">
+                          <a14:useLocalDpi xmlns:a14="http://schemas.microsoft.com/office/drawing/2010/main" val="0"/>
+                        </a:ext>
+                      </a:extLst>
+                    </a:blip>
+                    <a:stretch>
+                      <a:fillRect/>
+                    </a:stretch>
+                  </pic:blipFill>
+                  <pic:spPr>
+                    <a:xfrm>
+                      <a:off x="0" y="0"/>
+                      <a:ext cx="3343742" cy="2124371"/>
+                    </a:xfrm>
+                    <a:prstGeom prst="rect">
+                      <a:avLst/>
+                    </a:prstGeom>
+                  </pic:spPr>
+                </pic:pic>
+              </a:graphicData>
+            </a:graphic>
+          </wp:inline>
+        </w:drawing>
+      </w:r>
+    </w:p>
+    <w:p>
+      <w:pPr>
+        <w:jc w:val="both"/>
+        <w:rPr>
+          <w:rFonts w:ascii="Times New Roman" w:hAnsi="Times New Roman" w:cs="Times New Roman"/>
+          <w:i/>
+          <w:sz w:val="24"/>
+          <w:szCs w:val="24"/>
+          <w:u w:val="single"/>
+        </w:rPr>
+      </w:pPr>
+      <w:r>
+        <w:rPr>
+          <w:rFonts w:ascii="Times New Roman" w:hAnsi="Times New Roman" w:cs="Times New Roman"/>
+          <w:i/>
+          <w:sz w:val="24"/>
+          <w:szCs w:val="24"/>
+          <w:u w:val="single"/>
+        </w:rPr>
+        <w:t>Experiencia (</w:t>
+      </w:r>
+      <w:proofErr w:type="spellStart"/>
+      <w:r>
+        <w:rPr>
+          <w:rFonts w:ascii="Times New Roman" w:hAnsi="Times New Roman" w:cs="Times New Roman"/>
+          <w:i/>
+          <w:sz w:val="24"/>
+          <w:szCs w:val="24"/>
+          <w:u w:val="single"/>
+        </w:rPr>
+        <w:t>Exp</w:t>
+      </w:r>
+      <w:proofErr w:type="spellEnd"/>
+      <w:r>
+        <w:rPr>
+          <w:rFonts w:ascii="Times New Roman" w:hAnsi="Times New Roman" w:cs="Times New Roman"/>
+          <w:i/>
+          <w:sz w:val="24"/>
+          <w:szCs w:val="24"/>
+          <w:u w:val="single"/>
+        </w:rPr>
+        <w:t>)</w:t>
+      </w:r>
+    </w:p>
+    <w:p>
+      <w:pPr>
+        <w:jc w:val="both"/>
+        <w:rPr>
+          <w:rFonts w:ascii="Times New Roman" w:hAnsi="Times New Roman" w:cs="Times New Roman"/>
+          <w:sz w:val="24"/>
+          <w:szCs w:val="24"/>
+        </w:rPr>
+      </w:pPr>
+      <w:r>
+        <w:rPr>
+          <w:rFonts w:ascii="Times New Roman" w:hAnsi="Times New Roman" w:cs="Times New Roman"/>
+          <w:sz w:val="24"/>
+          <w:szCs w:val="24"/>
+        </w:rPr>
+        <w:t>La variable experiencia cuenta con la siguiente descripción</w:t>
+      </w:r>
+    </w:p>
+    <w:p>
+      <w:pPr>
+        <w:jc w:val="center"/>
+        <w:rPr>
+          <w:rFonts w:ascii="Times New Roman" w:hAnsi="Times New Roman" w:cs="Times New Roman"/>
+          <w:sz w:val="24"/>
+          <w:szCs w:val="24"/>
+        </w:rPr>
+      </w:pPr>
+      <w:r>
+        <w:rPr>
+          <w:rFonts w:ascii="Times New Roman" w:hAnsi="Times New Roman" w:cs="Times New Roman"/>
+          <w:noProof/>
+          <w:sz w:val="24"/>
+          <w:szCs w:val="24"/>
+          <w:lang w:eastAsia="es-CO"/>
+        </w:rPr>
+        <w:drawing>
+          <wp:inline distT="0" distB="0" distL="0" distR="0" wp14:anchorId="1860B6CC" wp14:editId="51516F33">
+            <wp:extent cx="2003425" cy="2202815"/>
+            <wp:effectExtent l="0" t="0" r="0" b="6985"/>
+            <wp:docPr id="32" name="Imagen 32"/>
+            <wp:cNvGraphicFramePr>
+              <a:graphicFrameLocks xmlns:a="http://schemas.openxmlformats.org/drawingml/2006/main" noChangeAspect="1"/>
+            </wp:cNvGraphicFramePr>
+            <a:graphic xmlns:a="http://schemas.openxmlformats.org/drawingml/2006/main">
+              <a:graphicData uri="http://schemas.openxmlformats.org/drawingml/2006/picture">
+                <pic:pic xmlns:pic="http://schemas.openxmlformats.org/drawingml/2006/picture">
+                  <pic:nvPicPr>
+                    <pic:cNvPr id="0" name="Picture 20"/>
+                    <pic:cNvPicPr>
+                      <a:picLocks noChangeAspect="1" noChangeArrowheads="1"/>
+                    </pic:cNvPicPr>
+                  </pic:nvPicPr>
+                  <pic:blipFill>
+                    <a:blip r:embed="rId22">
+                      <a:extLst>
+                        <a:ext uri="{28A0092B-C50C-407E-A947-70E740481C1C}">
+                          <a14:useLocalDpi xmlns:a14="http://schemas.microsoft.com/office/drawing/2010/main" val="0"/>
+                        </a:ext>
+                      </a:extLst>
+                    </a:blip>
+                    <a:srcRect/>
+                    <a:stretch>
+                      <a:fillRect/>
+                    </a:stretch>
+                  </pic:blipFill>
+                  <pic:spPr bwMode="auto">
+                    <a:xfrm>
+                      <a:off x="0" y="0"/>
+                      <a:ext cx="2003425" cy="2202815"/>
+                    </a:xfrm>
+                    <a:prstGeom prst="rect">
+                      <a:avLst/>
+                    </a:prstGeom>
+                    <a:noFill/>
+                    <a:ln>
+                      <a:noFill/>
+                    </a:ln>
+                  </pic:spPr>
+                </pic:pic>
+              </a:graphicData>
+            </a:graphic>
+          </wp:inline>
+        </w:drawing>
+      </w:r>
+    </w:p>
+    <w:p>
+      <w:pPr>
+        <w:jc w:val="center"/>
+        <w:rPr>
+          <w:rFonts w:ascii="Times New Roman" w:hAnsi="Times New Roman" w:cs="Times New Roman"/>
+          <w:sz w:val="24"/>
+          <w:szCs w:val="24"/>
+        </w:rPr>
+      </w:pPr>
+      <w:r>
+        <w:rPr>
+          <w:rFonts w:ascii="Times New Roman" w:hAnsi="Times New Roman" w:cs="Times New Roman"/>
+          <w:noProof/>
+          <w:sz w:val="24"/>
+          <w:szCs w:val="24"/>
+          <w:lang w:eastAsia="es-CO"/>
+        </w:rPr>
+        <w:drawing>
+          <wp:inline distT="0" distB="0" distL="0" distR="0" wp14:anchorId="3C23CF1E" wp14:editId="44CD98B3">
+            <wp:extent cx="4269740" cy="2711450"/>
+            <wp:effectExtent l="0" t="0" r="0" b="0"/>
+            <wp:docPr id="33" name="Imagen 33"/>
+            <wp:cNvGraphicFramePr>
+              <a:graphicFrameLocks xmlns:a="http://schemas.openxmlformats.org/drawingml/2006/main" noChangeAspect="1"/>
+            </wp:cNvGraphicFramePr>
+            <a:graphic xmlns:a="http://schemas.openxmlformats.org/drawingml/2006/main">
+              <a:graphicData uri="http://schemas.openxmlformats.org/drawingml/2006/picture">
+                <pic:pic xmlns:pic="http://schemas.openxmlformats.org/drawingml/2006/picture">
+                  <pic:nvPicPr>
+                    <pic:cNvPr id="0" name="Picture 21"/>
+                    <pic:cNvPicPr>
+                      <a:picLocks noChangeAspect="1" noChangeArrowheads="1"/>
+                    </pic:cNvPicPr>
+                  </pic:nvPicPr>
+                  <pic:blipFill>
+                    <a:blip r:embed="rId23">
+                      <a:extLst>
+                        <a:ext uri="{28A0092B-C50C-407E-A947-70E740481C1C}">
+                          <a14:useLocalDpi xmlns:a14="http://schemas.microsoft.com/office/drawing/2010/main" val="0"/>
+                        </a:ext>
+                      </a:extLst>
+                    </a:blip>
+                    <a:srcRect/>
+                    <a:stretch>
+                      <a:fillRect/>
+                    </a:stretch>
+                  </pic:blipFill>
+                  <pic:spPr bwMode="auto">
+                    <a:xfrm>
+                      <a:off x="0" y="0"/>
+                      <a:ext cx="4269740" cy="2711450"/>
+                    </a:xfrm>
+                    <a:prstGeom prst="rect">
+                      <a:avLst/>
+                    </a:prstGeom>
+                    <a:noFill/>
+                    <a:ln>
+                      <a:noFill/>
+                    </a:ln>
+                  </pic:spPr>
+                </pic:pic>
+              </a:graphicData>
+            </a:graphic>
+          </wp:inline>
+        </w:drawing>
+      </w:r>
+    </w:p>
+    <w:p>
+      <w:pPr>
+        <w:jc w:val="both"/>
+        <w:rPr>
+          <w:rFonts w:ascii="Times New Roman" w:hAnsi="Times New Roman" w:cs="Times New Roman"/>
+          <w:sz w:val="24"/>
+          <w:szCs w:val="24"/>
+        </w:rPr>
+      </w:pPr>
+      <w:r>
+        <w:rPr>
+          <w:rFonts w:ascii="Times New Roman" w:hAnsi="Times New Roman" w:cs="Times New Roman"/>
+          <w:sz w:val="24"/>
+          <w:szCs w:val="24"/>
+        </w:rPr>
+        <w:lastRenderedPageBreak/>
+        <w:t>Esta variable es numérica, en donde se miden el números de años que el individuo lleva en su último trabajo. Por lo tanto, se puede observar que la frecuencia de los datos es asimétrica hacia la izquierda,  el dato mínimo es 0, es decir, menos de un año, el máximo son 60 y finalmente, la moda está dada por 0, por consiguiente, el dato más frecuente es que los individuos lleven menos de un año en su oficio actual.</w:t>
+      </w:r>
+    </w:p>
+    <w:p>
+      <w:pPr>
+        <w:jc w:val="both"/>
+        <w:rPr>
+          <w:rFonts w:ascii="Times New Roman" w:hAnsi="Times New Roman" w:cs="Times New Roman"/>
+          <w:i/>
+          <w:sz w:val="24"/>
+          <w:szCs w:val="24"/>
+          <w:u w:val="single"/>
+        </w:rPr>
+      </w:pPr>
+      <w:r>
+        <w:rPr>
+          <w:rFonts w:ascii="Times New Roman" w:hAnsi="Times New Roman" w:cs="Times New Roman"/>
+          <w:i/>
+          <w:sz w:val="24"/>
+          <w:szCs w:val="24"/>
+          <w:u w:val="single"/>
+        </w:rPr>
+        <w:t>Directorio</w:t>
+      </w:r>
+    </w:p>
+    <w:p>
+      <w:pPr>
+        <w:jc w:val="both"/>
+        <w:rPr>
+          <w:rFonts w:ascii="Times New Roman" w:hAnsi="Times New Roman" w:cs="Times New Roman"/>
+          <w:sz w:val="24"/>
+          <w:szCs w:val="24"/>
+        </w:rPr>
+      </w:pPr>
+      <w:r>
+        <w:rPr>
+          <w:rFonts w:ascii="Times New Roman" w:hAnsi="Times New Roman" w:cs="Times New Roman"/>
+          <w:sz w:val="24"/>
+          <w:szCs w:val="24"/>
+        </w:rPr>
+        <w:t xml:space="preserve">La variable directorio, como se ha mencionado anteriormente permite establecer si las personas a las que se les realizó la encuesta viven en un mismo hogar. Por lo tanto, podemos analizar que tiene clase </w:t>
+      </w:r>
+      <w:r>
+        <w:rPr>
+          <w:rFonts w:ascii="Times New Roman" w:hAnsi="Times New Roman" w:cs="Times New Roman"/>
+          <w:i/>
+          <w:sz w:val="24"/>
+          <w:szCs w:val="24"/>
+        </w:rPr>
+        <w:t xml:space="preserve">factor </w:t>
+      </w:r>
+      <w:r>
+        <w:rPr>
+          <w:rFonts w:ascii="Times New Roman" w:hAnsi="Times New Roman" w:cs="Times New Roman"/>
+          <w:sz w:val="24"/>
+          <w:szCs w:val="24"/>
+        </w:rPr>
+        <w:t>y que cuenta con 10298 niveles.</w:t>
+      </w:r>
+    </w:p>
+    <w:p>
+      <w:pPr>
+        <w:jc w:val="center"/>
+        <w:rPr>
+          <w:rFonts w:ascii="Times New Roman" w:hAnsi="Times New Roman" w:cs="Times New Roman"/>
+          <w:sz w:val="24"/>
+          <w:szCs w:val="24"/>
+        </w:rPr>
+      </w:pPr>
+      <w:r>
+        <w:rPr>
+          <w:rFonts w:ascii="Times New Roman" w:hAnsi="Times New Roman" w:cs="Times New Roman"/>
+          <w:i/>
+          <w:noProof/>
+          <w:sz w:val="24"/>
+          <w:szCs w:val="24"/>
+          <w:lang w:eastAsia="es-CO"/>
+        </w:rPr>
+        <w:drawing>
+          <wp:inline distT="0" distB="0" distL="0" distR="0" wp14:anchorId="1E67ECF6" wp14:editId="13FA5C5B">
+            <wp:extent cx="1644650" cy="450850"/>
+            <wp:effectExtent l="0" t="0" r="0" b="6350"/>
+            <wp:docPr id="34" name="Imagen 34"/>
+            <wp:cNvGraphicFramePr>
+              <a:graphicFrameLocks xmlns:a="http://schemas.openxmlformats.org/drawingml/2006/main" noChangeAspect="1"/>
+            </wp:cNvGraphicFramePr>
+            <a:graphic xmlns:a="http://schemas.openxmlformats.org/drawingml/2006/main">
+              <a:graphicData uri="http://schemas.openxmlformats.org/drawingml/2006/picture">
+                <pic:pic xmlns:pic="http://schemas.openxmlformats.org/drawingml/2006/picture">
+                  <pic:nvPicPr>
+                    <pic:cNvPr id="0" name="Picture 22"/>
+                    <pic:cNvPicPr>
+                      <a:picLocks noChangeAspect="1" noChangeArrowheads="1"/>
+                    </pic:cNvPicPr>
+                  </pic:nvPicPr>
+                  <pic:blipFill>
+                    <a:blip r:embed="rId24">
+                      <a:extLst>
+                        <a:ext uri="{28A0092B-C50C-407E-A947-70E740481C1C}">
+                          <a14:useLocalDpi xmlns:a14="http://schemas.microsoft.com/office/drawing/2010/main" val="0"/>
+                        </a:ext>
+                      </a:extLst>
+                    </a:blip>
+                    <a:srcRect/>
+                    <a:stretch>
+                      <a:fillRect/>
+                    </a:stretch>
+                  </pic:blipFill>
+                  <pic:spPr bwMode="auto">
+                    <a:xfrm>
+                      <a:off x="0" y="0"/>
+                      <a:ext cx="1644650" cy="450850"/>
+                    </a:xfrm>
+                    <a:prstGeom prst="rect">
+                      <a:avLst/>
+                    </a:prstGeom>
+                    <a:noFill/>
+                    <a:ln>
+                      <a:noFill/>
+                    </a:ln>
+                  </pic:spPr>
+                </pic:pic>
+              </a:graphicData>
+            </a:graphic>
+          </wp:inline>
+        </w:drawing>
+      </w:r>
+    </w:p>
+    <w:p>
+      <w:pPr>
+        <w:jc w:val="center"/>
+        <w:rPr>
+          <w:rFonts w:ascii="Times New Roman" w:hAnsi="Times New Roman" w:cs="Times New Roman"/>
+          <w:sz w:val="24"/>
+          <w:szCs w:val="24"/>
+        </w:rPr>
+      </w:pPr>
+      <w:r>
+        <w:rPr>
+          <w:rFonts w:ascii="Times New Roman" w:hAnsi="Times New Roman" w:cs="Times New Roman"/>
+          <w:noProof/>
+          <w:sz w:val="24"/>
+          <w:szCs w:val="24"/>
+          <w:lang w:eastAsia="es-CO"/>
+        </w:rPr>
+        <w:drawing>
+          <wp:inline distT="0" distB="0" distL="0" distR="0" wp14:anchorId="06B5D160" wp14:editId="082DF9D7">
+            <wp:extent cx="5943600" cy="381000"/>
+            <wp:effectExtent l="0" t="0" r="0" b="0"/>
+            <wp:docPr id="35" name="Imagen 35"/>
+            <wp:cNvGraphicFramePr>
+              <a:graphicFrameLocks xmlns:a="http://schemas.openxmlformats.org/drawingml/2006/main" noChangeAspect="1"/>
+            </wp:cNvGraphicFramePr>
+            <a:graphic xmlns:a="http://schemas.openxmlformats.org/drawingml/2006/main">
+              <a:graphicData uri="http://schemas.openxmlformats.org/drawingml/2006/picture">
+                <pic:pic xmlns:pic="http://schemas.openxmlformats.org/drawingml/2006/picture">
+                  <pic:nvPicPr>
+                    <pic:cNvPr id="0" name="Picture 23"/>
+                    <pic:cNvPicPr>
+                      <a:picLocks noChangeAspect="1" noChangeArrowheads="1"/>
+                    </pic:cNvPicPr>
+                  </pic:nvPicPr>
+                  <pic:blipFill>
+                    <a:blip r:embed="rId25">
+                      <a:extLst>
+                        <a:ext uri="{28A0092B-C50C-407E-A947-70E740481C1C}">
+                          <a14:useLocalDpi xmlns:a14="http://schemas.microsoft.com/office/drawing/2010/main" val="0"/>
+                        </a:ext>
+                      </a:extLst>
+                    </a:blip>
+                    <a:srcRect/>
+                    <a:stretch>
+                      <a:fillRect/>
+                    </a:stretch>
+                  </pic:blipFill>
+                  <pic:spPr bwMode="auto">
+                    <a:xfrm>
+                      <a:off x="0" y="0"/>
+                      <a:ext cx="5943600" cy="381000"/>
+                    </a:xfrm>
+                    <a:prstGeom prst="rect">
+                      <a:avLst/>
+                    </a:prstGeom>
+                    <a:noFill/>
+                    <a:ln>
+                      <a:noFill/>
+                    </a:ln>
+                  </pic:spPr>
+                </pic:pic>
+              </a:graphicData>
+            </a:graphic>
+          </wp:inline>
+        </w:drawing>
       </w:r>
     </w:p>
     <w:p>
@@ -3499,7 +5097,6 @@
           <w:sz w:val="24"/>
           <w:szCs w:val="24"/>
         </w:rPr>
-        <w:lastRenderedPageBreak/>
         <w:t xml:space="preserve"> Perfil edad-ingresos</w:t>
       </w:r>
     </w:p>
@@ -3704,6 +5301,7 @@
           <w:szCs w:val="24"/>
           <w:lang w:eastAsia="es-CO"/>
         </w:rPr>
+        <w:lastRenderedPageBreak/>
         <w:drawing>
           <wp:inline distT="0" distB="0" distL="0" distR="0" wp14:anchorId="7E9D4586" wp14:editId="72810F53">
             <wp:extent cx="3422650" cy="2228850"/>
@@ -3722,7 +5320,7 @@
                     </pic:cNvPicPr>
                   </pic:nvPicPr>
                   <pic:blipFill>
-                    <a:blip r:embed="rId12">
+                    <a:blip r:embed="rId26">
                       <a:extLst>
                         <a:ext uri="{28A0092B-C50C-407E-A947-70E740481C1C}">
                           <a14:useLocalDpi xmlns:a14="http://schemas.microsoft.com/office/drawing/2010/main" val="0"/>
@@ -4345,7 +5943,6 @@
                 <w:szCs w:val="24"/>
                 <w:lang w:eastAsia="es-CO"/>
               </w:rPr>
-              <w:lastRenderedPageBreak/>
               <w:t>iof3hes</w:t>
             </w:r>
           </w:p>
@@ -4976,6 +6573,7 @@
                 <w:szCs w:val="24"/>
                 <w:lang w:eastAsia="es-CO"/>
               </w:rPr>
+              <w:lastRenderedPageBreak/>
               <w:t>Impa</w:t>
             </w:r>
             <w:proofErr w:type="spellEnd"/>
@@ -5159,7 +6757,7 @@
                     </pic:cNvPicPr>
                   </pic:nvPicPr>
                   <pic:blipFill>
-                    <a:blip r:embed="rId13" cstate="print">
+                    <a:blip r:embed="rId27" cstate="print">
                       <a:extLst>
                         <a:ext uri="{28A0092B-C50C-407E-A947-70E740481C1C}">
                           <a14:useLocalDpi xmlns:a14="http://schemas.microsoft.com/office/drawing/2010/main" val="0"/>
@@ -5777,7 +7375,6 @@
                 <w:szCs w:val="24"/>
                 <w:lang w:eastAsia="es-CO"/>
               </w:rPr>
-              <w:lastRenderedPageBreak/>
               <w:t>y_subEducativo_</w:t>
             </w:r>
             <w:r>
@@ -5969,7 +7566,7 @@
                     </pic:cNvPicPr>
                   </pic:nvPicPr>
                   <pic:blipFill>
-                    <a:blip r:embed="rId14">
+                    <a:blip r:embed="rId28">
                       <a:extLst>
                         <a:ext uri="{28A0092B-C50C-407E-A947-70E740481C1C}">
                           <a14:useLocalDpi xmlns:a14="http://schemas.microsoft.com/office/drawing/2010/main" val="0"/>
@@ -6017,6 +7614,7 @@
           <w:sz w:val="24"/>
           <w:szCs w:val="24"/>
         </w:rPr>
+        <w:lastRenderedPageBreak/>
         <w:t xml:space="preserve">Como se puede observar, algunas de estas variables suman en la contabilidad de algunas observaciones del ingreso total. Por lo tanto, tomando como evidencia </w:t>
       </w:r>
       <w:r>
@@ -6210,7 +7808,6 @@
           <w:noProof/>
           <w:lang w:eastAsia="es-CO"/>
         </w:rPr>
-        <w:lastRenderedPageBreak/>
         <w:drawing>
           <wp:inline distT="0" distB="0" distL="0" distR="0" wp14:anchorId="3493B6CB" wp14:editId="21D85341">
             <wp:extent cx="2578100" cy="1993900"/>
@@ -6227,7 +7824,7 @@
                     <pic:cNvPicPr/>
                   </pic:nvPicPr>
                   <pic:blipFill rotWithShape="1">
-                    <a:blip r:embed="rId15"/>
+                    <a:blip r:embed="rId29"/>
                     <a:srcRect l="962" t="27160" r="55662" b="13200"/>
                     <a:stretch/>
                   </pic:blipFill>
@@ -6404,7 +8001,16 @@
           <w:sz w:val="24"/>
           <w:szCs w:val="24"/>
         </w:rPr>
-        <w:t xml:space="preserve"> puede tomar el valor 0. Sin embargo, en este modelo no es posible que las variables tomen ese valor, ya que si fuese el caso, no estarían dentro del modelo. De acuerdo con lo anterior, la constante no genera ningún análisis más allá de ser la intersección que define la relación entre dos variables. (</w:t>
+        <w:t xml:space="preserve"> puede tomar el valor 0. Sin embargo, en este modelo no es posible que las variables tomen ese valor, ya que si fuese el caso, no estarían dentro del modelo. De acuerdo con lo anterior, la </w:t>
+      </w:r>
+      <w:r>
+        <w:rPr>
+          <w:rFonts w:ascii="Times New Roman" w:hAnsi="Times New Roman" w:cs="Times New Roman"/>
+          <w:sz w:val="24"/>
+          <w:szCs w:val="24"/>
+        </w:rPr>
+        <w:lastRenderedPageBreak/>
+        <w:t>constante no genera ningún análisis más allá de ser la intersección que define la relación entre dos variables. (</w:t>
       </w:r>
       <w:proofErr w:type="spellStart"/>
       <w:proofErr w:type="gramStart"/>
@@ -6625,7 +8231,6 @@
           <w:noProof/>
           <w:lang w:eastAsia="es-CO"/>
         </w:rPr>
-        <w:lastRenderedPageBreak/>
         <w:drawing>
           <wp:inline distT="0" distB="0" distL="0" distR="0" wp14:anchorId="02FE9F5C" wp14:editId="7D344F7B">
             <wp:extent cx="3477110" cy="2124371"/>
@@ -6642,7 +8247,7 @@
                     <pic:cNvPicPr/>
                   </pic:nvPicPr>
                   <pic:blipFill>
-                    <a:blip r:embed="rId16">
+                    <a:blip r:embed="rId30">
                       <a:extLst>
                         <a:ext uri="{28A0092B-C50C-407E-A947-70E740481C1C}">
                           <a14:useLocalDpi xmlns:a14="http://schemas.microsoft.com/office/drawing/2010/main" val="0"/>
@@ -6742,6 +8347,7 @@
           <w:noProof/>
           <w:lang w:eastAsia="es-CO"/>
         </w:rPr>
+        <w:lastRenderedPageBreak/>
         <w:drawing>
           <wp:inline distT="0" distB="0" distL="0" distR="0" wp14:anchorId="2E700FE1" wp14:editId="1C1DF7FE">
             <wp:extent cx="4105848" cy="2124371"/>
@@ -6758,7 +8364,7 @@
                     <pic:cNvPicPr/>
                   </pic:nvPicPr>
                   <pic:blipFill>
-                    <a:blip r:embed="rId17">
+                    <a:blip r:embed="rId31">
                       <a:extLst>
                         <a:ext uri="{28A0092B-C50C-407E-A947-70E740481C1C}">
                           <a14:useLocalDpi xmlns:a14="http://schemas.microsoft.com/office/drawing/2010/main" val="0"/>
@@ -6796,7 +8402,6 @@
           <w:szCs w:val="24"/>
         </w:rPr>
       </w:pPr>
-      <w:bookmarkStart w:id="0" w:name="_GoBack"/>
       <w:r>
         <w:rPr>
           <w:rFonts w:ascii="Times New Roman" w:hAnsi="Times New Roman" w:cs="Times New Roman"/>
@@ -6807,7 +8412,6 @@
         <w:t xml:space="preserve">La gráfica señala el ingreso marginal decreciente, en donde a medida que la edad de un individuo aumente, la tendencia del aumento del ingreso va disminuyendo, haciendo que el individuo de una edad en adelante, no aumente significativamente sus ingresos. Por ejemplo, los ingresos de una persona de 22 años con el paso del tiempo pueden aumentar considerablemente en comparación con una persona de 50 años, en donde a medida que aumente su edad, como se observa en la gráfica, este no tendrá un crecimiento en el porcentaje de ingresos.  </w:t>
       </w:r>
     </w:p>
-    <w:bookmarkEnd w:id="0"/>
     <w:p>
       <w:pPr>
         <w:pStyle w:val="Prrafodelista"/>
@@ -6878,7 +8482,6 @@
           <w:szCs w:val="24"/>
           <w:lang w:eastAsia="es-CO"/>
         </w:rPr>
-        <w:lastRenderedPageBreak/>
         <w:drawing>
           <wp:inline distT="0" distB="0" distL="0" distR="0" wp14:anchorId="7139F785" wp14:editId="57D9A326">
             <wp:extent cx="2381250" cy="1212850"/>
@@ -6895,7 +8498,7 @@
                     <pic:cNvPicPr/>
                   </pic:nvPicPr>
                   <pic:blipFill rotWithShape="1">
-                    <a:blip r:embed="rId15"/>
+                    <a:blip r:embed="rId29"/>
                     <a:srcRect l="962" t="27160" r="58974" b="36562"/>
                     <a:stretch/>
                   </pic:blipFill>
@@ -7012,6 +8615,7 @@
           <w:szCs w:val="24"/>
           <w:lang w:eastAsia="es-CO"/>
         </w:rPr>
+        <w:lastRenderedPageBreak/>
         <w:drawing>
           <wp:inline distT="0" distB="0" distL="0" distR="0" wp14:anchorId="5D3D8452" wp14:editId="1C0A3035">
             <wp:extent cx="3419952" cy="2124371"/>
@@ -7028,7 +8632,7 @@
                     <pic:cNvPicPr/>
                   </pic:nvPicPr>
                   <pic:blipFill>
-                    <a:blip r:embed="rId18">
+                    <a:blip r:embed="rId32">
                       <a:extLst>
                         <a:ext uri="{28A0092B-C50C-407E-A947-70E740481C1C}">
                           <a14:useLocalDpi xmlns:a14="http://schemas.microsoft.com/office/drawing/2010/main" val="0"/>
@@ -7091,7 +8695,7 @@
                     </pic:cNvPicPr>
                   </pic:nvPicPr>
                   <pic:blipFill>
-                    <a:blip r:embed="rId19">
+                    <a:blip r:embed="rId33">
                       <a:extLst>
                         <a:ext uri="{28A0092B-C50C-407E-A947-70E740481C1C}">
                           <a14:useLocalDpi xmlns:a14="http://schemas.microsoft.com/office/drawing/2010/main" val="0"/>
@@ -7204,7 +8808,6 @@
           <w:szCs w:val="24"/>
           <w:lang w:eastAsia="es-CO"/>
         </w:rPr>
-        <w:lastRenderedPageBreak/>
         <w:drawing>
           <wp:inline distT="0" distB="0" distL="0" distR="0" wp14:anchorId="044F3C42" wp14:editId="6EC7512B">
             <wp:extent cx="4603750" cy="1113155"/>
@@ -7223,7 +8826,7 @@
                     </pic:cNvPicPr>
                   </pic:nvPicPr>
                   <pic:blipFill>
-                    <a:blip r:embed="rId20">
+                    <a:blip r:embed="rId34">
                       <a:extLst>
                         <a:ext uri="{28A0092B-C50C-407E-A947-70E740481C1C}">
                           <a14:useLocalDpi xmlns:a14="http://schemas.microsoft.com/office/drawing/2010/main" val="0"/>
@@ -7292,6 +8895,7 @@
           <w:szCs w:val="24"/>
           <w:lang w:eastAsia="es-CO"/>
         </w:rPr>
+        <w:lastRenderedPageBreak/>
         <w:drawing>
           <wp:inline distT="0" distB="0" distL="0" distR="0" wp14:anchorId="6F81CA5E" wp14:editId="613D59C7">
             <wp:extent cx="3968750" cy="793750"/>
@@ -7310,7 +8914,7 @@
                     </pic:cNvPicPr>
                   </pic:nvPicPr>
                   <pic:blipFill>
-                    <a:blip r:embed="rId21">
+                    <a:blip r:embed="rId35">
                       <a:extLst>
                         <a:ext uri="{28A0092B-C50C-407E-A947-70E740481C1C}">
                           <a14:useLocalDpi xmlns:a14="http://schemas.microsoft.com/office/drawing/2010/main" val="0"/>
@@ -7489,7 +9093,7 @@
                     </pic:cNvPicPr>
                   </pic:nvPicPr>
                   <pic:blipFill>
-                    <a:blip r:embed="rId22">
+                    <a:blip r:embed="rId36">
                       <a:extLst>
                         <a:ext uri="{28A0092B-C50C-407E-A947-70E740481C1C}">
                           <a14:useLocalDpi xmlns:a14="http://schemas.microsoft.com/office/drawing/2010/main" val="0"/>
@@ -7771,7 +9375,6 @@
           <w:sz w:val="24"/>
           <w:szCs w:val="24"/>
         </w:rPr>
-        <w:lastRenderedPageBreak/>
         <w:t>Estimar y trazar el perfil de edad-ingresos pronosticado por género. ¿Los hombres y las mujeres en Bogotá tienen la misma intersección y pendientes?</w:t>
       </w:r>
     </w:p>
@@ -7870,6 +9473,7 @@
           <w:sz w:val="24"/>
           <w:szCs w:val="24"/>
         </w:rPr>
+        <w:lastRenderedPageBreak/>
         <w:t>Estime una brecha de ingresos condicional que incorpore variables de control tales como características similares del trabajador y del puesto (X).</w:t>
       </w:r>
     </w:p>
@@ -8237,7 +9841,6 @@
           <w:sz w:val="24"/>
           <w:szCs w:val="24"/>
         </w:rPr>
-        <w:lastRenderedPageBreak/>
         <w:t>Informe y compare el error de predicción promedio de todos los modelos que estimó anteriormente. Discuta el modelo con el error de predicción promedio más bajo.</w:t>
       </w:r>
     </w:p>
@@ -8265,7 +9868,18 @@
           <w:sz w:val="24"/>
           <w:szCs w:val="24"/>
         </w:rPr>
-        <w:t xml:space="preserve"> Para el modelo con el error de predicción promedio más bajo, calcule la estadística de apalancamiento para cada observación en la muestra de prueba. ¿Hay valores atípicos, es decir, observaciones con un alto apalancamiento que impulsen los resultados? ¿Son estos valores atípicos personas potenciales que la DIAN debería investigar, o son simplemente el producto de un modelo defectuoso?</w:t>
+        <w:t xml:space="preserve"> Para el modelo con el error de predicción promedio más bajo, calcule la estadística de apalancamiento para cada observación en la muestra de prueba. ¿Hay valores atípicos, es decir, observaciones con un alto </w:t>
+      </w:r>
+      <w:r>
+        <w:rPr>
+          <w:rFonts w:ascii="Times New Roman" w:hAnsi="Times New Roman" w:cs="Times New Roman"/>
+          <w:b/>
+          <w:bCs/>
+          <w:sz w:val="24"/>
+          <w:szCs w:val="24"/>
+        </w:rPr>
+        <w:lastRenderedPageBreak/>
+        <w:t>apalancamiento que impulsen los resultados? ¿Son estos valores atípicos personas potenciales que la DIAN debería investigar, o son simplemente el producto de un modelo defectuoso?</w:t>
       </w:r>
     </w:p>
     <w:p>
@@ -9272,6 +10886,95 @@
     </w:lvl>
   </w:abstractNum>
   <w:abstractNum w:abstractNumId="6" w15:restartNumberingAfterBreak="0">
+    <w:nsid w:val="69DB3267"/>
+    <w:multiLevelType w:val="hybridMultilevel"/>
+    <w:tmpl w:val="8C5C2CEA"/>
+    <w:lvl w:ilvl="0" w:tplc="240A000F">
+      <w:start w:val="1"/>
+      <w:numFmt w:val="decimal"/>
+      <w:lvlText w:val="%1."/>
+      <w:lvlJc w:val="left"/>
+      <w:pPr>
+        <w:ind w:left="720" w:hanging="360"/>
+      </w:pPr>
+      <w:rPr>
+        <w:rFonts w:hint="default"/>
+      </w:rPr>
+    </w:lvl>
+    <w:lvl w:ilvl="1" w:tplc="240A0019" w:tentative="1">
+      <w:start w:val="1"/>
+      <w:numFmt w:val="lowerLetter"/>
+      <w:lvlText w:val="%2."/>
+      <w:lvlJc w:val="left"/>
+      <w:pPr>
+        <w:ind w:left="1440" w:hanging="360"/>
+      </w:pPr>
+    </w:lvl>
+    <w:lvl w:ilvl="2" w:tplc="240A001B" w:tentative="1">
+      <w:start w:val="1"/>
+      <w:numFmt w:val="lowerRoman"/>
+      <w:lvlText w:val="%3."/>
+      <w:lvlJc w:val="right"/>
+      <w:pPr>
+        <w:ind w:left="2160" w:hanging="180"/>
+      </w:pPr>
+    </w:lvl>
+    <w:lvl w:ilvl="3" w:tplc="240A000F" w:tentative="1">
+      <w:start w:val="1"/>
+      <w:numFmt w:val="decimal"/>
+      <w:lvlText w:val="%4."/>
+      <w:lvlJc w:val="left"/>
+      <w:pPr>
+        <w:ind w:left="2880" w:hanging="360"/>
+      </w:pPr>
+    </w:lvl>
+    <w:lvl w:ilvl="4" w:tplc="240A0019" w:tentative="1">
+      <w:start w:val="1"/>
+      <w:numFmt w:val="lowerLetter"/>
+      <w:lvlText w:val="%5."/>
+      <w:lvlJc w:val="left"/>
+      <w:pPr>
+        <w:ind w:left="3600" w:hanging="360"/>
+      </w:pPr>
+    </w:lvl>
+    <w:lvl w:ilvl="5" w:tplc="240A001B" w:tentative="1">
+      <w:start w:val="1"/>
+      <w:numFmt w:val="lowerRoman"/>
+      <w:lvlText w:val="%6."/>
+      <w:lvlJc w:val="right"/>
+      <w:pPr>
+        <w:ind w:left="4320" w:hanging="180"/>
+      </w:pPr>
+    </w:lvl>
+    <w:lvl w:ilvl="6" w:tplc="240A000F" w:tentative="1">
+      <w:start w:val="1"/>
+      <w:numFmt w:val="decimal"/>
+      <w:lvlText w:val="%7."/>
+      <w:lvlJc w:val="left"/>
+      <w:pPr>
+        <w:ind w:left="5040" w:hanging="360"/>
+      </w:pPr>
+    </w:lvl>
+    <w:lvl w:ilvl="7" w:tplc="240A0019" w:tentative="1">
+      <w:start w:val="1"/>
+      <w:numFmt w:val="lowerLetter"/>
+      <w:lvlText w:val="%8."/>
+      <w:lvlJc w:val="left"/>
+      <w:pPr>
+        <w:ind w:left="5760" w:hanging="360"/>
+      </w:pPr>
+    </w:lvl>
+    <w:lvl w:ilvl="8" w:tplc="240A001B" w:tentative="1">
+      <w:start w:val="1"/>
+      <w:numFmt w:val="lowerRoman"/>
+      <w:lvlText w:val="%9."/>
+      <w:lvlJc w:val="right"/>
+      <w:pPr>
+        <w:ind w:left="6480" w:hanging="180"/>
+      </w:pPr>
+    </w:lvl>
+  </w:abstractNum>
+  <w:abstractNum w:abstractNumId="7" w15:restartNumberingAfterBreak="0">
     <w:nsid w:val="6EF16CBD"/>
     <w:multiLevelType w:val="multilevel"/>
     <w:tmpl w:val="BCE09888"/>
@@ -9386,7 +11089,7 @@
       </w:rPr>
     </w:lvl>
   </w:abstractNum>
-  <w:abstractNum w:abstractNumId="7" w15:restartNumberingAfterBreak="0">
+  <w:abstractNum w:abstractNumId="8" w15:restartNumberingAfterBreak="0">
     <w:nsid w:val="74D3104E"/>
     <w:multiLevelType w:val="hybridMultilevel"/>
     <w:tmpl w:val="A2809E7A"/>
@@ -9482,7 +11185,7 @@
     <w:abstractNumId w:val="4"/>
   </w:num>
   <w:num w:numId="3">
-    <w:abstractNumId w:val="6"/>
+    <w:abstractNumId w:val="7"/>
   </w:num>
   <w:num w:numId="4">
     <w:abstractNumId w:val="1"/>
@@ -9491,13 +11194,16 @@
     <w:abstractNumId w:val="5"/>
   </w:num>
   <w:num w:numId="6">
-    <w:abstractNumId w:val="7"/>
+    <w:abstractNumId w:val="8"/>
   </w:num>
   <w:num w:numId="7">
     <w:abstractNumId w:val="3"/>
   </w:num>
   <w:num w:numId="8">
     <w:abstractNumId w:val="0"/>
+  </w:num>
+  <w:num w:numId="9">
+    <w:abstractNumId w:val="6"/>
   </w:num>
 </w:numbering>
 </file>

</xml_diff>

<commit_message>
Corrección punto 1.3 finalizada
Se corrigió en el documento de word y en el código el punto 3
</commit_message>
<xml_diff>
--- a/Documentos/Problem Set 1.docx
+++ b/Documentos/Problem Set 1.docx
@@ -785,7 +785,7 @@
               </wp:anchor>
             </w:drawing>
           </mc:Choice>
-          <mc:Fallback xmlns:w16se="http://schemas.microsoft.com/office/word/2015/wordml/symex" xmlns:w16sdtdh="http://schemas.microsoft.com/office/word/2020/wordml/sdtdatahash" xmlns:w16="http://schemas.microsoft.com/office/word/2018/wordml" xmlns:w16cid="http://schemas.microsoft.com/office/word/2016/wordml/cid" xmlns:w16cex="http://schemas.microsoft.com/office/word/2018/wordml/cex" xmlns:am3d="http://schemas.microsoft.com/office/drawing/2017/model3d" xmlns:aink="http://schemas.microsoft.com/office/drawing/2016/ink" xmlns:cx8="http://schemas.microsoft.com/office/drawing/2016/5/14/chartex" xmlns:cx7="http://schemas.microsoft.com/office/drawing/2016/5/13/chartex" xmlns:cx6="http://schemas.microsoft.com/office/drawing/2016/5/12/chartex" xmlns:cx5="http://schemas.microsoft.com/office/drawing/2016/5/11/chartex" xmlns:cx4="http://schemas.microsoft.com/office/drawing/2016/5/10/chartex" xmlns:cx3="http://schemas.microsoft.com/office/drawing/2016/5/9/chartex" xmlns:cx2="http://schemas.microsoft.com/office/drawing/2015/10/21/chartex" xmlns:cx1="http://schemas.microsoft.com/office/drawing/2015/9/8/chartex" xmlns:cx="http://schemas.microsoft.com/office/drawing/2014/chartex">
+          <mc:Fallback xmlns:cx="http://schemas.microsoft.com/office/drawing/2014/chartex" xmlns:cx1="http://schemas.microsoft.com/office/drawing/2015/9/8/chartex" xmlns:cx2="http://schemas.microsoft.com/office/drawing/2015/10/21/chartex" xmlns:cx3="http://schemas.microsoft.com/office/drawing/2016/5/9/chartex" xmlns:cx4="http://schemas.microsoft.com/office/drawing/2016/5/10/chartex" xmlns:cx5="http://schemas.microsoft.com/office/drawing/2016/5/11/chartex" xmlns:cx6="http://schemas.microsoft.com/office/drawing/2016/5/12/chartex" xmlns:cx7="http://schemas.microsoft.com/office/drawing/2016/5/13/chartex" xmlns:cx8="http://schemas.microsoft.com/office/drawing/2016/5/14/chartex" xmlns:aink="http://schemas.microsoft.com/office/drawing/2016/ink" xmlns:am3d="http://schemas.microsoft.com/office/drawing/2017/model3d" xmlns:w16cex="http://schemas.microsoft.com/office/word/2018/wordml/cex" xmlns:w16cid="http://schemas.microsoft.com/office/word/2016/wordml/cid" xmlns:w16="http://schemas.microsoft.com/office/word/2018/wordml" xmlns:w16sdtdh="http://schemas.microsoft.com/office/word/2020/wordml/sdtdatahash" xmlns:w16se="http://schemas.microsoft.com/office/word/2015/wordml/symex">
             <w:pict>
               <v:oval w14:anchorId="365C1DC9" id="Elipse 2" o:spid="_x0000_s1026" style="position:absolute;margin-left:96pt;margin-top:191.4pt;width:211.8pt;height:27pt;z-index:251659264;visibility:visible;mso-wrap-style:square;mso-wrap-distance-left:9pt;mso-wrap-distance-top:0;mso-wrap-distance-right:9pt;mso-wrap-distance-bottom:0;mso-position-horizontal:absolute;mso-position-horizontal-relative:text;mso-position-vertical:absolute;mso-position-vertical-relative:text;v-text-anchor:middle" o:gfxdata="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" filled="f" strokecolor="#ffc000" strokeweight="1pt">
                 <v:stroke joinstyle="miter"/>
@@ -954,7 +954,7 @@
               </wp:anchor>
             </w:drawing>
           </mc:Choice>
-          <mc:Fallback xmlns:w16se="http://schemas.microsoft.com/office/word/2015/wordml/symex" xmlns:w16sdtdh="http://schemas.microsoft.com/office/word/2020/wordml/sdtdatahash" xmlns:w16="http://schemas.microsoft.com/office/word/2018/wordml" xmlns:w16cid="http://schemas.microsoft.com/office/word/2016/wordml/cid" xmlns:w16cex="http://schemas.microsoft.com/office/word/2018/wordml/cex" xmlns:am3d="http://schemas.microsoft.com/office/drawing/2017/model3d" xmlns:aink="http://schemas.microsoft.com/office/drawing/2016/ink" xmlns:cx8="http://schemas.microsoft.com/office/drawing/2016/5/14/chartex" xmlns:cx7="http://schemas.microsoft.com/office/drawing/2016/5/13/chartex" xmlns:cx6="http://schemas.microsoft.com/office/drawing/2016/5/12/chartex" xmlns:cx5="http://schemas.microsoft.com/office/drawing/2016/5/11/chartex" xmlns:cx4="http://schemas.microsoft.com/office/drawing/2016/5/10/chartex" xmlns:cx3="http://schemas.microsoft.com/office/drawing/2016/5/9/chartex" xmlns:cx2="http://schemas.microsoft.com/office/drawing/2015/10/21/chartex" xmlns:cx1="http://schemas.microsoft.com/office/drawing/2015/9/8/chartex" xmlns:cx="http://schemas.microsoft.com/office/drawing/2014/chartex">
+          <mc:Fallback xmlns:cx="http://schemas.microsoft.com/office/drawing/2014/chartex" xmlns:cx1="http://schemas.microsoft.com/office/drawing/2015/9/8/chartex" xmlns:cx2="http://schemas.microsoft.com/office/drawing/2015/10/21/chartex" xmlns:cx3="http://schemas.microsoft.com/office/drawing/2016/5/9/chartex" xmlns:cx4="http://schemas.microsoft.com/office/drawing/2016/5/10/chartex" xmlns:cx5="http://schemas.microsoft.com/office/drawing/2016/5/11/chartex" xmlns:cx6="http://schemas.microsoft.com/office/drawing/2016/5/12/chartex" xmlns:cx7="http://schemas.microsoft.com/office/drawing/2016/5/13/chartex" xmlns:cx8="http://schemas.microsoft.com/office/drawing/2016/5/14/chartex" xmlns:aink="http://schemas.microsoft.com/office/drawing/2016/ink" xmlns:am3d="http://schemas.microsoft.com/office/drawing/2017/model3d" xmlns:w16cex="http://schemas.microsoft.com/office/word/2018/wordml/cex" xmlns:w16cid="http://schemas.microsoft.com/office/word/2016/wordml/cid" xmlns:w16="http://schemas.microsoft.com/office/word/2018/wordml" xmlns:w16sdtdh="http://schemas.microsoft.com/office/word/2020/wordml/sdtdatahash" xmlns:w16se="http://schemas.microsoft.com/office/word/2015/wordml/symex">
             <w:pict>
               <v:oval w14:anchorId="1D4F3B09" id="Elipse 4" o:spid="_x0000_s1026" style="position:absolute;margin-left:79.2pt;margin-top:125.65pt;width:138.6pt;height:17.4pt;z-index:251661312;visibility:visible;mso-wrap-style:square;mso-width-percent:0;mso-height-percent:0;mso-wrap-distance-left:9pt;mso-wrap-distance-top:0;mso-wrap-distance-right:9pt;mso-wrap-distance-bottom:0;mso-position-horizontal:absolute;mso-position-horizontal-relative:text;mso-position-vertical:absolute;mso-position-vertical-relative:text;mso-width-percent:0;mso-height-percent:0;mso-width-relative:margin;mso-height-relative:margin;v-text-anchor:middle" o:gfxdata="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" filled="f" strokecolor="#ffc000" strokeweight="1pt">
                 <v:stroke joinstyle="miter"/>
@@ -8783,10 +8783,10 @@
         </w:rPr>
         <w:lastRenderedPageBreak/>
         <w:drawing>
-          <wp:inline distT="0" distB="0" distL="0" distR="0" wp14:anchorId="5D3D8452" wp14:editId="1C0A3035">
-            <wp:extent cx="3419952" cy="2124371"/>
-            <wp:effectExtent l="0" t="0" r="9525" b="9525"/>
-            <wp:docPr id="16" name="Imagen 16"/>
+          <wp:inline distT="0" distB="0" distL="0" distR="0" wp14:anchorId="034EA86B" wp14:editId="75D44904">
+            <wp:extent cx="3339508" cy="2222500"/>
+            <wp:effectExtent l="0" t="0" r="0" b="6350"/>
+            <wp:docPr id="11" name="Imagen 11"/>
             <wp:cNvGraphicFramePr>
               <a:graphicFrameLocks xmlns:a="http://schemas.openxmlformats.org/drawingml/2006/main" noChangeAspect="1"/>
             </wp:cNvGraphicFramePr>
@@ -8794,7 +8794,7 @@
               <a:graphicData uri="http://schemas.openxmlformats.org/drawingml/2006/picture">
                 <pic:pic xmlns:pic="http://schemas.openxmlformats.org/drawingml/2006/picture">
                   <pic:nvPicPr>
-                    <pic:cNvPr id="11" name="histograma est_modelo1.png"/>
+                    <pic:cNvPr id="11" name="HISTOGRAMA REAL.png"/>
                     <pic:cNvPicPr/>
                   </pic:nvPicPr>
                   <pic:blipFill>
@@ -8812,7 +8812,7 @@
                   <pic:spPr>
                     <a:xfrm>
                       <a:off x="0" y="0"/>
-                      <a:ext cx="3419952" cy="2124371"/>
+                      <a:ext cx="3349133" cy="2228906"/>
                     </a:xfrm>
                     <a:prstGeom prst="rect">
                       <a:avLst/>
@@ -8844,10 +8844,10 @@
           <w:lang w:eastAsia="es-CO"/>
         </w:rPr>
         <w:drawing>
-          <wp:inline distT="0" distB="0" distL="0" distR="0" wp14:anchorId="4DE822BE" wp14:editId="5D89A36C">
-            <wp:extent cx="4086860" cy="1359535"/>
-            <wp:effectExtent l="0" t="0" r="8890" b="0"/>
-            <wp:docPr id="18" name="Imagen 18"/>
+          <wp:inline distT="0" distB="0" distL="0" distR="0" wp14:anchorId="40E80FE7" wp14:editId="4FA0AA56">
+            <wp:extent cx="4933950" cy="1587500"/>
+            <wp:effectExtent l="0" t="0" r="0" b="0"/>
+            <wp:docPr id="13" name="Imagen 13"/>
             <wp:cNvGraphicFramePr>
               <a:graphicFrameLocks xmlns:a="http://schemas.openxmlformats.org/drawingml/2006/main" noChangeAspect="1"/>
             </wp:cNvGraphicFramePr>
@@ -8855,12 +8855,12 @@
               <a:graphicData uri="http://schemas.openxmlformats.org/drawingml/2006/picture">
                 <pic:pic xmlns:pic="http://schemas.openxmlformats.org/drawingml/2006/picture">
                   <pic:nvPicPr>
-                    <pic:cNvPr id="0" name="Picture 9"/>
+                    <pic:cNvPr id="0" name="Picture 1"/>
                     <pic:cNvPicPr>
                       <a:picLocks noChangeAspect="1" noChangeArrowheads="1"/>
                     </pic:cNvPicPr>
                   </pic:nvPicPr>
-                  <pic:blipFill>
+                  <pic:blipFill rotWithShape="1">
                     <a:blip r:embed="rId34">
                       <a:extLst>
                         <a:ext uri="{28A0092B-C50C-407E-A947-70E740481C1C}">
@@ -8868,15 +8868,13 @@
                         </a:ext>
                       </a:extLst>
                     </a:blip>
-                    <a:srcRect/>
-                    <a:stretch>
-                      <a:fillRect/>
-                    </a:stretch>
+                    <a:srcRect b="13495"/>
+                    <a:stretch/>
                   </pic:blipFill>
                   <pic:spPr bwMode="auto">
                     <a:xfrm>
                       <a:off x="0" y="0"/>
-                      <a:ext cx="4086860" cy="1359535"/>
+                      <a:ext cx="4933950" cy="1587500"/>
                     </a:xfrm>
                     <a:prstGeom prst="rect">
                       <a:avLst/>
@@ -8885,6 +8883,11 @@
                     <a:ln>
                       <a:noFill/>
                     </a:ln>
+                    <a:extLst>
+                      <a:ext uri="{53640926-AAD7-44D8-BBD7-CCE9431645EC}">
+                        <a14:shadowObscured xmlns:a14="http://schemas.microsoft.com/office/drawing/2010/main"/>
+                      </a:ext>
+                    </a:extLst>
                   </pic:spPr>
                 </pic:pic>
               </a:graphicData>
@@ -8909,7 +8912,71 @@
           <w:sz w:val="24"/>
           <w:szCs w:val="24"/>
         </w:rPr>
-        <w:t>Aquel vector está centrado en 0.047, contando con una distribución aparentemente normal. Y la variabilidad, muy pequeña es 0.0023 y junto con un intervalo de confianza de 95%, existe  el rango de que el dato verdadero esté entre 0.042 y 0.0516.</w:t>
+        <w:t xml:space="preserve">Aquel vector está centrado en </w:t>
+      </w:r>
+      <w:r>
+        <w:rPr>
+          <w:rFonts w:ascii="Times New Roman" w:hAnsi="Times New Roman" w:cs="Times New Roman"/>
+          <w:sz w:val="24"/>
+          <w:szCs w:val="24"/>
+        </w:rPr>
+        <w:t>48</w:t>
+      </w:r>
+      <w:r>
+        <w:rPr>
+          <w:rFonts w:ascii="Times New Roman" w:hAnsi="Times New Roman" w:cs="Times New Roman"/>
+          <w:sz w:val="24"/>
+          <w:szCs w:val="24"/>
+        </w:rPr>
+        <w:t>, contando con una distribución aparentemente normal. Y la variabilidad</w:t>
+      </w:r>
+      <w:r>
+        <w:rPr>
+          <w:rFonts w:ascii="Times New Roman" w:hAnsi="Times New Roman" w:cs="Times New Roman"/>
+          <w:sz w:val="24"/>
+          <w:szCs w:val="24"/>
+        </w:rPr>
+        <w:t xml:space="preserve"> corresponde a </w:t>
+      </w:r>
+      <w:r>
+        <w:rPr>
+          <w:rFonts w:ascii="Times New Roman" w:hAnsi="Times New Roman" w:cs="Times New Roman"/>
+          <w:sz w:val="24"/>
+          <w:szCs w:val="24"/>
+        </w:rPr>
+        <w:t xml:space="preserve"> </w:t>
+      </w:r>
+      <w:r>
+        <w:rPr>
+          <w:rFonts w:ascii="Times New Roman" w:hAnsi="Times New Roman" w:cs="Times New Roman"/>
+          <w:sz w:val="24"/>
+          <w:szCs w:val="24"/>
+        </w:rPr>
+        <w:t>0.45</w:t>
+      </w:r>
+      <w:r>
+        <w:rPr>
+          <w:rFonts w:ascii="Times New Roman" w:hAnsi="Times New Roman" w:cs="Times New Roman"/>
+          <w:sz w:val="24"/>
+          <w:szCs w:val="24"/>
+        </w:rPr>
+        <w:t xml:space="preserve"> y junto con un intervalo de confianza de 95%, existe  el rango de que el dato verdadero esté entre </w:t>
+      </w:r>
+      <w:r>
+        <w:rPr>
+          <w:rFonts w:ascii="Times New Roman" w:hAnsi="Times New Roman" w:cs="Times New Roman"/>
+          <w:sz w:val="24"/>
+          <w:szCs w:val="24"/>
+        </w:rPr>
+        <w:t>47.11 - 48</w:t>
+      </w:r>
+      <w:r>
+        <w:rPr>
+          <w:rFonts w:ascii="Times New Roman" w:hAnsi="Times New Roman" w:cs="Times New Roman"/>
+          <w:sz w:val="24"/>
+          <w:szCs w:val="24"/>
+        </w:rPr>
+        <w:t>.</w:t>
       </w:r>
       <w:r>
         <w:rPr>
@@ -8935,7 +9002,15 @@
           <w:sz w:val="24"/>
           <w:szCs w:val="24"/>
         </w:rPr>
-        <w:t xml:space="preserve">, demostrando que el modelo no es el más eficiente para explicar todo el ingreso total, es decir, hay más variabilidad que el modelo no puede capturar, </w:t>
+        <w:t xml:space="preserve">, demostrando que el modelo no es el más eficiente para explicar todo el ingreso total, es decir, hay más variabilidad que </w:t>
+      </w:r>
+      <w:r>
+        <w:rPr>
+          <w:rFonts w:ascii="Times New Roman" w:hAnsi="Times New Roman" w:cs="Times New Roman"/>
+          <w:sz w:val="24"/>
+          <w:szCs w:val="24"/>
+        </w:rPr>
+        <w:t xml:space="preserve">el modelo no puede capturar, </w:t>
       </w:r>
       <w:proofErr w:type="spellStart"/>
       <w:r>
@@ -8944,7 +9019,15 @@
           <w:sz w:val="24"/>
           <w:szCs w:val="24"/>
         </w:rPr>
-        <w:t>aún</w:t>
+        <w:t>aú</w:t>
+      </w:r>
+      <w:r>
+        <w:rPr>
+          <w:rFonts w:ascii="Times New Roman" w:hAnsi="Times New Roman" w:cs="Times New Roman"/>
+          <w:sz w:val="24"/>
+          <w:szCs w:val="24"/>
+        </w:rPr>
+        <w:t>n</w:t>
       </w:r>
       <w:proofErr w:type="spellEnd"/>
       <w:r>
@@ -8954,6 +9037,14 @@
           <w:szCs w:val="24"/>
         </w:rPr>
         <w:t xml:space="preserve"> teniendo el Age^2</w:t>
+      </w:r>
+      <w:r>
+        <w:rPr>
+          <w:rFonts w:ascii="Times New Roman" w:hAnsi="Times New Roman" w:cs="Times New Roman"/>
+          <w:sz w:val="24"/>
+          <w:szCs w:val="24"/>
+        </w:rPr>
+        <w:t>. Además, señala el sesgo que cada una de las variables presenta.</w:t>
       </w:r>
     </w:p>
     <w:p>
@@ -9027,6 +9118,17 @@
     <w:p>
       <w:pPr>
         <w:spacing w:line="360" w:lineRule="auto"/>
+        <w:jc w:val="center"/>
+        <w:rPr>
+          <w:rFonts w:ascii="Times New Roman" w:hAnsi="Times New Roman" w:cs="Times New Roman"/>
+          <w:sz w:val="24"/>
+          <w:szCs w:val="24"/>
+        </w:rPr>
+      </w:pPr>
+    </w:p>
+    <w:p>
+      <w:pPr>
+        <w:spacing w:line="360" w:lineRule="auto"/>
         <w:jc w:val="both"/>
         <w:rPr>
           <w:rFonts w:ascii="Times New Roman" w:hAnsi="Times New Roman" w:cs="Times New Roman"/>
@@ -9040,7 +9142,232 @@
           <w:sz w:val="24"/>
           <w:szCs w:val="24"/>
         </w:rPr>
-        <w:t>Ahora, realizando la media a cada variable, se genera una nueva función, que complejiza el modelo, maximizando la función da como resultado:</w:t>
+        <w:t xml:space="preserve">Finalmente, </w:t>
+      </w:r>
+      <w:r>
+        <w:rPr>
+          <w:rFonts w:ascii="Times New Roman" w:hAnsi="Times New Roman" w:cs="Times New Roman"/>
+          <w:sz w:val="24"/>
+          <w:szCs w:val="24"/>
+        </w:rPr>
+        <w:t xml:space="preserve">el objetivo era maximizar la función, se decidió que </w:t>
+      </w:r>
+      <w:r>
+        <w:rPr>
+          <w:rFonts w:ascii="Times New Roman" w:hAnsi="Times New Roman" w:cs="Times New Roman"/>
+          <w:sz w:val="24"/>
+          <w:szCs w:val="24"/>
+        </w:rPr>
+        <w:t>dentro de todos los puntos de la distribución, se escog</w:t>
+      </w:r>
+      <w:r>
+        <w:rPr>
+          <w:rFonts w:ascii="Times New Roman" w:hAnsi="Times New Roman" w:cs="Times New Roman"/>
+          <w:sz w:val="24"/>
+          <w:szCs w:val="24"/>
+        </w:rPr>
+        <w:t xml:space="preserve">ió </w:t>
+      </w:r>
+      <w:r>
+        <w:rPr>
+          <w:rFonts w:ascii="Times New Roman" w:hAnsi="Times New Roman" w:cs="Times New Roman"/>
+          <w:sz w:val="24"/>
+          <w:szCs w:val="24"/>
+        </w:rPr>
+        <w:t xml:space="preserve">la media de cada variable para </w:t>
+      </w:r>
+      <w:r>
+        <w:rPr>
+          <w:rFonts w:ascii="Times New Roman" w:hAnsi="Times New Roman" w:cs="Times New Roman"/>
+          <w:sz w:val="24"/>
+          <w:szCs w:val="24"/>
+        </w:rPr>
+        <w:t xml:space="preserve">que dentro del </w:t>
+      </w:r>
+      <w:proofErr w:type="spellStart"/>
+      <w:r>
+        <w:rPr>
+          <w:rFonts w:ascii="Times New Roman" w:hAnsi="Times New Roman" w:cs="Times New Roman"/>
+          <w:sz w:val="24"/>
+          <w:szCs w:val="24"/>
+        </w:rPr>
+        <w:t>bootstrap</w:t>
+      </w:r>
+      <w:proofErr w:type="spellEnd"/>
+      <w:r>
+        <w:rPr>
+          <w:rFonts w:ascii="Times New Roman" w:hAnsi="Times New Roman" w:cs="Times New Roman"/>
+          <w:sz w:val="24"/>
+          <w:szCs w:val="24"/>
+        </w:rPr>
+        <w:t xml:space="preserve"> se pudiera</w:t>
+      </w:r>
+      <w:r>
+        <w:rPr>
+          <w:rFonts w:ascii="Times New Roman" w:hAnsi="Times New Roman" w:cs="Times New Roman"/>
+          <w:sz w:val="24"/>
+          <w:szCs w:val="24"/>
+        </w:rPr>
+        <w:t xml:space="preserve"> generar </w:t>
+      </w:r>
+      <w:r>
+        <w:rPr>
+          <w:rFonts w:ascii="Times New Roman" w:hAnsi="Times New Roman" w:cs="Times New Roman"/>
+          <w:sz w:val="24"/>
+          <w:szCs w:val="24"/>
+        </w:rPr>
+        <w:lastRenderedPageBreak/>
+        <w:t xml:space="preserve">el </w:t>
+      </w:r>
+      <w:proofErr w:type="spellStart"/>
+      <w:r>
+        <w:rPr>
+          <w:rFonts w:ascii="Times New Roman" w:hAnsi="Times New Roman" w:cs="Times New Roman"/>
+          <w:sz w:val="24"/>
+          <w:szCs w:val="24"/>
+        </w:rPr>
+        <w:t>P</w:t>
+      </w:r>
+      <w:r>
+        <w:rPr>
+          <w:rFonts w:ascii="Times New Roman" w:hAnsi="Times New Roman" w:cs="Times New Roman"/>
+          <w:sz w:val="24"/>
+          <w:szCs w:val="24"/>
+        </w:rPr>
+        <w:t>eak</w:t>
+      </w:r>
+      <w:r>
+        <w:rPr>
+          <w:rFonts w:ascii="Times New Roman" w:hAnsi="Times New Roman" w:cs="Times New Roman"/>
+          <w:sz w:val="24"/>
+          <w:szCs w:val="24"/>
+        </w:rPr>
+        <w:t>A</w:t>
+      </w:r>
+      <w:r>
+        <w:rPr>
+          <w:rFonts w:ascii="Times New Roman" w:hAnsi="Times New Roman" w:cs="Times New Roman"/>
+          <w:sz w:val="24"/>
+          <w:szCs w:val="24"/>
+        </w:rPr>
+        <w:t>ge</w:t>
+      </w:r>
+      <w:proofErr w:type="spellEnd"/>
+      <w:r>
+        <w:rPr>
+          <w:rFonts w:ascii="Times New Roman" w:hAnsi="Times New Roman" w:cs="Times New Roman"/>
+          <w:sz w:val="24"/>
+          <w:szCs w:val="24"/>
+        </w:rPr>
+        <w:t>. Por lo tanto,</w:t>
+      </w:r>
+      <w:r>
+        <w:rPr>
+          <w:rFonts w:ascii="Times New Roman" w:hAnsi="Times New Roman" w:cs="Times New Roman"/>
+          <w:sz w:val="24"/>
+          <w:szCs w:val="24"/>
+        </w:rPr>
+        <w:t xml:space="preserve"> </w:t>
+      </w:r>
+      <w:r>
+        <w:rPr>
+          <w:rFonts w:ascii="Times New Roman" w:hAnsi="Times New Roman" w:cs="Times New Roman"/>
+          <w:sz w:val="24"/>
+          <w:szCs w:val="24"/>
+        </w:rPr>
+        <w:t xml:space="preserve">se realiza </w:t>
+      </w:r>
+      <w:r>
+        <w:rPr>
+          <w:rFonts w:ascii="Times New Roman" w:hAnsi="Times New Roman" w:cs="Times New Roman"/>
+          <w:sz w:val="24"/>
+          <w:szCs w:val="24"/>
+        </w:rPr>
+        <w:t xml:space="preserve">el procedimiento </w:t>
+      </w:r>
+      <w:r>
+        <w:rPr>
+          <w:rFonts w:ascii="Times New Roman" w:hAnsi="Times New Roman" w:cs="Times New Roman"/>
+          <w:sz w:val="24"/>
+          <w:szCs w:val="24"/>
+        </w:rPr>
+        <w:t xml:space="preserve">con la siguiente fórmula </w:t>
+      </w:r>
+      <w:proofErr w:type="spellStart"/>
+      <w:r>
+        <w:rPr>
+          <w:rFonts w:ascii="Times New Roman" w:hAnsi="Times New Roman" w:cs="Times New Roman"/>
+          <w:sz w:val="24"/>
+          <w:szCs w:val="24"/>
+        </w:rPr>
+        <w:t>PeakAge</w:t>
+      </w:r>
+      <w:proofErr w:type="spellEnd"/>
+      <w:r>
+        <w:rPr>
+          <w:rFonts w:ascii="Times New Roman" w:hAnsi="Times New Roman" w:cs="Times New Roman"/>
+          <w:sz w:val="24"/>
+          <w:szCs w:val="24"/>
+        </w:rPr>
+        <w:t xml:space="preserve"> &lt;- </w:t>
+      </w:r>
+      <w:r>
+        <w:rPr>
+          <w:rFonts w:ascii="Times New Roman" w:hAnsi="Times New Roman" w:cs="Times New Roman"/>
+          <w:sz w:val="24"/>
+          <w:szCs w:val="24"/>
+        </w:rPr>
+        <w:t>beta1</w:t>
+      </w:r>
+      <w:proofErr w:type="gramStart"/>
+      <w:r>
+        <w:rPr>
+          <w:rFonts w:ascii="Times New Roman" w:hAnsi="Times New Roman" w:cs="Times New Roman"/>
+          <w:sz w:val="24"/>
+          <w:szCs w:val="24"/>
+        </w:rPr>
+        <w:t>/(</w:t>
+      </w:r>
+      <w:proofErr w:type="gramEnd"/>
+      <w:r>
+        <w:rPr>
+          <w:rFonts w:ascii="Times New Roman" w:hAnsi="Times New Roman" w:cs="Times New Roman"/>
+          <w:sz w:val="24"/>
+          <w:szCs w:val="24"/>
+        </w:rPr>
+        <w:t>-2*beta2)</w:t>
+      </w:r>
+      <w:r>
+        <w:rPr>
+          <w:rFonts w:ascii="Times New Roman" w:hAnsi="Times New Roman" w:cs="Times New Roman"/>
+          <w:sz w:val="24"/>
+          <w:szCs w:val="24"/>
+        </w:rPr>
+        <w:t>, aprox</w:t>
+      </w:r>
+      <w:r>
+        <w:rPr>
+          <w:rFonts w:ascii="Times New Roman" w:hAnsi="Times New Roman" w:cs="Times New Roman"/>
+          <w:sz w:val="24"/>
+          <w:szCs w:val="24"/>
+        </w:rPr>
+        <w:t>imado</w:t>
+      </w:r>
+      <w:r>
+        <w:rPr>
+          <w:rFonts w:ascii="Times New Roman" w:hAnsi="Times New Roman" w:cs="Times New Roman"/>
+          <w:sz w:val="24"/>
+          <w:szCs w:val="24"/>
+        </w:rPr>
+        <w:t xml:space="preserve"> a los</w:t>
+      </w:r>
+      <w:r>
+        <w:rPr>
+          <w:rFonts w:ascii="Times New Roman" w:hAnsi="Times New Roman" w:cs="Times New Roman"/>
+          <w:sz w:val="24"/>
+          <w:szCs w:val="24"/>
+        </w:rPr>
+        <w:t xml:space="preserve"> 48 años:</w:t>
       </w:r>
     </w:p>
     <w:p>
@@ -9061,12 +9388,11 @@
           <w:szCs w:val="24"/>
           <w:lang w:eastAsia="es-CO"/>
         </w:rPr>
-        <w:lastRenderedPageBreak/>
         <w:drawing>
-          <wp:inline distT="0" distB="0" distL="0" distR="0" wp14:anchorId="6F81CA5E" wp14:editId="613D59C7">
-            <wp:extent cx="3968750" cy="793750"/>
-            <wp:effectExtent l="0" t="0" r="0" b="6350"/>
-            <wp:docPr id="15" name="Imagen 15"/>
+          <wp:inline distT="0" distB="0" distL="0" distR="0" wp14:anchorId="158AD217" wp14:editId="4FD6325B">
+            <wp:extent cx="1149350" cy="742950"/>
+            <wp:effectExtent l="0" t="0" r="0" b="0"/>
+            <wp:docPr id="60" name="Imagen 60"/>
             <wp:cNvGraphicFramePr>
               <a:graphicFrameLocks xmlns:a="http://schemas.openxmlformats.org/drawingml/2006/main" noChangeAspect="1"/>
             </wp:cNvGraphicFramePr>
@@ -9074,7 +9400,7 @@
               <a:graphicData uri="http://schemas.openxmlformats.org/drawingml/2006/picture">
                 <pic:pic xmlns:pic="http://schemas.openxmlformats.org/drawingml/2006/picture">
                   <pic:nvPicPr>
-                    <pic:cNvPr id="0" name="Picture 11"/>
+                    <pic:cNvPr id="0" name="Picture 4"/>
                     <pic:cNvPicPr>
                       <a:picLocks noChangeAspect="1" noChangeArrowheads="1"/>
                     </pic:cNvPicPr>
@@ -9095,7 +9421,7 @@
                   <pic:spPr bwMode="auto">
                     <a:xfrm>
                       <a:off x="0" y="0"/>
-                      <a:ext cx="3968750" cy="793750"/>
+                      <a:ext cx="1149350" cy="742950"/>
                     </a:xfrm>
                     <a:prstGeom prst="rect">
                       <a:avLst/>
@@ -9111,185 +9437,8 @@
           </wp:inline>
         </w:drawing>
       </w:r>
-    </w:p>
-    <w:p>
-      <w:pPr>
-        <w:spacing w:line="360" w:lineRule="auto"/>
-        <w:jc w:val="both"/>
-        <w:rPr>
-          <w:rFonts w:ascii="Times New Roman" w:hAnsi="Times New Roman" w:cs="Times New Roman"/>
-          <w:sz w:val="24"/>
-          <w:szCs w:val="24"/>
-        </w:rPr>
-      </w:pPr>
-      <w:r>
-        <w:rPr>
-          <w:rFonts w:ascii="Times New Roman" w:hAnsi="Times New Roman" w:cs="Times New Roman"/>
-          <w:sz w:val="24"/>
-          <w:szCs w:val="24"/>
-        </w:rPr>
-        <w:t xml:space="preserve">Finalmente, se realiza el </w:t>
-      </w:r>
-      <w:proofErr w:type="spellStart"/>
-      <w:r>
-        <w:rPr>
-          <w:rFonts w:ascii="Times New Roman" w:hAnsi="Times New Roman" w:cs="Times New Roman"/>
-          <w:i/>
-          <w:sz w:val="24"/>
-          <w:szCs w:val="24"/>
-        </w:rPr>
-        <w:t>peak</w:t>
-      </w:r>
-      <w:proofErr w:type="spellEnd"/>
-      <w:r>
-        <w:rPr>
-          <w:rFonts w:ascii="Times New Roman" w:hAnsi="Times New Roman" w:cs="Times New Roman"/>
-          <w:i/>
-          <w:sz w:val="24"/>
-          <w:szCs w:val="24"/>
-        </w:rPr>
-        <w:t xml:space="preserve"> </w:t>
-      </w:r>
-      <w:proofErr w:type="spellStart"/>
-      <w:r>
-        <w:rPr>
-          <w:rFonts w:ascii="Times New Roman" w:hAnsi="Times New Roman" w:cs="Times New Roman"/>
-          <w:i/>
-          <w:sz w:val="24"/>
-          <w:szCs w:val="24"/>
-        </w:rPr>
-        <w:t>age</w:t>
-      </w:r>
-      <w:proofErr w:type="spellEnd"/>
-      <w:r>
-        <w:rPr>
-          <w:rFonts w:ascii="Times New Roman" w:hAnsi="Times New Roman" w:cs="Times New Roman"/>
-          <w:i/>
-          <w:sz w:val="24"/>
-          <w:szCs w:val="24"/>
-        </w:rPr>
-        <w:t xml:space="preserve"> </w:t>
-      </w:r>
-      <w:r>
-        <w:rPr>
-          <w:rFonts w:ascii="Times New Roman" w:hAnsi="Times New Roman" w:cs="Times New Roman"/>
-          <w:sz w:val="24"/>
-          <w:szCs w:val="24"/>
-        </w:rPr>
-        <w:t xml:space="preserve">con la siguiente fórmula </w:t>
-      </w:r>
-      <w:proofErr w:type="spellStart"/>
-      <w:r>
-        <w:rPr>
-          <w:rFonts w:ascii="Times New Roman" w:hAnsi="Times New Roman" w:cs="Times New Roman"/>
-          <w:sz w:val="24"/>
-          <w:szCs w:val="24"/>
-        </w:rPr>
-        <w:t>PeakAge</w:t>
-      </w:r>
-      <w:proofErr w:type="spellEnd"/>
-      <w:r>
-        <w:rPr>
-          <w:rFonts w:ascii="Times New Roman" w:hAnsi="Times New Roman" w:cs="Times New Roman"/>
-          <w:sz w:val="24"/>
-          <w:szCs w:val="24"/>
-        </w:rPr>
-        <w:t xml:space="preserve"> &lt;-((-Beta1)/Beta2)*(1/2)</w:t>
-      </w:r>
-      <w:r>
-        <w:rPr>
-          <w:rFonts w:ascii="Times New Roman" w:hAnsi="Times New Roman" w:cs="Times New Roman"/>
-          <w:sz w:val="24"/>
-          <w:szCs w:val="24"/>
-        </w:rPr>
-        <w:t xml:space="preserve">, </w:t>
-      </w:r>
-      <w:proofErr w:type="spellStart"/>
-      <w:r>
-        <w:rPr>
-          <w:rFonts w:ascii="Times New Roman" w:hAnsi="Times New Roman" w:cs="Times New Roman"/>
-          <w:sz w:val="24"/>
-          <w:szCs w:val="24"/>
-        </w:rPr>
-        <w:t>aproxuimado</w:t>
-      </w:r>
-      <w:proofErr w:type="spellEnd"/>
-      <w:r>
-        <w:rPr>
-          <w:rFonts w:ascii="Times New Roman" w:hAnsi="Times New Roman" w:cs="Times New Roman"/>
-          <w:sz w:val="24"/>
-          <w:szCs w:val="24"/>
-        </w:rPr>
-        <w:t xml:space="preserve"> 48 años:</w:t>
-      </w:r>
-    </w:p>
-    <w:p>
-      <w:pPr>
-        <w:spacing w:line="360" w:lineRule="auto"/>
-        <w:jc w:val="both"/>
-        <w:rPr>
-          <w:rFonts w:ascii="Times New Roman" w:hAnsi="Times New Roman" w:cs="Times New Roman"/>
-          <w:sz w:val="24"/>
-          <w:szCs w:val="24"/>
-        </w:rPr>
-      </w:pPr>
-      <w:r>
-        <w:rPr>
-          <w:rFonts w:ascii="Times New Roman" w:hAnsi="Times New Roman" w:cs="Times New Roman"/>
-          <w:noProof/>
-          <w:sz w:val="24"/>
-          <w:szCs w:val="24"/>
-          <w:lang w:eastAsia="es-CO"/>
-        </w:rPr>
-        <w:drawing>
-          <wp:inline distT="0" distB="0" distL="0" distR="0" wp14:anchorId="09AA1B36" wp14:editId="5DE29A04">
-            <wp:extent cx="1175385" cy="588010"/>
-            <wp:effectExtent l="0" t="0" r="5715" b="2540"/>
-            <wp:docPr id="17" name="Imagen 17"/>
-            <wp:cNvGraphicFramePr>
-              <a:graphicFrameLocks xmlns:a="http://schemas.openxmlformats.org/drawingml/2006/main" noChangeAspect="1"/>
-            </wp:cNvGraphicFramePr>
-            <a:graphic xmlns:a="http://schemas.openxmlformats.org/drawingml/2006/main">
-              <a:graphicData uri="http://schemas.openxmlformats.org/drawingml/2006/picture">
-                <pic:pic xmlns:pic="http://schemas.openxmlformats.org/drawingml/2006/picture">
-                  <pic:nvPicPr>
-                    <pic:cNvPr id="0" name="Picture 12"/>
-                    <pic:cNvPicPr>
-                      <a:picLocks noChangeAspect="1" noChangeArrowheads="1"/>
-                    </pic:cNvPicPr>
-                  </pic:nvPicPr>
-                  <pic:blipFill>
-                    <a:blip r:embed="rId37">
-                      <a:extLst>
-                        <a:ext uri="{28A0092B-C50C-407E-A947-70E740481C1C}">
-                          <a14:useLocalDpi xmlns:a14="http://schemas.microsoft.com/office/drawing/2010/main" val="0"/>
-                        </a:ext>
-                      </a:extLst>
-                    </a:blip>
-                    <a:srcRect/>
-                    <a:stretch>
-                      <a:fillRect/>
-                    </a:stretch>
-                  </pic:blipFill>
-                  <pic:spPr bwMode="auto">
-                    <a:xfrm>
-                      <a:off x="0" y="0"/>
-                      <a:ext cx="1175385" cy="588010"/>
-                    </a:xfrm>
-                    <a:prstGeom prst="rect">
-                      <a:avLst/>
-                    </a:prstGeom>
-                    <a:noFill/>
-                    <a:ln>
-                      <a:noFill/>
-                    </a:ln>
-                  </pic:spPr>
-                </pic:pic>
-              </a:graphicData>
-            </a:graphic>
-          </wp:inline>
-        </w:drawing>
-      </w:r>
+      <w:bookmarkStart w:id="0" w:name="_GoBack"/>
+      <w:bookmarkEnd w:id="0"/>
     </w:p>
     <w:p>
       <w:pPr>
@@ -9332,8 +9481,6 @@
           <w:szCs w:val="24"/>
         </w:rPr>
       </w:pPr>
-      <w:bookmarkStart w:id="0" w:name="_GoBack"/>
-      <w:bookmarkEnd w:id="0"/>
       <w:r>
         <w:rPr>
           <w:rFonts w:ascii="Times New Roman" w:hAnsi="Times New Roman" w:cs="Times New Roman"/>
@@ -9559,7 +9706,7 @@
                     <pic:cNvPicPr/>
                   </pic:nvPicPr>
                   <pic:blipFill>
-                    <a:blip r:embed="rId38"/>
+                    <a:blip r:embed="rId37"/>
                     <a:stretch>
                       <a:fillRect/>
                     </a:stretch>
@@ -9602,8 +9749,16 @@
           <w:sz w:val="24"/>
           <w:szCs w:val="24"/>
         </w:rPr>
+        <w:t xml:space="preserve">Por los resultados obtenidos, se observa que el R2 es bajo, por lo cual se puede inferir que el modelo no se ajusta a la muestra. Sin embargo, al revisar la significancia de los coeficientes, podemos observar que estos son significativos al 1%, por lo cual, hay suficiente evidencia </w:t>
+      </w:r>
+      <w:r>
+        <w:rPr>
+          <w:rFonts w:ascii="Times New Roman" w:hAnsi="Times New Roman" w:cs="Times New Roman"/>
+          <w:sz w:val="24"/>
+          <w:szCs w:val="24"/>
+        </w:rPr>
         <w:lastRenderedPageBreak/>
-        <w:t>Por los resultados obtenidos, se observa que el R2 es bajo, por lo cual se puede inferir que el modelo no se ajusta a la muestra. Sin embargo, al revisar la significancia de los coeficientes, podemos observar que estos son significativos al 1%, por lo cual, hay suficiente evidencia estadística para afirmar que en promedio, las mujeres tienen un ingreso 24,2% inferior que los hombres. Se observa también que el error estándar residual es alto, con ello se refuerza que el modelo no se ajusta completamente a los datos.</w:t>
+        <w:t>estadística para afirmar que en promedio, las mujeres tienen un ingreso 24,2% inferior que los hombres. Se observa también que el error estándar residual es alto, con ello se refuerza que el modelo no se ajusta completamente a los datos.</w:t>
       </w:r>
     </w:p>
     <w:p>
@@ -9739,7 +9894,7 @@
                     <pic:cNvPicPr/>
                   </pic:nvPicPr>
                   <pic:blipFill>
-                    <a:blip r:embed="rId39"/>
+                    <a:blip r:embed="rId38"/>
                     <a:stretch>
                       <a:fillRect/>
                     </a:stretch>
@@ -9867,7 +10022,7 @@
                     </pic:cNvPicPr>
                   </pic:nvPicPr>
                   <pic:blipFill>
-                    <a:blip r:embed="rId40">
+                    <a:blip r:embed="rId39">
                       <a:extLst>
                         <a:ext uri="{28A0092B-C50C-407E-A947-70E740481C1C}">
                           <a14:useLocalDpi xmlns:a14="http://schemas.microsoft.com/office/drawing/2010/main" val="0"/>
@@ -10043,7 +10198,7 @@
                     <pic:cNvPicPr/>
                   </pic:nvPicPr>
                   <pic:blipFill>
-                    <a:blip r:embed="rId41"/>
+                    <a:blip r:embed="rId40"/>
                     <a:stretch>
                       <a:fillRect/>
                     </a:stretch>
@@ -10117,7 +10272,7 @@
                     <pic:cNvPicPr/>
                   </pic:nvPicPr>
                   <pic:blipFill>
-                    <a:blip r:embed="rId42"/>
+                    <a:blip r:embed="rId41"/>
                     <a:stretch>
                       <a:fillRect/>
                     </a:stretch>
@@ -10232,7 +10387,7 @@
                     <pic:cNvPicPr/>
                   </pic:nvPicPr>
                   <pic:blipFill>
-                    <a:blip r:embed="rId43"/>
+                    <a:blip r:embed="rId42"/>
                     <a:stretch>
                       <a:fillRect/>
                     </a:stretch>
@@ -10313,7 +10468,7 @@
                     <pic:cNvPicPr/>
                   </pic:nvPicPr>
                   <pic:blipFill>
-                    <a:blip r:embed="rId44"/>
+                    <a:blip r:embed="rId43"/>
                     <a:stretch>
                       <a:fillRect/>
                     </a:stretch>
@@ -10460,7 +10615,7 @@
                     <pic:cNvPicPr/>
                   </pic:nvPicPr>
                   <pic:blipFill>
-                    <a:blip r:embed="rId45"/>
+                    <a:blip r:embed="rId44"/>
                     <a:stretch>
                       <a:fillRect/>
                     </a:stretch>
@@ -10542,7 +10697,7 @@
                     <pic:cNvPicPr/>
                   </pic:nvPicPr>
                   <pic:blipFill>
-                    <a:blip r:embed="rId46"/>
+                    <a:blip r:embed="rId45"/>
                     <a:stretch>
                       <a:fillRect/>
                     </a:stretch>
@@ -10602,7 +10757,7 @@
                     <pic:cNvPicPr/>
                   </pic:nvPicPr>
                   <pic:blipFill>
-                    <a:blip r:embed="rId47"/>
+                    <a:blip r:embed="rId46"/>
                     <a:stretch>
                       <a:fillRect/>
                     </a:stretch>
@@ -10728,7 +10883,7 @@
                     <pic:cNvPicPr/>
                   </pic:nvPicPr>
                   <pic:blipFill>
-                    <a:blip r:embed="rId48"/>
+                    <a:blip r:embed="rId47"/>
                     <a:stretch>
                       <a:fillRect/>
                     </a:stretch>
@@ -10810,7 +10965,7 @@
                     <pic:cNvPicPr/>
                   </pic:nvPicPr>
                   <pic:blipFill>
-                    <a:blip r:embed="rId49"/>
+                    <a:blip r:embed="rId48"/>
                     <a:stretch>
                       <a:fillRect/>
                     </a:stretch>
@@ -10957,7 +11112,7 @@
                     <pic:cNvPicPr/>
                   </pic:nvPicPr>
                   <pic:blipFill>
-                    <a:blip r:embed="rId50"/>
+                    <a:blip r:embed="rId49"/>
                     <a:stretch>
                       <a:fillRect/>
                     </a:stretch>
@@ -11328,7 +11483,7 @@
                     <pic:cNvPicPr/>
                   </pic:nvPicPr>
                   <pic:blipFill>
-                    <a:blip r:embed="rId51"/>
+                    <a:blip r:embed="rId50"/>
                     <a:stretch>
                       <a:fillRect/>
                     </a:stretch>
@@ -11418,7 +11573,7 @@
                     <pic:cNvPicPr/>
                   </pic:nvPicPr>
                   <pic:blipFill>
-                    <a:blip r:embed="rId52"/>
+                    <a:blip r:embed="rId51"/>
                     <a:stretch>
                       <a:fillRect/>
                     </a:stretch>
@@ -11979,7 +12134,7 @@
                     <pic:cNvPicPr/>
                   </pic:nvPicPr>
                   <pic:blipFill>
-                    <a:blip r:embed="rId53"/>
+                    <a:blip r:embed="rId52"/>
                     <a:stretch>
                       <a:fillRect/>
                     </a:stretch>
@@ -12621,7 +12776,7 @@
               </wp:anchor>
             </w:drawing>
           </mc:Choice>
-          <mc:Fallback xmlns:w16se="http://schemas.microsoft.com/office/word/2015/wordml/symex" xmlns:w16sdtdh="http://schemas.microsoft.com/office/word/2020/wordml/sdtdatahash" xmlns:w16="http://schemas.microsoft.com/office/word/2018/wordml" xmlns:w16cid="http://schemas.microsoft.com/office/word/2016/wordml/cid" xmlns:w16cex="http://schemas.microsoft.com/office/word/2018/wordml/cex" xmlns:am3d="http://schemas.microsoft.com/office/drawing/2017/model3d" xmlns:aink="http://schemas.microsoft.com/office/drawing/2016/ink" xmlns:cx8="http://schemas.microsoft.com/office/drawing/2016/5/14/chartex" xmlns:cx7="http://schemas.microsoft.com/office/drawing/2016/5/13/chartex" xmlns:cx6="http://schemas.microsoft.com/office/drawing/2016/5/12/chartex" xmlns:cx5="http://schemas.microsoft.com/office/drawing/2016/5/11/chartex" xmlns:cx4="http://schemas.microsoft.com/office/drawing/2016/5/10/chartex" xmlns:cx3="http://schemas.microsoft.com/office/drawing/2016/5/9/chartex" xmlns:cx2="http://schemas.microsoft.com/office/drawing/2015/10/21/chartex" xmlns:cx1="http://schemas.microsoft.com/office/drawing/2015/9/8/chartex" xmlns:cx="http://schemas.microsoft.com/office/drawing/2014/chartex">
+          <mc:Fallback xmlns:cx="http://schemas.microsoft.com/office/drawing/2014/chartex" xmlns:cx1="http://schemas.microsoft.com/office/drawing/2015/9/8/chartex" xmlns:cx2="http://schemas.microsoft.com/office/drawing/2015/10/21/chartex" xmlns:cx3="http://schemas.microsoft.com/office/drawing/2016/5/9/chartex" xmlns:cx4="http://schemas.microsoft.com/office/drawing/2016/5/10/chartex" xmlns:cx5="http://schemas.microsoft.com/office/drawing/2016/5/11/chartex" xmlns:cx6="http://schemas.microsoft.com/office/drawing/2016/5/12/chartex" xmlns:cx7="http://schemas.microsoft.com/office/drawing/2016/5/13/chartex" xmlns:cx8="http://schemas.microsoft.com/office/drawing/2016/5/14/chartex" xmlns:aink="http://schemas.microsoft.com/office/drawing/2016/ink" xmlns:am3d="http://schemas.microsoft.com/office/drawing/2017/model3d" xmlns:w16cex="http://schemas.microsoft.com/office/word/2018/wordml/cex" xmlns:w16cid="http://schemas.microsoft.com/office/word/2016/wordml/cid" xmlns:w16="http://schemas.microsoft.com/office/word/2018/wordml" xmlns:w16sdtdh="http://schemas.microsoft.com/office/word/2020/wordml/sdtdatahash" xmlns:w16se="http://schemas.microsoft.com/office/word/2015/wordml/symex">
             <w:pict>
               <v:oval w14:anchorId="4E998E94" id="Elipse 54" o:spid="_x0000_s1026" style="position:absolute;margin-left:339.6pt;margin-top:119.4pt;width:62.4pt;height:25.8pt;z-index:251662336;visibility:visible;mso-wrap-style:square;mso-wrap-distance-left:9pt;mso-wrap-distance-top:0;mso-wrap-distance-right:9pt;mso-wrap-distance-bottom:0;mso-position-horizontal:absolute;mso-position-horizontal-relative:text;mso-position-vertical:absolute;mso-position-vertical-relative:text;v-text-anchor:middle" o:gfxdata="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" filled="f" strokecolor="red" strokeweight="1pt">
                 <v:stroke joinstyle="miter"/>
@@ -12651,7 +12806,7 @@
                     <pic:cNvPicPr/>
                   </pic:nvPicPr>
                   <pic:blipFill>
-                    <a:blip r:embed="rId54"/>
+                    <a:blip r:embed="rId53"/>
                     <a:stretch>
                       <a:fillRect/>
                     </a:stretch>
@@ -12790,7 +12945,7 @@
               </wp:anchor>
             </w:drawing>
           </mc:Choice>
-          <mc:Fallback xmlns:w16se="http://schemas.microsoft.com/office/word/2015/wordml/symex" xmlns:w16sdtdh="http://schemas.microsoft.com/office/word/2020/wordml/sdtdatahash" xmlns:w16="http://schemas.microsoft.com/office/word/2018/wordml" xmlns:w16cid="http://schemas.microsoft.com/office/word/2016/wordml/cid" xmlns:w16cex="http://schemas.microsoft.com/office/word/2018/wordml/cex" xmlns:am3d="http://schemas.microsoft.com/office/drawing/2017/model3d" xmlns:aink="http://schemas.microsoft.com/office/drawing/2016/ink" xmlns:cx8="http://schemas.microsoft.com/office/drawing/2016/5/14/chartex" xmlns:cx7="http://schemas.microsoft.com/office/drawing/2016/5/13/chartex" xmlns:cx6="http://schemas.microsoft.com/office/drawing/2016/5/12/chartex" xmlns:cx5="http://schemas.microsoft.com/office/drawing/2016/5/11/chartex" xmlns:cx4="http://schemas.microsoft.com/office/drawing/2016/5/10/chartex" xmlns:cx3="http://schemas.microsoft.com/office/drawing/2016/5/9/chartex" xmlns:cx2="http://schemas.microsoft.com/office/drawing/2015/10/21/chartex" xmlns:cx1="http://schemas.microsoft.com/office/drawing/2015/9/8/chartex" xmlns:cx="http://schemas.microsoft.com/office/drawing/2014/chartex">
+          <mc:Fallback xmlns:cx="http://schemas.microsoft.com/office/drawing/2014/chartex" xmlns:cx1="http://schemas.microsoft.com/office/drawing/2015/9/8/chartex" xmlns:cx2="http://schemas.microsoft.com/office/drawing/2015/10/21/chartex" xmlns:cx3="http://schemas.microsoft.com/office/drawing/2016/5/9/chartex" xmlns:cx4="http://schemas.microsoft.com/office/drawing/2016/5/10/chartex" xmlns:cx5="http://schemas.microsoft.com/office/drawing/2016/5/11/chartex" xmlns:cx6="http://schemas.microsoft.com/office/drawing/2016/5/12/chartex" xmlns:cx7="http://schemas.microsoft.com/office/drawing/2016/5/13/chartex" xmlns:cx8="http://schemas.microsoft.com/office/drawing/2016/5/14/chartex" xmlns:aink="http://schemas.microsoft.com/office/drawing/2016/ink" xmlns:am3d="http://schemas.microsoft.com/office/drawing/2017/model3d" xmlns:w16cex="http://schemas.microsoft.com/office/word/2018/wordml/cex" xmlns:w16cid="http://schemas.microsoft.com/office/word/2016/wordml/cid" xmlns:w16="http://schemas.microsoft.com/office/word/2018/wordml" xmlns:w16sdtdh="http://schemas.microsoft.com/office/word/2020/wordml/sdtdatahash" xmlns:w16se="http://schemas.microsoft.com/office/word/2015/wordml/symex">
             <w:pict>
               <v:oval w14:anchorId="2030D195" id="Elipse 57" o:spid="_x0000_s1026" style="position:absolute;margin-left:366pt;margin-top:120.1pt;width:62.4pt;height:25.8pt;z-index:251666432;visibility:visible;mso-wrap-style:square;mso-wrap-distance-left:9pt;mso-wrap-distance-top:0;mso-wrap-distance-right:9pt;mso-wrap-distance-bottom:0;mso-position-horizontal:absolute;mso-position-horizontal-relative:text;mso-position-vertical:absolute;mso-position-vertical-relative:text;v-text-anchor:middle" o:gfxdata="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" filled="f" strokecolor="red" strokeweight="1pt">
                 <v:stroke joinstyle="miter"/>
@@ -12867,7 +13022,7 @@
               </wp:anchor>
             </w:drawing>
           </mc:Choice>
-          <mc:Fallback xmlns:w16se="http://schemas.microsoft.com/office/word/2015/wordml/symex" xmlns:w16sdtdh="http://schemas.microsoft.com/office/word/2020/wordml/sdtdatahash" xmlns:w16="http://schemas.microsoft.com/office/word/2018/wordml" xmlns:w16cid="http://schemas.microsoft.com/office/word/2016/wordml/cid" xmlns:w16cex="http://schemas.microsoft.com/office/word/2018/wordml/cex" xmlns:am3d="http://schemas.microsoft.com/office/drawing/2017/model3d" xmlns:aink="http://schemas.microsoft.com/office/drawing/2016/ink" xmlns:cx8="http://schemas.microsoft.com/office/drawing/2016/5/14/chartex" xmlns:cx7="http://schemas.microsoft.com/office/drawing/2016/5/13/chartex" xmlns:cx6="http://schemas.microsoft.com/office/drawing/2016/5/12/chartex" xmlns:cx5="http://schemas.microsoft.com/office/drawing/2016/5/11/chartex" xmlns:cx4="http://schemas.microsoft.com/office/drawing/2016/5/10/chartex" xmlns:cx3="http://schemas.microsoft.com/office/drawing/2016/5/9/chartex" xmlns:cx2="http://schemas.microsoft.com/office/drawing/2015/10/21/chartex" xmlns:cx1="http://schemas.microsoft.com/office/drawing/2015/9/8/chartex" xmlns:cx="http://schemas.microsoft.com/office/drawing/2014/chartex">
+          <mc:Fallback xmlns:cx="http://schemas.microsoft.com/office/drawing/2014/chartex" xmlns:cx1="http://schemas.microsoft.com/office/drawing/2015/9/8/chartex" xmlns:cx2="http://schemas.microsoft.com/office/drawing/2015/10/21/chartex" xmlns:cx3="http://schemas.microsoft.com/office/drawing/2016/5/9/chartex" xmlns:cx4="http://schemas.microsoft.com/office/drawing/2016/5/10/chartex" xmlns:cx5="http://schemas.microsoft.com/office/drawing/2016/5/11/chartex" xmlns:cx6="http://schemas.microsoft.com/office/drawing/2016/5/12/chartex" xmlns:cx7="http://schemas.microsoft.com/office/drawing/2016/5/13/chartex" xmlns:cx8="http://schemas.microsoft.com/office/drawing/2016/5/14/chartex" xmlns:aink="http://schemas.microsoft.com/office/drawing/2016/ink" xmlns:am3d="http://schemas.microsoft.com/office/drawing/2017/model3d" xmlns:w16cex="http://schemas.microsoft.com/office/word/2018/wordml/cex" xmlns:w16cid="http://schemas.microsoft.com/office/word/2016/wordml/cid" xmlns:w16="http://schemas.microsoft.com/office/word/2018/wordml" xmlns:w16sdtdh="http://schemas.microsoft.com/office/word/2020/wordml/sdtdatahash" xmlns:w16se="http://schemas.microsoft.com/office/word/2015/wordml/symex">
             <w:pict>
               <v:oval w14:anchorId="332A4FB8" id="Elipse 56" o:spid="_x0000_s1026" style="position:absolute;margin-left:96.6pt;margin-top:28.9pt;width:62.4pt;height:25.8pt;z-index:251664384;visibility:visible;mso-wrap-style:square;mso-wrap-distance-left:9pt;mso-wrap-distance-top:0;mso-wrap-distance-right:9pt;mso-wrap-distance-bottom:0;mso-position-horizontal:absolute;mso-position-horizontal-relative:text;mso-position-vertical:absolute;mso-position-vertical-relative:text;v-text-anchor:middle" o:gfxdata="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" filled="f" strokecolor="red" strokeweight="1pt">
                 <v:stroke joinstyle="miter"/>
@@ -12897,7 +13052,7 @@
                     <pic:cNvPicPr/>
                   </pic:nvPicPr>
                   <pic:blipFill>
-                    <a:blip r:embed="rId55"/>
+                    <a:blip r:embed="rId54"/>
                     <a:stretch>
                       <a:fillRect/>
                     </a:stretch>

</xml_diff>

<commit_message>
Se agregó la maximización para el peak age
se volvió a cargar este punto debido a que hubo problema con Github y no cargó al principio ese tema.
</commit_message>
<xml_diff>
--- a/Documentos/Problem Set 1.docx
+++ b/Documentos/Problem Set 1.docx
@@ -1,6 +1,6 @@
 
 <file path=word/document.xml><?xml version="1.0" encoding="utf-8"?>
-<w:document xmlns:wpc="http://schemas.microsoft.com/office/word/2010/wordprocessingCanvas" xmlns:mc="http://schemas.openxmlformats.org/markup-compatibility/2006" xmlns:o="urn:schemas-microsoft-com:office:office" xmlns:r="http://schemas.openxmlformats.org/officeDocument/2006/relationships" xmlns:m="http://schemas.openxmlformats.org/officeDocument/2006/math" xmlns:v="urn:schemas-microsoft-com:vml" xmlns:wp14="http://schemas.microsoft.com/office/word/2010/wordprocessingDrawing" xmlns:wp="http://schemas.openxmlformats.org/drawingml/2006/wordprocessingDrawing" xmlns:w10="urn:schemas-microsoft-com:office:word" xmlns:w="http://schemas.openxmlformats.org/wordprocessingml/2006/main" xmlns:w14="http://schemas.microsoft.com/office/word/2010/wordml" xmlns:w15="http://schemas.microsoft.com/office/word/2012/wordml" xmlns:wpg="http://schemas.microsoft.com/office/word/2010/wordprocessingGroup" xmlns:wpi="http://schemas.microsoft.com/office/word/2010/wordprocessingInk" xmlns:wne="http://schemas.microsoft.com/office/word/2006/wordml" xmlns:wps="http://schemas.microsoft.com/office/word/2010/wordprocessingShape" mc:Ignorable="w14 w15 wp14">
+<w:document xmlns:wpc="http://schemas.microsoft.com/office/word/2010/wordprocessingCanvas" xmlns:cx="http://schemas.microsoft.com/office/drawing/2014/chartex" xmlns:cx1="http://schemas.microsoft.com/office/drawing/2015/9/8/chartex" xmlns:cx2="http://schemas.microsoft.com/office/drawing/2015/10/21/chartex" xmlns:cx3="http://schemas.microsoft.com/office/drawing/2016/5/9/chartex" xmlns:cx4="http://schemas.microsoft.com/office/drawing/2016/5/10/chartex" xmlns:cx5="http://schemas.microsoft.com/office/drawing/2016/5/11/chartex" xmlns:cx6="http://schemas.microsoft.com/office/drawing/2016/5/12/chartex" xmlns:cx7="http://schemas.microsoft.com/office/drawing/2016/5/13/chartex" xmlns:cx8="http://schemas.microsoft.com/office/drawing/2016/5/14/chartex" xmlns:mc="http://schemas.openxmlformats.org/markup-compatibility/2006" xmlns:aink="http://schemas.microsoft.com/office/drawing/2016/ink" xmlns:am3d="http://schemas.microsoft.com/office/drawing/2017/model3d" xmlns:o="urn:schemas-microsoft-com:office:office" xmlns:r="http://schemas.openxmlformats.org/officeDocument/2006/relationships" xmlns:m="http://schemas.openxmlformats.org/officeDocument/2006/math" xmlns:v="urn:schemas-microsoft-com:vml" xmlns:wp14="http://schemas.microsoft.com/office/word/2010/wordprocessingDrawing" xmlns:wp="http://schemas.openxmlformats.org/drawingml/2006/wordprocessingDrawing" xmlns:w10="urn:schemas-microsoft-com:office:word" xmlns:w="http://schemas.openxmlformats.org/wordprocessingml/2006/main" xmlns:w14="http://schemas.microsoft.com/office/word/2010/wordml" xmlns:w15="http://schemas.microsoft.com/office/word/2012/wordml" xmlns:w16cex="http://schemas.microsoft.com/office/word/2018/wordml/cex" xmlns:w16cid="http://schemas.microsoft.com/office/word/2016/wordml/cid" xmlns:w16="http://schemas.microsoft.com/office/word/2018/wordml" xmlns:w16sdtdh="http://schemas.microsoft.com/office/word/2020/wordml/sdtdatahash" xmlns:w16se="http://schemas.microsoft.com/office/word/2015/wordml/symex" xmlns:wpg="http://schemas.microsoft.com/office/word/2010/wordprocessingGroup" xmlns:wpi="http://schemas.microsoft.com/office/word/2010/wordprocessingInk" xmlns:wne="http://schemas.microsoft.com/office/word/2006/wordml" xmlns:wps="http://schemas.microsoft.com/office/word/2010/wordprocessingShape" mc:Ignorable="w14 w15 w16se w16cid w16 w16cex w16sdtdh wp14">
   <w:body>
     <w:p>
       <w:pPr>
@@ -785,7 +785,7 @@
               </wp:anchor>
             </w:drawing>
           </mc:Choice>
-          <mc:Fallback xmlns:w16se="http://schemas.microsoft.com/office/word/2015/wordml/symex" xmlns:w16sdtdh="http://schemas.microsoft.com/office/word/2020/wordml/sdtdatahash" xmlns:w16="http://schemas.microsoft.com/office/word/2018/wordml" xmlns:w16cid="http://schemas.microsoft.com/office/word/2016/wordml/cid" xmlns:w16cex="http://schemas.microsoft.com/office/word/2018/wordml/cex" xmlns:am3d="http://schemas.microsoft.com/office/drawing/2017/model3d" xmlns:aink="http://schemas.microsoft.com/office/drawing/2016/ink" xmlns:cx8="http://schemas.microsoft.com/office/drawing/2016/5/14/chartex" xmlns:cx7="http://schemas.microsoft.com/office/drawing/2016/5/13/chartex" xmlns:cx6="http://schemas.microsoft.com/office/drawing/2016/5/12/chartex" xmlns:cx5="http://schemas.microsoft.com/office/drawing/2016/5/11/chartex" xmlns:cx4="http://schemas.microsoft.com/office/drawing/2016/5/10/chartex" xmlns:cx3="http://schemas.microsoft.com/office/drawing/2016/5/9/chartex" xmlns:cx2="http://schemas.microsoft.com/office/drawing/2015/10/21/chartex" xmlns:cx1="http://schemas.microsoft.com/office/drawing/2015/9/8/chartex" xmlns:cx="http://schemas.microsoft.com/office/drawing/2014/chartex">
+          <mc:Fallback>
             <w:pict>
               <v:oval w14:anchorId="365C1DC9" id="Elipse 2" o:spid="_x0000_s1026" style="position:absolute;margin-left:96pt;margin-top:191.4pt;width:211.8pt;height:27pt;z-index:251659264;visibility:visible;mso-wrap-style:square;mso-wrap-distance-left:9pt;mso-wrap-distance-top:0;mso-wrap-distance-right:9pt;mso-wrap-distance-bottom:0;mso-position-horizontal:absolute;mso-position-horizontal-relative:text;mso-position-vertical:absolute;mso-position-vertical-relative:text;v-text-anchor:middle" o:gfxdata="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" filled="f" strokecolor="#ffc000" strokeweight="1pt">
                 <v:stroke joinstyle="miter"/>
@@ -954,7 +954,7 @@
               </wp:anchor>
             </w:drawing>
           </mc:Choice>
-          <mc:Fallback xmlns:w16se="http://schemas.microsoft.com/office/word/2015/wordml/symex" xmlns:w16sdtdh="http://schemas.microsoft.com/office/word/2020/wordml/sdtdatahash" xmlns:w16="http://schemas.microsoft.com/office/word/2018/wordml" xmlns:w16cid="http://schemas.microsoft.com/office/word/2016/wordml/cid" xmlns:w16cex="http://schemas.microsoft.com/office/word/2018/wordml/cex" xmlns:am3d="http://schemas.microsoft.com/office/drawing/2017/model3d" xmlns:aink="http://schemas.microsoft.com/office/drawing/2016/ink" xmlns:cx8="http://schemas.microsoft.com/office/drawing/2016/5/14/chartex" xmlns:cx7="http://schemas.microsoft.com/office/drawing/2016/5/13/chartex" xmlns:cx6="http://schemas.microsoft.com/office/drawing/2016/5/12/chartex" xmlns:cx5="http://schemas.microsoft.com/office/drawing/2016/5/11/chartex" xmlns:cx4="http://schemas.microsoft.com/office/drawing/2016/5/10/chartex" xmlns:cx3="http://schemas.microsoft.com/office/drawing/2016/5/9/chartex" xmlns:cx2="http://schemas.microsoft.com/office/drawing/2015/10/21/chartex" xmlns:cx1="http://schemas.microsoft.com/office/drawing/2015/9/8/chartex" xmlns:cx="http://schemas.microsoft.com/office/drawing/2014/chartex">
+          <mc:Fallback>
             <w:pict>
               <v:oval w14:anchorId="1D4F3B09" id="Elipse 4" o:spid="_x0000_s1026" style="position:absolute;margin-left:79.2pt;margin-top:125.65pt;width:138.6pt;height:17.4pt;z-index:251661312;visibility:visible;mso-wrap-style:square;mso-width-percent:0;mso-height-percent:0;mso-wrap-distance-left:9pt;mso-wrap-distance-top:0;mso-wrap-distance-right:9pt;mso-wrap-distance-bottom:0;mso-position-horizontal:absolute;mso-position-horizontal-relative:text;mso-position-vertical:absolute;mso-position-vertical-relative:text;mso-width-percent:0;mso-height-percent:0;mso-width-relative:margin;mso-height-relative:margin;v-text-anchor:middle" o:gfxdata="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" filled="f" strokecolor="#ffc000" strokeweight="1pt">
                 <v:stroke joinstyle="miter"/>
@@ -1168,7 +1168,7 @@
           <w:szCs w:val="24"/>
           <w:lang w:val="en-US"/>
         </w:rPr>
-        <w:t>Base1&lt;read_</w:t>
+        <w:t>Base1&lt;read_html("https://ignaciomsarmiento.github.io/GEIH2018_sample/pages/geih_page_1.html")%&gt;</w:t>
       </w:r>
       <w:proofErr w:type="gramStart"/>
       <w:r>
@@ -1180,9 +1180,9 @@
           <w:szCs w:val="24"/>
           <w:lang w:val="en-US"/>
         </w:rPr>
-        <w:t>html(</w:t>
-      </w:r>
-      <w:proofErr w:type="gramEnd"/>
+        <w:t xml:space="preserve">%  </w:t>
+      </w:r>
+      <w:proofErr w:type="spellStart"/>
       <w:r>
         <w:rPr>
           <w:rFonts w:ascii="Times New Roman" w:hAnsi="Times New Roman" w:cs="Times New Roman"/>
@@ -1192,9 +1192,9 @@
           <w:szCs w:val="24"/>
           <w:lang w:val="en-US"/>
         </w:rPr>
-        <w:t xml:space="preserve">"https://ignaciomsarmiento.github.io/GEIH2018_sample/pages/geih_page_1.html")%&gt;%  </w:t>
-      </w:r>
-      <w:proofErr w:type="spellStart"/>
+        <w:t>html</w:t>
+      </w:r>
+      <w:proofErr w:type="gramEnd"/>
       <w:r>
         <w:rPr>
           <w:rFonts w:ascii="Times New Roman" w:hAnsi="Times New Roman" w:cs="Times New Roman"/>
@@ -1204,7 +1204,7 @@
           <w:szCs w:val="24"/>
           <w:lang w:val="en-US"/>
         </w:rPr>
-        <w:t>html_table</w:t>
+        <w:t>_table</w:t>
       </w:r>
       <w:proofErr w:type="spellEnd"/>
       <w:r>
@@ -1267,6 +1267,7 @@
         <w:t>data.frame</w:t>
       </w:r>
       <w:proofErr w:type="spellEnd"/>
+      <w:proofErr w:type="gramEnd"/>
       <w:r>
         <w:rPr>
           <w:rFonts w:ascii="Times New Roman" w:hAnsi="Times New Roman" w:cs="Times New Roman"/>
@@ -1276,9 +1277,21 @@
           <w:szCs w:val="24"/>
           <w:lang w:val="en-US"/>
         </w:rPr>
-        <w:t>(</w:t>
-      </w:r>
-      <w:proofErr w:type="gramEnd"/>
+        <w:t>(Base1)</w:t>
+      </w:r>
+    </w:p>
+    <w:p>
+      <w:pPr>
+        <w:spacing w:line="360" w:lineRule="auto"/>
+        <w:jc w:val="both"/>
+        <w:rPr>
+          <w:rFonts w:ascii="Times New Roman" w:hAnsi="Times New Roman" w:cs="Times New Roman"/>
+          <w:color w:val="1F4E79" w:themeColor="accent1" w:themeShade="80"/>
+          <w:sz w:val="24"/>
+          <w:szCs w:val="24"/>
+          <w:lang w:val="en-US"/>
+        </w:rPr>
+      </w:pPr>
       <w:r>
         <w:rPr>
           <w:rFonts w:ascii="Times New Roman" w:hAnsi="Times New Roman" w:cs="Times New Roman"/>
@@ -1288,21 +1301,9 @@
           <w:szCs w:val="24"/>
           <w:lang w:val="en-US"/>
         </w:rPr>
-        <w:t>Base1)</w:t>
-      </w:r>
-    </w:p>
-    <w:p>
-      <w:pPr>
-        <w:spacing w:line="360" w:lineRule="auto"/>
-        <w:jc w:val="both"/>
-        <w:rPr>
-          <w:rFonts w:ascii="Times New Roman" w:hAnsi="Times New Roman" w:cs="Times New Roman"/>
-          <w:color w:val="1F4E79" w:themeColor="accent1" w:themeShade="80"/>
-          <w:sz w:val="24"/>
-          <w:szCs w:val="24"/>
-          <w:lang w:val="en-US"/>
-        </w:rPr>
-      </w:pPr>
+        <w:t>Base1&lt;read_html("https://ignaciomsarmiento.github.io/GEIH2018_sample/pages/geih_page_2.html")%&gt;</w:t>
+      </w:r>
+      <w:proofErr w:type="gramStart"/>
       <w:r>
         <w:rPr>
           <w:rFonts w:ascii="Times New Roman" w:hAnsi="Times New Roman" w:cs="Times New Roman"/>
@@ -1312,9 +1313,9 @@
           <w:szCs w:val="24"/>
           <w:lang w:val="en-US"/>
         </w:rPr>
-        <w:t>Base1&lt;read_</w:t>
-      </w:r>
-      <w:proofErr w:type="gramStart"/>
+        <w:t xml:space="preserve">%  </w:t>
+      </w:r>
+      <w:proofErr w:type="spellStart"/>
       <w:r>
         <w:rPr>
           <w:rFonts w:ascii="Times New Roman" w:hAnsi="Times New Roman" w:cs="Times New Roman"/>
@@ -1324,7 +1325,7 @@
           <w:szCs w:val="24"/>
           <w:lang w:val="en-US"/>
         </w:rPr>
-        <w:t>html(</w:t>
+        <w:t>html</w:t>
       </w:r>
       <w:proofErr w:type="gramEnd"/>
       <w:r>
@@ -1336,9 +1337,9 @@
           <w:szCs w:val="24"/>
           <w:lang w:val="en-US"/>
         </w:rPr>
-        <w:t xml:space="preserve">"https://ignaciomsarmiento.github.io/GEIH2018_sample/pages/geih_page_2.html")%&gt;%  </w:t>
-      </w:r>
-      <w:proofErr w:type="spellStart"/>
+        <w:t>_table</w:t>
+      </w:r>
+      <w:proofErr w:type="spellEnd"/>
       <w:r>
         <w:rPr>
           <w:rFonts w:ascii="Times New Roman" w:hAnsi="Times New Roman" w:cs="Times New Roman"/>
@@ -1348,9 +1349,30 @@
           <w:szCs w:val="24"/>
           <w:lang w:val="en-US"/>
         </w:rPr>
-        <w:t>html_table</w:t>
-      </w:r>
-      <w:proofErr w:type="spellEnd"/>
+        <w:t>()</w:t>
+      </w:r>
+      <w:r>
+        <w:rPr>
+          <w:rFonts w:ascii="Times New Roman" w:hAnsi="Times New Roman" w:cs="Times New Roman"/>
+          <w:color w:val="1F4E79" w:themeColor="accent1" w:themeShade="80"/>
+          <w:sz w:val="24"/>
+          <w:szCs w:val="24"/>
+          <w:lang w:val="en-US"/>
+        </w:rPr>
+        <w:t xml:space="preserve"> </w:t>
+      </w:r>
+    </w:p>
+    <w:p>
+      <w:pPr>
+        <w:spacing w:line="360" w:lineRule="auto"/>
+        <w:jc w:val="both"/>
+        <w:rPr>
+          <w:rFonts w:ascii="Times New Roman" w:hAnsi="Times New Roman" w:cs="Times New Roman"/>
+          <w:color w:val="1F4E79" w:themeColor="accent1" w:themeShade="80"/>
+          <w:sz w:val="24"/>
+          <w:szCs w:val="24"/>
+        </w:rPr>
+      </w:pPr>
       <w:r>
         <w:rPr>
           <w:rFonts w:ascii="Times New Roman" w:hAnsi="Times New Roman" w:cs="Times New Roman"/>
@@ -1358,32 +1380,11 @@
           <w:color w:val="1F4E79" w:themeColor="accent1" w:themeShade="80"/>
           <w:sz w:val="24"/>
           <w:szCs w:val="24"/>
-          <w:lang w:val="en-US"/>
-        </w:rPr>
-        <w:t>()</w:t>
-      </w:r>
-      <w:r>
-        <w:rPr>
-          <w:rFonts w:ascii="Times New Roman" w:hAnsi="Times New Roman" w:cs="Times New Roman"/>
-          <w:color w:val="1F4E79" w:themeColor="accent1" w:themeShade="80"/>
-          <w:sz w:val="24"/>
-          <w:szCs w:val="24"/>
-          <w:lang w:val="en-US"/>
-        </w:rPr>
-        <w:t xml:space="preserve"> </w:t>
-      </w:r>
-    </w:p>
-    <w:p>
-      <w:pPr>
-        <w:spacing w:line="360" w:lineRule="auto"/>
-        <w:jc w:val="both"/>
-        <w:rPr>
-          <w:rFonts w:ascii="Times New Roman" w:hAnsi="Times New Roman" w:cs="Times New Roman"/>
-          <w:color w:val="1F4E79" w:themeColor="accent1" w:themeShade="80"/>
-          <w:sz w:val="24"/>
-          <w:szCs w:val="24"/>
-        </w:rPr>
-      </w:pPr>
+        </w:rPr>
+        <w:t xml:space="preserve">Base2 &lt;- </w:t>
+      </w:r>
+      <w:proofErr w:type="spellStart"/>
+      <w:proofErr w:type="gramStart"/>
       <w:r>
         <w:rPr>
           <w:rFonts w:ascii="Times New Roman" w:hAnsi="Times New Roman" w:cs="Times New Roman"/>
@@ -1392,10 +1393,10 @@
           <w:sz w:val="24"/>
           <w:szCs w:val="24"/>
         </w:rPr>
-        <w:t xml:space="preserve">Base2 &lt;- </w:t>
-      </w:r>
-      <w:proofErr w:type="spellStart"/>
-      <w:proofErr w:type="gramStart"/>
+        <w:t>data.frame</w:t>
+      </w:r>
+      <w:proofErr w:type="spellEnd"/>
+      <w:proofErr w:type="gramEnd"/>
       <w:r>
         <w:rPr>
           <w:rFonts w:ascii="Times New Roman" w:hAnsi="Times New Roman" w:cs="Times New Roman"/>
@@ -1404,29 +1405,7 @@
           <w:sz w:val="24"/>
           <w:szCs w:val="24"/>
         </w:rPr>
-        <w:t>data.frame</w:t>
-      </w:r>
-      <w:proofErr w:type="spellEnd"/>
-      <w:r>
-        <w:rPr>
-          <w:rFonts w:ascii="Times New Roman" w:hAnsi="Times New Roman" w:cs="Times New Roman"/>
-          <w:i/>
-          <w:color w:val="1F4E79" w:themeColor="accent1" w:themeShade="80"/>
-          <w:sz w:val="24"/>
-          <w:szCs w:val="24"/>
-        </w:rPr>
-        <w:t>(</w:t>
-      </w:r>
-      <w:proofErr w:type="gramEnd"/>
-      <w:r>
-        <w:rPr>
-          <w:rFonts w:ascii="Times New Roman" w:hAnsi="Times New Roman" w:cs="Times New Roman"/>
-          <w:i/>
-          <w:color w:val="1F4E79" w:themeColor="accent1" w:themeShade="80"/>
-          <w:sz w:val="24"/>
-          <w:szCs w:val="24"/>
-        </w:rPr>
-        <w:t>Base2)</w:t>
+        <w:t>(Base2)</w:t>
       </w:r>
       <w:r>
         <w:rPr>
@@ -7458,7 +7437,6 @@
               </w:rPr>
             </w:pPr>
             <w:proofErr w:type="spellStart"/>
-            <w:proofErr w:type="gramStart"/>
             <w:r>
               <w:rPr>
                 <w:rFonts w:ascii="Times New Roman" w:eastAsia="Times New Roman" w:hAnsi="Times New Roman" w:cs="Times New Roman"/>
@@ -7470,7 +7448,6 @@
               <w:t>salary</w:t>
             </w:r>
             <w:proofErr w:type="spellEnd"/>
-            <w:proofErr w:type="gramEnd"/>
             <w:r>
               <w:rPr>
                 <w:rFonts w:ascii="Times New Roman" w:eastAsia="Times New Roman" w:hAnsi="Times New Roman" w:cs="Times New Roman"/>
@@ -7805,7 +7782,25 @@
           <w:sz w:val="24"/>
           <w:szCs w:val="24"/>
         </w:rPr>
-        <w:t>igntot</w:t>
+        <w:t>in</w:t>
+      </w:r>
+      <w:r>
+        <w:rPr>
+          <w:rFonts w:ascii="Times New Roman" w:hAnsi="Times New Roman" w:cs="Times New Roman"/>
+          <w:i/>
+          <w:sz w:val="24"/>
+          <w:szCs w:val="24"/>
+        </w:rPr>
+        <w:t>g</w:t>
+      </w:r>
+      <w:r>
+        <w:rPr>
+          <w:rFonts w:ascii="Times New Roman" w:hAnsi="Times New Roman" w:cs="Times New Roman"/>
+          <w:i/>
+          <w:sz w:val="24"/>
+          <w:szCs w:val="24"/>
+        </w:rPr>
+        <w:t>tot</w:t>
       </w:r>
       <w:proofErr w:type="spellEnd"/>
       <w:r>
@@ -8185,142 +8180,158 @@
         <w:t>constante no genera ningún análisis más allá de ser la intersección que define la relación entre dos variables. (</w:t>
       </w:r>
       <w:proofErr w:type="spellStart"/>
+      <w:r>
+        <w:rPr>
+          <w:rFonts w:ascii="Times New Roman" w:hAnsi="Times New Roman" w:cs="Times New Roman"/>
+          <w:i/>
+          <w:sz w:val="24"/>
+          <w:szCs w:val="24"/>
+        </w:rPr>
+        <w:t>ingtot</w:t>
+      </w:r>
+      <w:proofErr w:type="spellEnd"/>
+      <w:r>
+        <w:rPr>
+          <w:rFonts w:ascii="Times New Roman" w:hAnsi="Times New Roman" w:cs="Times New Roman"/>
+          <w:i/>
+          <w:sz w:val="24"/>
+          <w:szCs w:val="24"/>
+        </w:rPr>
+        <w:t xml:space="preserve"> </w:t>
+      </w:r>
+      <w:r>
+        <w:rPr>
+          <w:rFonts w:ascii="Times New Roman" w:hAnsi="Times New Roman" w:cs="Times New Roman"/>
+          <w:sz w:val="24"/>
+          <w:szCs w:val="24"/>
+        </w:rPr>
+        <w:t xml:space="preserve">y </w:t>
+      </w:r>
+      <w:proofErr w:type="spellStart"/>
+      <w:r>
+        <w:rPr>
+          <w:rFonts w:ascii="Times New Roman" w:hAnsi="Times New Roman" w:cs="Times New Roman"/>
+          <w:i/>
+          <w:sz w:val="24"/>
+          <w:szCs w:val="24"/>
+        </w:rPr>
+        <w:t>age</w:t>
+      </w:r>
+      <w:proofErr w:type="spellEnd"/>
+      <w:r>
+        <w:rPr>
+          <w:rFonts w:ascii="Times New Roman" w:hAnsi="Times New Roman" w:cs="Times New Roman"/>
+          <w:i/>
+          <w:sz w:val="24"/>
+          <w:szCs w:val="24"/>
+        </w:rPr>
+        <w:t xml:space="preserve"> </w:t>
+      </w:r>
+      <w:r>
+        <w:rPr>
+          <w:rFonts w:ascii="Times New Roman" w:hAnsi="Times New Roman" w:cs="Times New Roman"/>
+          <w:sz w:val="24"/>
+          <w:szCs w:val="24"/>
+        </w:rPr>
+        <w:t xml:space="preserve">o </w:t>
+      </w:r>
+      <w:proofErr w:type="spellStart"/>
+      <w:r>
+        <w:rPr>
+          <w:rFonts w:ascii="Times New Roman" w:hAnsi="Times New Roman" w:cs="Times New Roman"/>
+          <w:i/>
+          <w:sz w:val="24"/>
+          <w:szCs w:val="24"/>
+        </w:rPr>
+        <w:t>ingtot</w:t>
+      </w:r>
+      <w:proofErr w:type="spellEnd"/>
+      <w:r>
+        <w:rPr>
+          <w:rFonts w:ascii="Times New Roman" w:hAnsi="Times New Roman" w:cs="Times New Roman"/>
+          <w:i/>
+          <w:sz w:val="24"/>
+          <w:szCs w:val="24"/>
+        </w:rPr>
+        <w:t xml:space="preserve"> </w:t>
+      </w:r>
+      <w:r>
+        <w:rPr>
+          <w:rFonts w:ascii="Times New Roman" w:hAnsi="Times New Roman" w:cs="Times New Roman"/>
+          <w:sz w:val="24"/>
+          <w:szCs w:val="24"/>
+        </w:rPr>
+        <w:t xml:space="preserve">y </w:t>
+      </w:r>
+      <w:r>
+        <w:rPr>
+          <w:rFonts w:ascii="Times New Roman" w:hAnsi="Times New Roman" w:cs="Times New Roman"/>
+          <w:i/>
+          <w:sz w:val="24"/>
+          <w:szCs w:val="24"/>
+        </w:rPr>
+        <w:t>Age2).</w:t>
+      </w:r>
+    </w:p>
+    <w:p>
+      <w:pPr>
+        <w:jc w:val="both"/>
+        <w:rPr>
+          <w:rFonts w:ascii="Times New Roman" w:hAnsi="Times New Roman" w:cs="Times New Roman"/>
+          <w:sz w:val="24"/>
+          <w:szCs w:val="24"/>
+        </w:rPr>
+      </w:pPr>
+      <w:r>
+        <w:rPr>
+          <w:rFonts w:ascii="Times New Roman" w:hAnsi="Times New Roman" w:cs="Times New Roman"/>
+          <w:sz w:val="24"/>
+          <w:szCs w:val="24"/>
+        </w:rPr>
+        <w:t xml:space="preserve">El coeficiente de </w:t>
+      </w:r>
+      <w:r>
+        <w:rPr>
+          <w:rFonts w:ascii="Times New Roman" w:hAnsi="Times New Roman" w:cs="Times New Roman"/>
+          <w:i/>
+          <w:sz w:val="24"/>
+          <w:szCs w:val="24"/>
+        </w:rPr>
+        <w:t>Age</w:t>
+      </w:r>
+      <w:r>
+        <w:rPr>
+          <w:rFonts w:ascii="Times New Roman" w:hAnsi="Times New Roman" w:cs="Times New Roman"/>
+          <w:sz w:val="24"/>
+          <w:szCs w:val="24"/>
+        </w:rPr>
+        <w:t xml:space="preserve"> hace referencia a que cuando un individuo aumenta un año de vida, el ingreso de este aumenta en 4.8% su ingreso, contando con un error estándar de la variable de 0.02, siendo este el que mide la precisión con la que cuenta la variable respecto a los valores estimados. A su </w:t>
+      </w:r>
       <w:proofErr w:type="gramStart"/>
       <w:r>
         <w:rPr>
           <w:rFonts w:ascii="Times New Roman" w:hAnsi="Times New Roman" w:cs="Times New Roman"/>
+          <w:sz w:val="24"/>
+          <w:szCs w:val="24"/>
+        </w:rPr>
+        <w:t>vez,  el</w:t>
+      </w:r>
+      <w:proofErr w:type="gramEnd"/>
+      <w:r>
+        <w:rPr>
+          <w:rFonts w:ascii="Times New Roman" w:hAnsi="Times New Roman" w:cs="Times New Roman"/>
+          <w:sz w:val="24"/>
+          <w:szCs w:val="24"/>
+        </w:rPr>
+        <w:t xml:space="preserve"> coeficiente de </w:t>
+      </w:r>
+      <w:r>
+        <w:rPr>
+          <w:rFonts w:ascii="Times New Roman" w:hAnsi="Times New Roman" w:cs="Times New Roman"/>
           <w:i/>
           <w:sz w:val="24"/>
           <w:szCs w:val="24"/>
         </w:rPr>
-        <w:t>ingtot</w:t>
-      </w:r>
-      <w:proofErr w:type="spellEnd"/>
-      <w:proofErr w:type="gramEnd"/>
-      <w:r>
-        <w:rPr>
-          <w:rFonts w:ascii="Times New Roman" w:hAnsi="Times New Roman" w:cs="Times New Roman"/>
-          <w:i/>
-          <w:sz w:val="24"/>
-          <w:szCs w:val="24"/>
-        </w:rPr>
-        <w:t xml:space="preserve"> </w:t>
-      </w:r>
-      <w:r>
-        <w:rPr>
-          <w:rFonts w:ascii="Times New Roman" w:hAnsi="Times New Roman" w:cs="Times New Roman"/>
-          <w:sz w:val="24"/>
-          <w:szCs w:val="24"/>
-        </w:rPr>
-        <w:t xml:space="preserve">y </w:t>
-      </w:r>
-      <w:proofErr w:type="spellStart"/>
-      <w:r>
-        <w:rPr>
-          <w:rFonts w:ascii="Times New Roman" w:hAnsi="Times New Roman" w:cs="Times New Roman"/>
-          <w:i/>
-          <w:sz w:val="24"/>
-          <w:szCs w:val="24"/>
-        </w:rPr>
-        <w:t>age</w:t>
-      </w:r>
-      <w:proofErr w:type="spellEnd"/>
-      <w:r>
-        <w:rPr>
-          <w:rFonts w:ascii="Times New Roman" w:hAnsi="Times New Roman" w:cs="Times New Roman"/>
-          <w:i/>
-          <w:sz w:val="24"/>
-          <w:szCs w:val="24"/>
-        </w:rPr>
-        <w:t xml:space="preserve"> </w:t>
-      </w:r>
-      <w:r>
-        <w:rPr>
-          <w:rFonts w:ascii="Times New Roman" w:hAnsi="Times New Roman" w:cs="Times New Roman"/>
-          <w:sz w:val="24"/>
-          <w:szCs w:val="24"/>
-        </w:rPr>
-        <w:t xml:space="preserve">o </w:t>
-      </w:r>
-      <w:proofErr w:type="spellStart"/>
-      <w:r>
-        <w:rPr>
-          <w:rFonts w:ascii="Times New Roman" w:hAnsi="Times New Roman" w:cs="Times New Roman"/>
-          <w:i/>
-          <w:sz w:val="24"/>
-          <w:szCs w:val="24"/>
-        </w:rPr>
-        <w:t>ingtot</w:t>
-      </w:r>
-      <w:proofErr w:type="spellEnd"/>
-      <w:r>
-        <w:rPr>
-          <w:rFonts w:ascii="Times New Roman" w:hAnsi="Times New Roman" w:cs="Times New Roman"/>
-          <w:i/>
-          <w:sz w:val="24"/>
-          <w:szCs w:val="24"/>
-        </w:rPr>
-        <w:t xml:space="preserve"> </w:t>
-      </w:r>
-      <w:r>
-        <w:rPr>
-          <w:rFonts w:ascii="Times New Roman" w:hAnsi="Times New Roman" w:cs="Times New Roman"/>
-          <w:sz w:val="24"/>
-          <w:szCs w:val="24"/>
-        </w:rPr>
-        <w:t xml:space="preserve">y </w:t>
-      </w:r>
-      <w:r>
-        <w:rPr>
-          <w:rFonts w:ascii="Times New Roman" w:hAnsi="Times New Roman" w:cs="Times New Roman"/>
-          <w:i/>
-          <w:sz w:val="24"/>
-          <w:szCs w:val="24"/>
-        </w:rPr>
-        <w:t>Age2).</w:t>
-      </w:r>
-    </w:p>
-    <w:p>
-      <w:pPr>
-        <w:jc w:val="both"/>
-        <w:rPr>
-          <w:rFonts w:ascii="Times New Roman" w:hAnsi="Times New Roman" w:cs="Times New Roman"/>
-          <w:sz w:val="24"/>
-          <w:szCs w:val="24"/>
-        </w:rPr>
-      </w:pPr>
-      <w:r>
-        <w:rPr>
-          <w:rFonts w:ascii="Times New Roman" w:hAnsi="Times New Roman" w:cs="Times New Roman"/>
-          <w:sz w:val="24"/>
-          <w:szCs w:val="24"/>
-        </w:rPr>
-        <w:t xml:space="preserve">El coeficiente de </w:t>
-      </w:r>
-      <w:r>
-        <w:rPr>
-          <w:rFonts w:ascii="Times New Roman" w:hAnsi="Times New Roman" w:cs="Times New Roman"/>
-          <w:i/>
-          <w:sz w:val="24"/>
-          <w:szCs w:val="24"/>
-        </w:rPr>
-        <w:t>Age</w:t>
-      </w:r>
-      <w:r>
-        <w:rPr>
-          <w:rFonts w:ascii="Times New Roman" w:hAnsi="Times New Roman" w:cs="Times New Roman"/>
-          <w:sz w:val="24"/>
-          <w:szCs w:val="24"/>
-        </w:rPr>
-        <w:t xml:space="preserve"> hace referencia a que cuando un individuo aumenta un año de vida, el ingreso de este aumenta en 4.8% su ingreso, contando con un error estándar de la variable de 0.02, siendo este el que mide la precisión con la que cuenta la variable respecto a los valores estimados. A su vez,  el coeficiente de </w:t>
-      </w:r>
-      <w:r>
-        <w:rPr>
-          <w:rFonts w:ascii="Times New Roman" w:hAnsi="Times New Roman" w:cs="Times New Roman"/>
-          <w:i/>
-          <w:sz w:val="24"/>
-          <w:szCs w:val="24"/>
-        </w:rPr>
         <w:t xml:space="preserve">Age2 </w:t>
       </w:r>
       <w:r>
@@ -8329,25 +8340,7 @@
           <w:sz w:val="24"/>
           <w:szCs w:val="24"/>
         </w:rPr>
-        <w:t>nos indica una relación negativa entre la variable dependiente y la independiente, es decir por cada año que envejezca el individuo al cuadrado  el ingreso disminuye 0.05</w:t>
-      </w:r>
-      <w:proofErr w:type="gramStart"/>
-      <w:r>
-        <w:rPr>
-          <w:rFonts w:ascii="Times New Roman" w:hAnsi="Times New Roman" w:cs="Times New Roman"/>
-          <w:sz w:val="24"/>
-          <w:szCs w:val="24"/>
-        </w:rPr>
-        <w:t>% ,</w:t>
-      </w:r>
-      <w:proofErr w:type="gramEnd"/>
-      <w:r>
-        <w:rPr>
-          <w:rFonts w:ascii="Times New Roman" w:hAnsi="Times New Roman" w:cs="Times New Roman"/>
-          <w:sz w:val="24"/>
-          <w:szCs w:val="24"/>
-        </w:rPr>
-        <w:t xml:space="preserve"> junto con su error estándar de 0.00002, siendo este valor muy pequeño. </w:t>
+        <w:t xml:space="preserve">nos indica una relación negativa entre la variable dependiente y la independiente, es decir por cada año que envejezca el individuo al cuadrado  el ingreso disminuye 0.05% , junto con su error estándar de 0.00002, siendo este valor muy pequeño. </w:t>
       </w:r>
     </w:p>
     <w:p>
@@ -9194,26 +9187,610 @@
           <w:sz w:val="24"/>
           <w:szCs w:val="24"/>
         </w:rPr>
-        <w:t xml:space="preserve"> &lt;-((-Beta1)/Beta2)*(1/2)</w:t>
-      </w:r>
-      <w:r>
-        <w:rPr>
-          <w:rFonts w:ascii="Times New Roman" w:hAnsi="Times New Roman" w:cs="Times New Roman"/>
-          <w:sz w:val="24"/>
-          <w:szCs w:val="24"/>
-        </w:rPr>
-        <w:t xml:space="preserve">, </w:t>
-      </w:r>
-      <w:proofErr w:type="spellStart"/>
-      <w:r>
-        <w:rPr>
-          <w:rFonts w:ascii="Times New Roman" w:hAnsi="Times New Roman" w:cs="Times New Roman"/>
-          <w:sz w:val="24"/>
-          <w:szCs w:val="24"/>
-        </w:rPr>
-        <w:t>aproxuimado</w:t>
-      </w:r>
-      <w:proofErr w:type="spellEnd"/>
+        <w:t xml:space="preserve"> &lt;-((-Beta</w:t>
+      </w:r>
+      <w:proofErr w:type="gramStart"/>
+      <w:r>
+        <w:rPr>
+          <w:rFonts w:ascii="Times New Roman" w:hAnsi="Times New Roman" w:cs="Times New Roman"/>
+          <w:sz w:val="24"/>
+          <w:szCs w:val="24"/>
+        </w:rPr>
+        <w:t>1)/</w:t>
+      </w:r>
+      <w:proofErr w:type="gramEnd"/>
+      <w:r>
+        <w:rPr>
+          <w:rFonts w:ascii="Times New Roman" w:hAnsi="Times New Roman" w:cs="Times New Roman"/>
+          <w:sz w:val="24"/>
+          <w:szCs w:val="24"/>
+        </w:rPr>
+        <w:t>Beta2)*(1/2)</w:t>
+      </w:r>
+      <w:r>
+        <w:rPr>
+          <w:rFonts w:ascii="Times New Roman" w:hAnsi="Times New Roman" w:cs="Times New Roman"/>
+          <w:sz w:val="24"/>
+          <w:szCs w:val="24"/>
+        </w:rPr>
+        <w:t>,</w:t>
+      </w:r>
+      <w:r>
+        <w:rPr>
+          <w:rFonts w:ascii="Times New Roman" w:hAnsi="Times New Roman" w:cs="Times New Roman"/>
+          <w:sz w:val="24"/>
+          <w:szCs w:val="24"/>
+        </w:rPr>
+        <w:t xml:space="preserve"> que se obtiene de realizar el siguiente procedimiento:</w:t>
+      </w:r>
+    </w:p>
+    <w:p>
+      <w:pPr>
+        <w:spacing w:line="360" w:lineRule="auto"/>
+        <w:jc w:val="both"/>
+        <w:rPr>
+          <w:rFonts w:ascii="Times New Roman" w:eastAsiaTheme="minorEastAsia" w:hAnsi="Times New Roman" w:cs="Times New Roman"/>
+          <w:sz w:val="24"/>
+          <w:szCs w:val="24"/>
+        </w:rPr>
+      </w:pPr>
+      <m:oMathPara>
+        <m:oMath>
+          <m:func>
+            <m:funcPr>
+              <m:ctrlPr>
+                <w:rPr>
+                  <w:rFonts w:ascii="Cambria Math" w:hAnsi="Cambria Math" w:cs="Times New Roman"/>
+                  <w:sz w:val="24"/>
+                  <w:szCs w:val="24"/>
+                </w:rPr>
+              </m:ctrlPr>
+            </m:funcPr>
+            <m:fName>
+              <m:r>
+                <m:rPr>
+                  <m:sty m:val="p"/>
+                </m:rPr>
+                <w:rPr>
+                  <w:rFonts w:ascii="Cambria Math" w:hAnsi="Cambria Math" w:cs="Times New Roman"/>
+                  <w:sz w:val="24"/>
+                  <w:szCs w:val="24"/>
+                </w:rPr>
+                <m:t>log</m:t>
+              </m:r>
+            </m:fName>
+            <m:e>
+              <m:d>
+                <m:dPr>
+                  <m:ctrlPr>
+                    <w:rPr>
+                      <w:rFonts w:ascii="Cambria Math" w:hAnsi="Cambria Math" w:cs="Times New Roman"/>
+                      <w:i/>
+                      <w:sz w:val="24"/>
+                      <w:szCs w:val="24"/>
+                    </w:rPr>
+                  </m:ctrlPr>
+                </m:dPr>
+                <m:e>
+                  <m:r>
+                    <w:rPr>
+                      <w:rFonts w:ascii="Cambria Math" w:hAnsi="Cambria Math" w:cs="Times New Roman"/>
+                      <w:sz w:val="24"/>
+                      <w:szCs w:val="24"/>
+                    </w:rPr>
+                    <m:t>income</m:t>
+                  </m:r>
+                </m:e>
+              </m:d>
+            </m:e>
+          </m:func>
+          <m:r>
+            <w:rPr>
+              <w:rFonts w:ascii="Cambria Math" w:hAnsi="Cambria Math" w:cs="Times New Roman"/>
+              <w:sz w:val="24"/>
+              <w:szCs w:val="24"/>
+            </w:rPr>
+            <m:t>=</m:t>
+          </m:r>
+          <m:sSub>
+            <m:sSubPr>
+              <m:ctrlPr>
+                <w:rPr>
+                  <w:rFonts w:ascii="Cambria Math" w:hAnsi="Cambria Math" w:cs="Times New Roman"/>
+                  <w:i/>
+                  <w:sz w:val="24"/>
+                  <w:szCs w:val="24"/>
+                </w:rPr>
+              </m:ctrlPr>
+            </m:sSubPr>
+            <m:e>
+              <m:r>
+                <w:rPr>
+                  <w:rFonts w:ascii="Cambria Math" w:hAnsi="Cambria Math" w:cs="Times New Roman"/>
+                  <w:sz w:val="24"/>
+                  <w:szCs w:val="24"/>
+                </w:rPr>
+                <m:t>β</m:t>
+              </m:r>
+            </m:e>
+            <m:sub>
+              <m:r>
+                <w:rPr>
+                  <w:rFonts w:ascii="Cambria Math" w:hAnsi="Cambria Math" w:cs="Times New Roman"/>
+                  <w:sz w:val="24"/>
+                  <w:szCs w:val="24"/>
+                </w:rPr>
+                <m:t>0</m:t>
+              </m:r>
+            </m:sub>
+          </m:sSub>
+          <m:r>
+            <w:rPr>
+              <w:rFonts w:ascii="Cambria Math" w:hAnsi="Cambria Math" w:cs="Times New Roman"/>
+              <w:sz w:val="24"/>
+              <w:szCs w:val="24"/>
+            </w:rPr>
+            <m:t>+</m:t>
+          </m:r>
+          <m:sSub>
+            <m:sSubPr>
+              <m:ctrlPr>
+                <w:rPr>
+                  <w:rFonts w:ascii="Cambria Math" w:hAnsi="Cambria Math" w:cs="Times New Roman"/>
+                  <w:i/>
+                  <w:sz w:val="24"/>
+                  <w:szCs w:val="24"/>
+                </w:rPr>
+              </m:ctrlPr>
+            </m:sSubPr>
+            <m:e>
+              <m:r>
+                <w:rPr>
+                  <w:rFonts w:ascii="Cambria Math" w:hAnsi="Cambria Math" w:cs="Times New Roman"/>
+                  <w:sz w:val="24"/>
+                  <w:szCs w:val="24"/>
+                </w:rPr>
+                <m:t>β</m:t>
+              </m:r>
+            </m:e>
+            <m:sub>
+              <m:r>
+                <w:rPr>
+                  <w:rFonts w:ascii="Cambria Math" w:hAnsi="Cambria Math" w:cs="Times New Roman"/>
+                  <w:sz w:val="24"/>
+                  <w:szCs w:val="24"/>
+                </w:rPr>
+                <m:t>1</m:t>
+              </m:r>
+            </m:sub>
+          </m:sSub>
+          <m:r>
+            <w:rPr>
+              <w:rFonts w:ascii="Cambria Math" w:hAnsi="Cambria Math" w:cs="Times New Roman"/>
+              <w:sz w:val="24"/>
+              <w:szCs w:val="24"/>
+            </w:rPr>
+            <m:t>age+</m:t>
+          </m:r>
+          <m:sSub>
+            <m:sSubPr>
+              <m:ctrlPr>
+                <w:rPr>
+                  <w:rFonts w:ascii="Cambria Math" w:hAnsi="Cambria Math" w:cs="Times New Roman"/>
+                  <w:i/>
+                  <w:sz w:val="24"/>
+                  <w:szCs w:val="24"/>
+                </w:rPr>
+              </m:ctrlPr>
+            </m:sSubPr>
+            <m:e>
+              <m:r>
+                <w:rPr>
+                  <w:rFonts w:ascii="Cambria Math" w:hAnsi="Cambria Math" w:cs="Times New Roman"/>
+                  <w:sz w:val="24"/>
+                  <w:szCs w:val="24"/>
+                </w:rPr>
+                <m:t>β</m:t>
+              </m:r>
+            </m:e>
+            <m:sub>
+              <m:r>
+                <w:rPr>
+                  <w:rFonts w:ascii="Cambria Math" w:hAnsi="Cambria Math" w:cs="Times New Roman"/>
+                  <w:sz w:val="24"/>
+                  <w:szCs w:val="24"/>
+                </w:rPr>
+                <m:t>2</m:t>
+              </m:r>
+            </m:sub>
+          </m:sSub>
+          <m:sSup>
+            <m:sSupPr>
+              <m:ctrlPr>
+                <w:rPr>
+                  <w:rFonts w:ascii="Cambria Math" w:hAnsi="Cambria Math" w:cs="Times New Roman"/>
+                  <w:i/>
+                  <w:sz w:val="24"/>
+                  <w:szCs w:val="24"/>
+                </w:rPr>
+              </m:ctrlPr>
+            </m:sSupPr>
+            <m:e>
+              <m:r>
+                <w:rPr>
+                  <w:rFonts w:ascii="Cambria Math" w:hAnsi="Cambria Math" w:cs="Times New Roman"/>
+                  <w:sz w:val="24"/>
+                  <w:szCs w:val="24"/>
+                </w:rPr>
+                <m:t>age</m:t>
+              </m:r>
+            </m:e>
+            <m:sup>
+              <m:r>
+                <w:rPr>
+                  <w:rFonts w:ascii="Cambria Math" w:hAnsi="Cambria Math" w:cs="Times New Roman"/>
+                  <w:sz w:val="24"/>
+                  <w:szCs w:val="24"/>
+                </w:rPr>
+                <m:t>2</m:t>
+              </m:r>
+            </m:sup>
+          </m:sSup>
+          <m:r>
+            <w:rPr>
+              <w:rFonts w:ascii="Cambria Math" w:hAnsi="Cambria Math" w:cs="Times New Roman"/>
+              <w:sz w:val="24"/>
+              <w:szCs w:val="24"/>
+            </w:rPr>
+            <m:t>+u</m:t>
+          </m:r>
+        </m:oMath>
+      </m:oMathPara>
+    </w:p>
+    <w:p>
+      <w:pPr>
+        <w:spacing w:line="360" w:lineRule="auto"/>
+        <w:jc w:val="both"/>
+        <w:rPr>
+          <w:rFonts w:ascii="Times New Roman" w:eastAsiaTheme="minorEastAsia" w:hAnsi="Times New Roman" w:cs="Times New Roman"/>
+          <w:sz w:val="24"/>
+          <w:szCs w:val="24"/>
+        </w:rPr>
+      </w:pPr>
+      <m:oMathPara>
+        <m:oMath>
+          <m:f>
+            <m:fPr>
+              <m:ctrlPr>
+                <w:rPr>
+                  <w:rFonts w:ascii="Cambria Math" w:eastAsiaTheme="minorEastAsia" w:hAnsi="Cambria Math" w:cs="Times New Roman"/>
+                  <w:i/>
+                  <w:sz w:val="24"/>
+                  <w:szCs w:val="24"/>
+                </w:rPr>
+              </m:ctrlPr>
+            </m:fPr>
+            <m:num>
+              <m:r>
+                <w:rPr>
+                  <w:rFonts w:ascii="Cambria Math" w:eastAsiaTheme="minorEastAsia" w:hAnsi="Cambria Math" w:cs="Times New Roman"/>
+                  <w:sz w:val="24"/>
+                  <w:szCs w:val="24"/>
+                </w:rPr>
+                <m:t>d (log(income)</m:t>
+              </m:r>
+            </m:num>
+            <m:den>
+              <m:r>
+                <w:rPr>
+                  <w:rFonts w:ascii="Cambria Math" w:eastAsiaTheme="minorEastAsia" w:hAnsi="Cambria Math" w:cs="Times New Roman"/>
+                  <w:sz w:val="24"/>
+                  <w:szCs w:val="24"/>
+                </w:rPr>
+                <m:t>d age</m:t>
+              </m:r>
+            </m:den>
+          </m:f>
+          <m:r>
+            <w:rPr>
+              <w:rFonts w:ascii="Cambria Math" w:eastAsiaTheme="minorEastAsia" w:hAnsi="Cambria Math" w:cs="Times New Roman"/>
+              <w:sz w:val="24"/>
+              <w:szCs w:val="24"/>
+            </w:rPr>
+            <m:t>=</m:t>
+          </m:r>
+          <m:sSub>
+            <m:sSubPr>
+              <m:ctrlPr>
+                <w:rPr>
+                  <w:rFonts w:ascii="Cambria Math" w:eastAsiaTheme="minorEastAsia" w:hAnsi="Cambria Math" w:cs="Times New Roman"/>
+                  <w:i/>
+                  <w:sz w:val="24"/>
+                  <w:szCs w:val="24"/>
+                </w:rPr>
+              </m:ctrlPr>
+            </m:sSubPr>
+            <m:e>
+              <m:r>
+                <w:rPr>
+                  <w:rFonts w:ascii="Cambria Math" w:eastAsiaTheme="minorEastAsia" w:hAnsi="Cambria Math" w:cs="Times New Roman"/>
+                  <w:sz w:val="24"/>
+                  <w:szCs w:val="24"/>
+                </w:rPr>
+                <m:t>β</m:t>
+              </m:r>
+            </m:e>
+            <m:sub>
+              <m:r>
+                <w:rPr>
+                  <w:rFonts w:ascii="Cambria Math" w:eastAsiaTheme="minorEastAsia" w:hAnsi="Cambria Math" w:cs="Times New Roman"/>
+                  <w:sz w:val="24"/>
+                  <w:szCs w:val="24"/>
+                </w:rPr>
+                <m:t>1</m:t>
+              </m:r>
+            </m:sub>
+          </m:sSub>
+          <m:r>
+            <w:rPr>
+              <w:rFonts w:ascii="Cambria Math" w:eastAsiaTheme="minorEastAsia" w:hAnsi="Cambria Math" w:cs="Times New Roman"/>
+              <w:sz w:val="24"/>
+              <w:szCs w:val="24"/>
+            </w:rPr>
+            <m:t>+2</m:t>
+          </m:r>
+          <m:sSub>
+            <m:sSubPr>
+              <m:ctrlPr>
+                <w:rPr>
+                  <w:rFonts w:ascii="Cambria Math" w:eastAsiaTheme="minorEastAsia" w:hAnsi="Cambria Math" w:cs="Times New Roman"/>
+                  <w:i/>
+                  <w:sz w:val="24"/>
+                  <w:szCs w:val="24"/>
+                </w:rPr>
+              </m:ctrlPr>
+            </m:sSubPr>
+            <m:e>
+              <m:r>
+                <w:rPr>
+                  <w:rFonts w:ascii="Cambria Math" w:eastAsiaTheme="minorEastAsia" w:hAnsi="Cambria Math" w:cs="Times New Roman"/>
+                  <w:sz w:val="24"/>
+                  <w:szCs w:val="24"/>
+                </w:rPr>
+                <m:t>β</m:t>
+              </m:r>
+            </m:e>
+            <m:sub>
+              <m:r>
+                <w:rPr>
+                  <w:rFonts w:ascii="Cambria Math" w:eastAsiaTheme="minorEastAsia" w:hAnsi="Cambria Math" w:cs="Times New Roman"/>
+                  <w:sz w:val="24"/>
+                  <w:szCs w:val="24"/>
+                </w:rPr>
+                <m:t>2</m:t>
+              </m:r>
+            </m:sub>
+          </m:sSub>
+          <m:r>
+            <w:rPr>
+              <w:rFonts w:ascii="Cambria Math" w:eastAsiaTheme="minorEastAsia" w:hAnsi="Cambria Math" w:cs="Times New Roman"/>
+              <w:sz w:val="24"/>
+              <w:szCs w:val="24"/>
+            </w:rPr>
+            <m:t>age=0</m:t>
+          </m:r>
+          <m:r>
+            <w:rPr>
+              <w:rFonts w:ascii="Cambria Math" w:eastAsiaTheme="minorEastAsia" w:hAnsi="Cambria Math" w:cs="Times New Roman"/>
+              <w:sz w:val="24"/>
+              <w:szCs w:val="24"/>
+            </w:rPr>
+            <m:t xml:space="preserve"> (Para el máximo)</m:t>
+          </m:r>
+        </m:oMath>
+      </m:oMathPara>
+    </w:p>
+    <w:p>
+      <w:pPr>
+        <w:spacing w:line="360" w:lineRule="auto"/>
+        <w:jc w:val="both"/>
+        <w:rPr>
+          <w:rFonts w:ascii="Times New Roman" w:eastAsiaTheme="minorEastAsia" w:hAnsi="Times New Roman" w:cs="Times New Roman"/>
+          <w:sz w:val="24"/>
+          <w:szCs w:val="24"/>
+        </w:rPr>
+      </w:pPr>
+      <m:oMathPara>
+        <m:oMath>
+          <m:r>
+            <w:rPr>
+              <w:rFonts w:ascii="Cambria Math" w:eastAsiaTheme="minorEastAsia" w:hAnsi="Cambria Math" w:cs="Times New Roman"/>
+              <w:sz w:val="24"/>
+              <w:szCs w:val="24"/>
+            </w:rPr>
+            <m:t>Ag</m:t>
+          </m:r>
+          <m:sSub>
+            <m:sSubPr>
+              <m:ctrlPr>
+                <w:rPr>
+                  <w:rFonts w:ascii="Cambria Math" w:eastAsiaTheme="minorEastAsia" w:hAnsi="Cambria Math" w:cs="Times New Roman"/>
+                  <w:i/>
+                  <w:sz w:val="24"/>
+                  <w:szCs w:val="24"/>
+                </w:rPr>
+              </m:ctrlPr>
+            </m:sSubPr>
+            <m:e>
+              <m:r>
+                <w:rPr>
+                  <w:rFonts w:ascii="Cambria Math" w:eastAsiaTheme="minorEastAsia" w:hAnsi="Cambria Math" w:cs="Times New Roman"/>
+                  <w:sz w:val="24"/>
+                  <w:szCs w:val="24"/>
+                </w:rPr>
+                <m:t>e</m:t>
+              </m:r>
+            </m:e>
+            <m:sub>
+              <m:r>
+                <w:rPr>
+                  <w:rFonts w:ascii="Cambria Math" w:eastAsiaTheme="minorEastAsia" w:hAnsi="Cambria Math" w:cs="Times New Roman"/>
+                  <w:sz w:val="24"/>
+                  <w:szCs w:val="24"/>
+                </w:rPr>
+                <m:t>peak</m:t>
+              </m:r>
+            </m:sub>
+          </m:sSub>
+          <m:r>
+            <w:rPr>
+              <w:rFonts w:ascii="Cambria Math" w:eastAsiaTheme="minorEastAsia" w:hAnsi="Cambria Math" w:cs="Times New Roman"/>
+              <w:sz w:val="24"/>
+              <w:szCs w:val="24"/>
+            </w:rPr>
+            <m:t>= -</m:t>
+          </m:r>
+          <m:f>
+            <m:fPr>
+              <m:ctrlPr>
+                <w:rPr>
+                  <w:rFonts w:ascii="Cambria Math" w:eastAsiaTheme="minorEastAsia" w:hAnsi="Cambria Math" w:cs="Times New Roman"/>
+                  <w:i/>
+                  <w:sz w:val="24"/>
+                  <w:szCs w:val="24"/>
+                </w:rPr>
+              </m:ctrlPr>
+            </m:fPr>
+            <m:num>
+              <m:sSub>
+                <m:sSubPr>
+                  <m:ctrlPr>
+                    <w:rPr>
+                      <w:rFonts w:ascii="Cambria Math" w:eastAsiaTheme="minorEastAsia" w:hAnsi="Cambria Math" w:cs="Times New Roman"/>
+                      <w:i/>
+                      <w:sz w:val="24"/>
+                      <w:szCs w:val="24"/>
+                    </w:rPr>
+                  </m:ctrlPr>
+                </m:sSubPr>
+                <m:e>
+                  <m:r>
+                    <w:rPr>
+                      <w:rFonts w:ascii="Cambria Math" w:eastAsiaTheme="minorEastAsia" w:hAnsi="Cambria Math" w:cs="Times New Roman"/>
+                      <w:sz w:val="24"/>
+                      <w:szCs w:val="24"/>
+                    </w:rPr>
+                    <m:t>β</m:t>
+                  </m:r>
+                </m:e>
+                <m:sub>
+                  <m:r>
+                    <w:rPr>
+                      <w:rFonts w:ascii="Cambria Math" w:eastAsiaTheme="minorEastAsia" w:hAnsi="Cambria Math" w:cs="Times New Roman"/>
+                      <w:sz w:val="24"/>
+                      <w:szCs w:val="24"/>
+                    </w:rPr>
+                    <m:t>1</m:t>
+                  </m:r>
+                </m:sub>
+              </m:sSub>
+            </m:num>
+            <m:den>
+              <m:r>
+                <w:rPr>
+                  <w:rFonts w:ascii="Cambria Math" w:eastAsiaTheme="minorEastAsia" w:hAnsi="Cambria Math" w:cs="Times New Roman"/>
+                  <w:sz w:val="24"/>
+                  <w:szCs w:val="24"/>
+                </w:rPr>
+                <m:t>2</m:t>
+              </m:r>
+              <m:sSub>
+                <m:sSubPr>
+                  <m:ctrlPr>
+                    <w:rPr>
+                      <w:rFonts w:ascii="Cambria Math" w:eastAsiaTheme="minorEastAsia" w:hAnsi="Cambria Math" w:cs="Times New Roman"/>
+                      <w:i/>
+                      <w:sz w:val="24"/>
+                      <w:szCs w:val="24"/>
+                    </w:rPr>
+                  </m:ctrlPr>
+                </m:sSubPr>
+                <m:e>
+                  <m:r>
+                    <w:rPr>
+                      <w:rFonts w:ascii="Cambria Math" w:eastAsiaTheme="minorEastAsia" w:hAnsi="Cambria Math" w:cs="Times New Roman"/>
+                      <w:sz w:val="24"/>
+                      <w:szCs w:val="24"/>
+                    </w:rPr>
+                    <m:t>β</m:t>
+                  </m:r>
+                </m:e>
+                <m:sub>
+                  <m:r>
+                    <w:rPr>
+                      <w:rFonts w:ascii="Cambria Math" w:eastAsiaTheme="minorEastAsia" w:hAnsi="Cambria Math" w:cs="Times New Roman"/>
+                      <w:sz w:val="24"/>
+                      <w:szCs w:val="24"/>
+                    </w:rPr>
+                    <m:t>2</m:t>
+                  </m:r>
+                </m:sub>
+              </m:sSub>
+            </m:den>
+          </m:f>
+        </m:oMath>
+      </m:oMathPara>
+    </w:p>
+    <w:p>
+      <w:pPr>
+        <w:spacing w:line="360" w:lineRule="auto"/>
+        <w:jc w:val="both"/>
+        <w:rPr>
+          <w:rFonts w:ascii="Times New Roman" w:hAnsi="Times New Roman" w:cs="Times New Roman"/>
+          <w:sz w:val="24"/>
+          <w:szCs w:val="24"/>
+        </w:rPr>
+      </w:pPr>
+      <w:r>
+        <w:rPr>
+          <w:rFonts w:ascii="Times New Roman" w:hAnsi="Times New Roman" w:cs="Times New Roman"/>
+          <w:sz w:val="24"/>
+          <w:szCs w:val="24"/>
+        </w:rPr>
+        <w:t>El resultado de esta “edad pico” es</w:t>
+      </w:r>
+      <w:r>
+        <w:rPr>
+          <w:rFonts w:ascii="Times New Roman" w:hAnsi="Times New Roman" w:cs="Times New Roman"/>
+          <w:sz w:val="24"/>
+          <w:szCs w:val="24"/>
+        </w:rPr>
+        <w:t xml:space="preserve"> </w:t>
+      </w:r>
+      <w:r>
+        <w:rPr>
+          <w:rFonts w:ascii="Times New Roman" w:hAnsi="Times New Roman" w:cs="Times New Roman"/>
+          <w:sz w:val="24"/>
+          <w:szCs w:val="24"/>
+        </w:rPr>
+        <w:t xml:space="preserve">una edad </w:t>
+      </w:r>
+      <w:r>
+        <w:rPr>
+          <w:rFonts w:ascii="Times New Roman" w:hAnsi="Times New Roman" w:cs="Times New Roman"/>
+          <w:sz w:val="24"/>
+          <w:szCs w:val="24"/>
+        </w:rPr>
+        <w:t>aproximad</w:t>
+      </w:r>
+      <w:r>
+        <w:rPr>
+          <w:rFonts w:ascii="Times New Roman" w:hAnsi="Times New Roman" w:cs="Times New Roman"/>
+          <w:sz w:val="24"/>
+          <w:szCs w:val="24"/>
+        </w:rPr>
+        <w:t>a de</w:t>
+      </w:r>
       <w:r>
         <w:rPr>
           <w:rFonts w:ascii="Times New Roman" w:hAnsi="Times New Roman" w:cs="Times New Roman"/>
@@ -9226,7 +9803,7 @@
     <w:p>
       <w:pPr>
         <w:spacing w:line="360" w:lineRule="auto"/>
-        <w:jc w:val="both"/>
+        <w:jc w:val="center"/>
         <w:rPr>
           <w:rFonts w:ascii="Times New Roman" w:hAnsi="Times New Roman" w:cs="Times New Roman"/>
           <w:sz w:val="24"/>
@@ -9332,8 +9909,6 @@
           <w:szCs w:val="24"/>
         </w:rPr>
       </w:pPr>
-      <w:bookmarkStart w:id="0" w:name="_GoBack"/>
-      <w:bookmarkEnd w:id="0"/>
       <w:r>
         <w:rPr>
           <w:rFonts w:ascii="Times New Roman" w:hAnsi="Times New Roman" w:cs="Times New Roman"/>
@@ -9356,7 +9931,6 @@
           <w:bCs/>
         </w:rPr>
       </w:pPr>
-      <w:proofErr w:type="gramStart"/>
       <w:r>
         <w:rPr>
           <w:rFonts w:ascii="Times New Roman" w:hAnsi="Times New Roman" w:cs="Times New Roman"/>
@@ -9364,17 +9938,7 @@
           <w:bCs/>
           <w:i/>
         </w:rPr>
-        <w:t>log(</w:t>
-      </w:r>
-      <w:proofErr w:type="gramEnd"/>
-      <w:r>
-        <w:rPr>
-          <w:rFonts w:ascii="Times New Roman" w:hAnsi="Times New Roman" w:cs="Times New Roman"/>
-          <w:b/>
-          <w:bCs/>
-          <w:i/>
-        </w:rPr>
-        <w:t>ingreso)</w:t>
+        <w:t>log(ingreso)</w:t>
       </w:r>
       <w:r>
         <w:rPr>
@@ -9543,6 +10107,7 @@
           <w:noProof/>
           <w:lang w:eastAsia="es-CO"/>
         </w:rPr>
+        <w:lastRenderedPageBreak/>
         <w:drawing>
           <wp:inline distT="0" distB="0" distL="0" distR="0" wp14:anchorId="7084CC2A" wp14:editId="39868255">
             <wp:extent cx="2762250" cy="2043501"/>
@@ -9602,7 +10167,6 @@
           <w:sz w:val="24"/>
           <w:szCs w:val="24"/>
         </w:rPr>
-        <w:lastRenderedPageBreak/>
         <w:t>Por los resultados obtenidos, se observa que el R2 es bajo, por lo cual se puede inferir que el modelo no se ajusta a la muestra. Sin embargo, al revisar la significancia de los coeficientes, podemos observar que estos son significativos al 1%, por lo cual, hay suficiente evidencia estadística para afirmar que en promedio, las mujeres tienen un ingreso 24,2% inferior que los hombres. Se observa también que el error estándar residual es alto, con ello se refuerza que el modelo no se ajusta completamente a los datos.</w:t>
       </w:r>
     </w:p>
@@ -9723,6 +10287,7 @@
           <w:noProof/>
           <w:lang w:eastAsia="es-CO"/>
         </w:rPr>
+        <w:lastRenderedPageBreak/>
         <w:drawing>
           <wp:inline distT="0" distB="0" distL="0" distR="0" wp14:anchorId="32458378" wp14:editId="2FD1664A">
             <wp:extent cx="3565072" cy="2161209"/>
@@ -9848,7 +10413,6 @@
           <w:noProof/>
           <w:lang w:eastAsia="es-CO"/>
         </w:rPr>
-        <w:lastRenderedPageBreak/>
         <w:drawing>
           <wp:inline distT="0" distB="0" distL="0" distR="0" wp14:anchorId="0F4DFA9B" wp14:editId="3D93B7FE">
             <wp:extent cx="3299461" cy="2842260"/>
@@ -9923,7 +10487,7 @@
           <w:sz w:val="24"/>
           <w:szCs w:val="24"/>
         </w:rPr>
-        <w:t>¿Cuál es la “edad pico” implícita por género</w:t>
+        <w:t xml:space="preserve">¿Cuál es la “edad pico” implícita por </w:t>
       </w:r>
       <w:proofErr w:type="gramStart"/>
       <w:r>
@@ -9934,7 +10498,7 @@
           <w:sz w:val="24"/>
           <w:szCs w:val="24"/>
         </w:rPr>
-        <w:t>?.</w:t>
+        <w:t>género?.</w:t>
       </w:r>
       <w:proofErr w:type="gramEnd"/>
       <w:r>
@@ -10006,6 +10570,7 @@
           <w:sz w:val="24"/>
           <w:szCs w:val="24"/>
         </w:rPr>
+        <w:lastRenderedPageBreak/>
         <w:t>Se utilizó la semilla= 10101 y R=1000, con lo cual, se presenta la siguiente distribución:</w:t>
       </w:r>
     </w:p>
@@ -10100,7 +10665,6 @@
           <w:noProof/>
           <w:lang w:eastAsia="es-CO"/>
         </w:rPr>
-        <w:lastRenderedPageBreak/>
         <w:drawing>
           <wp:inline distT="0" distB="0" distL="0" distR="0" wp14:anchorId="0066C77F" wp14:editId="020008DD">
             <wp:extent cx="3200400" cy="1009650"/>
@@ -10216,6 +10780,7 @@
           <w:noProof/>
           <w:lang w:eastAsia="es-CO"/>
         </w:rPr>
+        <w:lastRenderedPageBreak/>
         <w:drawing>
           <wp:inline distT="0" distB="0" distL="0" distR="0" wp14:anchorId="5660C2D4" wp14:editId="591F1E3D">
             <wp:extent cx="3688080" cy="1292948"/>
@@ -10504,7 +11069,6 @@
           <w:sz w:val="24"/>
           <w:szCs w:val="24"/>
         </w:rPr>
-        <w:lastRenderedPageBreak/>
         <w:t>A continuación, se realizará el análisis para los hombres. Se utilizó la semilla= 10101 y R=1000, con lo cual, se presenta la siguiente distribución:</w:t>
       </w:r>
     </w:p>
@@ -10586,6 +11150,7 @@
           <w:noProof/>
           <w:lang w:eastAsia="es-CO"/>
         </w:rPr>
+        <w:lastRenderedPageBreak/>
         <w:drawing>
           <wp:inline distT="0" distB="0" distL="0" distR="0" wp14:anchorId="5DA541BE" wp14:editId="27D7F2A3">
             <wp:extent cx="3143250" cy="1009650"/>
@@ -10772,7 +11337,6 @@
           <w:sz w:val="24"/>
           <w:szCs w:val="24"/>
         </w:rPr>
-        <w:lastRenderedPageBreak/>
         <w:t>Como se realizó en el punto 1.3, realizando la media a cada variable, se genera una nueva función, que complejiza el modelo, maximizando la función da como resultado:</w:t>
       </w:r>
     </w:p>
@@ -10999,6 +11563,7 @@
           <w:sz w:val="24"/>
           <w:szCs w:val="24"/>
         </w:rPr>
+        <w:lastRenderedPageBreak/>
         <w:t>Con respecto a lo encontrado en la función de ingresos considerando la edad y la edad al cuadrado, el resultado del punto 1.3 y los hallados en este punto son diferentes. Sin tener en cuenta el sexo, la edad máxima para recibir el ingreso mayor se encontró en 48 años; sin embargo, en este ejercicio realizado por los géneros aparte, da como resultado que las mujeres logran un ingreso mayor a menos edad que los hombres (43 vs 50 años), lo cual quiere decir que, en ese sentido, también existe una brecha entre hombres y mujeres, ya que las mujeres tienen menor tiempo para lograr el máximo de ingresos, según lo obtenido utilizando el Bootstrap.</w:t>
       </w:r>
       <w:r>
@@ -11053,16 +11618,7 @@
           <w:sz w:val="24"/>
           <w:szCs w:val="24"/>
         </w:rPr>
-        <w:t xml:space="preserve">En la base de datos, se encontró la variable: “Oficio”, la cual contiene 100 categorías describiendo los oficios de las personas encuestadas de la base de datos. Con el fin de realizar un análisis de la variable “características similares del trabajador y del puesto”, asumiremos que el oficio es la base para determinar la similitud en el trabajo. Ahora bien, como tener 100 categorías podría ser un número considerable para analizar, se decidió crear una nueva variable a partir del ingreso total y </w:t>
-      </w:r>
-      <w:r>
-        <w:rPr>
-          <w:rFonts w:ascii="Times New Roman" w:hAnsi="Times New Roman" w:cs="Times New Roman"/>
-          <w:sz w:val="24"/>
-          <w:szCs w:val="24"/>
-        </w:rPr>
-        <w:lastRenderedPageBreak/>
-        <w:t>del oficio para reducir estos oficios en 5 categorías. ¿Cómo se hizo dicha variable? Se describirá el proceso por el cual se creó la variable: “</w:t>
+        <w:t>En la base de datos, se encontró la variable: “Oficio”, la cual contiene 100 categorías describiendo los oficios de las personas encuestadas de la base de datos. Con el fin de realizar un análisis de la variable “características similares del trabajador y del puesto”, asumiremos que el oficio es la base para determinar la similitud en el trabajo. Ahora bien, como tener 100 categorías podría ser un número considerable para analizar, se decidió crear una nueva variable a partir del ingreso total y del oficio para reducir estos oficios en 5 categorías. ¿Cómo se hizo dicha variable? Se describirá el proceso por el cual se creó la variable: “</w:t>
       </w:r>
       <w:proofErr w:type="spellStart"/>
       <w:r>
@@ -11227,6 +11783,7 @@
           <w:sz w:val="24"/>
           <w:szCs w:val="24"/>
         </w:rPr>
+        <w:lastRenderedPageBreak/>
         <w:t>Para las personas con determinado oficio e ingreso promedio entre el 40% al 60%, se les asignó el número 3.</w:t>
       </w:r>
     </w:p>
@@ -11401,7 +11958,6 @@
           <w:noProof/>
           <w:lang w:eastAsia="es-CO"/>
         </w:rPr>
-        <w:lastRenderedPageBreak/>
         <w:drawing>
           <wp:inline distT="0" distB="0" distL="0" distR="0" wp14:anchorId="607C04F1" wp14:editId="10D66D31">
             <wp:extent cx="1967493" cy="3341914"/>
@@ -11651,6 +12207,7 @@
           <w:sz w:val="24"/>
           <w:szCs w:val="24"/>
         </w:rPr>
+        <w:lastRenderedPageBreak/>
         <w:t>Se realizó la regresión presentada</w:t>
       </w:r>
       <w:r>
@@ -12021,7 +12578,6 @@
           <w:sz w:val="24"/>
           <w:szCs w:val="24"/>
         </w:rPr>
-        <w:lastRenderedPageBreak/>
         <w:t xml:space="preserve">Se observa en la tabla que la variable categoría del oficio es relevante solo para los rangos de 2 a 5, es decir, cuando se tiene un ingreso mayor. Ahora bien, se observa que la variable </w:t>
       </w:r>
       <w:proofErr w:type="spellStart"/>
@@ -12305,6 +12861,7 @@
               <w:sz w:val="24"/>
               <w:szCs w:val="24"/>
             </w:rPr>
+            <w:lastRenderedPageBreak/>
             <m:t>sex_female=</m:t>
           </m:r>
           <m:r>
@@ -12557,7 +13114,6 @@
           <w:noProof/>
           <w:lang w:eastAsia="es-CO"/>
         </w:rPr>
-        <w:lastRenderedPageBreak/>
         <mc:AlternateContent>
           <mc:Choice Requires="wps">
             <w:drawing>
@@ -12621,7 +13177,7 @@
               </wp:anchor>
             </w:drawing>
           </mc:Choice>
-          <mc:Fallback xmlns:w16se="http://schemas.microsoft.com/office/word/2015/wordml/symex" xmlns:w16sdtdh="http://schemas.microsoft.com/office/word/2020/wordml/sdtdatahash" xmlns:w16="http://schemas.microsoft.com/office/word/2018/wordml" xmlns:w16cid="http://schemas.microsoft.com/office/word/2016/wordml/cid" xmlns:w16cex="http://schemas.microsoft.com/office/word/2018/wordml/cex" xmlns:am3d="http://schemas.microsoft.com/office/drawing/2017/model3d" xmlns:aink="http://schemas.microsoft.com/office/drawing/2016/ink" xmlns:cx8="http://schemas.microsoft.com/office/drawing/2016/5/14/chartex" xmlns:cx7="http://schemas.microsoft.com/office/drawing/2016/5/13/chartex" xmlns:cx6="http://schemas.microsoft.com/office/drawing/2016/5/12/chartex" xmlns:cx5="http://schemas.microsoft.com/office/drawing/2016/5/11/chartex" xmlns:cx4="http://schemas.microsoft.com/office/drawing/2016/5/10/chartex" xmlns:cx3="http://schemas.microsoft.com/office/drawing/2016/5/9/chartex" xmlns:cx2="http://schemas.microsoft.com/office/drawing/2015/10/21/chartex" xmlns:cx1="http://schemas.microsoft.com/office/drawing/2015/9/8/chartex" xmlns:cx="http://schemas.microsoft.com/office/drawing/2014/chartex">
+          <mc:Fallback>
             <w:pict>
               <v:oval w14:anchorId="4E998E94" id="Elipse 54" o:spid="_x0000_s1026" style="position:absolute;margin-left:339.6pt;margin-top:119.4pt;width:62.4pt;height:25.8pt;z-index:251662336;visibility:visible;mso-wrap-style:square;mso-wrap-distance-left:9pt;mso-wrap-distance-top:0;mso-wrap-distance-right:9pt;mso-wrap-distance-bottom:0;mso-position-horizontal:absolute;mso-position-horizontal-relative:text;mso-position-vertical:absolute;mso-position-vertical-relative:text;v-text-anchor:middle" o:gfxdata="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" filled="f" strokecolor="red" strokeweight="1pt">
                 <v:stroke joinstyle="miter"/>
@@ -12727,6 +13283,7 @@
           <w:noProof/>
           <w:lang w:eastAsia="es-CO"/>
         </w:rPr>
+        <w:lastRenderedPageBreak/>
         <mc:AlternateContent>
           <mc:Choice Requires="wps">
             <w:drawing>
@@ -12790,7 +13347,7 @@
               </wp:anchor>
             </w:drawing>
           </mc:Choice>
-          <mc:Fallback xmlns:w16se="http://schemas.microsoft.com/office/word/2015/wordml/symex" xmlns:w16sdtdh="http://schemas.microsoft.com/office/word/2020/wordml/sdtdatahash" xmlns:w16="http://schemas.microsoft.com/office/word/2018/wordml" xmlns:w16cid="http://schemas.microsoft.com/office/word/2016/wordml/cid" xmlns:w16cex="http://schemas.microsoft.com/office/word/2018/wordml/cex" xmlns:am3d="http://schemas.microsoft.com/office/drawing/2017/model3d" xmlns:aink="http://schemas.microsoft.com/office/drawing/2016/ink" xmlns:cx8="http://schemas.microsoft.com/office/drawing/2016/5/14/chartex" xmlns:cx7="http://schemas.microsoft.com/office/drawing/2016/5/13/chartex" xmlns:cx6="http://schemas.microsoft.com/office/drawing/2016/5/12/chartex" xmlns:cx5="http://schemas.microsoft.com/office/drawing/2016/5/11/chartex" xmlns:cx4="http://schemas.microsoft.com/office/drawing/2016/5/10/chartex" xmlns:cx3="http://schemas.microsoft.com/office/drawing/2016/5/9/chartex" xmlns:cx2="http://schemas.microsoft.com/office/drawing/2015/10/21/chartex" xmlns:cx1="http://schemas.microsoft.com/office/drawing/2015/9/8/chartex" xmlns:cx="http://schemas.microsoft.com/office/drawing/2014/chartex">
+          <mc:Fallback>
             <w:pict>
               <v:oval w14:anchorId="2030D195" id="Elipse 57" o:spid="_x0000_s1026" style="position:absolute;margin-left:366pt;margin-top:120.1pt;width:62.4pt;height:25.8pt;z-index:251666432;visibility:visible;mso-wrap-style:square;mso-wrap-distance-left:9pt;mso-wrap-distance-top:0;mso-wrap-distance-right:9pt;mso-wrap-distance-bottom:0;mso-position-horizontal:absolute;mso-position-horizontal-relative:text;mso-position-vertical:absolute;mso-position-vertical-relative:text;v-text-anchor:middle" o:gfxdata="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" filled="f" strokecolor="red" strokeweight="1pt">
                 <v:stroke joinstyle="miter"/>
@@ -12867,7 +13424,7 @@
               </wp:anchor>
             </w:drawing>
           </mc:Choice>
-          <mc:Fallback xmlns:w16se="http://schemas.microsoft.com/office/word/2015/wordml/symex" xmlns:w16sdtdh="http://schemas.microsoft.com/office/word/2020/wordml/sdtdatahash" xmlns:w16="http://schemas.microsoft.com/office/word/2018/wordml" xmlns:w16cid="http://schemas.microsoft.com/office/word/2016/wordml/cid" xmlns:w16cex="http://schemas.microsoft.com/office/word/2018/wordml/cex" xmlns:am3d="http://schemas.microsoft.com/office/drawing/2017/model3d" xmlns:aink="http://schemas.microsoft.com/office/drawing/2016/ink" xmlns:cx8="http://schemas.microsoft.com/office/drawing/2016/5/14/chartex" xmlns:cx7="http://schemas.microsoft.com/office/drawing/2016/5/13/chartex" xmlns:cx6="http://schemas.microsoft.com/office/drawing/2016/5/12/chartex" xmlns:cx5="http://schemas.microsoft.com/office/drawing/2016/5/11/chartex" xmlns:cx4="http://schemas.microsoft.com/office/drawing/2016/5/10/chartex" xmlns:cx3="http://schemas.microsoft.com/office/drawing/2016/5/9/chartex" xmlns:cx2="http://schemas.microsoft.com/office/drawing/2015/10/21/chartex" xmlns:cx1="http://schemas.microsoft.com/office/drawing/2015/9/8/chartex" xmlns:cx="http://schemas.microsoft.com/office/drawing/2014/chartex">
+          <mc:Fallback>
             <w:pict>
               <v:oval w14:anchorId="332A4FB8" id="Elipse 56" o:spid="_x0000_s1026" style="position:absolute;margin-left:96.6pt;margin-top:28.9pt;width:62.4pt;height:25.8pt;z-index:251664384;visibility:visible;mso-wrap-style:square;mso-wrap-distance-left:9pt;mso-wrap-distance-top:0;mso-wrap-distance-right:9pt;mso-wrap-distance-bottom:0;mso-position-horizontal:absolute;mso-position-horizontal-relative:text;mso-position-vertical:absolute;mso-position-vertical-relative:text;v-text-anchor:middle" o:gfxdata="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" filled="f" strokecolor="red" strokeweight="1pt">
                 <v:stroke joinstyle="miter"/>
@@ -12947,18 +13504,7 @@
           <w:sz w:val="24"/>
           <w:szCs w:val="24"/>
         </w:rPr>
-        <w:t xml:space="preserve">¿Cómo debemos interpretar el coeficiente β2? ¿Qué tan bueno es este modelo en ajuste de muestra? ¿Se reduce la brecha? ¿Es esta </w:t>
-      </w:r>
-      <w:r>
-        <w:rPr>
-          <w:rFonts w:ascii="Times New Roman" w:hAnsi="Times New Roman" w:cs="Times New Roman"/>
-          <w:b/>
-          <w:bCs/>
-          <w:sz w:val="24"/>
-          <w:szCs w:val="24"/>
-        </w:rPr>
-        <w:lastRenderedPageBreak/>
-        <w:t>evidencia de que la brecha es un problema de selección y no un "problema de discriminación"?</w:t>
+        <w:t>¿Cómo debemos interpretar el coeficiente β2? ¿Qué tan bueno es este modelo en ajuste de muestra? ¿Se reduce la brecha? ¿Es esta evidencia de que la brecha es un problema de selección y no un "problema de discriminación"?</w:t>
       </w:r>
     </w:p>
     <w:p>
@@ -13086,6 +13632,7 @@
         <w:t>set.seed</w:t>
       </w:r>
       <w:proofErr w:type="spellEnd"/>
+      <w:proofErr w:type="gramEnd"/>
       <w:r>
         <w:rPr>
           <w:rFonts w:ascii="Times New Roman" w:hAnsi="Times New Roman" w:cs="Times New Roman"/>
@@ -13094,18 +13641,7 @@
           <w:sz w:val="24"/>
           <w:szCs w:val="24"/>
         </w:rPr>
-        <w:t>(</w:t>
-      </w:r>
-      <w:proofErr w:type="gramEnd"/>
-      <w:r>
-        <w:rPr>
-          <w:rFonts w:ascii="Times New Roman" w:hAnsi="Times New Roman" w:cs="Times New Roman"/>
-          <w:b/>
-          <w:bCs/>
-          <w:sz w:val="24"/>
-          <w:szCs w:val="24"/>
-        </w:rPr>
-        <w:t>10101), donde 10101 es la semilla).</w:t>
+        <w:t>(10101), donde 10101 es la semilla).</w:t>
       </w:r>
     </w:p>
     <w:p>
@@ -13186,7 +13722,18 @@
           <w:sz w:val="24"/>
           <w:szCs w:val="24"/>
         </w:rPr>
-        <w:t>En las secciones anteriores, los modelos estimados tenían diferentes transformaciones de la variable dependiente. En este punto, explora también otras transformaciones de tus variables independientes. Por ejemplo, puede incluir términos polinómicos de ciertos controles o interacciones de estos. Pruebe al menos cinco (5) modelos que aumentan en complejidad.</w:t>
+        <w:t xml:space="preserve">En las secciones anteriores, los modelos estimados tenían diferentes transformaciones de la variable dependiente. En este punto, explora </w:t>
+      </w:r>
+      <w:r>
+        <w:rPr>
+          <w:rFonts w:ascii="Times New Roman" w:hAnsi="Times New Roman" w:cs="Times New Roman"/>
+          <w:b/>
+          <w:bCs/>
+          <w:sz w:val="24"/>
+          <w:szCs w:val="24"/>
+        </w:rPr>
+        <w:lastRenderedPageBreak/>
+        <w:t>también otras transformaciones de tus variables independientes. Por ejemplo, puede incluir términos polinómicos de ciertos controles o interacciones de estos. Pruebe al menos cinco (5) modelos que aumentan en complejidad.</w:t>
       </w:r>
     </w:p>
     <w:p>
@@ -13650,7 +14197,7 @@
 </file>
 
 <file path=word/numbering.xml><?xml version="1.0" encoding="utf-8"?>
-<w:numbering xmlns:wpc="http://schemas.microsoft.com/office/word/2010/wordprocessingCanvas" xmlns:mc="http://schemas.openxmlformats.org/markup-compatibility/2006" xmlns:o="urn:schemas-microsoft-com:office:office" xmlns:r="http://schemas.openxmlformats.org/officeDocument/2006/relationships" xmlns:m="http://schemas.openxmlformats.org/officeDocument/2006/math" xmlns:v="urn:schemas-microsoft-com:vml" xmlns:wp14="http://schemas.microsoft.com/office/word/2010/wordprocessingDrawing" xmlns:wp="http://schemas.openxmlformats.org/drawingml/2006/wordprocessingDrawing" xmlns:w10="urn:schemas-microsoft-com:office:word" xmlns:w="http://schemas.openxmlformats.org/wordprocessingml/2006/main" xmlns:w14="http://schemas.microsoft.com/office/word/2010/wordml" xmlns:w15="http://schemas.microsoft.com/office/word/2012/wordml" xmlns:wpg="http://schemas.microsoft.com/office/word/2010/wordprocessingGroup" xmlns:wpi="http://schemas.microsoft.com/office/word/2010/wordprocessingInk" xmlns:wne="http://schemas.microsoft.com/office/word/2006/wordml" xmlns:wps="http://schemas.microsoft.com/office/word/2010/wordprocessingShape" mc:Ignorable="w14 w15 wp14">
+<w:numbering xmlns:wpc="http://schemas.microsoft.com/office/word/2010/wordprocessingCanvas" xmlns:cx="http://schemas.microsoft.com/office/drawing/2014/chartex" xmlns:cx1="http://schemas.microsoft.com/office/drawing/2015/9/8/chartex" xmlns:cx2="http://schemas.microsoft.com/office/drawing/2015/10/21/chartex" xmlns:cx3="http://schemas.microsoft.com/office/drawing/2016/5/9/chartex" xmlns:cx4="http://schemas.microsoft.com/office/drawing/2016/5/10/chartex" xmlns:cx5="http://schemas.microsoft.com/office/drawing/2016/5/11/chartex" xmlns:cx6="http://schemas.microsoft.com/office/drawing/2016/5/12/chartex" xmlns:cx7="http://schemas.microsoft.com/office/drawing/2016/5/13/chartex" xmlns:cx8="http://schemas.microsoft.com/office/drawing/2016/5/14/chartex" xmlns:mc="http://schemas.openxmlformats.org/markup-compatibility/2006" xmlns:aink="http://schemas.microsoft.com/office/drawing/2016/ink" xmlns:am3d="http://schemas.microsoft.com/office/drawing/2017/model3d" xmlns:o="urn:schemas-microsoft-com:office:office" xmlns:r="http://schemas.openxmlformats.org/officeDocument/2006/relationships" xmlns:m="http://schemas.openxmlformats.org/officeDocument/2006/math" xmlns:v="urn:schemas-microsoft-com:vml" xmlns:wp14="http://schemas.microsoft.com/office/word/2010/wordprocessingDrawing" xmlns:wp="http://schemas.openxmlformats.org/drawingml/2006/wordprocessingDrawing" xmlns:w10="urn:schemas-microsoft-com:office:word" xmlns:w="http://schemas.openxmlformats.org/wordprocessingml/2006/main" xmlns:w14="http://schemas.microsoft.com/office/word/2010/wordml" xmlns:w15="http://schemas.microsoft.com/office/word/2012/wordml" xmlns:w16cex="http://schemas.microsoft.com/office/word/2018/wordml/cex" xmlns:w16cid="http://schemas.microsoft.com/office/word/2016/wordml/cid" xmlns:w16="http://schemas.microsoft.com/office/word/2018/wordml" xmlns:w16sdtdh="http://schemas.microsoft.com/office/word/2020/wordml/sdtdatahash" xmlns:w16se="http://schemas.microsoft.com/office/word/2015/wordml/symex" xmlns:wpg="http://schemas.microsoft.com/office/word/2010/wordprocessingGroup" xmlns:wpi="http://schemas.microsoft.com/office/word/2010/wordprocessingInk" xmlns:wne="http://schemas.microsoft.com/office/word/2006/wordml" xmlns:wps="http://schemas.microsoft.com/office/word/2010/wordprocessingShape" mc:Ignorable="w14 w15 w16se w16cid w16 w16cex w16sdtdh wp14">
   <w:abstractNum w:abstractNumId="0" w15:restartNumberingAfterBreak="0">
     <w:nsid w:val="01D04927"/>
     <w:multiLevelType w:val="hybridMultilevel"/>
@@ -14686,7 +15233,7 @@
 </file>
 
 <file path=word/styles.xml><?xml version="1.0" encoding="utf-8"?>
-<w:styles xmlns:mc="http://schemas.openxmlformats.org/markup-compatibility/2006" xmlns:r="http://schemas.openxmlformats.org/officeDocument/2006/relationships" xmlns:w="http://schemas.openxmlformats.org/wordprocessingml/2006/main" xmlns:w14="http://schemas.microsoft.com/office/word/2010/wordml" xmlns:w15="http://schemas.microsoft.com/office/word/2012/wordml" mc:Ignorable="w14 w15">
+<w:styles xmlns:mc="http://schemas.openxmlformats.org/markup-compatibility/2006" xmlns:r="http://schemas.openxmlformats.org/officeDocument/2006/relationships" xmlns:w="http://schemas.openxmlformats.org/wordprocessingml/2006/main" xmlns:w14="http://schemas.microsoft.com/office/word/2010/wordml" xmlns:w15="http://schemas.microsoft.com/office/word/2012/wordml" xmlns:w16cex="http://schemas.microsoft.com/office/word/2018/wordml/cex" xmlns:w16cid="http://schemas.microsoft.com/office/word/2016/wordml/cid" xmlns:w16="http://schemas.microsoft.com/office/word/2018/wordml" xmlns:w16sdtdh="http://schemas.microsoft.com/office/word/2020/wordml/sdtdatahash" xmlns:w16se="http://schemas.microsoft.com/office/word/2015/wordml/symex" mc:Ignorable="w14 w15 w16se w16cid w16 w16cex w16sdtdh">
   <w:docDefaults>
     <w:rPrDefault>
       <w:rPr>
@@ -14702,7 +15249,7 @@
       </w:pPr>
     </w:pPrDefault>
   </w:docDefaults>
-  <w:latentStyles w:defLockedState="0" w:defUIPriority="99" w:defSemiHidden="0" w:defUnhideWhenUsed="0" w:defQFormat="0" w:count="371">
+  <w:latentStyles w:defLockedState="0" w:defUIPriority="99" w:defSemiHidden="0" w:defUnhideWhenUsed="0" w:defQFormat="0" w:count="376">
     <w:lsdException w:name="Normal" w:uiPriority="0" w:qFormat="1"/>
     <w:lsdException w:name="heading 1" w:uiPriority="9" w:qFormat="1"/>
     <w:lsdException w:name="heading 2" w:semiHidden="1" w:uiPriority="9" w:unhideWhenUsed="1" w:qFormat="1"/>
@@ -14808,7 +15355,6 @@
     <w:lsdException w:name="HTML Sample" w:semiHidden="1" w:unhideWhenUsed="1"/>
     <w:lsdException w:name="HTML Typewriter" w:semiHidden="1" w:unhideWhenUsed="1"/>
     <w:lsdException w:name="HTML Variable" w:semiHidden="1" w:unhideWhenUsed="1"/>
-    <w:lsdException w:name="Normal Table" w:semiHidden="1" w:unhideWhenUsed="1"/>
     <w:lsdException w:name="annotation subject" w:semiHidden="1" w:unhideWhenUsed="1"/>
     <w:lsdException w:name="No List" w:semiHidden="1" w:unhideWhenUsed="1"/>
     <w:lsdException w:name="Outline List 1" w:semiHidden="1" w:unhideWhenUsed="1"/>
@@ -14851,11 +15397,8 @@
     <w:lsdException w:name="Table Contemporary" w:semiHidden="1" w:unhideWhenUsed="1"/>
     <w:lsdException w:name="Table Elegant" w:semiHidden="1" w:unhideWhenUsed="1"/>
     <w:lsdException w:name="Table Professional" w:semiHidden="1" w:unhideWhenUsed="1"/>
-    <w:lsdException w:name="Table Subtle 1" w:semiHidden="1" w:unhideWhenUsed="1"/>
     <w:lsdException w:name="Table Subtle 2" w:semiHidden="1" w:unhideWhenUsed="1"/>
     <w:lsdException w:name="Table Web 1" w:semiHidden="1" w:unhideWhenUsed="1"/>
-    <w:lsdException w:name="Table Web 2" w:semiHidden="1" w:unhideWhenUsed="1"/>
-    <w:lsdException w:name="Table Web 3" w:semiHidden="1" w:unhideWhenUsed="1"/>
     <w:lsdException w:name="Balloon Text" w:semiHidden="1" w:unhideWhenUsed="1"/>
     <w:lsdException w:name="Table Grid" w:uiPriority="39"/>
     <w:lsdException w:name="Table Theme" w:semiHidden="1" w:unhideWhenUsed="1"/>
@@ -15074,6 +15617,11 @@
     <w:lsdException w:name="List Table 5 Dark Accent 6" w:uiPriority="50"/>
     <w:lsdException w:name="List Table 6 Colorful Accent 6" w:uiPriority="51"/>
     <w:lsdException w:name="List Table 7 Colorful Accent 6" w:uiPriority="52"/>
+    <w:lsdException w:name="Mention" w:semiHidden="1" w:unhideWhenUsed="1"/>
+    <w:lsdException w:name="Smart Hyperlink" w:semiHidden="1" w:unhideWhenUsed="1"/>
+    <w:lsdException w:name="Hashtag" w:semiHidden="1" w:unhideWhenUsed="1"/>
+    <w:lsdException w:name="Unresolved Mention" w:semiHidden="1" w:unhideWhenUsed="1"/>
+    <w:lsdException w:name="Smart Link" w:semiHidden="1" w:unhideWhenUsed="1"/>
   </w:latentStyles>
   <w:style w:type="paragraph" w:default="1" w:styleId="Normal">
     <w:name w:val="Normal"/>

</xml_diff>

<commit_message>
Cambios en el Github
Como ya estamos prontas a entregar el trabajo, se está organizando el repositorio y el archivo word.
</commit_message>
<xml_diff>
--- a/Documentos/Problem Set 1.docx
+++ b/Documentos/Problem Set 1.docx
@@ -296,6 +296,7 @@
     <w:p>
       <w:pPr>
         <w:spacing w:line="360" w:lineRule="auto"/>
+        <w:jc w:val="both"/>
         <w:rPr>
           <w:rFonts w:ascii="Times New Roman" w:hAnsi="Times New Roman" w:cs="Times New Roman"/>
           <w:sz w:val="24"/>
@@ -320,8 +321,106 @@
           <w:szCs w:val="24"/>
           <w:shd w:val="clear" w:color="auto" w:fill="FFFFFF"/>
         </w:rPr>
-        <w:t>El siguiente documento presenta XXXXXXXX. El repositorio GitHub del siguiente documento se encuentra en el siguiente link:</w:t>
-      </w:r>
+        <w:t xml:space="preserve">El siguiente documento presenta </w:t>
+      </w:r>
+      <w:r>
+        <w:rPr>
+          <w:rFonts w:ascii="Times New Roman" w:hAnsi="Times New Roman" w:cs="Times New Roman"/>
+          <w:sz w:val="24"/>
+          <w:szCs w:val="24"/>
+          <w:shd w:val="clear" w:color="auto" w:fill="FFFFFF"/>
+        </w:rPr>
+        <w:t xml:space="preserve">la solución al  </w:t>
+      </w:r>
+      <w:proofErr w:type="spellStart"/>
+      <w:r>
+        <w:rPr>
+          <w:rFonts w:ascii="Times New Roman" w:hAnsi="Times New Roman" w:cs="Times New Roman"/>
+          <w:sz w:val="24"/>
+          <w:szCs w:val="24"/>
+          <w:shd w:val="clear" w:color="auto" w:fill="FFFFFF"/>
+        </w:rPr>
+        <w:t>Problem</w:t>
+      </w:r>
+      <w:proofErr w:type="spellEnd"/>
+      <w:r>
+        <w:rPr>
+          <w:rFonts w:ascii="Times New Roman" w:hAnsi="Times New Roman" w:cs="Times New Roman"/>
+          <w:sz w:val="24"/>
+          <w:szCs w:val="24"/>
+          <w:shd w:val="clear" w:color="auto" w:fill="FFFFFF"/>
+        </w:rPr>
+        <w:t xml:space="preserve"> Set 1 de la clase Big Data, en donde se aplicaron diversos conceptos y herramientas para la predicción de modelos, el manejo de bases de datos grandes, entre otros</w:t>
+      </w:r>
+      <w:r>
+        <w:rPr>
+          <w:rFonts w:ascii="Times New Roman" w:hAnsi="Times New Roman" w:cs="Times New Roman"/>
+          <w:sz w:val="24"/>
+          <w:szCs w:val="24"/>
+          <w:shd w:val="clear" w:color="auto" w:fill="FFFFFF"/>
+        </w:rPr>
+        <w:t xml:space="preserve">. El repositorio </w:t>
+      </w:r>
+      <w:proofErr w:type="spellStart"/>
+      <w:r>
+        <w:rPr>
+          <w:rFonts w:ascii="Times New Roman" w:hAnsi="Times New Roman" w:cs="Times New Roman"/>
+          <w:sz w:val="24"/>
+          <w:szCs w:val="24"/>
+          <w:shd w:val="clear" w:color="auto" w:fill="FFFFFF"/>
+        </w:rPr>
+        <w:t>GitHub</w:t>
+      </w:r>
+      <w:proofErr w:type="spellEnd"/>
+      <w:r>
+        <w:rPr>
+          <w:rFonts w:ascii="Times New Roman" w:hAnsi="Times New Roman" w:cs="Times New Roman"/>
+          <w:sz w:val="24"/>
+          <w:szCs w:val="24"/>
+          <w:shd w:val="clear" w:color="auto" w:fill="FFFFFF"/>
+        </w:rPr>
+        <w:t xml:space="preserve"> </w:t>
+      </w:r>
+      <w:r>
+        <w:rPr>
+          <w:rFonts w:ascii="Times New Roman" w:hAnsi="Times New Roman" w:cs="Times New Roman"/>
+          <w:sz w:val="24"/>
+          <w:szCs w:val="24"/>
+          <w:shd w:val="clear" w:color="auto" w:fill="FFFFFF"/>
+        </w:rPr>
+        <w:t xml:space="preserve">se encuentra este documento y el código R, en donde se generaron todos los resultados. Este repositorio </w:t>
+      </w:r>
+      <w:r>
+        <w:rPr>
+          <w:rFonts w:ascii="Times New Roman" w:hAnsi="Times New Roman" w:cs="Times New Roman"/>
+          <w:sz w:val="24"/>
+          <w:szCs w:val="24"/>
+          <w:shd w:val="clear" w:color="auto" w:fill="FFFFFF"/>
+        </w:rPr>
+        <w:t>se encuentra en el siguiente link:</w:t>
+      </w:r>
+      <w:r>
+        <w:rPr>
+          <w:rFonts w:ascii="Times New Roman" w:hAnsi="Times New Roman" w:cs="Times New Roman"/>
+          <w:sz w:val="24"/>
+          <w:szCs w:val="24"/>
+          <w:shd w:val="clear" w:color="auto" w:fill="FFFFFF"/>
+        </w:rPr>
+        <w:t xml:space="preserve"> </w:t>
+      </w:r>
+      <w:hyperlink r:id="rId7" w:history="1">
+        <w:r>
+          <w:rPr>
+            <w:rStyle w:val="Hipervnculo"/>
+          </w:rPr>
+          <w:t>https://github.com/mvgaona/Taller-1</w:t>
+        </w:r>
+      </w:hyperlink>
+      <w:r>
+        <w:t xml:space="preserve"> </w:t>
+      </w:r>
+      <w:bookmarkStart w:id="0" w:name="_GoBack"/>
+      <w:bookmarkEnd w:id="0"/>
     </w:p>
     <w:p>
       <w:pPr>
@@ -550,6 +649,7 @@
           <w:sz w:val="24"/>
           <w:szCs w:val="24"/>
         </w:rPr>
+        <w:lastRenderedPageBreak/>
         <w:t>Los datos fueron extraídos de cada uno de los 10 enlaces presentados en el sitio web. El código utilizado se encuentra en el archivo: “</w:t>
       </w:r>
       <w:r>
@@ -634,16 +734,7 @@
           <w:sz w:val="24"/>
           <w:szCs w:val="24"/>
         </w:rPr>
-        <w:t xml:space="preserve">, luego de hacer una inspección </w:t>
-      </w:r>
-      <w:r>
-        <w:rPr>
-          <w:rFonts w:ascii="Times New Roman" w:hAnsi="Times New Roman" w:cs="Times New Roman"/>
-          <w:sz w:val="24"/>
-          <w:szCs w:val="24"/>
-        </w:rPr>
-        <w:lastRenderedPageBreak/>
-        <w:t xml:space="preserve">previa del código </w:t>
+        <w:t xml:space="preserve">, luego de hacer una inspección previa del código </w:t>
       </w:r>
       <w:proofErr w:type="spellStart"/>
       <w:r>
@@ -785,7 +876,7 @@
               </wp:anchor>
             </w:drawing>
           </mc:Choice>
-          <mc:Fallback xmlns:cx="http://schemas.microsoft.com/office/drawing/2014/chartex" xmlns:cx1="http://schemas.microsoft.com/office/drawing/2015/9/8/chartex" xmlns:cx2="http://schemas.microsoft.com/office/drawing/2015/10/21/chartex" xmlns:cx3="http://schemas.microsoft.com/office/drawing/2016/5/9/chartex" xmlns:cx4="http://schemas.microsoft.com/office/drawing/2016/5/10/chartex" xmlns:cx5="http://schemas.microsoft.com/office/drawing/2016/5/11/chartex" xmlns:cx6="http://schemas.microsoft.com/office/drawing/2016/5/12/chartex" xmlns:cx7="http://schemas.microsoft.com/office/drawing/2016/5/13/chartex" xmlns:cx8="http://schemas.microsoft.com/office/drawing/2016/5/14/chartex" xmlns:aink="http://schemas.microsoft.com/office/drawing/2016/ink" xmlns:am3d="http://schemas.microsoft.com/office/drawing/2017/model3d" xmlns:w16cex="http://schemas.microsoft.com/office/word/2018/wordml/cex" xmlns:w16cid="http://schemas.microsoft.com/office/word/2016/wordml/cid" xmlns:w16="http://schemas.microsoft.com/office/word/2018/wordml" xmlns:w16sdtdh="http://schemas.microsoft.com/office/word/2020/wordml/sdtdatahash" xmlns:w16se="http://schemas.microsoft.com/office/word/2015/wordml/symex">
+          <mc:Fallback xmlns:w16se="http://schemas.microsoft.com/office/word/2015/wordml/symex" xmlns:w16sdtdh="http://schemas.microsoft.com/office/word/2020/wordml/sdtdatahash" xmlns:w16="http://schemas.microsoft.com/office/word/2018/wordml" xmlns:w16cid="http://schemas.microsoft.com/office/word/2016/wordml/cid" xmlns:w16cex="http://schemas.microsoft.com/office/word/2018/wordml/cex" xmlns:am3d="http://schemas.microsoft.com/office/drawing/2017/model3d" xmlns:aink="http://schemas.microsoft.com/office/drawing/2016/ink" xmlns:cx8="http://schemas.microsoft.com/office/drawing/2016/5/14/chartex" xmlns:cx7="http://schemas.microsoft.com/office/drawing/2016/5/13/chartex" xmlns:cx6="http://schemas.microsoft.com/office/drawing/2016/5/12/chartex" xmlns:cx5="http://schemas.microsoft.com/office/drawing/2016/5/11/chartex" xmlns:cx4="http://schemas.microsoft.com/office/drawing/2016/5/10/chartex" xmlns:cx3="http://schemas.microsoft.com/office/drawing/2016/5/9/chartex" xmlns:cx2="http://schemas.microsoft.com/office/drawing/2015/10/21/chartex" xmlns:cx1="http://schemas.microsoft.com/office/drawing/2015/9/8/chartex" xmlns:cx="http://schemas.microsoft.com/office/drawing/2014/chartex">
             <w:pict>
               <v:oval w14:anchorId="365C1DC9" id="Elipse 2" o:spid="_x0000_s1026" style="position:absolute;margin-left:96pt;margin-top:191.4pt;width:211.8pt;height:27pt;z-index:251659264;visibility:visible;mso-wrap-style:square;mso-wrap-distance-left:9pt;mso-wrap-distance-top:0;mso-wrap-distance-right:9pt;mso-wrap-distance-bottom:0;mso-position-horizontal:absolute;mso-position-horizontal-relative:text;mso-position-vertical:absolute;mso-position-vertical-relative:text;v-text-anchor:middle" o:gfxdata="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" filled="f" strokecolor="#ffc000" strokeweight="1pt">
                 <v:stroke joinstyle="miter"/>
@@ -815,7 +906,7 @@
                     <pic:cNvPicPr/>
                   </pic:nvPicPr>
                   <pic:blipFill>
-                    <a:blip r:embed="rId7"/>
+                    <a:blip r:embed="rId8"/>
                     <a:stretch>
                       <a:fillRect/>
                     </a:stretch>
@@ -954,7 +1045,7 @@
               </wp:anchor>
             </w:drawing>
           </mc:Choice>
-          <mc:Fallback xmlns:cx="http://schemas.microsoft.com/office/drawing/2014/chartex" xmlns:cx1="http://schemas.microsoft.com/office/drawing/2015/9/8/chartex" xmlns:cx2="http://schemas.microsoft.com/office/drawing/2015/10/21/chartex" xmlns:cx3="http://schemas.microsoft.com/office/drawing/2016/5/9/chartex" xmlns:cx4="http://schemas.microsoft.com/office/drawing/2016/5/10/chartex" xmlns:cx5="http://schemas.microsoft.com/office/drawing/2016/5/11/chartex" xmlns:cx6="http://schemas.microsoft.com/office/drawing/2016/5/12/chartex" xmlns:cx7="http://schemas.microsoft.com/office/drawing/2016/5/13/chartex" xmlns:cx8="http://schemas.microsoft.com/office/drawing/2016/5/14/chartex" xmlns:aink="http://schemas.microsoft.com/office/drawing/2016/ink" xmlns:am3d="http://schemas.microsoft.com/office/drawing/2017/model3d" xmlns:w16cex="http://schemas.microsoft.com/office/word/2018/wordml/cex" xmlns:w16cid="http://schemas.microsoft.com/office/word/2016/wordml/cid" xmlns:w16="http://schemas.microsoft.com/office/word/2018/wordml" xmlns:w16sdtdh="http://schemas.microsoft.com/office/word/2020/wordml/sdtdatahash" xmlns:w16se="http://schemas.microsoft.com/office/word/2015/wordml/symex">
+          <mc:Fallback xmlns:w16se="http://schemas.microsoft.com/office/word/2015/wordml/symex" xmlns:w16sdtdh="http://schemas.microsoft.com/office/word/2020/wordml/sdtdatahash" xmlns:w16="http://schemas.microsoft.com/office/word/2018/wordml" xmlns:w16cid="http://schemas.microsoft.com/office/word/2016/wordml/cid" xmlns:w16cex="http://schemas.microsoft.com/office/word/2018/wordml/cex" xmlns:am3d="http://schemas.microsoft.com/office/drawing/2017/model3d" xmlns:aink="http://schemas.microsoft.com/office/drawing/2016/ink" xmlns:cx8="http://schemas.microsoft.com/office/drawing/2016/5/14/chartex" xmlns:cx7="http://schemas.microsoft.com/office/drawing/2016/5/13/chartex" xmlns:cx6="http://schemas.microsoft.com/office/drawing/2016/5/12/chartex" xmlns:cx5="http://schemas.microsoft.com/office/drawing/2016/5/11/chartex" xmlns:cx4="http://schemas.microsoft.com/office/drawing/2016/5/10/chartex" xmlns:cx3="http://schemas.microsoft.com/office/drawing/2016/5/9/chartex" xmlns:cx2="http://schemas.microsoft.com/office/drawing/2015/10/21/chartex" xmlns:cx1="http://schemas.microsoft.com/office/drawing/2015/9/8/chartex" xmlns:cx="http://schemas.microsoft.com/office/drawing/2014/chartex">
             <w:pict>
               <v:oval w14:anchorId="1D4F3B09" id="Elipse 4" o:spid="_x0000_s1026" style="position:absolute;margin-left:79.2pt;margin-top:125.65pt;width:138.6pt;height:17.4pt;z-index:251661312;visibility:visible;mso-wrap-style:square;mso-width-percent:0;mso-height-percent:0;mso-wrap-distance-left:9pt;mso-wrap-distance-top:0;mso-wrap-distance-right:9pt;mso-wrap-distance-bottom:0;mso-position-horizontal:absolute;mso-position-horizontal-relative:text;mso-position-vertical:absolute;mso-position-vertical-relative:text;mso-width-percent:0;mso-height-percent:0;mso-width-relative:margin;mso-height-relative:margin;v-text-anchor:middle" o:gfxdata="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" filled="f" strokecolor="#ffc000" strokeweight="1pt">
                 <v:stroke joinstyle="miter"/>
@@ -984,7 +1075,7 @@
                     <pic:cNvPicPr/>
                   </pic:nvPicPr>
                   <pic:blipFill>
-                    <a:blip r:embed="rId8"/>
+                    <a:blip r:embed="rId9"/>
                     <a:stretch>
                       <a:fillRect/>
                     </a:stretch>
@@ -1920,7 +2011,7 @@
         </w:rPr>
         <w:t xml:space="preserve"> 1 (</w:t>
       </w:r>
-      <w:hyperlink r:id="rId9" w:history="1">
+      <w:hyperlink r:id="rId10" w:history="1">
         <w:r>
           <w:rPr>
             <w:rStyle w:val="Hipervnculo"/>
@@ -3283,100 +3374,6 @@
             <wp:extent cx="5943600" cy="647065"/>
             <wp:effectExtent l="0" t="0" r="0" b="635"/>
             <wp:docPr id="36" name="Imagen 36"/>
-            <wp:cNvGraphicFramePr>
-              <a:graphicFrameLocks xmlns:a="http://schemas.openxmlformats.org/drawingml/2006/main" noChangeAspect="1"/>
-            </wp:cNvGraphicFramePr>
-            <a:graphic xmlns:a="http://schemas.openxmlformats.org/drawingml/2006/main">
-              <a:graphicData uri="http://schemas.openxmlformats.org/drawingml/2006/picture">
-                <pic:pic xmlns:pic="http://schemas.openxmlformats.org/drawingml/2006/picture">
-                  <pic:nvPicPr>
-                    <pic:cNvPr id="1" name=""/>
-                    <pic:cNvPicPr/>
-                  </pic:nvPicPr>
-                  <pic:blipFill>
-                    <a:blip r:embed="rId10"/>
-                    <a:stretch>
-                      <a:fillRect/>
-                    </a:stretch>
-                  </pic:blipFill>
-                  <pic:spPr>
-                    <a:xfrm>
-                      <a:off x="0" y="0"/>
-                      <a:ext cx="5943600" cy="647065"/>
-                    </a:xfrm>
-                    <a:prstGeom prst="rect">
-                      <a:avLst/>
-                    </a:prstGeom>
-                  </pic:spPr>
-                </pic:pic>
-              </a:graphicData>
-            </a:graphic>
-          </wp:inline>
-        </w:drawing>
-      </w:r>
-    </w:p>
-    <w:p>
-      <w:pPr>
-        <w:spacing w:line="240" w:lineRule="auto"/>
-        <w:jc w:val="both"/>
-        <w:rPr>
-          <w:rFonts w:ascii="Times New Roman" w:hAnsi="Times New Roman" w:cs="Times New Roman"/>
-          <w:iCs/>
-          <w:sz w:val="24"/>
-          <w:szCs w:val="24"/>
-        </w:rPr>
-      </w:pPr>
-      <w:r>
-        <w:rPr>
-          <w:rFonts w:ascii="Times New Roman" w:hAnsi="Times New Roman" w:cs="Times New Roman"/>
-          <w:iCs/>
-          <w:sz w:val="24"/>
-          <w:szCs w:val="24"/>
-        </w:rPr>
-        <w:t>Así mismo, se analiza el porcentaje de NA incluido en las variables “</w:t>
-      </w:r>
-      <w:proofErr w:type="spellStart"/>
-      <w:r>
-        <w:rPr>
-          <w:rFonts w:ascii="Times New Roman" w:hAnsi="Times New Roman" w:cs="Times New Roman"/>
-          <w:iCs/>
-          <w:sz w:val="24"/>
-          <w:szCs w:val="24"/>
-        </w:rPr>
-        <w:t>exp</w:t>
-      </w:r>
-      <w:proofErr w:type="spellEnd"/>
-      <w:r>
-        <w:rPr>
-          <w:rFonts w:ascii="Times New Roman" w:hAnsi="Times New Roman" w:cs="Times New Roman"/>
-          <w:iCs/>
-          <w:sz w:val="24"/>
-          <w:szCs w:val="24"/>
-        </w:rPr>
-        <w:t>” y “oficio”, en donde se observa que para  estas variables el 17,8% de la base de datos contiene NA.</w:t>
-      </w:r>
-    </w:p>
-    <w:p>
-      <w:pPr>
-        <w:spacing w:line="360" w:lineRule="auto"/>
-        <w:jc w:val="center"/>
-        <w:rPr>
-          <w:rFonts w:ascii="Times New Roman" w:hAnsi="Times New Roman" w:cs="Times New Roman"/>
-          <w:iCs/>
-          <w:sz w:val="24"/>
-          <w:szCs w:val="24"/>
-        </w:rPr>
-      </w:pPr>
-      <w:r>
-        <w:rPr>
-          <w:noProof/>
-          <w:lang w:eastAsia="es-CO"/>
-        </w:rPr>
-        <w:drawing>
-          <wp:inline distT="0" distB="0" distL="0" distR="0" wp14:anchorId="307F92B2" wp14:editId="292B8D82">
-            <wp:extent cx="1609725" cy="1419225"/>
-            <wp:effectExtent l="0" t="0" r="9525" b="9525"/>
-            <wp:docPr id="34" name="Imagen 34"/>
             <wp:cNvGraphicFramePr>
               <a:graphicFrameLocks xmlns:a="http://schemas.openxmlformats.org/drawingml/2006/main" noChangeAspect="1"/>
             </wp:cNvGraphicFramePr>
@@ -3396,6 +3393,100 @@
                   <pic:spPr>
                     <a:xfrm>
                       <a:off x="0" y="0"/>
+                      <a:ext cx="5943600" cy="647065"/>
+                    </a:xfrm>
+                    <a:prstGeom prst="rect">
+                      <a:avLst/>
+                    </a:prstGeom>
+                  </pic:spPr>
+                </pic:pic>
+              </a:graphicData>
+            </a:graphic>
+          </wp:inline>
+        </w:drawing>
+      </w:r>
+    </w:p>
+    <w:p>
+      <w:pPr>
+        <w:spacing w:line="240" w:lineRule="auto"/>
+        <w:jc w:val="both"/>
+        <w:rPr>
+          <w:rFonts w:ascii="Times New Roman" w:hAnsi="Times New Roman" w:cs="Times New Roman"/>
+          <w:iCs/>
+          <w:sz w:val="24"/>
+          <w:szCs w:val="24"/>
+        </w:rPr>
+      </w:pPr>
+      <w:r>
+        <w:rPr>
+          <w:rFonts w:ascii="Times New Roman" w:hAnsi="Times New Roman" w:cs="Times New Roman"/>
+          <w:iCs/>
+          <w:sz w:val="24"/>
+          <w:szCs w:val="24"/>
+        </w:rPr>
+        <w:t>Así mismo, se analiza el porcentaje de NA incluido en las variables “</w:t>
+      </w:r>
+      <w:proofErr w:type="spellStart"/>
+      <w:r>
+        <w:rPr>
+          <w:rFonts w:ascii="Times New Roman" w:hAnsi="Times New Roman" w:cs="Times New Roman"/>
+          <w:iCs/>
+          <w:sz w:val="24"/>
+          <w:szCs w:val="24"/>
+        </w:rPr>
+        <w:t>exp</w:t>
+      </w:r>
+      <w:proofErr w:type="spellEnd"/>
+      <w:r>
+        <w:rPr>
+          <w:rFonts w:ascii="Times New Roman" w:hAnsi="Times New Roman" w:cs="Times New Roman"/>
+          <w:iCs/>
+          <w:sz w:val="24"/>
+          <w:szCs w:val="24"/>
+        </w:rPr>
+        <w:t>” y “oficio”, en donde se observa que para  estas variables el 17,8% de la base de datos contiene NA.</w:t>
+      </w:r>
+    </w:p>
+    <w:p>
+      <w:pPr>
+        <w:spacing w:line="360" w:lineRule="auto"/>
+        <w:jc w:val="center"/>
+        <w:rPr>
+          <w:rFonts w:ascii="Times New Roman" w:hAnsi="Times New Roman" w:cs="Times New Roman"/>
+          <w:iCs/>
+          <w:sz w:val="24"/>
+          <w:szCs w:val="24"/>
+        </w:rPr>
+      </w:pPr>
+      <w:r>
+        <w:rPr>
+          <w:noProof/>
+          <w:lang w:eastAsia="es-CO"/>
+        </w:rPr>
+        <w:drawing>
+          <wp:inline distT="0" distB="0" distL="0" distR="0" wp14:anchorId="307F92B2" wp14:editId="292B8D82">
+            <wp:extent cx="1609725" cy="1419225"/>
+            <wp:effectExtent l="0" t="0" r="9525" b="9525"/>
+            <wp:docPr id="34" name="Imagen 34"/>
+            <wp:cNvGraphicFramePr>
+              <a:graphicFrameLocks xmlns:a="http://schemas.openxmlformats.org/drawingml/2006/main" noChangeAspect="1"/>
+            </wp:cNvGraphicFramePr>
+            <a:graphic xmlns:a="http://schemas.openxmlformats.org/drawingml/2006/main">
+              <a:graphicData uri="http://schemas.openxmlformats.org/drawingml/2006/picture">
+                <pic:pic xmlns:pic="http://schemas.openxmlformats.org/drawingml/2006/picture">
+                  <pic:nvPicPr>
+                    <pic:cNvPr id="1" name=""/>
+                    <pic:cNvPicPr/>
+                  </pic:nvPicPr>
+                  <pic:blipFill>
+                    <a:blip r:embed="rId12"/>
+                    <a:stretch>
+                      <a:fillRect/>
+                    </a:stretch>
+                  </pic:blipFill>
+                  <pic:spPr>
+                    <a:xfrm>
+                      <a:off x="0" y="0"/>
                       <a:ext cx="1609725" cy="1419225"/>
                     </a:xfrm>
                     <a:prstGeom prst="rect">
@@ -3613,7 +3704,7 @@
                     </pic:cNvPicPr>
                   </pic:nvPicPr>
                   <pic:blipFill>
-                    <a:blip r:embed="rId12">
+                    <a:blip r:embed="rId13">
                       <a:extLst>
                         <a:ext uri="{28A0092B-C50C-407E-A947-70E740481C1C}">
                           <a14:useLocalDpi xmlns:a14="http://schemas.microsoft.com/office/drawing/2010/main" val="0"/>
@@ -3696,7 +3787,7 @@
                     <pic:cNvPicPr/>
                   </pic:nvPicPr>
                   <pic:blipFill>
-                    <a:blip r:embed="rId13">
+                    <a:blip r:embed="rId14">
                       <a:extLst>
                         <a:ext uri="{28A0092B-C50C-407E-A947-70E740481C1C}">
                           <a14:useLocalDpi xmlns:a14="http://schemas.microsoft.com/office/drawing/2010/main" val="0"/>
@@ -3776,7 +3867,7 @@
                     </pic:cNvPicPr>
                   </pic:nvPicPr>
                   <pic:blipFill>
-                    <a:blip r:embed="rId14">
+                    <a:blip r:embed="rId15">
                       <a:extLst>
                         <a:ext uri="{28A0092B-C50C-407E-A947-70E740481C1C}">
                           <a14:useLocalDpi xmlns:a14="http://schemas.microsoft.com/office/drawing/2010/main" val="0"/>
@@ -3924,7 +4015,7 @@
                     </pic:cNvPicPr>
                   </pic:nvPicPr>
                   <pic:blipFill>
-                    <a:blip r:embed="rId15">
+                    <a:blip r:embed="rId16">
                       <a:extLst>
                         <a:ext uri="{28A0092B-C50C-407E-A947-70E740481C1C}">
                           <a14:useLocalDpi xmlns:a14="http://schemas.microsoft.com/office/drawing/2010/main" val="0"/>
@@ -4047,7 +4138,7 @@
                     <pic:cNvPicPr/>
                   </pic:nvPicPr>
                   <pic:blipFill>
-                    <a:blip r:embed="rId16">
+                    <a:blip r:embed="rId17">
                       <a:extLst>
                         <a:ext uri="{28A0092B-C50C-407E-A947-70E740481C1C}">
                           <a14:useLocalDpi xmlns:a14="http://schemas.microsoft.com/office/drawing/2010/main" val="0"/>
@@ -4109,7 +4200,7 @@
                     </pic:cNvPicPr>
                   </pic:nvPicPr>
                   <pic:blipFill rotWithShape="1">
-                    <a:blip r:embed="rId17">
+                    <a:blip r:embed="rId18">
                       <a:extLst>
                         <a:ext uri="{28A0092B-C50C-407E-A947-70E740481C1C}">
                           <a14:useLocalDpi xmlns:a14="http://schemas.microsoft.com/office/drawing/2010/main" val="0"/>
@@ -4415,7 +4506,7 @@
                     </pic:cNvPicPr>
                   </pic:nvPicPr>
                   <pic:blipFill>
-                    <a:blip r:embed="rId18">
+                    <a:blip r:embed="rId19">
                       <a:extLst>
                         <a:ext uri="{28A0092B-C50C-407E-A947-70E740481C1C}">
                           <a14:useLocalDpi xmlns:a14="http://schemas.microsoft.com/office/drawing/2010/main" val="0"/>
@@ -4523,7 +4614,7 @@
                     <pic:cNvPicPr/>
                   </pic:nvPicPr>
                   <pic:blipFill rotWithShape="1">
-                    <a:blip r:embed="rId19">
+                    <a:blip r:embed="rId20">
                       <a:extLst>
                         <a:ext uri="{28A0092B-C50C-407E-A947-70E740481C1C}">
                           <a14:useLocalDpi xmlns:a14="http://schemas.microsoft.com/office/drawing/2010/main" val="0"/>
@@ -4614,7 +4705,7 @@
                     </pic:cNvPicPr>
                   </pic:nvPicPr>
                   <pic:blipFill>
-                    <a:blip r:embed="rId20">
+                    <a:blip r:embed="rId21">
                       <a:extLst>
                         <a:ext uri="{28A0092B-C50C-407E-A947-70E740481C1C}">
                           <a14:useLocalDpi xmlns:a14="http://schemas.microsoft.com/office/drawing/2010/main" val="0"/>
@@ -4697,7 +4788,7 @@
                     <pic:cNvPicPr/>
                   </pic:nvPicPr>
                   <pic:blipFill>
-                    <a:blip r:embed="rId21">
+                    <a:blip r:embed="rId22">
                       <a:extLst>
                         <a:ext uri="{28A0092B-C50C-407E-A947-70E740481C1C}">
                           <a14:useLocalDpi xmlns:a14="http://schemas.microsoft.com/office/drawing/2010/main" val="0"/>
@@ -4822,7 +4913,7 @@
                     </pic:cNvPicPr>
                   </pic:nvPicPr>
                   <pic:blipFill>
-                    <a:blip r:embed="rId22">
+                    <a:blip r:embed="rId23">
                       <a:extLst>
                         <a:ext uri="{28A0092B-C50C-407E-A947-70E740481C1C}">
                           <a14:useLocalDpi xmlns:a14="http://schemas.microsoft.com/office/drawing/2010/main" val="0"/>
@@ -4889,7 +4980,7 @@
                     </pic:cNvPicPr>
                   </pic:nvPicPr>
                   <pic:blipFill>
-                    <a:blip r:embed="rId23">
+                    <a:blip r:embed="rId24">
                       <a:extLst>
                         <a:ext uri="{28A0092B-C50C-407E-A947-70E740481C1C}">
                           <a14:useLocalDpi xmlns:a14="http://schemas.microsoft.com/office/drawing/2010/main" val="0"/>
@@ -5051,7 +5142,7 @@
                     <pic:cNvPicPr/>
                   </pic:nvPicPr>
                   <pic:blipFill rotWithShape="1">
-                    <a:blip r:embed="rId24"/>
+                    <a:blip r:embed="rId25"/>
                     <a:srcRect t="12632"/>
                     <a:stretch/>
                   </pic:blipFill>
@@ -5128,7 +5219,7 @@
                     <pic:cNvPicPr/>
                   </pic:nvPicPr>
                   <pic:blipFill>
-                    <a:blip r:embed="rId25"/>
+                    <a:blip r:embed="rId26"/>
                     <a:stretch>
                       <a:fillRect/>
                     </a:stretch>
@@ -5201,7 +5292,7 @@
                     <pic:cNvPicPr/>
                   </pic:nvPicPr>
                   <pic:blipFill>
-                    <a:blip r:embed="rId26"/>
+                    <a:blip r:embed="rId27"/>
                     <a:stretch>
                       <a:fillRect/>
                     </a:stretch>
@@ -5492,7 +5583,7 @@
                     </pic:cNvPicPr>
                   </pic:nvPicPr>
                   <pic:blipFill>
-                    <a:blip r:embed="rId27">
+                    <a:blip r:embed="rId28">
                       <a:extLst>
                         <a:ext uri="{28A0092B-C50C-407E-A947-70E740481C1C}">
                           <a14:useLocalDpi xmlns:a14="http://schemas.microsoft.com/office/drawing/2010/main" val="0"/>
@@ -6929,7 +7020,7 @@
                     </pic:cNvPicPr>
                   </pic:nvPicPr>
                   <pic:blipFill>
-                    <a:blip r:embed="rId28" cstate="print">
+                    <a:blip r:embed="rId29" cstate="print">
                       <a:extLst>
                         <a:ext uri="{28A0092B-C50C-407E-A947-70E740481C1C}">
                           <a14:useLocalDpi xmlns:a14="http://schemas.microsoft.com/office/drawing/2010/main" val="0"/>
@@ -7738,7 +7829,7 @@
                     </pic:cNvPicPr>
                   </pic:nvPicPr>
                   <pic:blipFill>
-                    <a:blip r:embed="rId29">
+                    <a:blip r:embed="rId30">
                       <a:extLst>
                         <a:ext uri="{28A0092B-C50C-407E-A947-70E740481C1C}">
                           <a14:useLocalDpi xmlns:a14="http://schemas.microsoft.com/office/drawing/2010/main" val="0"/>
@@ -7996,7 +8087,7 @@
                     <pic:cNvPicPr/>
                   </pic:nvPicPr>
                   <pic:blipFill rotWithShape="1">
-                    <a:blip r:embed="rId30"/>
+                    <a:blip r:embed="rId31"/>
                     <a:srcRect l="962" t="27160" r="55662" b="13200"/>
                     <a:stretch/>
                   </pic:blipFill>
@@ -8449,7 +8540,7 @@
                     <pic:cNvPicPr/>
                   </pic:nvPicPr>
                   <pic:blipFill>
-                    <a:blip r:embed="rId31">
+                    <a:blip r:embed="rId32">
                       <a:extLst>
                         <a:ext uri="{28A0092B-C50C-407E-A947-70E740481C1C}">
                           <a14:useLocalDpi xmlns:a14="http://schemas.microsoft.com/office/drawing/2010/main" val="0"/>
@@ -8566,7 +8657,7 @@
                     <pic:cNvPicPr/>
                   </pic:nvPicPr>
                   <pic:blipFill>
-                    <a:blip r:embed="rId32">
+                    <a:blip r:embed="rId33">
                       <a:extLst>
                         <a:ext uri="{28A0092B-C50C-407E-A947-70E740481C1C}">
                           <a14:useLocalDpi xmlns:a14="http://schemas.microsoft.com/office/drawing/2010/main" val="0"/>
@@ -8700,7 +8791,7 @@
                     <pic:cNvPicPr/>
                   </pic:nvPicPr>
                   <pic:blipFill rotWithShape="1">
-                    <a:blip r:embed="rId30"/>
+                    <a:blip r:embed="rId31"/>
                     <a:srcRect l="962" t="27160" r="58974" b="36562"/>
                     <a:stretch/>
                   </pic:blipFill>
@@ -8798,7 +8889,7 @@
                     <pic:cNvPicPr/>
                   </pic:nvPicPr>
                   <pic:blipFill>
-                    <a:blip r:embed="rId33">
+                    <a:blip r:embed="rId34">
                       <a:extLst>
                         <a:ext uri="{28A0092B-C50C-407E-A947-70E740481C1C}">
                           <a14:useLocalDpi xmlns:a14="http://schemas.microsoft.com/office/drawing/2010/main" val="0"/>
@@ -8861,7 +8952,7 @@
                     </pic:cNvPicPr>
                   </pic:nvPicPr>
                   <pic:blipFill rotWithShape="1">
-                    <a:blip r:embed="rId34">
+                    <a:blip r:embed="rId35">
                       <a:extLst>
                         <a:ext uri="{28A0092B-C50C-407E-A947-70E740481C1C}">
                           <a14:useLocalDpi xmlns:a14="http://schemas.microsoft.com/office/drawing/2010/main" val="0"/>
@@ -9083,7 +9174,7 @@
                     </pic:cNvPicPr>
                   </pic:nvPicPr>
                   <pic:blipFill>
-                    <a:blip r:embed="rId35">
+                    <a:blip r:embed="rId36">
                       <a:extLst>
                         <a:ext uri="{28A0092B-C50C-407E-A947-70E740481C1C}">
                           <a14:useLocalDpi xmlns:a14="http://schemas.microsoft.com/office/drawing/2010/main" val="0"/>
@@ -9406,7 +9497,7 @@
                     </pic:cNvPicPr>
                   </pic:nvPicPr>
                   <pic:blipFill>
-                    <a:blip r:embed="rId36">
+                    <a:blip r:embed="rId37">
                       <a:extLst>
                         <a:ext uri="{28A0092B-C50C-407E-A947-70E740481C1C}">
                           <a14:useLocalDpi xmlns:a14="http://schemas.microsoft.com/office/drawing/2010/main" val="0"/>
@@ -9437,8 +9528,6 @@
           </wp:inline>
         </w:drawing>
       </w:r>
-      <w:bookmarkStart w:id="0" w:name="_GoBack"/>
-      <w:bookmarkEnd w:id="0"/>
     </w:p>
     <w:p>
       <w:pPr>
@@ -9706,7 +9795,7 @@
                     <pic:cNvPicPr/>
                   </pic:nvPicPr>
                   <pic:blipFill>
-                    <a:blip r:embed="rId37"/>
+                    <a:blip r:embed="rId38"/>
                     <a:stretch>
                       <a:fillRect/>
                     </a:stretch>
@@ -9894,7 +9983,7 @@
                     <pic:cNvPicPr/>
                   </pic:nvPicPr>
                   <pic:blipFill>
-                    <a:blip r:embed="rId38"/>
+                    <a:blip r:embed="rId39"/>
                     <a:stretch>
                       <a:fillRect/>
                     </a:stretch>
@@ -10022,7 +10111,7 @@
                     </pic:cNvPicPr>
                   </pic:nvPicPr>
                   <pic:blipFill>
-                    <a:blip r:embed="rId39">
+                    <a:blip r:embed="rId40">
                       <a:extLst>
                         <a:ext uri="{28A0092B-C50C-407E-A947-70E740481C1C}">
                           <a14:useLocalDpi xmlns:a14="http://schemas.microsoft.com/office/drawing/2010/main" val="0"/>
@@ -10198,7 +10287,7 @@
                     <pic:cNvPicPr/>
                   </pic:nvPicPr>
                   <pic:blipFill>
-                    <a:blip r:embed="rId40"/>
+                    <a:blip r:embed="rId41"/>
                     <a:stretch>
                       <a:fillRect/>
                     </a:stretch>
@@ -10272,7 +10361,7 @@
                     <pic:cNvPicPr/>
                   </pic:nvPicPr>
                   <pic:blipFill>
-                    <a:blip r:embed="rId41"/>
+                    <a:blip r:embed="rId42"/>
                     <a:stretch>
                       <a:fillRect/>
                     </a:stretch>
@@ -10387,7 +10476,7 @@
                     <pic:cNvPicPr/>
                   </pic:nvPicPr>
                   <pic:blipFill>
-                    <a:blip r:embed="rId42"/>
+                    <a:blip r:embed="rId43"/>
                     <a:stretch>
                       <a:fillRect/>
                     </a:stretch>
@@ -10468,7 +10557,7 @@
                     <pic:cNvPicPr/>
                   </pic:nvPicPr>
                   <pic:blipFill>
-                    <a:blip r:embed="rId43"/>
+                    <a:blip r:embed="rId44"/>
                     <a:stretch>
                       <a:fillRect/>
                     </a:stretch>
@@ -10615,7 +10704,7 @@
                     <pic:cNvPicPr/>
                   </pic:nvPicPr>
                   <pic:blipFill>
-                    <a:blip r:embed="rId44"/>
+                    <a:blip r:embed="rId45"/>
                     <a:stretch>
                       <a:fillRect/>
                     </a:stretch>
@@ -10697,7 +10786,7 @@
                     <pic:cNvPicPr/>
                   </pic:nvPicPr>
                   <pic:blipFill>
-                    <a:blip r:embed="rId45"/>
+                    <a:blip r:embed="rId46"/>
                     <a:stretch>
                       <a:fillRect/>
                     </a:stretch>
@@ -10757,7 +10846,7 @@
                     <pic:cNvPicPr/>
                   </pic:nvPicPr>
                   <pic:blipFill>
-                    <a:blip r:embed="rId46"/>
+                    <a:blip r:embed="rId47"/>
                     <a:stretch>
                       <a:fillRect/>
                     </a:stretch>
@@ -10883,7 +10972,7 @@
                     <pic:cNvPicPr/>
                   </pic:nvPicPr>
                   <pic:blipFill>
-                    <a:blip r:embed="rId47"/>
+                    <a:blip r:embed="rId48"/>
                     <a:stretch>
                       <a:fillRect/>
                     </a:stretch>
@@ -10965,7 +11054,7 @@
                     <pic:cNvPicPr/>
                   </pic:nvPicPr>
                   <pic:blipFill>
-                    <a:blip r:embed="rId48"/>
+                    <a:blip r:embed="rId49"/>
                     <a:stretch>
                       <a:fillRect/>
                     </a:stretch>
@@ -11112,7 +11201,7 @@
                     <pic:cNvPicPr/>
                   </pic:nvPicPr>
                   <pic:blipFill>
-                    <a:blip r:embed="rId49"/>
+                    <a:blip r:embed="rId50"/>
                     <a:stretch>
                       <a:fillRect/>
                     </a:stretch>
@@ -11483,7 +11572,7 @@
                     <pic:cNvPicPr/>
                   </pic:nvPicPr>
                   <pic:blipFill>
-                    <a:blip r:embed="rId50"/>
+                    <a:blip r:embed="rId51"/>
                     <a:stretch>
                       <a:fillRect/>
                     </a:stretch>
@@ -11573,7 +11662,7 @@
                     <pic:cNvPicPr/>
                   </pic:nvPicPr>
                   <pic:blipFill>
-                    <a:blip r:embed="rId51"/>
+                    <a:blip r:embed="rId52"/>
                     <a:stretch>
                       <a:fillRect/>
                     </a:stretch>
@@ -12134,7 +12223,7 @@
                     <pic:cNvPicPr/>
                   </pic:nvPicPr>
                   <pic:blipFill>
-                    <a:blip r:embed="rId52"/>
+                    <a:blip r:embed="rId53"/>
                     <a:stretch>
                       <a:fillRect/>
                     </a:stretch>
@@ -12776,7 +12865,7 @@
               </wp:anchor>
             </w:drawing>
           </mc:Choice>
-          <mc:Fallback xmlns:cx="http://schemas.microsoft.com/office/drawing/2014/chartex" xmlns:cx1="http://schemas.microsoft.com/office/drawing/2015/9/8/chartex" xmlns:cx2="http://schemas.microsoft.com/office/drawing/2015/10/21/chartex" xmlns:cx3="http://schemas.microsoft.com/office/drawing/2016/5/9/chartex" xmlns:cx4="http://schemas.microsoft.com/office/drawing/2016/5/10/chartex" xmlns:cx5="http://schemas.microsoft.com/office/drawing/2016/5/11/chartex" xmlns:cx6="http://schemas.microsoft.com/office/drawing/2016/5/12/chartex" xmlns:cx7="http://schemas.microsoft.com/office/drawing/2016/5/13/chartex" xmlns:cx8="http://schemas.microsoft.com/office/drawing/2016/5/14/chartex" xmlns:aink="http://schemas.microsoft.com/office/drawing/2016/ink" xmlns:am3d="http://schemas.microsoft.com/office/drawing/2017/model3d" xmlns:w16cex="http://schemas.microsoft.com/office/word/2018/wordml/cex" xmlns:w16cid="http://schemas.microsoft.com/office/word/2016/wordml/cid" xmlns:w16="http://schemas.microsoft.com/office/word/2018/wordml" xmlns:w16sdtdh="http://schemas.microsoft.com/office/word/2020/wordml/sdtdatahash" xmlns:w16se="http://schemas.microsoft.com/office/word/2015/wordml/symex">
+          <mc:Fallback xmlns:w16se="http://schemas.microsoft.com/office/word/2015/wordml/symex" xmlns:w16sdtdh="http://schemas.microsoft.com/office/word/2020/wordml/sdtdatahash" xmlns:w16="http://schemas.microsoft.com/office/word/2018/wordml" xmlns:w16cid="http://schemas.microsoft.com/office/word/2016/wordml/cid" xmlns:w16cex="http://schemas.microsoft.com/office/word/2018/wordml/cex" xmlns:am3d="http://schemas.microsoft.com/office/drawing/2017/model3d" xmlns:aink="http://schemas.microsoft.com/office/drawing/2016/ink" xmlns:cx8="http://schemas.microsoft.com/office/drawing/2016/5/14/chartex" xmlns:cx7="http://schemas.microsoft.com/office/drawing/2016/5/13/chartex" xmlns:cx6="http://schemas.microsoft.com/office/drawing/2016/5/12/chartex" xmlns:cx5="http://schemas.microsoft.com/office/drawing/2016/5/11/chartex" xmlns:cx4="http://schemas.microsoft.com/office/drawing/2016/5/10/chartex" xmlns:cx3="http://schemas.microsoft.com/office/drawing/2016/5/9/chartex" xmlns:cx2="http://schemas.microsoft.com/office/drawing/2015/10/21/chartex" xmlns:cx1="http://schemas.microsoft.com/office/drawing/2015/9/8/chartex" xmlns:cx="http://schemas.microsoft.com/office/drawing/2014/chartex">
             <w:pict>
               <v:oval w14:anchorId="4E998E94" id="Elipse 54" o:spid="_x0000_s1026" style="position:absolute;margin-left:339.6pt;margin-top:119.4pt;width:62.4pt;height:25.8pt;z-index:251662336;visibility:visible;mso-wrap-style:square;mso-wrap-distance-left:9pt;mso-wrap-distance-top:0;mso-wrap-distance-right:9pt;mso-wrap-distance-bottom:0;mso-position-horizontal:absolute;mso-position-horizontal-relative:text;mso-position-vertical:absolute;mso-position-vertical-relative:text;v-text-anchor:middle" o:gfxdata="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" filled="f" strokecolor="red" strokeweight="1pt">
                 <v:stroke joinstyle="miter"/>
@@ -12806,7 +12895,7 @@
                     <pic:cNvPicPr/>
                   </pic:nvPicPr>
                   <pic:blipFill>
-                    <a:blip r:embed="rId53"/>
+                    <a:blip r:embed="rId54"/>
                     <a:stretch>
                       <a:fillRect/>
                     </a:stretch>
@@ -12945,7 +13034,7 @@
               </wp:anchor>
             </w:drawing>
           </mc:Choice>
-          <mc:Fallback xmlns:cx="http://schemas.microsoft.com/office/drawing/2014/chartex" xmlns:cx1="http://schemas.microsoft.com/office/drawing/2015/9/8/chartex" xmlns:cx2="http://schemas.microsoft.com/office/drawing/2015/10/21/chartex" xmlns:cx3="http://schemas.microsoft.com/office/drawing/2016/5/9/chartex" xmlns:cx4="http://schemas.microsoft.com/office/drawing/2016/5/10/chartex" xmlns:cx5="http://schemas.microsoft.com/office/drawing/2016/5/11/chartex" xmlns:cx6="http://schemas.microsoft.com/office/drawing/2016/5/12/chartex" xmlns:cx7="http://schemas.microsoft.com/office/drawing/2016/5/13/chartex" xmlns:cx8="http://schemas.microsoft.com/office/drawing/2016/5/14/chartex" xmlns:aink="http://schemas.microsoft.com/office/drawing/2016/ink" xmlns:am3d="http://schemas.microsoft.com/office/drawing/2017/model3d" xmlns:w16cex="http://schemas.microsoft.com/office/word/2018/wordml/cex" xmlns:w16cid="http://schemas.microsoft.com/office/word/2016/wordml/cid" xmlns:w16="http://schemas.microsoft.com/office/word/2018/wordml" xmlns:w16sdtdh="http://schemas.microsoft.com/office/word/2020/wordml/sdtdatahash" xmlns:w16se="http://schemas.microsoft.com/office/word/2015/wordml/symex">
+          <mc:Fallback xmlns:w16se="http://schemas.microsoft.com/office/word/2015/wordml/symex" xmlns:w16sdtdh="http://schemas.microsoft.com/office/word/2020/wordml/sdtdatahash" xmlns:w16="http://schemas.microsoft.com/office/word/2018/wordml" xmlns:w16cid="http://schemas.microsoft.com/office/word/2016/wordml/cid" xmlns:w16cex="http://schemas.microsoft.com/office/word/2018/wordml/cex" xmlns:am3d="http://schemas.microsoft.com/office/drawing/2017/model3d" xmlns:aink="http://schemas.microsoft.com/office/drawing/2016/ink" xmlns:cx8="http://schemas.microsoft.com/office/drawing/2016/5/14/chartex" xmlns:cx7="http://schemas.microsoft.com/office/drawing/2016/5/13/chartex" xmlns:cx6="http://schemas.microsoft.com/office/drawing/2016/5/12/chartex" xmlns:cx5="http://schemas.microsoft.com/office/drawing/2016/5/11/chartex" xmlns:cx4="http://schemas.microsoft.com/office/drawing/2016/5/10/chartex" xmlns:cx3="http://schemas.microsoft.com/office/drawing/2016/5/9/chartex" xmlns:cx2="http://schemas.microsoft.com/office/drawing/2015/10/21/chartex" xmlns:cx1="http://schemas.microsoft.com/office/drawing/2015/9/8/chartex" xmlns:cx="http://schemas.microsoft.com/office/drawing/2014/chartex">
             <w:pict>
               <v:oval w14:anchorId="2030D195" id="Elipse 57" o:spid="_x0000_s1026" style="position:absolute;margin-left:366pt;margin-top:120.1pt;width:62.4pt;height:25.8pt;z-index:251666432;visibility:visible;mso-wrap-style:square;mso-wrap-distance-left:9pt;mso-wrap-distance-top:0;mso-wrap-distance-right:9pt;mso-wrap-distance-bottom:0;mso-position-horizontal:absolute;mso-position-horizontal-relative:text;mso-position-vertical:absolute;mso-position-vertical-relative:text;v-text-anchor:middle" o:gfxdata="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" filled="f" strokecolor="red" strokeweight="1pt">
                 <v:stroke joinstyle="miter"/>
@@ -13022,7 +13111,7 @@
               </wp:anchor>
             </w:drawing>
           </mc:Choice>
-          <mc:Fallback xmlns:cx="http://schemas.microsoft.com/office/drawing/2014/chartex" xmlns:cx1="http://schemas.microsoft.com/office/drawing/2015/9/8/chartex" xmlns:cx2="http://schemas.microsoft.com/office/drawing/2015/10/21/chartex" xmlns:cx3="http://schemas.microsoft.com/office/drawing/2016/5/9/chartex" xmlns:cx4="http://schemas.microsoft.com/office/drawing/2016/5/10/chartex" xmlns:cx5="http://schemas.microsoft.com/office/drawing/2016/5/11/chartex" xmlns:cx6="http://schemas.microsoft.com/office/drawing/2016/5/12/chartex" xmlns:cx7="http://schemas.microsoft.com/office/drawing/2016/5/13/chartex" xmlns:cx8="http://schemas.microsoft.com/office/drawing/2016/5/14/chartex" xmlns:aink="http://schemas.microsoft.com/office/drawing/2016/ink" xmlns:am3d="http://schemas.microsoft.com/office/drawing/2017/model3d" xmlns:w16cex="http://schemas.microsoft.com/office/word/2018/wordml/cex" xmlns:w16cid="http://schemas.microsoft.com/office/word/2016/wordml/cid" xmlns:w16="http://schemas.microsoft.com/office/word/2018/wordml" xmlns:w16sdtdh="http://schemas.microsoft.com/office/word/2020/wordml/sdtdatahash" xmlns:w16se="http://schemas.microsoft.com/office/word/2015/wordml/symex">
+          <mc:Fallback xmlns:w16se="http://schemas.microsoft.com/office/word/2015/wordml/symex" xmlns:w16sdtdh="http://schemas.microsoft.com/office/word/2020/wordml/sdtdatahash" xmlns:w16="http://schemas.microsoft.com/office/word/2018/wordml" xmlns:w16cid="http://schemas.microsoft.com/office/word/2016/wordml/cid" xmlns:w16cex="http://schemas.microsoft.com/office/word/2018/wordml/cex" xmlns:am3d="http://schemas.microsoft.com/office/drawing/2017/model3d" xmlns:aink="http://schemas.microsoft.com/office/drawing/2016/ink" xmlns:cx8="http://schemas.microsoft.com/office/drawing/2016/5/14/chartex" xmlns:cx7="http://schemas.microsoft.com/office/drawing/2016/5/13/chartex" xmlns:cx6="http://schemas.microsoft.com/office/drawing/2016/5/12/chartex" xmlns:cx5="http://schemas.microsoft.com/office/drawing/2016/5/11/chartex" xmlns:cx4="http://schemas.microsoft.com/office/drawing/2016/5/10/chartex" xmlns:cx3="http://schemas.microsoft.com/office/drawing/2016/5/9/chartex" xmlns:cx2="http://schemas.microsoft.com/office/drawing/2015/10/21/chartex" xmlns:cx1="http://schemas.microsoft.com/office/drawing/2015/9/8/chartex" xmlns:cx="http://schemas.microsoft.com/office/drawing/2014/chartex">
             <w:pict>
               <v:oval w14:anchorId="332A4FB8" id="Elipse 56" o:spid="_x0000_s1026" style="position:absolute;margin-left:96.6pt;margin-top:28.9pt;width:62.4pt;height:25.8pt;z-index:251664384;visibility:visible;mso-wrap-style:square;mso-wrap-distance-left:9pt;mso-wrap-distance-top:0;mso-wrap-distance-right:9pt;mso-wrap-distance-bottom:0;mso-position-horizontal:absolute;mso-position-horizontal-relative:text;mso-position-vertical:absolute;mso-position-vertical-relative:text;v-text-anchor:middle" o:gfxdata="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" filled="f" strokecolor="red" strokeweight="1pt">
                 <v:stroke joinstyle="miter"/>
@@ -13052,7 +13141,7 @@
                     <pic:cNvPicPr/>
                   </pic:nvPicPr>
                   <pic:blipFill>
-                    <a:blip r:embed="rId54"/>
+                    <a:blip r:embed="rId55"/>
                     <a:stretch>
                       <a:fillRect/>
                     </a:stretch>

</xml_diff>